<commit_message>
Fait une v1 du diagramme des classes
capture d'écran dans le fichier Word
</commit_message>
<xml_diff>
--- a/Rapport.docx
+++ b/Rapport.docx
@@ -52,7 +52,6 @@
           <w14:ligatures w14:val="none"/>
         </w:rPr>
       </w:pPr>
-      <w:proofErr w:type="gramStart"/>
       <w:r>
         <w:rPr>
           <w:rFonts w:ascii="Segoe UI" w:eastAsia="Times New Roman" w:hAnsi="Segoe UI" w:cs="Segoe UI"/>
@@ -61,18 +60,7 @@
           <w:lang w:eastAsia="fr-FR"/>
           <w14:ligatures w14:val="none"/>
         </w:rPr>
-        <w:t>le</w:t>
-      </w:r>
-      <w:proofErr w:type="gramEnd"/>
-      <w:r>
-        <w:rPr>
-          <w:rFonts w:ascii="Segoe UI" w:eastAsia="Times New Roman" w:hAnsi="Segoe UI" w:cs="Segoe UI"/>
-          <w:color w:val="1D2125"/>
-          <w:kern w:val="0"/>
-          <w:lang w:eastAsia="fr-FR"/>
-          <w14:ligatures w14:val="none"/>
-        </w:rPr>
-        <w:t xml:space="preserve"> rapport en PDF (format libre)</w:t>
+        <w:t>le rapport en PDF (format libre)</w:t>
       </w:r>
     </w:p>
     <w:p>
@@ -194,23 +182,13 @@
           <w:shd w:val="clear" w:color="auto" w:fill="FFFFFF"/>
         </w:rPr>
       </w:pPr>
-      <w:proofErr w:type="gramStart"/>
-      <w:r>
-        <w:rPr>
-          <w:rFonts w:ascii="Segoe UI" w:hAnsi="Segoe UI" w:cs="Segoe UI"/>
-          <w:color w:val="1D2125"/>
-          <w:shd w:val="clear" w:color="auto" w:fill="FFFFFF"/>
-        </w:rPr>
-        <w:t>une</w:t>
-      </w:r>
-      <w:proofErr w:type="gramEnd"/>
-      <w:r>
-        <w:rPr>
-          <w:rFonts w:ascii="Segoe UI" w:hAnsi="Segoe UI" w:cs="Segoe UI"/>
-          <w:color w:val="1D2125"/>
-          <w:shd w:val="clear" w:color="auto" w:fill="FFFFFF"/>
-        </w:rPr>
-        <w:t xml:space="preserve"> présentation globale du projet</w:t>
+      <w:r>
+        <w:rPr>
+          <w:rFonts w:ascii="Segoe UI" w:hAnsi="Segoe UI" w:cs="Segoe UI"/>
+          <w:color w:val="1D2125"/>
+          <w:shd w:val="clear" w:color="auto" w:fill="FFFFFF"/>
+        </w:rPr>
+        <w:t>une présentation globale du projet</w:t>
       </w:r>
     </w:p>
     <w:p>
@@ -226,23 +204,13 @@
           <w:shd w:val="clear" w:color="auto" w:fill="FFFFFF"/>
         </w:rPr>
       </w:pPr>
-      <w:proofErr w:type="gramStart"/>
-      <w:r>
-        <w:rPr>
-          <w:rFonts w:ascii="Segoe UI" w:hAnsi="Segoe UI" w:cs="Segoe UI"/>
-          <w:color w:val="1D2125"/>
-          <w:shd w:val="clear" w:color="auto" w:fill="FFFFFF"/>
-        </w:rPr>
-        <w:t>une</w:t>
-      </w:r>
-      <w:proofErr w:type="gramEnd"/>
-      <w:r>
-        <w:rPr>
-          <w:rFonts w:ascii="Segoe UI" w:hAnsi="Segoe UI" w:cs="Segoe UI"/>
-          <w:color w:val="1D2125"/>
-          <w:shd w:val="clear" w:color="auto" w:fill="FFFFFF"/>
-        </w:rPr>
-        <w:t xml:space="preserve"> motivation </w:t>
+      <w:r>
+        <w:rPr>
+          <w:rFonts w:ascii="Segoe UI" w:hAnsi="Segoe UI" w:cs="Segoe UI"/>
+          <w:color w:val="1D2125"/>
+          <w:shd w:val="clear" w:color="auto" w:fill="FFFFFF"/>
+        </w:rPr>
+        <w:t xml:space="preserve">une motivation </w:t>
       </w:r>
     </w:p>
     <w:p>
@@ -258,23 +226,13 @@
           <w:shd w:val="clear" w:color="auto" w:fill="FFFFFF"/>
         </w:rPr>
       </w:pPr>
-      <w:proofErr w:type="gramStart"/>
-      <w:r>
-        <w:rPr>
-          <w:rFonts w:ascii="Segoe UI" w:hAnsi="Segoe UI" w:cs="Segoe UI"/>
-          <w:color w:val="1D2125"/>
-          <w:shd w:val="clear" w:color="auto" w:fill="FFFFFF"/>
-        </w:rPr>
-        <w:t>des</w:t>
-      </w:r>
-      <w:proofErr w:type="gramEnd"/>
-      <w:r>
-        <w:rPr>
-          <w:rFonts w:ascii="Segoe UI" w:hAnsi="Segoe UI" w:cs="Segoe UI"/>
-          <w:color w:val="1D2125"/>
-          <w:shd w:val="clear" w:color="auto" w:fill="FFFFFF"/>
-        </w:rPr>
-        <w:t xml:space="preserve"> choix d’architecture</w:t>
+      <w:r>
+        <w:rPr>
+          <w:rFonts w:ascii="Segoe UI" w:hAnsi="Segoe UI" w:cs="Segoe UI"/>
+          <w:color w:val="1D2125"/>
+          <w:shd w:val="clear" w:color="auto" w:fill="FFFFFF"/>
+        </w:rPr>
+        <w:t>des choix d’architecture</w:t>
       </w:r>
     </w:p>
     <w:p>
@@ -292,7 +250,6 @@
           <w:shd w:val="clear" w:color="auto" w:fill="FFFFFF"/>
         </w:rPr>
       </w:pPr>
-      <w:proofErr w:type="gramStart"/>
       <w:r>
         <w:rPr>
           <w:rFonts w:ascii="Segoe UI" w:hAnsi="Segoe UI" w:cs="Segoe UI"/>
@@ -301,38 +258,7 @@
           <w:color w:val="1D2125"/>
           <w:shd w:val="clear" w:color="auto" w:fill="FFFFFF"/>
         </w:rPr>
-        <w:t>(</w:t>
-      </w:r>
-      <w:r>
-        <w:rPr>
-          <w:rFonts w:ascii="Segoe UI" w:hAnsi="Segoe UI" w:cs="Segoe UI"/>
-          <w:i/>
-          <w:iCs/>
-          <w:color w:val="1D2125"/>
-          <w:shd w:val="clear" w:color="auto" w:fill="FFFFFF"/>
-        </w:rPr>
-        <w:t> la</w:t>
-      </w:r>
-      <w:proofErr w:type="gramEnd"/>
-      <w:r>
-        <w:rPr>
-          <w:rFonts w:ascii="Segoe UI" w:hAnsi="Segoe UI" w:cs="Segoe UI"/>
-          <w:i/>
-          <w:iCs/>
-          <w:color w:val="1D2125"/>
-          <w:shd w:val="clear" w:color="auto" w:fill="FFFFFF"/>
-        </w:rPr>
-        <w:t xml:space="preserve"> façon dont vous les avez implémenté dans votre projet.</w:t>
-      </w:r>
-      <w:r>
-        <w:rPr>
-          <w:rFonts w:ascii="Segoe UI" w:hAnsi="Segoe UI" w:cs="Segoe UI"/>
-          <w:i/>
-          <w:iCs/>
-          <w:color w:val="1D2125"/>
-          <w:shd w:val="clear" w:color="auto" w:fill="FFFFFF"/>
-        </w:rPr>
-        <w:t>)</w:t>
+        <w:t>( la façon dont vous les avez implémenté dans votre projet.)</w:t>
       </w:r>
       <w:r>
         <w:rPr>
@@ -358,23 +284,13 @@
           <w:shd w:val="clear" w:color="auto" w:fill="FFFFFF"/>
         </w:rPr>
       </w:pPr>
-      <w:proofErr w:type="gramStart"/>
-      <w:r>
-        <w:rPr>
-          <w:rFonts w:ascii="Segoe UI" w:hAnsi="Segoe UI" w:cs="Segoe UI"/>
-          <w:color w:val="1D2125"/>
-          <w:shd w:val="clear" w:color="auto" w:fill="FFFFFF"/>
-        </w:rPr>
-        <w:t>des</w:t>
-      </w:r>
-      <w:proofErr w:type="gramEnd"/>
-      <w:r>
-        <w:rPr>
-          <w:rFonts w:ascii="Segoe UI" w:hAnsi="Segoe UI" w:cs="Segoe UI"/>
-          <w:color w:val="1D2125"/>
-          <w:shd w:val="clear" w:color="auto" w:fill="FFFFFF"/>
-        </w:rPr>
-        <w:t xml:space="preserve"> patterns choisis</w:t>
+      <w:r>
+        <w:rPr>
+          <w:rFonts w:ascii="Segoe UI" w:hAnsi="Segoe UI" w:cs="Segoe UI"/>
+          <w:color w:val="1D2125"/>
+          <w:shd w:val="clear" w:color="auto" w:fill="FFFFFF"/>
+        </w:rPr>
+        <w:t>des patterns choisis</w:t>
       </w:r>
       <w:r>
         <w:rPr>
@@ -408,9 +324,8 @@
           <w:color w:val="1D2125"/>
           <w:shd w:val="clear" w:color="auto" w:fill="FFFFFF"/>
         </w:rPr>
-        <w:t>(</w:t>
-      </w:r>
-      <w:proofErr w:type="gramStart"/>
+        <w:t>(u</w:t>
+      </w:r>
       <w:r>
         <w:rPr>
           <w:rFonts w:ascii="Segoe UI" w:hAnsi="Segoe UI" w:cs="Segoe UI"/>
@@ -419,28 +334,7 @@
           <w:color w:val="1D2125"/>
           <w:shd w:val="clear" w:color="auto" w:fill="FFFFFF"/>
         </w:rPr>
-        <w:t>u</w:t>
-      </w:r>
-      <w:r>
-        <w:rPr>
-          <w:rFonts w:ascii="Segoe UI" w:hAnsi="Segoe UI" w:cs="Segoe UI"/>
-          <w:i/>
-          <w:iCs/>
-          <w:color w:val="1D2125"/>
-          <w:shd w:val="clear" w:color="auto" w:fill="FFFFFF"/>
-        </w:rPr>
-        <w:t>tiliser</w:t>
-      </w:r>
-      <w:proofErr w:type="gramEnd"/>
-      <w:r>
-        <w:rPr>
-          <w:rFonts w:ascii="Segoe UI" w:hAnsi="Segoe UI" w:cs="Segoe UI"/>
-          <w:i/>
-          <w:iCs/>
-          <w:color w:val="1D2125"/>
-          <w:shd w:val="clear" w:color="auto" w:fill="FFFFFF"/>
-        </w:rPr>
-        <w:t xml:space="preserve"> au moins trois des design patterns présentés en cours.</w:t>
+        <w:t>tiliser au moins trois des design patterns présentés en cours.</w:t>
       </w:r>
       <w:r>
         <w:rPr>
@@ -476,23 +370,13 @@
           <w:shd w:val="clear" w:color="auto" w:fill="FFFFFF"/>
         </w:rPr>
       </w:pPr>
-      <w:proofErr w:type="gramStart"/>
-      <w:r>
-        <w:rPr>
-          <w:rFonts w:ascii="Segoe UI" w:hAnsi="Segoe UI" w:cs="Segoe UI"/>
-          <w:color w:val="1D2125"/>
-          <w:shd w:val="clear" w:color="auto" w:fill="FFFFFF"/>
-        </w:rPr>
-        <w:t>explication</w:t>
-      </w:r>
-      <w:proofErr w:type="gramEnd"/>
-      <w:r>
-        <w:rPr>
-          <w:rFonts w:ascii="Segoe UI" w:hAnsi="Segoe UI" w:cs="Segoe UI"/>
-          <w:color w:val="1D2125"/>
-          <w:shd w:val="clear" w:color="auto" w:fill="FFFFFF"/>
-        </w:rPr>
-        <w:t xml:space="preserve"> </w:t>
+      <w:r>
+        <w:rPr>
+          <w:rFonts w:ascii="Segoe UI" w:hAnsi="Segoe UI" w:cs="Segoe UI"/>
+          <w:color w:val="1D2125"/>
+          <w:shd w:val="clear" w:color="auto" w:fill="FFFFFF"/>
+        </w:rPr>
+        <w:t xml:space="preserve">explication </w:t>
       </w:r>
     </w:p>
     <w:p>
@@ -508,23 +392,13 @@
           <w:shd w:val="clear" w:color="auto" w:fill="FFFFFF"/>
         </w:rPr>
       </w:pPr>
-      <w:proofErr w:type="gramStart"/>
-      <w:r>
-        <w:rPr>
-          <w:rFonts w:ascii="Segoe UI" w:hAnsi="Segoe UI" w:cs="Segoe UI"/>
-          <w:color w:val="1D2125"/>
-          <w:shd w:val="clear" w:color="auto" w:fill="FFFFFF"/>
-        </w:rPr>
-        <w:t>des</w:t>
-      </w:r>
-      <w:proofErr w:type="gramEnd"/>
-      <w:r>
-        <w:rPr>
-          <w:rFonts w:ascii="Segoe UI" w:hAnsi="Segoe UI" w:cs="Segoe UI"/>
-          <w:color w:val="1D2125"/>
-          <w:shd w:val="clear" w:color="auto" w:fill="FFFFFF"/>
-        </w:rPr>
-        <w:t xml:space="preserve"> choix d’architecture </w:t>
+      <w:r>
+        <w:rPr>
+          <w:rFonts w:ascii="Segoe UI" w:hAnsi="Segoe UI" w:cs="Segoe UI"/>
+          <w:color w:val="1D2125"/>
+          <w:shd w:val="clear" w:color="auto" w:fill="FFFFFF"/>
+        </w:rPr>
+        <w:t xml:space="preserve">des choix d’architecture </w:t>
       </w:r>
     </w:p>
     <w:p>
@@ -540,31 +414,13 @@
           <w:shd w:val="clear" w:color="auto" w:fill="FFFFFF"/>
         </w:rPr>
       </w:pPr>
-      <w:proofErr w:type="gramStart"/>
-      <w:r>
-        <w:rPr>
-          <w:rFonts w:ascii="Segoe UI" w:hAnsi="Segoe UI" w:cs="Segoe UI"/>
-          <w:color w:val="1D2125"/>
-          <w:shd w:val="clear" w:color="auto" w:fill="FFFFFF"/>
-        </w:rPr>
-        <w:t>et</w:t>
-      </w:r>
-      <w:proofErr w:type="gramEnd"/>
-      <w:r>
-        <w:rPr>
-          <w:rFonts w:ascii="Segoe UI" w:hAnsi="Segoe UI" w:cs="Segoe UI"/>
-          <w:color w:val="1D2125"/>
-          <w:shd w:val="clear" w:color="auto" w:fill="FFFFFF"/>
-        </w:rPr>
-        <w:t xml:space="preserve"> des patterns choisis</w:t>
-      </w:r>
-      <w:r>
-        <w:rPr>
-          <w:rFonts w:ascii="Segoe UI" w:hAnsi="Segoe UI" w:cs="Segoe UI"/>
-          <w:color w:val="1D2125"/>
-          <w:shd w:val="clear" w:color="auto" w:fill="FFFFFF"/>
-        </w:rPr>
-        <w:t xml:space="preserve"> </w:t>
+      <w:r>
+        <w:rPr>
+          <w:rFonts w:ascii="Segoe UI" w:hAnsi="Segoe UI" w:cs="Segoe UI"/>
+          <w:color w:val="1D2125"/>
+          <w:shd w:val="clear" w:color="auto" w:fill="FFFFFF"/>
+        </w:rPr>
+        <w:t xml:space="preserve">et des patterns choisis </w:t>
       </w:r>
     </w:p>
     <w:p>
@@ -580,23 +436,13 @@
           <w:shd w:val="clear" w:color="auto" w:fill="FFFFFF"/>
         </w:rPr>
       </w:pPr>
-      <w:proofErr w:type="gramStart"/>
-      <w:r>
-        <w:rPr>
-          <w:rFonts w:ascii="Segoe UI" w:hAnsi="Segoe UI" w:cs="Segoe UI"/>
-          <w:color w:val="1D2125"/>
-          <w:shd w:val="clear" w:color="auto" w:fill="FFFFFF"/>
-        </w:rPr>
-        <w:t>en</w:t>
-      </w:r>
-      <w:proofErr w:type="gramEnd"/>
-      <w:r>
-        <w:rPr>
-          <w:rFonts w:ascii="Segoe UI" w:hAnsi="Segoe UI" w:cs="Segoe UI"/>
-          <w:color w:val="1D2125"/>
-          <w:shd w:val="clear" w:color="auto" w:fill="FFFFFF"/>
-        </w:rPr>
-        <w:t xml:space="preserve"> s’aidant de diagrammes appropriés et adaptés au degré de précision et au type d’explication. </w:t>
+      <w:r>
+        <w:rPr>
+          <w:rFonts w:ascii="Segoe UI" w:hAnsi="Segoe UI" w:cs="Segoe UI"/>
+          <w:color w:val="1D2125"/>
+          <w:shd w:val="clear" w:color="auto" w:fill="FFFFFF"/>
+        </w:rPr>
+        <w:t xml:space="preserve">en s’aidant de diagrammes appropriés et adaptés au degré de précision et au type d’explication. </w:t>
       </w:r>
     </w:p>
     <w:p>
@@ -658,23 +504,13 @@
           <w:shd w:val="clear" w:color="auto" w:fill="FFFFFF"/>
         </w:rPr>
       </w:pPr>
-      <w:proofErr w:type="gramStart"/>
-      <w:r>
-        <w:rPr>
-          <w:rFonts w:ascii="Segoe UI" w:hAnsi="Segoe UI" w:cs="Segoe UI"/>
-          <w:color w:val="1D2125"/>
-          <w:shd w:val="clear" w:color="auto" w:fill="FFFFFF"/>
-        </w:rPr>
-        <w:t>votre</w:t>
-      </w:r>
-      <w:proofErr w:type="gramEnd"/>
-      <w:r>
-        <w:rPr>
-          <w:rFonts w:ascii="Segoe UI" w:hAnsi="Segoe UI" w:cs="Segoe UI"/>
-          <w:color w:val="1D2125"/>
-          <w:shd w:val="clear" w:color="auto" w:fill="FFFFFF"/>
-        </w:rPr>
-        <w:t xml:space="preserve"> intégration continue</w:t>
+      <w:r>
+        <w:rPr>
+          <w:rFonts w:ascii="Segoe UI" w:hAnsi="Segoe UI" w:cs="Segoe UI"/>
+          <w:color w:val="1D2125"/>
+          <w:shd w:val="clear" w:color="auto" w:fill="FFFFFF"/>
+        </w:rPr>
+        <w:t>votre intégration continue</w:t>
       </w:r>
     </w:p>
     <w:p>
@@ -692,7 +528,6 @@
           <w:shd w:val="clear" w:color="auto" w:fill="FFFFFF"/>
         </w:rPr>
       </w:pPr>
-      <w:proofErr w:type="gramStart"/>
       <w:r>
         <w:rPr>
           <w:rFonts w:ascii="Segoe UI" w:hAnsi="Segoe UI" w:cs="Segoe UI"/>
@@ -701,18 +536,7 @@
           <w:color w:val="1D2125"/>
           <w:shd w:val="clear" w:color="auto" w:fill="FFFFFF"/>
         </w:rPr>
-        <w:t>expliquer</w:t>
-      </w:r>
-      <w:proofErr w:type="gramEnd"/>
-      <w:r>
-        <w:rPr>
-          <w:rFonts w:ascii="Segoe UI" w:hAnsi="Segoe UI" w:cs="Segoe UI"/>
-          <w:i/>
-          <w:iCs/>
-          <w:color w:val="1D2125"/>
-          <w:shd w:val="clear" w:color="auto" w:fill="FFFFFF"/>
-        </w:rPr>
-        <w:t xml:space="preserve"> comment vous avez mis en place</w:t>
+        <w:t>expliquer comment vous avez mis en place</w:t>
       </w:r>
     </w:p>
     <w:p>
@@ -728,23 +552,13 @@
           <w:shd w:val="clear" w:color="auto" w:fill="FFFFFF"/>
         </w:rPr>
       </w:pPr>
-      <w:proofErr w:type="gramStart"/>
-      <w:r>
-        <w:rPr>
-          <w:rFonts w:ascii="Segoe UI" w:hAnsi="Segoe UI" w:cs="Segoe UI"/>
-          <w:color w:val="1D2125"/>
-          <w:shd w:val="clear" w:color="auto" w:fill="FFFFFF"/>
-        </w:rPr>
-        <w:t>à</w:t>
-      </w:r>
-      <w:proofErr w:type="gramEnd"/>
-      <w:r>
-        <w:rPr>
-          <w:rFonts w:ascii="Segoe UI" w:hAnsi="Segoe UI" w:cs="Segoe UI"/>
-          <w:color w:val="1D2125"/>
-          <w:shd w:val="clear" w:color="auto" w:fill="FFFFFF"/>
-        </w:rPr>
-        <w:t xml:space="preserve"> minima</w:t>
+      <w:r>
+        <w:rPr>
+          <w:rFonts w:ascii="Segoe UI" w:hAnsi="Segoe UI" w:cs="Segoe UI"/>
+          <w:color w:val="1D2125"/>
+          <w:shd w:val="clear" w:color="auto" w:fill="FFFFFF"/>
+        </w:rPr>
+        <w:t>à minima</w:t>
       </w:r>
       <w:r>
         <w:rPr>
@@ -776,23 +590,13 @@
           <w:shd w:val="clear" w:color="auto" w:fill="FFFFFF"/>
         </w:rPr>
       </w:pPr>
-      <w:proofErr w:type="gramStart"/>
-      <w:r>
-        <w:rPr>
-          <w:rFonts w:ascii="Segoe UI" w:hAnsi="Segoe UI" w:cs="Segoe UI"/>
-          <w:color w:val="1D2125"/>
-          <w:shd w:val="clear" w:color="auto" w:fill="FFFFFF"/>
-        </w:rPr>
-        <w:t>et</w:t>
-      </w:r>
-      <w:proofErr w:type="gramEnd"/>
-      <w:r>
-        <w:rPr>
-          <w:rFonts w:ascii="Segoe UI" w:hAnsi="Segoe UI" w:cs="Segoe UI"/>
-          <w:color w:val="1D2125"/>
-          <w:shd w:val="clear" w:color="auto" w:fill="FFFFFF"/>
-        </w:rPr>
-        <w:t xml:space="preserve"> génération de la documentation</w:t>
+      <w:r>
+        <w:rPr>
+          <w:rFonts w:ascii="Segoe UI" w:hAnsi="Segoe UI" w:cs="Segoe UI"/>
+          <w:color w:val="1D2125"/>
+          <w:shd w:val="clear" w:color="auto" w:fill="FFFFFF"/>
+        </w:rPr>
+        <w:t>et génération de la documentation</w:t>
       </w:r>
     </w:p>
     <w:p>
@@ -806,6 +610,15 @@
     </w:p>
     <w:sdt>
       <w:sdtPr>
+        <w:rPr>
+          <w:rFonts w:asciiTheme="minorHAnsi" w:eastAsiaTheme="minorHAnsi" w:hAnsiTheme="minorHAnsi" w:cstheme="minorBidi"/>
+          <w:color w:val="auto"/>
+          <w:kern w:val="2"/>
+          <w:sz w:val="22"/>
+          <w:szCs w:val="22"/>
+          <w:lang w:eastAsia="en-US"/>
+          <w14:ligatures w14:val="standardContextual"/>
+        </w:rPr>
         <w:id w:val="-556860575"/>
         <w:docPartObj>
           <w:docPartGallery w:val="Table of Contents"/>
@@ -814,15 +627,8 @@
       </w:sdtPr>
       <w:sdtEndPr>
         <w:rPr>
-          <w:rFonts w:asciiTheme="minorHAnsi" w:eastAsiaTheme="minorHAnsi" w:hAnsiTheme="minorHAnsi" w:cstheme="minorBidi"/>
           <w:b/>
           <w:bCs/>
-          <w:color w:val="auto"/>
-          <w:kern w:val="2"/>
-          <w:sz w:val="22"/>
-          <w:szCs w:val="22"/>
-          <w:lang w:eastAsia="en-US"/>
-          <w14:ligatures w14:val="standardContextual"/>
         </w:rPr>
       </w:sdtEndPr>
       <w:sdtContent>
@@ -831,13 +637,7 @@
             <w:pStyle w:val="En-ttedetabledesmatires"/>
           </w:pPr>
           <w:r>
-            <w:t xml:space="preserve">Sommaire généré (On peut toujours </w:t>
-          </w:r>
-          <w:r>
-            <w:t>modifier</w:t>
-          </w:r>
-          <w:r>
-            <w:t>) :</w:t>
+            <w:t>Sommaire généré (On peut toujours modifier) :</w:t>
           </w:r>
         </w:p>
         <w:p>
@@ -1841,27 +1641,7 @@
           <w:sz w:val="22"/>
           <w:szCs w:val="22"/>
         </w:rPr>
-        <w:t>On doit pouvoir entrer une liste de fonctionnalités (</w:t>
-      </w:r>
-      <w:proofErr w:type="spellStart"/>
-      <w:r>
-        <w:rPr>
-          <w:rFonts w:ascii="Segoe UI" w:hAnsi="Segoe UI" w:cs="Segoe UI"/>
-          <w:color w:val="1D2125"/>
-          <w:sz w:val="22"/>
-          <w:szCs w:val="22"/>
-        </w:rPr>
-        <w:t>backlog</w:t>
-      </w:r>
-      <w:proofErr w:type="spellEnd"/>
-      <w:r>
-        <w:rPr>
-          <w:rFonts w:ascii="Segoe UI" w:hAnsi="Segoe UI" w:cs="Segoe UI"/>
-          <w:color w:val="1D2125"/>
-          <w:sz w:val="22"/>
-          <w:szCs w:val="22"/>
-        </w:rPr>
-        <w:t>) en JSON (vous êtes libre d'utiliser la structure que vous souhaitez).</w:t>
+        <w:t>On doit pouvoir entrer une liste de fonctionnalités (backlog) en JSON (vous êtes libre d'utiliser la structure que vous souhaitez).</w:t>
       </w:r>
     </w:p>
     <w:p>
@@ -1941,27 +1721,7 @@
           <w:sz w:val="22"/>
           <w:szCs w:val="22"/>
         </w:rPr>
-        <w:t xml:space="preserve">Lorsque tout le </w:t>
-      </w:r>
-      <w:proofErr w:type="spellStart"/>
-      <w:r>
-        <w:rPr>
-          <w:rFonts w:ascii="Segoe UI" w:hAnsi="Segoe UI" w:cs="Segoe UI"/>
-          <w:color w:val="1D2125"/>
-          <w:sz w:val="22"/>
-          <w:szCs w:val="22"/>
-        </w:rPr>
-        <w:t>backlog</w:t>
-      </w:r>
-      <w:proofErr w:type="spellEnd"/>
-      <w:r>
-        <w:rPr>
-          <w:rFonts w:ascii="Segoe UI" w:hAnsi="Segoe UI" w:cs="Segoe UI"/>
-          <w:color w:val="1D2125"/>
-          <w:sz w:val="22"/>
-          <w:szCs w:val="22"/>
-        </w:rPr>
-        <w:t xml:space="preserve"> est validé, l'application enregistre un fichier JSON avec, pour chaque fonctionnalité, la difficulté estimée par l'équipe.</w:t>
+        <w:t>Lorsque tout le backlog est validé, l'application enregistre un fichier JSON avec, pour chaque fonctionnalité, la difficulté estimée par l'équipe.</w:t>
       </w:r>
     </w:p>
     <w:p>
@@ -1993,27 +1753,7 @@
           <w:sz w:val="22"/>
           <w:szCs w:val="22"/>
         </w:rPr>
-        <w:t xml:space="preserve">Si tous les joueurs utilisent la carte café, l'application doit enregistrer un fichier JSON avec l'état d'avancement du </w:t>
-      </w:r>
-      <w:proofErr w:type="spellStart"/>
-      <w:r>
-        <w:rPr>
-          <w:rFonts w:ascii="Segoe UI" w:hAnsi="Segoe UI" w:cs="Segoe UI"/>
-          <w:color w:val="1D2125"/>
-          <w:sz w:val="22"/>
-          <w:szCs w:val="22"/>
-        </w:rPr>
-        <w:t>backlog</w:t>
-      </w:r>
-      <w:proofErr w:type="spellEnd"/>
-      <w:r>
-        <w:rPr>
-          <w:rFonts w:ascii="Segoe UI" w:hAnsi="Segoe UI" w:cs="Segoe UI"/>
-          <w:color w:val="1D2125"/>
-          <w:sz w:val="22"/>
-          <w:szCs w:val="22"/>
-        </w:rPr>
-        <w:t>. Ce fichier JSON doit pouvoir être chargé via le menu pour "reprendre" une partie.</w:t>
+        <w:t>Si tous les joueurs utilisent la carte café, l'application doit enregistrer un fichier JSON avec l'état d'avancement du backlog. Ce fichier JSON doit pouvoir être chargé via le menu pour "reprendre" une partie.</w:t>
       </w:r>
     </w:p>
     <w:p>
@@ -2157,7 +1897,6 @@
           <w14:ligatures w14:val="none"/>
         </w:rPr>
       </w:pPr>
-      <w:proofErr w:type="spellStart"/>
       <w:r>
         <w:rPr>
           <w:rFonts w:ascii="Segoe UI" w:eastAsia="Times New Roman" w:hAnsi="Segoe UI" w:cs="Segoe UI"/>
@@ -2168,7 +1907,19 @@
         </w:rPr>
         <w:t>IntelliJ</w:t>
       </w:r>
-      <w:proofErr w:type="spellEnd"/>
+    </w:p>
+    <w:p>
+      <w:pPr>
+        <w:shd w:val="clear" w:color="auto" w:fill="FFFFFF"/>
+        <w:spacing w:before="100" w:beforeAutospacing="1" w:after="100" w:afterAutospacing="1" w:line="240" w:lineRule="auto"/>
+        <w:rPr>
+          <w:rFonts w:ascii="Segoe UI" w:eastAsia="Times New Roman" w:hAnsi="Segoe UI" w:cs="Segoe UI"/>
+          <w:color w:val="1D2125"/>
+          <w:kern w:val="0"/>
+          <w:lang w:eastAsia="fr-FR"/>
+          <w14:ligatures w14:val="none"/>
+        </w:rPr>
+      </w:pPr>
     </w:p>
     <w:p/>
     <w:p>
@@ -2184,13 +1935,7 @@
           <w:shd w:val="clear" w:color="auto" w:fill="FFFFFF"/>
         </w:rPr>
         <w:lastRenderedPageBreak/>
-        <w:t>M</w:t>
-      </w:r>
-      <w:r>
-        <w:rPr>
-          <w:shd w:val="clear" w:color="auto" w:fill="FFFFFF"/>
-        </w:rPr>
-        <w:t>otivation</w:t>
+        <w:t>Motivation</w:t>
       </w:r>
       <w:bookmarkEnd w:id="3"/>
     </w:p>
@@ -2230,6 +1975,66 @@
       <w:bookmarkEnd w:id="5"/>
     </w:p>
     <w:p>
+      <w:r>
+        <w:t>Diagramme version 1</w:t>
+      </w:r>
+    </w:p>
+    <w:p>
+      <w:r>
+        <w:rPr>
+          <w:noProof/>
+        </w:rPr>
+        <w:drawing>
+          <wp:inline distT="0" distB="0" distL="0" distR="0" wp14:anchorId="74A9F527" wp14:editId="64CE135A">
+            <wp:extent cx="5760720" cy="6071870"/>
+            <wp:effectExtent l="0" t="0" r="0" b="5080"/>
+            <wp:docPr id="1645231419" name="Image 1" descr="Une image contenant texte, capture d’écran, diagramme, conception&#10;&#10;Description générée automatiquement"/>
+            <wp:cNvGraphicFramePr>
+              <a:graphicFrameLocks xmlns:a="http://schemas.openxmlformats.org/drawingml/2006/main" noChangeAspect="1"/>
+            </wp:cNvGraphicFramePr>
+            <a:graphic xmlns:a="http://schemas.openxmlformats.org/drawingml/2006/main">
+              <a:graphicData uri="http://schemas.openxmlformats.org/drawingml/2006/picture">
+                <pic:pic xmlns:pic="http://schemas.openxmlformats.org/drawingml/2006/picture">
+                  <pic:nvPicPr>
+                    <pic:cNvPr id="1645231419" name="Image 1" descr="Une image contenant texte, capture d’écran, diagramme, conception&#10;&#10;Description générée automatiquement"/>
+                    <pic:cNvPicPr>
+                      <a:picLocks noChangeAspect="1" noChangeArrowheads="1"/>
+                    </pic:cNvPicPr>
+                  </pic:nvPicPr>
+                  <pic:blipFill>
+                    <a:blip r:embed="rId8">
+                      <a:extLst>
+                        <a:ext uri="{28A0092B-C50C-407E-A947-70E740481C1C}">
+                          <a14:useLocalDpi xmlns:a14="http://schemas.microsoft.com/office/drawing/2010/main" val="0"/>
+                        </a:ext>
+                      </a:extLst>
+                    </a:blip>
+                    <a:srcRect/>
+                    <a:stretch>
+                      <a:fillRect/>
+                    </a:stretch>
+                  </pic:blipFill>
+                  <pic:spPr bwMode="auto">
+                    <a:xfrm>
+                      <a:off x="0" y="0"/>
+                      <a:ext cx="5760720" cy="6071870"/>
+                    </a:xfrm>
+                    <a:prstGeom prst="rect">
+                      <a:avLst/>
+                    </a:prstGeom>
+                    <a:noFill/>
+                    <a:ln>
+                      <a:noFill/>
+                    </a:ln>
+                  </pic:spPr>
+                </pic:pic>
+              </a:graphicData>
+            </a:graphic>
+          </wp:inline>
+        </w:drawing>
+      </w:r>
+    </w:p>
+    <w:p>
       <w:pPr>
         <w:pStyle w:val="Titre2"/>
         <w:rPr>
@@ -2241,6 +2046,7 @@
         <w:rPr>
           <w:shd w:val="clear" w:color="auto" w:fill="FFFFFF"/>
         </w:rPr>
+        <w:lastRenderedPageBreak/>
         <w:t>Motivation</w:t>
       </w:r>
       <w:bookmarkEnd w:id="6"/>
@@ -2346,7 +2152,7 @@
       </w:pPr>
     </w:p>
     <w:sectPr>
-      <w:headerReference w:type="default" r:id="rId8"/>
+      <w:headerReference w:type="default" r:id="rId9"/>
       <w:pgSz w:w="11906" w:h="16838"/>
       <w:pgMar w:top="1417" w:right="1417" w:bottom="1417" w:left="1417" w:header="708" w:footer="708" w:gutter="0"/>
       <w:cols w:space="708"/>

</xml_diff>

<commit_message>
Creation nouveau Projet Java
A partir du diagramme de classe, on a implémenter les classes sur IntelliJ.

+
Mis à jour du rapport pour dire ce qui manque
</commit_message>
<xml_diff>
--- a/Rapport.docx
+++ b/Rapport.docx
@@ -1641,27 +1641,7 @@
           <w:sz w:val="22"/>
           <w:szCs w:val="22"/>
         </w:rPr>
-        <w:t>On doit pouvoir entrer une liste de fonctionnalités (</w:t>
-      </w:r>
-      <w:proofErr w:type="spellStart"/>
-      <w:r>
-        <w:rPr>
-          <w:rFonts w:ascii="Segoe UI" w:hAnsi="Segoe UI" w:cs="Segoe UI"/>
-          <w:color w:val="1D2125"/>
-          <w:sz w:val="22"/>
-          <w:szCs w:val="22"/>
-        </w:rPr>
-        <w:t>backlog</w:t>
-      </w:r>
-      <w:proofErr w:type="spellEnd"/>
-      <w:r>
-        <w:rPr>
-          <w:rFonts w:ascii="Segoe UI" w:hAnsi="Segoe UI" w:cs="Segoe UI"/>
-          <w:color w:val="1D2125"/>
-          <w:sz w:val="22"/>
-          <w:szCs w:val="22"/>
-        </w:rPr>
-        <w:t>) en JSON (vous êtes libre d'utiliser la structure que vous souhaitez).</w:t>
+        <w:t>On doit pouvoir entrer une liste de fonctionnalités (backlog) en JSON (vous êtes libre d'utiliser la structure que vous souhaitez).</w:t>
       </w:r>
     </w:p>
     <w:p>
@@ -1741,27 +1721,7 @@
           <w:sz w:val="22"/>
           <w:szCs w:val="22"/>
         </w:rPr>
-        <w:t xml:space="preserve">Lorsque tout le </w:t>
-      </w:r>
-      <w:proofErr w:type="spellStart"/>
-      <w:r>
-        <w:rPr>
-          <w:rFonts w:ascii="Segoe UI" w:hAnsi="Segoe UI" w:cs="Segoe UI"/>
-          <w:color w:val="1D2125"/>
-          <w:sz w:val="22"/>
-          <w:szCs w:val="22"/>
-        </w:rPr>
-        <w:t>backlog</w:t>
-      </w:r>
-      <w:proofErr w:type="spellEnd"/>
-      <w:r>
-        <w:rPr>
-          <w:rFonts w:ascii="Segoe UI" w:hAnsi="Segoe UI" w:cs="Segoe UI"/>
-          <w:color w:val="1D2125"/>
-          <w:sz w:val="22"/>
-          <w:szCs w:val="22"/>
-        </w:rPr>
-        <w:t xml:space="preserve"> est validé, l'application enregistre un fichier JSON avec, pour chaque fonctionnalité, la difficulté estimée par l'équipe.</w:t>
+        <w:t>Lorsque tout le backlog est validé, l'application enregistre un fichier JSON avec, pour chaque fonctionnalité, la difficulté estimée par l'équipe.</w:t>
       </w:r>
     </w:p>
     <w:p>
@@ -1793,27 +1753,7 @@
           <w:sz w:val="22"/>
           <w:szCs w:val="22"/>
         </w:rPr>
-        <w:t xml:space="preserve">Si tous les joueurs utilisent la carte café, l'application doit enregistrer un fichier JSON avec l'état d'avancement du </w:t>
-      </w:r>
-      <w:proofErr w:type="spellStart"/>
-      <w:r>
-        <w:rPr>
-          <w:rFonts w:ascii="Segoe UI" w:hAnsi="Segoe UI" w:cs="Segoe UI"/>
-          <w:color w:val="1D2125"/>
-          <w:sz w:val="22"/>
-          <w:szCs w:val="22"/>
-        </w:rPr>
-        <w:t>backlog</w:t>
-      </w:r>
-      <w:proofErr w:type="spellEnd"/>
-      <w:r>
-        <w:rPr>
-          <w:rFonts w:ascii="Segoe UI" w:hAnsi="Segoe UI" w:cs="Segoe UI"/>
-          <w:color w:val="1D2125"/>
-          <w:sz w:val="22"/>
-          <w:szCs w:val="22"/>
-        </w:rPr>
-        <w:t>. Ce fichier JSON doit pouvoir être chargé via le menu pour "reprendre" une partie.</w:t>
+        <w:t>Si tous les joueurs utilisent la carte café, l'application doit enregistrer un fichier JSON avec l'état d'avancement du backlog. Ce fichier JSON doit pouvoir être chargé via le menu pour "reprendre" une partie.</w:t>
       </w:r>
     </w:p>
     <w:p>
@@ -1957,7 +1897,6 @@
           <w14:ligatures w14:val="none"/>
         </w:rPr>
       </w:pPr>
-      <w:proofErr w:type="spellStart"/>
       <w:r>
         <w:rPr>
           <w:rFonts w:ascii="Segoe UI" w:eastAsia="Times New Roman" w:hAnsi="Segoe UI" w:cs="Segoe UI"/>
@@ -1968,7 +1907,6 @@
         </w:rPr>
         <w:t>IntelliJ</w:t>
       </w:r>
-      <w:proofErr w:type="spellEnd"/>
     </w:p>
     <w:p>
       <w:pPr>
@@ -2119,6 +2057,39 @@
       </w:r>
       <w:r>
         <w:t>Joueur</w:t>
+      </w:r>
+    </w:p>
+    <w:p>
+      <w:r>
+        <w:t xml:space="preserve">- </w:t>
+      </w:r>
+      <w:r>
+        <w:tab/>
+        <w:t xml:space="preserve">un attribut </w:t>
+      </w:r>
+      <w:r>
+        <w:t xml:space="preserve">identifiant unique : </w:t>
+      </w:r>
+      <w:r>
+        <w:t xml:space="preserve">«  </w:t>
+      </w:r>
+      <w:r>
+        <w:t>monId</w:t>
+      </w:r>
+      <w:r>
+        <w:t xml:space="preserve"> » </w:t>
+      </w:r>
+      <w:r>
+        <w:t>à Joueur</w:t>
+      </w:r>
+    </w:p>
+    <w:p>
+      <w:r>
+        <w:t xml:space="preserve">- </w:t>
+      </w:r>
+      <w:r>
+        <w:tab/>
+        <w:t>un constructeur de Plannig Poker</w:t>
       </w:r>
     </w:p>
     <w:p>

</xml_diff>

<commit_message>
Mias à jour du rapport sur l'avancé
</commit_message>
<xml_diff>
--- a/Rapport.docx
+++ b/Rapport.docx
@@ -2093,6 +2093,136 @@
       </w:r>
     </w:p>
     <w:p>
+      <w:r>
+        <w:lastRenderedPageBreak/>
+        <w:t>Maude : s’est occupé de l’implémentation de l’affichage du menu</w:t>
+      </w:r>
+      <w:r>
+        <w:t xml:space="preserve"> (selection et récupération du nombre de joueur, des pseudos des joueurs)</w:t>
+      </w:r>
+    </w:p>
+    <w:p>
+      <w:r>
+        <w:drawing>
+          <wp:inline distT="0" distB="0" distL="0" distR="0" wp14:anchorId="5365E1CF" wp14:editId="2F1F0868">
+            <wp:extent cx="5760720" cy="2684780"/>
+            <wp:effectExtent l="0" t="0" r="0" b="1270"/>
+            <wp:docPr id="1846466164" name="Image 1" descr="Une image contenant texte, capture d’écran, Police&#10;&#10;Description générée automatiquement"/>
+            <wp:cNvGraphicFramePr>
+              <a:graphicFrameLocks xmlns:a="http://schemas.openxmlformats.org/drawingml/2006/main" noChangeAspect="1"/>
+            </wp:cNvGraphicFramePr>
+            <a:graphic xmlns:a="http://schemas.openxmlformats.org/drawingml/2006/main">
+              <a:graphicData uri="http://schemas.openxmlformats.org/drawingml/2006/picture">
+                <pic:pic xmlns:pic="http://schemas.openxmlformats.org/drawingml/2006/picture">
+                  <pic:nvPicPr>
+                    <pic:cNvPr id="1846466164" name="Image 1" descr="Une image contenant texte, capture d’écran, Police&#10;&#10;Description générée automatiquement"/>
+                    <pic:cNvPicPr/>
+                  </pic:nvPicPr>
+                  <pic:blipFill>
+                    <a:blip r:embed="rId9"/>
+                    <a:stretch>
+                      <a:fillRect/>
+                    </a:stretch>
+                  </pic:blipFill>
+                  <pic:spPr>
+                    <a:xfrm>
+                      <a:off x="0" y="0"/>
+                      <a:ext cx="5760720" cy="2684780"/>
+                    </a:xfrm>
+                    <a:prstGeom prst="rect">
+                      <a:avLst/>
+                    </a:prstGeom>
+                  </pic:spPr>
+                </pic:pic>
+              </a:graphicData>
+            </a:graphic>
+          </wp:inline>
+        </w:drawing>
+      </w:r>
+    </w:p>
+    <w:p>
+      <w:r>
+        <w:lastRenderedPageBreak/>
+        <w:drawing>
+          <wp:inline distT="0" distB="0" distL="0" distR="0" wp14:anchorId="17696312" wp14:editId="2DBC6D91">
+            <wp:extent cx="5760720" cy="3058795"/>
+            <wp:effectExtent l="0" t="0" r="0" b="8255"/>
+            <wp:docPr id="374616962" name="Image 1" descr="Une image contenant texte, capture d’écran, Police&#10;&#10;Description générée automatiquement"/>
+            <wp:cNvGraphicFramePr>
+              <a:graphicFrameLocks xmlns:a="http://schemas.openxmlformats.org/drawingml/2006/main" noChangeAspect="1"/>
+            </wp:cNvGraphicFramePr>
+            <a:graphic xmlns:a="http://schemas.openxmlformats.org/drawingml/2006/main">
+              <a:graphicData uri="http://schemas.openxmlformats.org/drawingml/2006/picture">
+                <pic:pic xmlns:pic="http://schemas.openxmlformats.org/drawingml/2006/picture">
+                  <pic:nvPicPr>
+                    <pic:cNvPr id="374616962" name="Image 1" descr="Une image contenant texte, capture d’écran, Police&#10;&#10;Description générée automatiquement"/>
+                    <pic:cNvPicPr/>
+                  </pic:nvPicPr>
+                  <pic:blipFill>
+                    <a:blip r:embed="rId10"/>
+                    <a:stretch>
+                      <a:fillRect/>
+                    </a:stretch>
+                  </pic:blipFill>
+                  <pic:spPr>
+                    <a:xfrm>
+                      <a:off x="0" y="0"/>
+                      <a:ext cx="5760720" cy="3058795"/>
+                    </a:xfrm>
+                    <a:prstGeom prst="rect">
+                      <a:avLst/>
+                    </a:prstGeom>
+                  </pic:spPr>
+                </pic:pic>
+              </a:graphicData>
+            </a:graphic>
+          </wp:inline>
+        </w:drawing>
+      </w:r>
+      <w:r>
+        <w:drawing>
+          <wp:inline distT="0" distB="0" distL="0" distR="0" wp14:anchorId="1E82F061" wp14:editId="4E3E125D">
+            <wp:extent cx="5760720" cy="3009900"/>
+            <wp:effectExtent l="0" t="0" r="0" b="0"/>
+            <wp:docPr id="1740205825" name="Image 1" descr="Une image contenant texte, capture d’écran, Police&#10;&#10;Description générée automatiquement"/>
+            <wp:cNvGraphicFramePr>
+              <a:graphicFrameLocks xmlns:a="http://schemas.openxmlformats.org/drawingml/2006/main" noChangeAspect="1"/>
+            </wp:cNvGraphicFramePr>
+            <a:graphic xmlns:a="http://schemas.openxmlformats.org/drawingml/2006/main">
+              <a:graphicData uri="http://schemas.openxmlformats.org/drawingml/2006/picture">
+                <pic:pic xmlns:pic="http://schemas.openxmlformats.org/drawingml/2006/picture">
+                  <pic:nvPicPr>
+                    <pic:cNvPr id="1740205825" name="Image 1" descr="Une image contenant texte, capture d’écran, Police&#10;&#10;Description générée automatiquement"/>
+                    <pic:cNvPicPr/>
+                  </pic:nvPicPr>
+                  <pic:blipFill>
+                    <a:blip r:embed="rId11"/>
+                    <a:stretch>
+                      <a:fillRect/>
+                    </a:stretch>
+                  </pic:blipFill>
+                  <pic:spPr>
+                    <a:xfrm>
+                      <a:off x="0" y="0"/>
+                      <a:ext cx="5760720" cy="3009900"/>
+                    </a:xfrm>
+                    <a:prstGeom prst="rect">
+                      <a:avLst/>
+                    </a:prstGeom>
+                  </pic:spPr>
+                </pic:pic>
+              </a:graphicData>
+            </a:graphic>
+          </wp:inline>
+        </w:drawing>
+      </w:r>
+    </w:p>
+    <w:p>
+      <w:r>
+        <w:t>On a pu récupérer les valeurs</w:t>
+      </w:r>
+    </w:p>
+    <w:p>
       <w:pPr>
         <w:pStyle w:val="Titre2"/>
         <w:rPr>
@@ -2104,7 +2234,6 @@
         <w:rPr>
           <w:shd w:val="clear" w:color="auto" w:fill="FFFFFF"/>
         </w:rPr>
-        <w:lastRenderedPageBreak/>
         <w:t>Motivation</w:t>
       </w:r>
       <w:bookmarkEnd w:id="6"/>
@@ -2210,7 +2339,7 @@
       </w:pPr>
     </w:p>
     <w:sectPr>
-      <w:headerReference w:type="default" r:id="rId9"/>
+      <w:headerReference w:type="default" r:id="rId12"/>
       <w:pgSz w:w="11906" w:h="16838"/>
       <w:pgMar w:top="1417" w:right="1417" w:bottom="1417" w:left="1417" w:header="708" w:footer="708" w:gutter="0"/>
       <w:cols w:space="708"/>

</xml_diff>

<commit_message>
Configuration pour le JSON
</commit_message>
<xml_diff>
--- a/Rapport.docx
+++ b/Rapport.docx
@@ -52,6 +52,7 @@
           <w14:ligatures w14:val="none"/>
         </w:rPr>
       </w:pPr>
+      <w:proofErr w:type="gramStart"/>
       <w:r>
         <w:rPr>
           <w:rFonts w:ascii="Segoe UI" w:eastAsia="Times New Roman" w:hAnsi="Segoe UI" w:cs="Segoe UI"/>
@@ -60,7 +61,18 @@
           <w:lang w:eastAsia="fr-FR"/>
           <w14:ligatures w14:val="none"/>
         </w:rPr>
-        <w:t>le rapport en PDF (format libre)</w:t>
+        <w:t>le</w:t>
+      </w:r>
+      <w:proofErr w:type="gramEnd"/>
+      <w:r>
+        <w:rPr>
+          <w:rFonts w:ascii="Segoe UI" w:eastAsia="Times New Roman" w:hAnsi="Segoe UI" w:cs="Segoe UI"/>
+          <w:color w:val="1D2125"/>
+          <w:kern w:val="0"/>
+          <w:lang w:eastAsia="fr-FR"/>
+          <w14:ligatures w14:val="none"/>
+        </w:rPr>
+        <w:t xml:space="preserve"> rapport en PDF (format libre)</w:t>
       </w:r>
     </w:p>
     <w:p>
@@ -182,13 +194,23 @@
           <w:shd w:val="clear" w:color="auto" w:fill="FFFFFF"/>
         </w:rPr>
       </w:pPr>
-      <w:r>
-        <w:rPr>
-          <w:rFonts w:ascii="Segoe UI" w:hAnsi="Segoe UI" w:cs="Segoe UI"/>
-          <w:color w:val="1D2125"/>
-          <w:shd w:val="clear" w:color="auto" w:fill="FFFFFF"/>
-        </w:rPr>
-        <w:t>une présentation globale du projet</w:t>
+      <w:proofErr w:type="gramStart"/>
+      <w:r>
+        <w:rPr>
+          <w:rFonts w:ascii="Segoe UI" w:hAnsi="Segoe UI" w:cs="Segoe UI"/>
+          <w:color w:val="1D2125"/>
+          <w:shd w:val="clear" w:color="auto" w:fill="FFFFFF"/>
+        </w:rPr>
+        <w:t>une</w:t>
+      </w:r>
+      <w:proofErr w:type="gramEnd"/>
+      <w:r>
+        <w:rPr>
+          <w:rFonts w:ascii="Segoe UI" w:hAnsi="Segoe UI" w:cs="Segoe UI"/>
+          <w:color w:val="1D2125"/>
+          <w:shd w:val="clear" w:color="auto" w:fill="FFFFFF"/>
+        </w:rPr>
+        <w:t xml:space="preserve"> présentation globale du projet</w:t>
       </w:r>
     </w:p>
     <w:p>
@@ -204,13 +226,23 @@
           <w:shd w:val="clear" w:color="auto" w:fill="FFFFFF"/>
         </w:rPr>
       </w:pPr>
-      <w:r>
-        <w:rPr>
-          <w:rFonts w:ascii="Segoe UI" w:hAnsi="Segoe UI" w:cs="Segoe UI"/>
-          <w:color w:val="1D2125"/>
-          <w:shd w:val="clear" w:color="auto" w:fill="FFFFFF"/>
-        </w:rPr>
-        <w:t xml:space="preserve">une motivation </w:t>
+      <w:proofErr w:type="gramStart"/>
+      <w:r>
+        <w:rPr>
+          <w:rFonts w:ascii="Segoe UI" w:hAnsi="Segoe UI" w:cs="Segoe UI"/>
+          <w:color w:val="1D2125"/>
+          <w:shd w:val="clear" w:color="auto" w:fill="FFFFFF"/>
+        </w:rPr>
+        <w:t>une</w:t>
+      </w:r>
+      <w:proofErr w:type="gramEnd"/>
+      <w:r>
+        <w:rPr>
+          <w:rFonts w:ascii="Segoe UI" w:hAnsi="Segoe UI" w:cs="Segoe UI"/>
+          <w:color w:val="1D2125"/>
+          <w:shd w:val="clear" w:color="auto" w:fill="FFFFFF"/>
+        </w:rPr>
+        <w:t xml:space="preserve"> motivation </w:t>
       </w:r>
     </w:p>
     <w:p>
@@ -226,13 +258,23 @@
           <w:shd w:val="clear" w:color="auto" w:fill="FFFFFF"/>
         </w:rPr>
       </w:pPr>
-      <w:r>
-        <w:rPr>
-          <w:rFonts w:ascii="Segoe UI" w:hAnsi="Segoe UI" w:cs="Segoe UI"/>
-          <w:color w:val="1D2125"/>
-          <w:shd w:val="clear" w:color="auto" w:fill="FFFFFF"/>
-        </w:rPr>
-        <w:t>des choix d’architecture</w:t>
+      <w:proofErr w:type="gramStart"/>
+      <w:r>
+        <w:rPr>
+          <w:rFonts w:ascii="Segoe UI" w:hAnsi="Segoe UI" w:cs="Segoe UI"/>
+          <w:color w:val="1D2125"/>
+          <w:shd w:val="clear" w:color="auto" w:fill="FFFFFF"/>
+        </w:rPr>
+        <w:t>des</w:t>
+      </w:r>
+      <w:proofErr w:type="gramEnd"/>
+      <w:r>
+        <w:rPr>
+          <w:rFonts w:ascii="Segoe UI" w:hAnsi="Segoe UI" w:cs="Segoe UI"/>
+          <w:color w:val="1D2125"/>
+          <w:shd w:val="clear" w:color="auto" w:fill="FFFFFF"/>
+        </w:rPr>
+        <w:t xml:space="preserve"> choix d’architecture</w:t>
       </w:r>
     </w:p>
     <w:p>
@@ -250,6 +292,7 @@
           <w:shd w:val="clear" w:color="auto" w:fill="FFFFFF"/>
         </w:rPr>
       </w:pPr>
+      <w:proofErr w:type="gramStart"/>
       <w:r>
         <w:rPr>
           <w:rFonts w:ascii="Segoe UI" w:hAnsi="Segoe UI" w:cs="Segoe UI"/>
@@ -258,7 +301,18 @@
           <w:color w:val="1D2125"/>
           <w:shd w:val="clear" w:color="auto" w:fill="FFFFFF"/>
         </w:rPr>
-        <w:t>( la façon dont vous les avez implémenté dans votre projet.)</w:t>
+        <w:t>( la</w:t>
+      </w:r>
+      <w:proofErr w:type="gramEnd"/>
+      <w:r>
+        <w:rPr>
+          <w:rFonts w:ascii="Segoe UI" w:hAnsi="Segoe UI" w:cs="Segoe UI"/>
+          <w:i/>
+          <w:iCs/>
+          <w:color w:val="1D2125"/>
+          <w:shd w:val="clear" w:color="auto" w:fill="FFFFFF"/>
+        </w:rPr>
+        <w:t xml:space="preserve"> façon dont vous les avez implémenté dans votre projet.)</w:t>
       </w:r>
       <w:r>
         <w:rPr>
@@ -284,13 +338,23 @@
           <w:shd w:val="clear" w:color="auto" w:fill="FFFFFF"/>
         </w:rPr>
       </w:pPr>
-      <w:r>
-        <w:rPr>
-          <w:rFonts w:ascii="Segoe UI" w:hAnsi="Segoe UI" w:cs="Segoe UI"/>
-          <w:color w:val="1D2125"/>
-          <w:shd w:val="clear" w:color="auto" w:fill="FFFFFF"/>
-        </w:rPr>
-        <w:t>des patterns choisis</w:t>
+      <w:proofErr w:type="gramStart"/>
+      <w:r>
+        <w:rPr>
+          <w:rFonts w:ascii="Segoe UI" w:hAnsi="Segoe UI" w:cs="Segoe UI"/>
+          <w:color w:val="1D2125"/>
+          <w:shd w:val="clear" w:color="auto" w:fill="FFFFFF"/>
+        </w:rPr>
+        <w:t>des</w:t>
+      </w:r>
+      <w:proofErr w:type="gramEnd"/>
+      <w:r>
+        <w:rPr>
+          <w:rFonts w:ascii="Segoe UI" w:hAnsi="Segoe UI" w:cs="Segoe UI"/>
+          <w:color w:val="1D2125"/>
+          <w:shd w:val="clear" w:color="auto" w:fill="FFFFFF"/>
+        </w:rPr>
+        <w:t xml:space="preserve"> patterns choisis</w:t>
       </w:r>
       <w:r>
         <w:rPr>
@@ -324,8 +388,9 @@
           <w:color w:val="1D2125"/>
           <w:shd w:val="clear" w:color="auto" w:fill="FFFFFF"/>
         </w:rPr>
-        <w:t>(u</w:t>
-      </w:r>
+        <w:t>(</w:t>
+      </w:r>
+      <w:proofErr w:type="gramStart"/>
       <w:r>
         <w:rPr>
           <w:rFonts w:ascii="Segoe UI" w:hAnsi="Segoe UI" w:cs="Segoe UI"/>
@@ -334,7 +399,28 @@
           <w:color w:val="1D2125"/>
           <w:shd w:val="clear" w:color="auto" w:fill="FFFFFF"/>
         </w:rPr>
-        <w:t>tiliser au moins trois des design patterns présentés en cours.</w:t>
+        <w:t>u</w:t>
+      </w:r>
+      <w:r>
+        <w:rPr>
+          <w:rFonts w:ascii="Segoe UI" w:hAnsi="Segoe UI" w:cs="Segoe UI"/>
+          <w:i/>
+          <w:iCs/>
+          <w:color w:val="1D2125"/>
+          <w:shd w:val="clear" w:color="auto" w:fill="FFFFFF"/>
+        </w:rPr>
+        <w:t>tiliser</w:t>
+      </w:r>
+      <w:proofErr w:type="gramEnd"/>
+      <w:r>
+        <w:rPr>
+          <w:rFonts w:ascii="Segoe UI" w:hAnsi="Segoe UI" w:cs="Segoe UI"/>
+          <w:i/>
+          <w:iCs/>
+          <w:color w:val="1D2125"/>
+          <w:shd w:val="clear" w:color="auto" w:fill="FFFFFF"/>
+        </w:rPr>
+        <w:t xml:space="preserve"> au moins trois des design patterns présentés en cours.</w:t>
       </w:r>
       <w:r>
         <w:rPr>
@@ -370,13 +456,23 @@
           <w:shd w:val="clear" w:color="auto" w:fill="FFFFFF"/>
         </w:rPr>
       </w:pPr>
-      <w:r>
-        <w:rPr>
-          <w:rFonts w:ascii="Segoe UI" w:hAnsi="Segoe UI" w:cs="Segoe UI"/>
-          <w:color w:val="1D2125"/>
-          <w:shd w:val="clear" w:color="auto" w:fill="FFFFFF"/>
-        </w:rPr>
-        <w:t xml:space="preserve">explication </w:t>
+      <w:proofErr w:type="gramStart"/>
+      <w:r>
+        <w:rPr>
+          <w:rFonts w:ascii="Segoe UI" w:hAnsi="Segoe UI" w:cs="Segoe UI"/>
+          <w:color w:val="1D2125"/>
+          <w:shd w:val="clear" w:color="auto" w:fill="FFFFFF"/>
+        </w:rPr>
+        <w:t>explication</w:t>
+      </w:r>
+      <w:proofErr w:type="gramEnd"/>
+      <w:r>
+        <w:rPr>
+          <w:rFonts w:ascii="Segoe UI" w:hAnsi="Segoe UI" w:cs="Segoe UI"/>
+          <w:color w:val="1D2125"/>
+          <w:shd w:val="clear" w:color="auto" w:fill="FFFFFF"/>
+        </w:rPr>
+        <w:t xml:space="preserve"> </w:t>
       </w:r>
     </w:p>
     <w:p>
@@ -392,13 +488,23 @@
           <w:shd w:val="clear" w:color="auto" w:fill="FFFFFF"/>
         </w:rPr>
       </w:pPr>
-      <w:r>
-        <w:rPr>
-          <w:rFonts w:ascii="Segoe UI" w:hAnsi="Segoe UI" w:cs="Segoe UI"/>
-          <w:color w:val="1D2125"/>
-          <w:shd w:val="clear" w:color="auto" w:fill="FFFFFF"/>
-        </w:rPr>
-        <w:t xml:space="preserve">des choix d’architecture </w:t>
+      <w:proofErr w:type="gramStart"/>
+      <w:r>
+        <w:rPr>
+          <w:rFonts w:ascii="Segoe UI" w:hAnsi="Segoe UI" w:cs="Segoe UI"/>
+          <w:color w:val="1D2125"/>
+          <w:shd w:val="clear" w:color="auto" w:fill="FFFFFF"/>
+        </w:rPr>
+        <w:t>des</w:t>
+      </w:r>
+      <w:proofErr w:type="gramEnd"/>
+      <w:r>
+        <w:rPr>
+          <w:rFonts w:ascii="Segoe UI" w:hAnsi="Segoe UI" w:cs="Segoe UI"/>
+          <w:color w:val="1D2125"/>
+          <w:shd w:val="clear" w:color="auto" w:fill="FFFFFF"/>
+        </w:rPr>
+        <w:t xml:space="preserve"> choix d’architecture </w:t>
       </w:r>
     </w:p>
     <w:p>
@@ -414,13 +520,23 @@
           <w:shd w:val="clear" w:color="auto" w:fill="FFFFFF"/>
         </w:rPr>
       </w:pPr>
-      <w:r>
-        <w:rPr>
-          <w:rFonts w:ascii="Segoe UI" w:hAnsi="Segoe UI" w:cs="Segoe UI"/>
-          <w:color w:val="1D2125"/>
-          <w:shd w:val="clear" w:color="auto" w:fill="FFFFFF"/>
-        </w:rPr>
-        <w:t xml:space="preserve">et des patterns choisis </w:t>
+      <w:proofErr w:type="gramStart"/>
+      <w:r>
+        <w:rPr>
+          <w:rFonts w:ascii="Segoe UI" w:hAnsi="Segoe UI" w:cs="Segoe UI"/>
+          <w:color w:val="1D2125"/>
+          <w:shd w:val="clear" w:color="auto" w:fill="FFFFFF"/>
+        </w:rPr>
+        <w:t>et</w:t>
+      </w:r>
+      <w:proofErr w:type="gramEnd"/>
+      <w:r>
+        <w:rPr>
+          <w:rFonts w:ascii="Segoe UI" w:hAnsi="Segoe UI" w:cs="Segoe UI"/>
+          <w:color w:val="1D2125"/>
+          <w:shd w:val="clear" w:color="auto" w:fill="FFFFFF"/>
+        </w:rPr>
+        <w:t xml:space="preserve"> des patterns choisis </w:t>
       </w:r>
     </w:p>
     <w:p>
@@ -436,13 +552,23 @@
           <w:shd w:val="clear" w:color="auto" w:fill="FFFFFF"/>
         </w:rPr>
       </w:pPr>
-      <w:r>
-        <w:rPr>
-          <w:rFonts w:ascii="Segoe UI" w:hAnsi="Segoe UI" w:cs="Segoe UI"/>
-          <w:color w:val="1D2125"/>
-          <w:shd w:val="clear" w:color="auto" w:fill="FFFFFF"/>
-        </w:rPr>
-        <w:t xml:space="preserve">en s’aidant de diagrammes appropriés et adaptés au degré de précision et au type d’explication. </w:t>
+      <w:proofErr w:type="gramStart"/>
+      <w:r>
+        <w:rPr>
+          <w:rFonts w:ascii="Segoe UI" w:hAnsi="Segoe UI" w:cs="Segoe UI"/>
+          <w:color w:val="1D2125"/>
+          <w:shd w:val="clear" w:color="auto" w:fill="FFFFFF"/>
+        </w:rPr>
+        <w:t>en</w:t>
+      </w:r>
+      <w:proofErr w:type="gramEnd"/>
+      <w:r>
+        <w:rPr>
+          <w:rFonts w:ascii="Segoe UI" w:hAnsi="Segoe UI" w:cs="Segoe UI"/>
+          <w:color w:val="1D2125"/>
+          <w:shd w:val="clear" w:color="auto" w:fill="FFFFFF"/>
+        </w:rPr>
+        <w:t xml:space="preserve"> s’aidant de diagrammes appropriés et adaptés au degré de précision et au type d’explication. </w:t>
       </w:r>
     </w:p>
     <w:p>
@@ -504,13 +630,23 @@
           <w:shd w:val="clear" w:color="auto" w:fill="FFFFFF"/>
         </w:rPr>
       </w:pPr>
-      <w:r>
-        <w:rPr>
-          <w:rFonts w:ascii="Segoe UI" w:hAnsi="Segoe UI" w:cs="Segoe UI"/>
-          <w:color w:val="1D2125"/>
-          <w:shd w:val="clear" w:color="auto" w:fill="FFFFFF"/>
-        </w:rPr>
-        <w:t>votre intégration continue</w:t>
+      <w:proofErr w:type="gramStart"/>
+      <w:r>
+        <w:rPr>
+          <w:rFonts w:ascii="Segoe UI" w:hAnsi="Segoe UI" w:cs="Segoe UI"/>
+          <w:color w:val="1D2125"/>
+          <w:shd w:val="clear" w:color="auto" w:fill="FFFFFF"/>
+        </w:rPr>
+        <w:t>votre</w:t>
+      </w:r>
+      <w:proofErr w:type="gramEnd"/>
+      <w:r>
+        <w:rPr>
+          <w:rFonts w:ascii="Segoe UI" w:hAnsi="Segoe UI" w:cs="Segoe UI"/>
+          <w:color w:val="1D2125"/>
+          <w:shd w:val="clear" w:color="auto" w:fill="FFFFFF"/>
+        </w:rPr>
+        <w:t xml:space="preserve"> intégration continue</w:t>
       </w:r>
     </w:p>
     <w:p>
@@ -528,6 +664,7 @@
           <w:shd w:val="clear" w:color="auto" w:fill="FFFFFF"/>
         </w:rPr>
       </w:pPr>
+      <w:proofErr w:type="gramStart"/>
       <w:r>
         <w:rPr>
           <w:rFonts w:ascii="Segoe UI" w:hAnsi="Segoe UI" w:cs="Segoe UI"/>
@@ -536,7 +673,18 @@
           <w:color w:val="1D2125"/>
           <w:shd w:val="clear" w:color="auto" w:fill="FFFFFF"/>
         </w:rPr>
-        <w:t>expliquer comment vous avez mis en place</w:t>
+        <w:t>expliquer</w:t>
+      </w:r>
+      <w:proofErr w:type="gramEnd"/>
+      <w:r>
+        <w:rPr>
+          <w:rFonts w:ascii="Segoe UI" w:hAnsi="Segoe UI" w:cs="Segoe UI"/>
+          <w:i/>
+          <w:iCs/>
+          <w:color w:val="1D2125"/>
+          <w:shd w:val="clear" w:color="auto" w:fill="FFFFFF"/>
+        </w:rPr>
+        <w:t xml:space="preserve"> comment vous avez mis en place</w:t>
       </w:r>
     </w:p>
     <w:p>
@@ -552,13 +700,23 @@
           <w:shd w:val="clear" w:color="auto" w:fill="FFFFFF"/>
         </w:rPr>
       </w:pPr>
-      <w:r>
-        <w:rPr>
-          <w:rFonts w:ascii="Segoe UI" w:hAnsi="Segoe UI" w:cs="Segoe UI"/>
-          <w:color w:val="1D2125"/>
-          <w:shd w:val="clear" w:color="auto" w:fill="FFFFFF"/>
-        </w:rPr>
-        <w:t>à minima</w:t>
+      <w:proofErr w:type="gramStart"/>
+      <w:r>
+        <w:rPr>
+          <w:rFonts w:ascii="Segoe UI" w:hAnsi="Segoe UI" w:cs="Segoe UI"/>
+          <w:color w:val="1D2125"/>
+          <w:shd w:val="clear" w:color="auto" w:fill="FFFFFF"/>
+        </w:rPr>
+        <w:t>à</w:t>
+      </w:r>
+      <w:proofErr w:type="gramEnd"/>
+      <w:r>
+        <w:rPr>
+          <w:rFonts w:ascii="Segoe UI" w:hAnsi="Segoe UI" w:cs="Segoe UI"/>
+          <w:color w:val="1D2125"/>
+          <w:shd w:val="clear" w:color="auto" w:fill="FFFFFF"/>
+        </w:rPr>
+        <w:t xml:space="preserve"> minima</w:t>
       </w:r>
       <w:r>
         <w:rPr>
@@ -590,13 +748,23 @@
           <w:shd w:val="clear" w:color="auto" w:fill="FFFFFF"/>
         </w:rPr>
       </w:pPr>
-      <w:r>
-        <w:rPr>
-          <w:rFonts w:ascii="Segoe UI" w:hAnsi="Segoe UI" w:cs="Segoe UI"/>
-          <w:color w:val="1D2125"/>
-          <w:shd w:val="clear" w:color="auto" w:fill="FFFFFF"/>
-        </w:rPr>
-        <w:t>et génération de la documentation</w:t>
+      <w:proofErr w:type="gramStart"/>
+      <w:r>
+        <w:rPr>
+          <w:rFonts w:ascii="Segoe UI" w:hAnsi="Segoe UI" w:cs="Segoe UI"/>
+          <w:color w:val="1D2125"/>
+          <w:shd w:val="clear" w:color="auto" w:fill="FFFFFF"/>
+        </w:rPr>
+        <w:t>et</w:t>
+      </w:r>
+      <w:proofErr w:type="gramEnd"/>
+      <w:r>
+        <w:rPr>
+          <w:rFonts w:ascii="Segoe UI" w:hAnsi="Segoe UI" w:cs="Segoe UI"/>
+          <w:color w:val="1D2125"/>
+          <w:shd w:val="clear" w:color="auto" w:fill="FFFFFF"/>
+        </w:rPr>
+        <w:t xml:space="preserve"> génération de la documentation</w:t>
       </w:r>
     </w:p>
     <w:p>
@@ -1641,7 +1809,27 @@
           <w:sz w:val="22"/>
           <w:szCs w:val="22"/>
         </w:rPr>
-        <w:t>On doit pouvoir entrer une liste de fonctionnalités (backlog) en JSON (vous êtes libre d'utiliser la structure que vous souhaitez).</w:t>
+        <w:t>On doit pouvoir entrer une liste de fonctionnalités (</w:t>
+      </w:r>
+      <w:proofErr w:type="spellStart"/>
+      <w:r>
+        <w:rPr>
+          <w:rFonts w:ascii="Segoe UI" w:hAnsi="Segoe UI" w:cs="Segoe UI"/>
+          <w:color w:val="1D2125"/>
+          <w:sz w:val="22"/>
+          <w:szCs w:val="22"/>
+        </w:rPr>
+        <w:t>backlog</w:t>
+      </w:r>
+      <w:proofErr w:type="spellEnd"/>
+      <w:r>
+        <w:rPr>
+          <w:rFonts w:ascii="Segoe UI" w:hAnsi="Segoe UI" w:cs="Segoe UI"/>
+          <w:color w:val="1D2125"/>
+          <w:sz w:val="22"/>
+          <w:szCs w:val="22"/>
+        </w:rPr>
+        <w:t>) en JSON (vous êtes libre d'utiliser la structure que vous souhaitez).</w:t>
       </w:r>
     </w:p>
     <w:p>
@@ -1721,7 +1909,27 @@
           <w:sz w:val="22"/>
           <w:szCs w:val="22"/>
         </w:rPr>
-        <w:t>Lorsque tout le backlog est validé, l'application enregistre un fichier JSON avec, pour chaque fonctionnalité, la difficulté estimée par l'équipe.</w:t>
+        <w:t xml:space="preserve">Lorsque tout le </w:t>
+      </w:r>
+      <w:proofErr w:type="spellStart"/>
+      <w:r>
+        <w:rPr>
+          <w:rFonts w:ascii="Segoe UI" w:hAnsi="Segoe UI" w:cs="Segoe UI"/>
+          <w:color w:val="1D2125"/>
+          <w:sz w:val="22"/>
+          <w:szCs w:val="22"/>
+        </w:rPr>
+        <w:t>backlog</w:t>
+      </w:r>
+      <w:proofErr w:type="spellEnd"/>
+      <w:r>
+        <w:rPr>
+          <w:rFonts w:ascii="Segoe UI" w:hAnsi="Segoe UI" w:cs="Segoe UI"/>
+          <w:color w:val="1D2125"/>
+          <w:sz w:val="22"/>
+          <w:szCs w:val="22"/>
+        </w:rPr>
+        <w:t xml:space="preserve"> est validé, l'application enregistre un fichier JSON avec, pour chaque fonctionnalité, la difficulté estimée par l'équipe.</w:t>
       </w:r>
     </w:p>
     <w:p>
@@ -1753,7 +1961,27 @@
           <w:sz w:val="22"/>
           <w:szCs w:val="22"/>
         </w:rPr>
-        <w:t>Si tous les joueurs utilisent la carte café, l'application doit enregistrer un fichier JSON avec l'état d'avancement du backlog. Ce fichier JSON doit pouvoir être chargé via le menu pour "reprendre" une partie.</w:t>
+        <w:t xml:space="preserve">Si tous les joueurs utilisent la carte café, l'application doit enregistrer un fichier JSON avec l'état d'avancement du </w:t>
+      </w:r>
+      <w:proofErr w:type="spellStart"/>
+      <w:r>
+        <w:rPr>
+          <w:rFonts w:ascii="Segoe UI" w:hAnsi="Segoe UI" w:cs="Segoe UI"/>
+          <w:color w:val="1D2125"/>
+          <w:sz w:val="22"/>
+          <w:szCs w:val="22"/>
+        </w:rPr>
+        <w:t>backlog</w:t>
+      </w:r>
+      <w:proofErr w:type="spellEnd"/>
+      <w:r>
+        <w:rPr>
+          <w:rFonts w:ascii="Segoe UI" w:hAnsi="Segoe UI" w:cs="Segoe UI"/>
+          <w:color w:val="1D2125"/>
+          <w:sz w:val="22"/>
+          <w:szCs w:val="22"/>
+        </w:rPr>
+        <w:t>. Ce fichier JSON doit pouvoir être chargé via le menu pour "reprendre" une partie.</w:t>
       </w:r>
     </w:p>
     <w:p>
@@ -1897,6 +2125,7 @@
           <w14:ligatures w14:val="none"/>
         </w:rPr>
       </w:pPr>
+      <w:proofErr w:type="spellStart"/>
       <w:r>
         <w:rPr>
           <w:rFonts w:ascii="Segoe UI" w:eastAsia="Times New Roman" w:hAnsi="Segoe UI" w:cs="Segoe UI"/>
@@ -1907,6 +2136,7 @@
         </w:rPr>
         <w:t>IntelliJ</w:t>
       </w:r>
+      <w:proofErr w:type="spellEnd"/>
     </w:p>
     <w:p>
       <w:pPr>
@@ -2070,12 +2300,16 @@
       <w:r>
         <w:t xml:space="preserve">identifiant unique : </w:t>
       </w:r>
+      <w:proofErr w:type="gramStart"/>
       <w:r>
         <w:t xml:space="preserve">«  </w:t>
       </w:r>
+      <w:proofErr w:type="spellStart"/>
       <w:r>
         <w:t>monId</w:t>
       </w:r>
+      <w:proofErr w:type="spellEnd"/>
+      <w:proofErr w:type="gramEnd"/>
       <w:r>
         <w:t xml:space="preserve"> » </w:t>
       </w:r>
@@ -2089,7 +2323,15 @@
       </w:r>
       <w:r>
         <w:tab/>
-        <w:t>un constructeur de Plannig Poker</w:t>
+        <w:t xml:space="preserve">un constructeur de </w:t>
+      </w:r>
+      <w:proofErr w:type="spellStart"/>
+      <w:r>
+        <w:t>Plannig</w:t>
+      </w:r>
+      <w:proofErr w:type="spellEnd"/>
+      <w:r>
+        <w:t xml:space="preserve"> Poker</w:t>
       </w:r>
     </w:p>
     <w:p>
@@ -2098,7 +2340,15 @@
         <w:t>Maude : s’est occupé de l’implémentation de l’affichage du menu</w:t>
       </w:r>
       <w:r>
-        <w:t xml:space="preserve"> (selection et récupération du nombre de joueur, des pseudos des joueurs)</w:t>
+        <w:t xml:space="preserve"> (</w:t>
+      </w:r>
+      <w:proofErr w:type="spellStart"/>
+      <w:r>
+        <w:t>selection</w:t>
+      </w:r>
+      <w:proofErr w:type="spellEnd"/>
+      <w:r>
+        <w:t xml:space="preserve"> et récupération du nombre de joueur, des pseudos des joueurs)</w:t>
       </w:r>
     </w:p>
     <w:p>
@@ -2236,8 +2486,13 @@
         <w:t xml:space="preserve">Fina : Dans le fichier main, je teste les classes </w:t>
       </w:r>
       <w:r>
-        <w:t>pour jouer à la partie PlanningPoker</w:t>
-      </w:r>
+        <w:t xml:space="preserve">pour jouer à la partie </w:t>
+      </w:r>
+      <w:proofErr w:type="spellStart"/>
+      <w:r>
+        <w:t>PlanningPoker</w:t>
+      </w:r>
+      <w:proofErr w:type="spellEnd"/>
       <w:r>
         <w:t xml:space="preserve">. </w:t>
       </w:r>
@@ -2259,10 +2514,23 @@
         <w:t>le fichier JSON</w:t>
       </w:r>
       <w:r>
-        <w:t xml:space="preserve"> (le Backlog), pour obtenir une liste de </w:t>
-      </w:r>
-      <w:r>
-        <w:t>fonctinnalité.</w:t>
+        <w:t xml:space="preserve"> (le </w:t>
+      </w:r>
+      <w:proofErr w:type="spellStart"/>
+      <w:r>
+        <w:t>Backlog</w:t>
+      </w:r>
+      <w:proofErr w:type="spellEnd"/>
+      <w:r>
+        <w:t xml:space="preserve">), pour obtenir une liste de </w:t>
+      </w:r>
+      <w:proofErr w:type="spellStart"/>
+      <w:r>
+        <w:t>fonctinnalité</w:t>
+      </w:r>
+      <w:proofErr w:type="spellEnd"/>
+      <w:r>
+        <w:t>.</w:t>
       </w:r>
     </w:p>
     <w:p>
@@ -2275,19 +2543,55 @@
         <w:rPr>
           <w:lang w:val="en-GB"/>
         </w:rPr>
-        <w:t>-&gt;Ctr+Shit+A</w:t>
-      </w:r>
+        <w:t>-&gt;</w:t>
+      </w:r>
+      <w:proofErr w:type="spellStart"/>
       <w:r>
         <w:rPr>
           <w:lang w:val="en-GB"/>
         </w:rPr>
-        <w:t xml:space="preserve"> &gt; Add F</w:t>
-      </w:r>
+        <w:t>Ctr+</w:t>
+      </w:r>
+      <w:proofErr w:type="gramStart"/>
       <w:r>
         <w:rPr>
           <w:lang w:val="en-GB"/>
         </w:rPr>
-        <w:t>rameWorksSupport&gt; Maven&gt;</w:t>
+        <w:t>Shit</w:t>
+      </w:r>
+      <w:proofErr w:type="gramEnd"/>
+      <w:r>
+        <w:rPr>
+          <w:lang w:val="en-GB"/>
+        </w:rPr>
+        <w:t>+A</w:t>
+      </w:r>
+      <w:proofErr w:type="spellEnd"/>
+      <w:r>
+        <w:rPr>
+          <w:lang w:val="en-GB"/>
+        </w:rPr>
+        <w:t xml:space="preserve"> &gt; Add </w:t>
+      </w:r>
+      <w:proofErr w:type="spellStart"/>
+      <w:r>
+        <w:rPr>
+          <w:lang w:val="en-GB"/>
+        </w:rPr>
+        <w:t>F</w:t>
+      </w:r>
+      <w:r>
+        <w:rPr>
+          <w:lang w:val="en-GB"/>
+        </w:rPr>
+        <w:t>rameWorksSupport</w:t>
+      </w:r>
+      <w:proofErr w:type="spellEnd"/>
+      <w:r>
+        <w:rPr>
+          <w:lang w:val="en-GB"/>
+        </w:rPr>
+        <w:t>&gt; Maven&gt;</w:t>
       </w:r>
       <w:r>
         <w:rPr>
@@ -2338,8 +2642,10 @@
           <w:lang w:eastAsia="fr-FR"/>
           <w14:ligatures w14:val="none"/>
         </w:rPr>
-        <w:t>&lt;dependencies&gt;</w:t>
-      </w:r>
+        <w:t>&lt;</w:t>
+      </w:r>
+      <w:proofErr w:type="spellStart"/>
+      <w:proofErr w:type="gramStart"/>
       <w:r>
         <w:rPr>
           <w:rFonts w:ascii="Courier New" w:eastAsia="Times New Roman" w:hAnsi="Courier New" w:cs="Courier New"/>
@@ -2350,6 +2656,32 @@
           <w:lang w:eastAsia="fr-FR"/>
           <w14:ligatures w14:val="none"/>
         </w:rPr>
+        <w:t>dependencies</w:t>
+      </w:r>
+      <w:proofErr w:type="spellEnd"/>
+      <w:proofErr w:type="gramEnd"/>
+      <w:r>
+        <w:rPr>
+          <w:rFonts w:ascii="Courier New" w:eastAsia="Times New Roman" w:hAnsi="Courier New" w:cs="Courier New"/>
+          <w:color w:val="D5B778"/>
+          <w:kern w:val="0"/>
+          <w:sz w:val="20"/>
+          <w:szCs w:val="20"/>
+          <w:lang w:eastAsia="fr-FR"/>
+          <w14:ligatures w14:val="none"/>
+        </w:rPr>
+        <w:t>&gt;</w:t>
+      </w:r>
+      <w:r>
+        <w:rPr>
+          <w:rFonts w:ascii="Courier New" w:eastAsia="Times New Roman" w:hAnsi="Courier New" w:cs="Courier New"/>
+          <w:color w:val="D5B778"/>
+          <w:kern w:val="0"/>
+          <w:sz w:val="20"/>
+          <w:szCs w:val="20"/>
+          <w:lang w:eastAsia="fr-FR"/>
+          <w14:ligatures w14:val="none"/>
+        </w:rPr>
         <w:br/>
         <w:t xml:space="preserve">    </w:t>
       </w:r>
@@ -2413,8 +2745,9 @@
           <w:lang w:eastAsia="fr-FR"/>
           <w14:ligatures w14:val="none"/>
         </w:rPr>
-        <w:t>&lt;dependency&gt;</w:t>
-      </w:r>
+        <w:t>&lt;</w:t>
+      </w:r>
+      <w:proofErr w:type="spellStart"/>
       <w:r>
         <w:rPr>
           <w:rFonts w:ascii="Courier New" w:eastAsia="Times New Roman" w:hAnsi="Courier New" w:cs="Courier New"/>
@@ -2425,9 +2758,61 @@
           <w:lang w:eastAsia="fr-FR"/>
           <w14:ligatures w14:val="none"/>
         </w:rPr>
+        <w:t>dependency</w:t>
+      </w:r>
+      <w:proofErr w:type="spellEnd"/>
+      <w:r>
+        <w:rPr>
+          <w:rFonts w:ascii="Courier New" w:eastAsia="Times New Roman" w:hAnsi="Courier New" w:cs="Courier New"/>
+          <w:color w:val="D5B778"/>
+          <w:kern w:val="0"/>
+          <w:sz w:val="20"/>
+          <w:szCs w:val="20"/>
+          <w:lang w:eastAsia="fr-FR"/>
+          <w14:ligatures w14:val="none"/>
+        </w:rPr>
+        <w:t>&gt;</w:t>
+      </w:r>
+      <w:r>
+        <w:rPr>
+          <w:rFonts w:ascii="Courier New" w:eastAsia="Times New Roman" w:hAnsi="Courier New" w:cs="Courier New"/>
+          <w:color w:val="D5B778"/>
+          <w:kern w:val="0"/>
+          <w:sz w:val="20"/>
+          <w:szCs w:val="20"/>
+          <w:lang w:eastAsia="fr-FR"/>
+          <w14:ligatures w14:val="none"/>
+        </w:rPr>
         <w:br/>
-        <w:t xml:space="preserve">        &lt;groupId&gt;</w:t>
-      </w:r>
+        <w:t xml:space="preserve">        &lt;</w:t>
+      </w:r>
+      <w:proofErr w:type="spellStart"/>
+      <w:r>
+        <w:rPr>
+          <w:rFonts w:ascii="Courier New" w:eastAsia="Times New Roman" w:hAnsi="Courier New" w:cs="Courier New"/>
+          <w:color w:val="D5B778"/>
+          <w:kern w:val="0"/>
+          <w:sz w:val="20"/>
+          <w:szCs w:val="20"/>
+          <w:lang w:eastAsia="fr-FR"/>
+          <w14:ligatures w14:val="none"/>
+        </w:rPr>
+        <w:t>groupId</w:t>
+      </w:r>
+      <w:proofErr w:type="spellEnd"/>
+      <w:r>
+        <w:rPr>
+          <w:rFonts w:ascii="Courier New" w:eastAsia="Times New Roman" w:hAnsi="Courier New" w:cs="Courier New"/>
+          <w:color w:val="D5B778"/>
+          <w:kern w:val="0"/>
+          <w:sz w:val="20"/>
+          <w:szCs w:val="20"/>
+          <w:lang w:eastAsia="fr-FR"/>
+          <w14:ligatures w14:val="none"/>
+        </w:rPr>
+        <w:t>&gt;</w:t>
+      </w:r>
+      <w:proofErr w:type="spellStart"/>
       <w:r>
         <w:rPr>
           <w:rFonts w:ascii="Courier New" w:eastAsia="Times New Roman" w:hAnsi="Courier New" w:cs="Courier New"/>
@@ -2440,6 +2825,7 @@
         </w:rPr>
         <w:t>com.fasterxml.jackson.core</w:t>
       </w:r>
+      <w:proofErr w:type="spellEnd"/>
       <w:r>
         <w:rPr>
           <w:rFonts w:ascii="Courier New" w:eastAsia="Times New Roman" w:hAnsi="Courier New" w:cs="Courier New"/>
@@ -2450,8 +2836,9 @@
           <w:lang w:eastAsia="fr-FR"/>
           <w14:ligatures w14:val="none"/>
         </w:rPr>
-        <w:t>&lt;/groupId&gt;</w:t>
-      </w:r>
+        <w:t>&lt;/</w:t>
+      </w:r>
+      <w:proofErr w:type="spellStart"/>
       <w:r>
         <w:rPr>
           <w:rFonts w:ascii="Courier New" w:eastAsia="Times New Roman" w:hAnsi="Courier New" w:cs="Courier New"/>
@@ -2462,9 +2849,61 @@
           <w:lang w:eastAsia="fr-FR"/>
           <w14:ligatures w14:val="none"/>
         </w:rPr>
+        <w:t>groupId</w:t>
+      </w:r>
+      <w:proofErr w:type="spellEnd"/>
+      <w:r>
+        <w:rPr>
+          <w:rFonts w:ascii="Courier New" w:eastAsia="Times New Roman" w:hAnsi="Courier New" w:cs="Courier New"/>
+          <w:color w:val="D5B778"/>
+          <w:kern w:val="0"/>
+          <w:sz w:val="20"/>
+          <w:szCs w:val="20"/>
+          <w:lang w:eastAsia="fr-FR"/>
+          <w14:ligatures w14:val="none"/>
+        </w:rPr>
+        <w:t>&gt;</w:t>
+      </w:r>
+      <w:r>
+        <w:rPr>
+          <w:rFonts w:ascii="Courier New" w:eastAsia="Times New Roman" w:hAnsi="Courier New" w:cs="Courier New"/>
+          <w:color w:val="D5B778"/>
+          <w:kern w:val="0"/>
+          <w:sz w:val="20"/>
+          <w:szCs w:val="20"/>
+          <w:lang w:eastAsia="fr-FR"/>
+          <w14:ligatures w14:val="none"/>
+        </w:rPr>
         <w:br/>
-        <w:t xml:space="preserve">        &lt;artifactId&gt;</w:t>
-      </w:r>
+        <w:t xml:space="preserve">        &lt;</w:t>
+      </w:r>
+      <w:proofErr w:type="spellStart"/>
+      <w:r>
+        <w:rPr>
+          <w:rFonts w:ascii="Courier New" w:eastAsia="Times New Roman" w:hAnsi="Courier New" w:cs="Courier New"/>
+          <w:color w:val="D5B778"/>
+          <w:kern w:val="0"/>
+          <w:sz w:val="20"/>
+          <w:szCs w:val="20"/>
+          <w:lang w:eastAsia="fr-FR"/>
+          <w14:ligatures w14:val="none"/>
+        </w:rPr>
+        <w:t>artifactId</w:t>
+      </w:r>
+      <w:proofErr w:type="spellEnd"/>
+      <w:r>
+        <w:rPr>
+          <w:rFonts w:ascii="Courier New" w:eastAsia="Times New Roman" w:hAnsi="Courier New" w:cs="Courier New"/>
+          <w:color w:val="D5B778"/>
+          <w:kern w:val="0"/>
+          <w:sz w:val="20"/>
+          <w:szCs w:val="20"/>
+          <w:lang w:eastAsia="fr-FR"/>
+          <w14:ligatures w14:val="none"/>
+        </w:rPr>
+        <w:t>&gt;</w:t>
+      </w:r>
+      <w:proofErr w:type="spellStart"/>
       <w:r>
         <w:rPr>
           <w:rFonts w:ascii="Courier New" w:eastAsia="Times New Roman" w:hAnsi="Courier New" w:cs="Courier New"/>
@@ -2477,6 +2916,7 @@
         </w:rPr>
         <w:t>jackson-databind</w:t>
       </w:r>
+      <w:proofErr w:type="spellEnd"/>
       <w:r>
         <w:rPr>
           <w:rFonts w:ascii="Courier New" w:eastAsia="Times New Roman" w:hAnsi="Courier New" w:cs="Courier New"/>
@@ -2487,8 +2927,9 @@
           <w:lang w:eastAsia="fr-FR"/>
           <w14:ligatures w14:val="none"/>
         </w:rPr>
-        <w:t>&lt;/artifactId&gt;</w:t>
-      </w:r>
+        <w:t>&lt;/</w:t>
+      </w:r>
+      <w:proofErr w:type="spellStart"/>
       <w:r>
         <w:rPr>
           <w:rFonts w:ascii="Courier New" w:eastAsia="Times New Roman" w:hAnsi="Courier New" w:cs="Courier New"/>
@@ -2499,8 +2940,9 @@
           <w:lang w:eastAsia="fr-FR"/>
           <w14:ligatures w14:val="none"/>
         </w:rPr>
-        <w:br/>
-      </w:r>
+        <w:t>artifactId</w:t>
+      </w:r>
+      <w:proofErr w:type="spellEnd"/>
       <w:r>
         <w:rPr>
           <w:rFonts w:ascii="Courier New" w:eastAsia="Times New Roman" w:hAnsi="Courier New" w:cs="Courier New"/>
@@ -2511,6 +2953,30 @@
           <w:lang w:eastAsia="fr-FR"/>
           <w14:ligatures w14:val="none"/>
         </w:rPr>
+        <w:t>&gt;</w:t>
+      </w:r>
+      <w:r>
+        <w:rPr>
+          <w:rFonts w:ascii="Courier New" w:eastAsia="Times New Roman" w:hAnsi="Courier New" w:cs="Courier New"/>
+          <w:color w:val="D5B778"/>
+          <w:kern w:val="0"/>
+          <w:sz w:val="20"/>
+          <w:szCs w:val="20"/>
+          <w:lang w:eastAsia="fr-FR"/>
+          <w14:ligatures w14:val="none"/>
+        </w:rPr>
+        <w:br/>
+      </w:r>
+      <w:r>
+        <w:rPr>
+          <w:rFonts w:ascii="Courier New" w:eastAsia="Times New Roman" w:hAnsi="Courier New" w:cs="Courier New"/>
+          <w:color w:val="D5B778"/>
+          <w:kern w:val="0"/>
+          <w:sz w:val="20"/>
+          <w:szCs w:val="20"/>
+          <w:lang w:eastAsia="fr-FR"/>
+          <w14:ligatures w14:val="none"/>
+        </w:rPr>
         <w:lastRenderedPageBreak/>
         <w:t xml:space="preserve">        &lt;version&gt;</w:t>
       </w:r>
@@ -2573,8 +3039,9 @@
           <w:lang w:eastAsia="fr-FR"/>
           <w14:ligatures w14:val="none"/>
         </w:rPr>
-        <w:t>&lt;/dependency&gt;</w:t>
-      </w:r>
+        <w:t>&lt;/</w:t>
+      </w:r>
+      <w:proofErr w:type="spellStart"/>
       <w:r>
         <w:rPr>
           <w:rFonts w:ascii="Courier New" w:eastAsia="Times New Roman" w:hAnsi="Courier New" w:cs="Courier New"/>
@@ -2585,8 +3052,9 @@
           <w:lang w:eastAsia="fr-FR"/>
           <w14:ligatures w14:val="none"/>
         </w:rPr>
-        <w:br/>
-      </w:r>
+        <w:t>dependency</w:t>
+      </w:r>
+      <w:proofErr w:type="spellEnd"/>
       <w:r>
         <w:rPr>
           <w:rFonts w:ascii="Courier New" w:eastAsia="Times New Roman" w:hAnsi="Courier New" w:cs="Courier New"/>
@@ -2597,14 +3065,86 @@
           <w:lang w:eastAsia="fr-FR"/>
           <w14:ligatures w14:val="none"/>
         </w:rPr>
+        <w:t>&gt;</w:t>
+      </w:r>
+      <w:r>
+        <w:rPr>
+          <w:rFonts w:ascii="Courier New" w:eastAsia="Times New Roman" w:hAnsi="Courier New" w:cs="Courier New"/>
+          <w:color w:val="D5B778"/>
+          <w:kern w:val="0"/>
+          <w:sz w:val="20"/>
+          <w:szCs w:val="20"/>
+          <w:lang w:eastAsia="fr-FR"/>
+          <w14:ligatures w14:val="none"/>
+        </w:rPr>
         <w:br/>
-        <w:t>&lt;/dependencies&gt;</w:t>
+      </w:r>
+      <w:r>
+        <w:rPr>
+          <w:rFonts w:ascii="Courier New" w:eastAsia="Times New Roman" w:hAnsi="Courier New" w:cs="Courier New"/>
+          <w:color w:val="D5B778"/>
+          <w:kern w:val="0"/>
+          <w:sz w:val="20"/>
+          <w:szCs w:val="20"/>
+          <w:lang w:eastAsia="fr-FR"/>
+          <w14:ligatures w14:val="none"/>
+        </w:rPr>
+        <w:br/>
+        <w:t>&lt;/</w:t>
+      </w:r>
+      <w:proofErr w:type="spellStart"/>
+      <w:r>
+        <w:rPr>
+          <w:rFonts w:ascii="Courier New" w:eastAsia="Times New Roman" w:hAnsi="Courier New" w:cs="Courier New"/>
+          <w:color w:val="D5B778"/>
+          <w:kern w:val="0"/>
+          <w:sz w:val="20"/>
+          <w:szCs w:val="20"/>
+          <w:lang w:eastAsia="fr-FR"/>
+          <w14:ligatures w14:val="none"/>
+        </w:rPr>
+        <w:t>dependencies</w:t>
+      </w:r>
+      <w:proofErr w:type="spellEnd"/>
+      <w:r>
+        <w:rPr>
+          <w:rFonts w:ascii="Courier New" w:eastAsia="Times New Roman" w:hAnsi="Courier New" w:cs="Courier New"/>
+          <w:color w:val="D5B778"/>
+          <w:kern w:val="0"/>
+          <w:sz w:val="20"/>
+          <w:szCs w:val="20"/>
+          <w:lang w:eastAsia="fr-FR"/>
+          <w14:ligatures w14:val="none"/>
+        </w:rPr>
+        <w:t>&gt;</w:t>
       </w:r>
     </w:p>
     <w:p/>
     <w:p>
       <w:r>
-        <w:t>Ici, j’ai rajouter Jackson</w:t>
+        <w:t xml:space="preserve">Ici, j’ai </w:t>
+      </w:r>
+      <w:proofErr w:type="gramStart"/>
+      <w:r>
+        <w:t>rajouter</w:t>
+      </w:r>
+      <w:proofErr w:type="gramEnd"/>
+      <w:r>
+        <w:t xml:space="preserve"> </w:t>
+      </w:r>
+      <w:r>
+        <w:t xml:space="preserve">les </w:t>
+      </w:r>
+      <w:proofErr w:type="spellStart"/>
+      <w:r>
+        <w:t>dependances</w:t>
+      </w:r>
+      <w:proofErr w:type="spellEnd"/>
+      <w:r>
+        <w:t xml:space="preserve"> </w:t>
+      </w:r>
+      <w:r>
+        <w:t>Jackson</w:t>
       </w:r>
       <w:r>
         <w:t xml:space="preserve">. </w:t>
@@ -2631,13 +3171,58 @@
         <w:t> »</w:t>
       </w:r>
       <w:r>
-        <w:t>&gt; « Reload Project»</w:t>
-      </w:r>
+        <w:t>&gt; « </w:t>
+      </w:r>
+      <w:proofErr w:type="spellStart"/>
+      <w:r>
+        <w:t>Reload</w:t>
+      </w:r>
+      <w:proofErr w:type="spellEnd"/>
       <w:r>
         <w:t xml:space="preserve"> </w:t>
       </w:r>
-    </w:p>
-    <w:p/>
+      <w:proofErr w:type="gramStart"/>
+      <w:r>
+        <w:t>Project»</w:t>
+      </w:r>
+      <w:proofErr w:type="gramEnd"/>
+      <w:r>
+        <w:t xml:space="preserve"> </w:t>
+      </w:r>
+      <w:r>
+        <w:t>.</w:t>
+      </w:r>
+    </w:p>
+    <w:p>
+      <w:r>
+        <w:t>Pour comp</w:t>
+      </w:r>
+      <w:r>
+        <w:t>i</w:t>
+      </w:r>
+      <w:r>
+        <w:t xml:space="preserve">ler </w:t>
+      </w:r>
+      <w:r>
+        <w:t xml:space="preserve">maintenant : </w:t>
+      </w:r>
+      <w:proofErr w:type="spellStart"/>
+      <w:r>
+        <w:t>CAPICAPI_Projet_implementation</w:t>
+      </w:r>
+      <w:proofErr w:type="spellEnd"/>
+      <w:r>
+        <w:t xml:space="preserve"> diagramme des classes/src /src /main/java /</w:t>
+      </w:r>
+      <w:proofErr w:type="spellStart"/>
+      <w:r>
+        <w:t>Fenetre</w:t>
+      </w:r>
+      <w:proofErr w:type="spellEnd"/>
+      <w:r>
+        <w:t xml:space="preserve"> /Fenetre.java</w:t>
+      </w:r>
+    </w:p>
     <w:p>
       <w:pPr>
         <w:pStyle w:val="Titre2"/>

</xml_diff>

<commit_message>
fichier pom.xml fonctionnel, javadoc avec doxygen
modification totale du dossier avec suppression d'éléments inutiles et j'ai renommé le dossier ou il y a les fichiers java
instructions dans Rapport pour faire marcher doxygen et pom.xml
</commit_message>
<xml_diff>
--- a/Rapport.docx
+++ b/Rapport.docx
@@ -52,7 +52,6 @@
           <w14:ligatures w14:val="none"/>
         </w:rPr>
       </w:pPr>
-      <w:proofErr w:type="gramStart"/>
       <w:r>
         <w:rPr>
           <w:rFonts w:ascii="Segoe UI" w:eastAsia="Times New Roman" w:hAnsi="Segoe UI" w:cs="Segoe UI"/>
@@ -61,18 +60,7 @@
           <w:lang w:eastAsia="fr-FR"/>
           <w14:ligatures w14:val="none"/>
         </w:rPr>
-        <w:t>le</w:t>
-      </w:r>
-      <w:proofErr w:type="gramEnd"/>
-      <w:r>
-        <w:rPr>
-          <w:rFonts w:ascii="Segoe UI" w:eastAsia="Times New Roman" w:hAnsi="Segoe UI" w:cs="Segoe UI"/>
-          <w:color w:val="1D2125"/>
-          <w:kern w:val="0"/>
-          <w:lang w:eastAsia="fr-FR"/>
-          <w14:ligatures w14:val="none"/>
-        </w:rPr>
-        <w:t xml:space="preserve"> rapport en PDF (format libre)</w:t>
+        <w:t>le rapport en PDF (format libre)</w:t>
       </w:r>
     </w:p>
     <w:p>
@@ -194,23 +182,13 @@
           <w:shd w:val="clear" w:color="auto" w:fill="FFFFFF"/>
         </w:rPr>
       </w:pPr>
-      <w:proofErr w:type="gramStart"/>
-      <w:r>
-        <w:rPr>
-          <w:rFonts w:ascii="Segoe UI" w:hAnsi="Segoe UI" w:cs="Segoe UI"/>
-          <w:color w:val="1D2125"/>
-          <w:shd w:val="clear" w:color="auto" w:fill="FFFFFF"/>
-        </w:rPr>
-        <w:t>une</w:t>
-      </w:r>
-      <w:proofErr w:type="gramEnd"/>
-      <w:r>
-        <w:rPr>
-          <w:rFonts w:ascii="Segoe UI" w:hAnsi="Segoe UI" w:cs="Segoe UI"/>
-          <w:color w:val="1D2125"/>
-          <w:shd w:val="clear" w:color="auto" w:fill="FFFFFF"/>
-        </w:rPr>
-        <w:t xml:space="preserve"> présentation globale du projet</w:t>
+      <w:r>
+        <w:rPr>
+          <w:rFonts w:ascii="Segoe UI" w:hAnsi="Segoe UI" w:cs="Segoe UI"/>
+          <w:color w:val="1D2125"/>
+          <w:shd w:val="clear" w:color="auto" w:fill="FFFFFF"/>
+        </w:rPr>
+        <w:t>une présentation globale du projet</w:t>
       </w:r>
     </w:p>
     <w:p>
@@ -226,23 +204,13 @@
           <w:shd w:val="clear" w:color="auto" w:fill="FFFFFF"/>
         </w:rPr>
       </w:pPr>
-      <w:proofErr w:type="gramStart"/>
-      <w:r>
-        <w:rPr>
-          <w:rFonts w:ascii="Segoe UI" w:hAnsi="Segoe UI" w:cs="Segoe UI"/>
-          <w:color w:val="1D2125"/>
-          <w:shd w:val="clear" w:color="auto" w:fill="FFFFFF"/>
-        </w:rPr>
-        <w:t>une</w:t>
-      </w:r>
-      <w:proofErr w:type="gramEnd"/>
-      <w:r>
-        <w:rPr>
-          <w:rFonts w:ascii="Segoe UI" w:hAnsi="Segoe UI" w:cs="Segoe UI"/>
-          <w:color w:val="1D2125"/>
-          <w:shd w:val="clear" w:color="auto" w:fill="FFFFFF"/>
-        </w:rPr>
-        <w:t xml:space="preserve"> motivation </w:t>
+      <w:r>
+        <w:rPr>
+          <w:rFonts w:ascii="Segoe UI" w:hAnsi="Segoe UI" w:cs="Segoe UI"/>
+          <w:color w:val="1D2125"/>
+          <w:shd w:val="clear" w:color="auto" w:fill="FFFFFF"/>
+        </w:rPr>
+        <w:t xml:space="preserve">une motivation </w:t>
       </w:r>
     </w:p>
     <w:p>
@@ -258,23 +226,13 @@
           <w:shd w:val="clear" w:color="auto" w:fill="FFFFFF"/>
         </w:rPr>
       </w:pPr>
-      <w:proofErr w:type="gramStart"/>
-      <w:r>
-        <w:rPr>
-          <w:rFonts w:ascii="Segoe UI" w:hAnsi="Segoe UI" w:cs="Segoe UI"/>
-          <w:color w:val="1D2125"/>
-          <w:shd w:val="clear" w:color="auto" w:fill="FFFFFF"/>
-        </w:rPr>
-        <w:t>des</w:t>
-      </w:r>
-      <w:proofErr w:type="gramEnd"/>
-      <w:r>
-        <w:rPr>
-          <w:rFonts w:ascii="Segoe UI" w:hAnsi="Segoe UI" w:cs="Segoe UI"/>
-          <w:color w:val="1D2125"/>
-          <w:shd w:val="clear" w:color="auto" w:fill="FFFFFF"/>
-        </w:rPr>
-        <w:t xml:space="preserve"> choix d’architecture</w:t>
+      <w:r>
+        <w:rPr>
+          <w:rFonts w:ascii="Segoe UI" w:hAnsi="Segoe UI" w:cs="Segoe UI"/>
+          <w:color w:val="1D2125"/>
+          <w:shd w:val="clear" w:color="auto" w:fill="FFFFFF"/>
+        </w:rPr>
+        <w:t>des choix d’architecture</w:t>
       </w:r>
     </w:p>
     <w:p>
@@ -292,7 +250,6 @@
           <w:shd w:val="clear" w:color="auto" w:fill="FFFFFF"/>
         </w:rPr>
       </w:pPr>
-      <w:proofErr w:type="gramStart"/>
       <w:r>
         <w:rPr>
           <w:rFonts w:ascii="Segoe UI" w:hAnsi="Segoe UI" w:cs="Segoe UI"/>
@@ -301,18 +258,7 @@
           <w:color w:val="1D2125"/>
           <w:shd w:val="clear" w:color="auto" w:fill="FFFFFF"/>
         </w:rPr>
-        <w:t>( la</w:t>
-      </w:r>
-      <w:proofErr w:type="gramEnd"/>
-      <w:r>
-        <w:rPr>
-          <w:rFonts w:ascii="Segoe UI" w:hAnsi="Segoe UI" w:cs="Segoe UI"/>
-          <w:i/>
-          <w:iCs/>
-          <w:color w:val="1D2125"/>
-          <w:shd w:val="clear" w:color="auto" w:fill="FFFFFF"/>
-        </w:rPr>
-        <w:t xml:space="preserve"> façon dont vous les avez implémenté dans votre projet.)</w:t>
+        <w:t>( la façon dont vous les avez implémenté dans votre projet.)</w:t>
       </w:r>
       <w:r>
         <w:rPr>
@@ -338,23 +284,13 @@
           <w:shd w:val="clear" w:color="auto" w:fill="FFFFFF"/>
         </w:rPr>
       </w:pPr>
-      <w:proofErr w:type="gramStart"/>
-      <w:r>
-        <w:rPr>
-          <w:rFonts w:ascii="Segoe UI" w:hAnsi="Segoe UI" w:cs="Segoe UI"/>
-          <w:color w:val="1D2125"/>
-          <w:shd w:val="clear" w:color="auto" w:fill="FFFFFF"/>
-        </w:rPr>
-        <w:t>des</w:t>
-      </w:r>
-      <w:proofErr w:type="gramEnd"/>
-      <w:r>
-        <w:rPr>
-          <w:rFonts w:ascii="Segoe UI" w:hAnsi="Segoe UI" w:cs="Segoe UI"/>
-          <w:color w:val="1D2125"/>
-          <w:shd w:val="clear" w:color="auto" w:fill="FFFFFF"/>
-        </w:rPr>
-        <w:t xml:space="preserve"> patterns choisis</w:t>
+      <w:r>
+        <w:rPr>
+          <w:rFonts w:ascii="Segoe UI" w:hAnsi="Segoe UI" w:cs="Segoe UI"/>
+          <w:color w:val="1D2125"/>
+          <w:shd w:val="clear" w:color="auto" w:fill="FFFFFF"/>
+        </w:rPr>
+        <w:t>des patterns choisis</w:t>
       </w:r>
       <w:r>
         <w:rPr>
@@ -388,9 +324,8 @@
           <w:color w:val="1D2125"/>
           <w:shd w:val="clear" w:color="auto" w:fill="FFFFFF"/>
         </w:rPr>
-        <w:t>(</w:t>
-      </w:r>
-      <w:proofErr w:type="gramStart"/>
+        <w:t>(u</w:t>
+      </w:r>
       <w:r>
         <w:rPr>
           <w:rFonts w:ascii="Segoe UI" w:hAnsi="Segoe UI" w:cs="Segoe UI"/>
@@ -399,28 +334,7 @@
           <w:color w:val="1D2125"/>
           <w:shd w:val="clear" w:color="auto" w:fill="FFFFFF"/>
         </w:rPr>
-        <w:t>u</w:t>
-      </w:r>
-      <w:r>
-        <w:rPr>
-          <w:rFonts w:ascii="Segoe UI" w:hAnsi="Segoe UI" w:cs="Segoe UI"/>
-          <w:i/>
-          <w:iCs/>
-          <w:color w:val="1D2125"/>
-          <w:shd w:val="clear" w:color="auto" w:fill="FFFFFF"/>
-        </w:rPr>
-        <w:t>tiliser</w:t>
-      </w:r>
-      <w:proofErr w:type="gramEnd"/>
-      <w:r>
-        <w:rPr>
-          <w:rFonts w:ascii="Segoe UI" w:hAnsi="Segoe UI" w:cs="Segoe UI"/>
-          <w:i/>
-          <w:iCs/>
-          <w:color w:val="1D2125"/>
-          <w:shd w:val="clear" w:color="auto" w:fill="FFFFFF"/>
-        </w:rPr>
-        <w:t xml:space="preserve"> au moins trois des design patterns présentés en cours.</w:t>
+        <w:t>tiliser au moins trois des design patterns présentés en cours.</w:t>
       </w:r>
       <w:r>
         <w:rPr>
@@ -456,23 +370,13 @@
           <w:shd w:val="clear" w:color="auto" w:fill="FFFFFF"/>
         </w:rPr>
       </w:pPr>
-      <w:proofErr w:type="gramStart"/>
-      <w:r>
-        <w:rPr>
-          <w:rFonts w:ascii="Segoe UI" w:hAnsi="Segoe UI" w:cs="Segoe UI"/>
-          <w:color w:val="1D2125"/>
-          <w:shd w:val="clear" w:color="auto" w:fill="FFFFFF"/>
-        </w:rPr>
-        <w:t>explication</w:t>
-      </w:r>
-      <w:proofErr w:type="gramEnd"/>
-      <w:r>
-        <w:rPr>
-          <w:rFonts w:ascii="Segoe UI" w:hAnsi="Segoe UI" w:cs="Segoe UI"/>
-          <w:color w:val="1D2125"/>
-          <w:shd w:val="clear" w:color="auto" w:fill="FFFFFF"/>
-        </w:rPr>
-        <w:t xml:space="preserve"> </w:t>
+      <w:r>
+        <w:rPr>
+          <w:rFonts w:ascii="Segoe UI" w:hAnsi="Segoe UI" w:cs="Segoe UI"/>
+          <w:color w:val="1D2125"/>
+          <w:shd w:val="clear" w:color="auto" w:fill="FFFFFF"/>
+        </w:rPr>
+        <w:t xml:space="preserve">explication </w:t>
       </w:r>
     </w:p>
     <w:p>
@@ -488,23 +392,13 @@
           <w:shd w:val="clear" w:color="auto" w:fill="FFFFFF"/>
         </w:rPr>
       </w:pPr>
-      <w:proofErr w:type="gramStart"/>
-      <w:r>
-        <w:rPr>
-          <w:rFonts w:ascii="Segoe UI" w:hAnsi="Segoe UI" w:cs="Segoe UI"/>
-          <w:color w:val="1D2125"/>
-          <w:shd w:val="clear" w:color="auto" w:fill="FFFFFF"/>
-        </w:rPr>
-        <w:t>des</w:t>
-      </w:r>
-      <w:proofErr w:type="gramEnd"/>
-      <w:r>
-        <w:rPr>
-          <w:rFonts w:ascii="Segoe UI" w:hAnsi="Segoe UI" w:cs="Segoe UI"/>
-          <w:color w:val="1D2125"/>
-          <w:shd w:val="clear" w:color="auto" w:fill="FFFFFF"/>
-        </w:rPr>
-        <w:t xml:space="preserve"> choix d’architecture </w:t>
+      <w:r>
+        <w:rPr>
+          <w:rFonts w:ascii="Segoe UI" w:hAnsi="Segoe UI" w:cs="Segoe UI"/>
+          <w:color w:val="1D2125"/>
+          <w:shd w:val="clear" w:color="auto" w:fill="FFFFFF"/>
+        </w:rPr>
+        <w:t xml:space="preserve">des choix d’architecture </w:t>
       </w:r>
     </w:p>
     <w:p>
@@ -520,23 +414,13 @@
           <w:shd w:val="clear" w:color="auto" w:fill="FFFFFF"/>
         </w:rPr>
       </w:pPr>
-      <w:proofErr w:type="gramStart"/>
-      <w:r>
-        <w:rPr>
-          <w:rFonts w:ascii="Segoe UI" w:hAnsi="Segoe UI" w:cs="Segoe UI"/>
-          <w:color w:val="1D2125"/>
-          <w:shd w:val="clear" w:color="auto" w:fill="FFFFFF"/>
-        </w:rPr>
-        <w:t>et</w:t>
-      </w:r>
-      <w:proofErr w:type="gramEnd"/>
-      <w:r>
-        <w:rPr>
-          <w:rFonts w:ascii="Segoe UI" w:hAnsi="Segoe UI" w:cs="Segoe UI"/>
-          <w:color w:val="1D2125"/>
-          <w:shd w:val="clear" w:color="auto" w:fill="FFFFFF"/>
-        </w:rPr>
-        <w:t xml:space="preserve"> des patterns choisis </w:t>
+      <w:r>
+        <w:rPr>
+          <w:rFonts w:ascii="Segoe UI" w:hAnsi="Segoe UI" w:cs="Segoe UI"/>
+          <w:color w:val="1D2125"/>
+          <w:shd w:val="clear" w:color="auto" w:fill="FFFFFF"/>
+        </w:rPr>
+        <w:t xml:space="preserve">et des patterns choisis </w:t>
       </w:r>
     </w:p>
     <w:p>
@@ -552,23 +436,13 @@
           <w:shd w:val="clear" w:color="auto" w:fill="FFFFFF"/>
         </w:rPr>
       </w:pPr>
-      <w:proofErr w:type="gramStart"/>
-      <w:r>
-        <w:rPr>
-          <w:rFonts w:ascii="Segoe UI" w:hAnsi="Segoe UI" w:cs="Segoe UI"/>
-          <w:color w:val="1D2125"/>
-          <w:shd w:val="clear" w:color="auto" w:fill="FFFFFF"/>
-        </w:rPr>
-        <w:t>en</w:t>
-      </w:r>
-      <w:proofErr w:type="gramEnd"/>
-      <w:r>
-        <w:rPr>
-          <w:rFonts w:ascii="Segoe UI" w:hAnsi="Segoe UI" w:cs="Segoe UI"/>
-          <w:color w:val="1D2125"/>
-          <w:shd w:val="clear" w:color="auto" w:fill="FFFFFF"/>
-        </w:rPr>
-        <w:t xml:space="preserve"> s’aidant de diagrammes appropriés et adaptés au degré de précision et au type d’explication. </w:t>
+      <w:r>
+        <w:rPr>
+          <w:rFonts w:ascii="Segoe UI" w:hAnsi="Segoe UI" w:cs="Segoe UI"/>
+          <w:color w:val="1D2125"/>
+          <w:shd w:val="clear" w:color="auto" w:fill="FFFFFF"/>
+        </w:rPr>
+        <w:t xml:space="preserve">en s’aidant de diagrammes appropriés et adaptés au degré de précision et au type d’explication. </w:t>
       </w:r>
     </w:p>
     <w:p>
@@ -630,23 +504,13 @@
           <w:shd w:val="clear" w:color="auto" w:fill="FFFFFF"/>
         </w:rPr>
       </w:pPr>
-      <w:proofErr w:type="gramStart"/>
-      <w:r>
-        <w:rPr>
-          <w:rFonts w:ascii="Segoe UI" w:hAnsi="Segoe UI" w:cs="Segoe UI"/>
-          <w:color w:val="1D2125"/>
-          <w:shd w:val="clear" w:color="auto" w:fill="FFFFFF"/>
-        </w:rPr>
-        <w:t>votre</w:t>
-      </w:r>
-      <w:proofErr w:type="gramEnd"/>
-      <w:r>
-        <w:rPr>
-          <w:rFonts w:ascii="Segoe UI" w:hAnsi="Segoe UI" w:cs="Segoe UI"/>
-          <w:color w:val="1D2125"/>
-          <w:shd w:val="clear" w:color="auto" w:fill="FFFFFF"/>
-        </w:rPr>
-        <w:t xml:space="preserve"> intégration continue</w:t>
+      <w:r>
+        <w:rPr>
+          <w:rFonts w:ascii="Segoe UI" w:hAnsi="Segoe UI" w:cs="Segoe UI"/>
+          <w:color w:val="1D2125"/>
+          <w:shd w:val="clear" w:color="auto" w:fill="FFFFFF"/>
+        </w:rPr>
+        <w:t>votre intégration continue</w:t>
       </w:r>
     </w:p>
     <w:p>
@@ -664,7 +528,6 @@
           <w:shd w:val="clear" w:color="auto" w:fill="FFFFFF"/>
         </w:rPr>
       </w:pPr>
-      <w:proofErr w:type="gramStart"/>
       <w:r>
         <w:rPr>
           <w:rFonts w:ascii="Segoe UI" w:hAnsi="Segoe UI" w:cs="Segoe UI"/>
@@ -673,18 +536,7 @@
           <w:color w:val="1D2125"/>
           <w:shd w:val="clear" w:color="auto" w:fill="FFFFFF"/>
         </w:rPr>
-        <w:t>expliquer</w:t>
-      </w:r>
-      <w:proofErr w:type="gramEnd"/>
-      <w:r>
-        <w:rPr>
-          <w:rFonts w:ascii="Segoe UI" w:hAnsi="Segoe UI" w:cs="Segoe UI"/>
-          <w:i/>
-          <w:iCs/>
-          <w:color w:val="1D2125"/>
-          <w:shd w:val="clear" w:color="auto" w:fill="FFFFFF"/>
-        </w:rPr>
-        <w:t xml:space="preserve"> comment vous avez mis en place</w:t>
+        <w:t>expliquer comment vous avez mis en place</w:t>
       </w:r>
     </w:p>
     <w:p>
@@ -700,23 +552,13 @@
           <w:shd w:val="clear" w:color="auto" w:fill="FFFFFF"/>
         </w:rPr>
       </w:pPr>
-      <w:proofErr w:type="gramStart"/>
-      <w:r>
-        <w:rPr>
-          <w:rFonts w:ascii="Segoe UI" w:hAnsi="Segoe UI" w:cs="Segoe UI"/>
-          <w:color w:val="1D2125"/>
-          <w:shd w:val="clear" w:color="auto" w:fill="FFFFFF"/>
-        </w:rPr>
-        <w:t>à</w:t>
-      </w:r>
-      <w:proofErr w:type="gramEnd"/>
-      <w:r>
-        <w:rPr>
-          <w:rFonts w:ascii="Segoe UI" w:hAnsi="Segoe UI" w:cs="Segoe UI"/>
-          <w:color w:val="1D2125"/>
-          <w:shd w:val="clear" w:color="auto" w:fill="FFFFFF"/>
-        </w:rPr>
-        <w:t xml:space="preserve"> minima</w:t>
+      <w:r>
+        <w:rPr>
+          <w:rFonts w:ascii="Segoe UI" w:hAnsi="Segoe UI" w:cs="Segoe UI"/>
+          <w:color w:val="1D2125"/>
+          <w:shd w:val="clear" w:color="auto" w:fill="FFFFFF"/>
+        </w:rPr>
+        <w:t>à minima</w:t>
       </w:r>
       <w:r>
         <w:rPr>
@@ -748,23 +590,13 @@
           <w:shd w:val="clear" w:color="auto" w:fill="FFFFFF"/>
         </w:rPr>
       </w:pPr>
-      <w:proofErr w:type="gramStart"/>
-      <w:r>
-        <w:rPr>
-          <w:rFonts w:ascii="Segoe UI" w:hAnsi="Segoe UI" w:cs="Segoe UI"/>
-          <w:color w:val="1D2125"/>
-          <w:shd w:val="clear" w:color="auto" w:fill="FFFFFF"/>
-        </w:rPr>
-        <w:t>et</w:t>
-      </w:r>
-      <w:proofErr w:type="gramEnd"/>
-      <w:r>
-        <w:rPr>
-          <w:rFonts w:ascii="Segoe UI" w:hAnsi="Segoe UI" w:cs="Segoe UI"/>
-          <w:color w:val="1D2125"/>
-          <w:shd w:val="clear" w:color="auto" w:fill="FFFFFF"/>
-        </w:rPr>
-        <w:t xml:space="preserve"> génération de la documentation</w:t>
+      <w:r>
+        <w:rPr>
+          <w:rFonts w:ascii="Segoe UI" w:hAnsi="Segoe UI" w:cs="Segoe UI"/>
+          <w:color w:val="1D2125"/>
+          <w:shd w:val="clear" w:color="auto" w:fill="FFFFFF"/>
+        </w:rPr>
+        <w:t>et génération de la documentation</w:t>
       </w:r>
     </w:p>
     <w:p>
@@ -2218,7 +2050,7 @@
           <wp:inline distT="0" distB="0" distL="0" distR="0" wp14:anchorId="74A9F527" wp14:editId="64CE135A">
             <wp:extent cx="5760720" cy="6071870"/>
             <wp:effectExtent l="0" t="0" r="0" b="5080"/>
-            <wp:docPr id="1645231419" name="Image 1" descr="Une image contenant texte, capture d’écran, diagramme, conception&#10;&#10;Description générée automatiquement"/>
+            <wp:docPr id="1645231419" name="Image 1645231419" descr="Une image contenant texte, capture d’écran, diagramme, conception&#10;&#10;Description générée automatiquement"/>
             <wp:cNvGraphicFramePr>
               <a:graphicFrameLocks xmlns:a="http://schemas.openxmlformats.org/drawingml/2006/main" noChangeAspect="1"/>
             </wp:cNvGraphicFramePr>
@@ -2300,7 +2132,6 @@
       <w:r>
         <w:t xml:space="preserve">identifiant unique : </w:t>
       </w:r>
-      <w:proofErr w:type="gramStart"/>
       <w:r>
         <w:t xml:space="preserve">«  </w:t>
       </w:r>
@@ -2309,7 +2140,6 @@
         <w:t>monId</w:t>
       </w:r>
       <w:proofErr w:type="spellEnd"/>
-      <w:proofErr w:type="gramEnd"/>
       <w:r>
         <w:t xml:space="preserve"> » </w:t>
       </w:r>
@@ -2360,7 +2190,7 @@
           <wp:inline distT="0" distB="0" distL="0" distR="0" wp14:anchorId="5365E1CF" wp14:editId="2F1F0868">
             <wp:extent cx="5760720" cy="2684780"/>
             <wp:effectExtent l="0" t="0" r="0" b="1270"/>
-            <wp:docPr id="1846466164" name="Image 1" descr="Une image contenant texte, capture d’écran, Police&#10;&#10;Description générée automatiquement"/>
+            <wp:docPr id="1846466164" name="Image 1846466164" descr="Une image contenant texte, capture d’écran, Police&#10;&#10;Description générée automatiquement"/>
             <wp:cNvGraphicFramePr>
               <a:graphicFrameLocks xmlns:a="http://schemas.openxmlformats.org/drawingml/2006/main" noChangeAspect="1"/>
             </wp:cNvGraphicFramePr>
@@ -2403,7 +2233,7 @@
           <wp:inline distT="0" distB="0" distL="0" distR="0" wp14:anchorId="17696312" wp14:editId="2DBC6D91">
             <wp:extent cx="5760720" cy="3058795"/>
             <wp:effectExtent l="0" t="0" r="0" b="8255"/>
-            <wp:docPr id="374616962" name="Image 1" descr="Une image contenant texte, capture d’écran, Police&#10;&#10;Description générée automatiquement"/>
+            <wp:docPr id="374616962" name="Image 374616962" descr="Une image contenant texte, capture d’écran, Police&#10;&#10;Description générée automatiquement"/>
             <wp:cNvGraphicFramePr>
               <a:graphicFrameLocks xmlns:a="http://schemas.openxmlformats.org/drawingml/2006/main" noChangeAspect="1"/>
             </wp:cNvGraphicFramePr>
@@ -2443,7 +2273,7 @@
           <wp:inline distT="0" distB="0" distL="0" distR="0" wp14:anchorId="1E82F061" wp14:editId="4E3E125D">
             <wp:extent cx="5760720" cy="3009900"/>
             <wp:effectExtent l="0" t="0" r="0" b="0"/>
-            <wp:docPr id="1740205825" name="Image 1" descr="Une image contenant texte, capture d’écran, Police&#10;&#10;Description générée automatiquement"/>
+            <wp:docPr id="1740205825" name="Image 1740205825" descr="Une image contenant texte, capture d’écran, Police&#10;&#10;Description générée automatiquement"/>
             <wp:cNvGraphicFramePr>
               <a:graphicFrameLocks xmlns:a="http://schemas.openxmlformats.org/drawingml/2006/main" noChangeAspect="1"/>
             </wp:cNvGraphicFramePr>
@@ -2550,21 +2380,7 @@
         <w:rPr>
           <w:lang w:val="en-GB"/>
         </w:rPr>
-        <w:t>Ctr+</w:t>
-      </w:r>
-      <w:proofErr w:type="gramStart"/>
-      <w:r>
-        <w:rPr>
-          <w:lang w:val="en-GB"/>
-        </w:rPr>
-        <w:t>Shit</w:t>
-      </w:r>
-      <w:proofErr w:type="gramEnd"/>
-      <w:r>
-        <w:rPr>
-          <w:lang w:val="en-GB"/>
-        </w:rPr>
-        <w:t>+A</w:t>
+        <w:t>Ctr+Shit+A</w:t>
       </w:r>
       <w:proofErr w:type="spellEnd"/>
       <w:r>
@@ -2645,7 +2461,6 @@
         <w:t>&lt;</w:t>
       </w:r>
       <w:proofErr w:type="spellStart"/>
-      <w:proofErr w:type="gramStart"/>
       <w:r>
         <w:rPr>
           <w:rFonts w:ascii="Courier New" w:eastAsia="Times New Roman" w:hAnsi="Courier New" w:cs="Courier New"/>
@@ -2659,7 +2474,6 @@
         <w:t>dependencies</w:t>
       </w:r>
       <w:proofErr w:type="spellEnd"/>
-      <w:proofErr w:type="gramEnd"/>
       <w:r>
         <w:rPr>
           <w:rFonts w:ascii="Courier New" w:eastAsia="Times New Roman" w:hAnsi="Courier New" w:cs="Courier New"/>
@@ -3122,70 +2936,57 @@
     <w:p/>
     <w:p>
       <w:r>
-        <w:t xml:space="preserve">Ici, j’ai </w:t>
-      </w:r>
-      <w:proofErr w:type="gramStart"/>
-      <w:r>
-        <w:t>rajouter</w:t>
-      </w:r>
-      <w:proofErr w:type="gramEnd"/>
+        <w:t xml:space="preserve">Ici, j’ai rajouter </w:t>
+      </w:r>
+      <w:r>
+        <w:t xml:space="preserve">les </w:t>
+      </w:r>
+      <w:proofErr w:type="spellStart"/>
+      <w:r>
+        <w:t>dependances</w:t>
+      </w:r>
+      <w:proofErr w:type="spellEnd"/>
       <w:r>
         <w:t xml:space="preserve"> </w:t>
       </w:r>
       <w:r>
-        <w:t xml:space="preserve">les </w:t>
+        <w:t>Jackson</w:t>
+      </w:r>
+      <w:r>
+        <w:t xml:space="preserve">. </w:t>
+      </w:r>
+      <w:r>
+        <w:t xml:space="preserve">Après, </w:t>
+      </w:r>
+      <w:r>
+        <w:t xml:space="preserve">Ne pas oublier de </w:t>
+      </w:r>
+      <w:r>
+        <w:t xml:space="preserve">faire clic-droit sur </w:t>
+      </w:r>
+      <w:r>
+        <w:t xml:space="preserve">pom.xml &gt; </w:t>
+      </w:r>
+      <w:r>
+        <w:t>« </w:t>
+      </w:r>
+      <w:r>
+        <w:t>Maven</w:t>
+      </w:r>
+      <w:r>
+        <w:t> »</w:t>
+      </w:r>
+      <w:r>
+        <w:t>&gt; « </w:t>
       </w:r>
       <w:proofErr w:type="spellStart"/>
       <w:r>
-        <w:t>dependances</w:t>
+        <w:t>Reload</w:t>
       </w:r>
       <w:proofErr w:type="spellEnd"/>
       <w:r>
-        <w:t xml:space="preserve"> </w:t>
-      </w:r>
-      <w:r>
-        <w:t>Jackson</w:t>
-      </w:r>
-      <w:r>
-        <w:t xml:space="preserve">. </w:t>
-      </w:r>
-      <w:r>
-        <w:t xml:space="preserve">Après, </w:t>
-      </w:r>
-      <w:r>
-        <w:t xml:space="preserve">Ne pas oublier de </w:t>
-      </w:r>
-      <w:r>
-        <w:t xml:space="preserve">faire clic-droit sur </w:t>
-      </w:r>
-      <w:r>
-        <w:t xml:space="preserve">pom.xml &gt; </w:t>
-      </w:r>
-      <w:r>
-        <w:t>« </w:t>
-      </w:r>
-      <w:r>
-        <w:t>Maven</w:t>
-      </w:r>
-      <w:r>
-        <w:t> »</w:t>
-      </w:r>
-      <w:r>
-        <w:t>&gt; « </w:t>
-      </w:r>
-      <w:proofErr w:type="spellStart"/>
-      <w:r>
-        <w:t>Reload</w:t>
-      </w:r>
-      <w:proofErr w:type="spellEnd"/>
-      <w:r>
-        <w:t xml:space="preserve"> </w:t>
-      </w:r>
-      <w:proofErr w:type="gramStart"/>
-      <w:r>
-        <w:t>Project»</w:t>
-      </w:r>
-      <w:proofErr w:type="gramEnd"/>
+        <w:t xml:space="preserve"> Project»</w:t>
+      </w:r>
       <w:r>
         <w:t xml:space="preserve"> </w:t>
       </w:r>
@@ -3331,6 +3132,1262 @@
     <w:p/>
     <w:p/>
     <w:p>
+      <w:r>
+        <w:t xml:space="preserve">Instructions pour </w:t>
+      </w:r>
+      <w:r>
+        <w:t>faire marcher le fichier pom.xml :</w:t>
+      </w:r>
+    </w:p>
+    <w:p>
+      <w:pPr>
+        <w:pStyle w:val="Paragraphedeliste"/>
+        <w:numPr>
+          <w:ilvl w:val="0"/>
+          <w:numId w:val="5"/>
+        </w:numPr>
+      </w:pPr>
+      <w:r>
+        <w:t xml:space="preserve">regarde si tu as </w:t>
+      </w:r>
+      <w:proofErr w:type="spellStart"/>
+      <w:r>
+        <w:t>View</w:t>
+      </w:r>
+      <w:proofErr w:type="spellEnd"/>
+      <w:r>
+        <w:t xml:space="preserve"> -&gt; Tool Windows -&gt; Maven</w:t>
+      </w:r>
+    </w:p>
+    <w:p>
+      <w:pPr>
+        <w:pStyle w:val="Paragraphedeliste"/>
+        <w:numPr>
+          <w:ilvl w:val="0"/>
+          <w:numId w:val="5"/>
+        </w:numPr>
+      </w:pPr>
+      <w:r>
+        <w:t>sinon :</w:t>
+      </w:r>
+    </w:p>
+    <w:p>
+      <w:pPr>
+        <w:pStyle w:val="Paragraphedeliste"/>
+        <w:numPr>
+          <w:ilvl w:val="1"/>
+          <w:numId w:val="5"/>
+        </w:numPr>
+      </w:pPr>
+      <w:r>
+        <w:t xml:space="preserve">il faut que </w:t>
+      </w:r>
+      <w:r>
+        <w:t xml:space="preserve">tu </w:t>
+      </w:r>
+      <w:r>
+        <w:t xml:space="preserve">ailles dans File &gt; </w:t>
+      </w:r>
+      <w:r>
+        <w:t>Settings &gt; Plugins</w:t>
+      </w:r>
+    </w:p>
+    <w:p>
+      <w:pPr>
+        <w:pStyle w:val="Paragraphedeliste"/>
+        <w:numPr>
+          <w:ilvl w:val="1"/>
+          <w:numId w:val="5"/>
+        </w:numPr>
+      </w:pPr>
+      <w:r>
+        <w:t>que tu regardes que Maven est installé et après</w:t>
+      </w:r>
+      <w:r>
+        <w:t xml:space="preserve"> tu cliques dessus et sur </w:t>
+      </w:r>
+      <w:proofErr w:type="spellStart"/>
+      <w:r>
+        <w:t>disable</w:t>
+      </w:r>
+      <w:proofErr w:type="spellEnd"/>
+      <w:r>
+        <w:t xml:space="preserve"> </w:t>
+      </w:r>
+      <w:r>
+        <w:t xml:space="preserve"> puis enable et « ok »</w:t>
+      </w:r>
+    </w:p>
+    <w:p>
+      <w:pPr>
+        <w:pStyle w:val="Paragraphedeliste"/>
+        <w:numPr>
+          <w:ilvl w:val="1"/>
+          <w:numId w:val="5"/>
+        </w:numPr>
+      </w:pPr>
+      <w:r>
+        <w:rPr>
+          <w:noProof/>
+        </w:rPr>
+        <w:drawing>
+          <wp:inline distT="0" distB="0" distL="0" distR="0" wp14:anchorId="4B069F28" wp14:editId="5CFD1F8C">
+            <wp:extent cx="3932832" cy="2911475"/>
+            <wp:effectExtent l="0" t="0" r="0" b="3175"/>
+            <wp:docPr id="178796312" name="Image 1" descr="Une image contenant texte, capture d’écran, logiciel, Logiciel multimédia&#10;&#10;Description générée automatiquement"/>
+            <wp:cNvGraphicFramePr>
+              <a:graphicFrameLocks xmlns:a="http://schemas.openxmlformats.org/drawingml/2006/main" noChangeAspect="1"/>
+            </wp:cNvGraphicFramePr>
+            <a:graphic xmlns:a="http://schemas.openxmlformats.org/drawingml/2006/main">
+              <a:graphicData uri="http://schemas.openxmlformats.org/drawingml/2006/picture">
+                <pic:pic xmlns:pic="http://schemas.openxmlformats.org/drawingml/2006/picture">
+                  <pic:nvPicPr>
+                    <pic:cNvPr id="178796312" name="Image 1" descr="Une image contenant texte, capture d’écran, logiciel, Logiciel multimédia&#10;&#10;Description générée automatiquement"/>
+                    <pic:cNvPicPr>
+                      <a:picLocks noChangeAspect="1" noChangeArrowheads="1"/>
+                    </pic:cNvPicPr>
+                  </pic:nvPicPr>
+                  <pic:blipFill>
+                    <a:blip r:embed="rId12" cstate="print">
+                      <a:extLst>
+                        <a:ext uri="{28A0092B-C50C-407E-A947-70E740481C1C}">
+                          <a14:useLocalDpi xmlns:a14="http://schemas.microsoft.com/office/drawing/2010/main" val="0"/>
+                        </a:ext>
+                      </a:extLst>
+                    </a:blip>
+                    <a:srcRect/>
+                    <a:stretch>
+                      <a:fillRect/>
+                    </a:stretch>
+                  </pic:blipFill>
+                  <pic:spPr bwMode="auto">
+                    <a:xfrm>
+                      <a:off x="0" y="0"/>
+                      <a:ext cx="3945056" cy="2920524"/>
+                    </a:xfrm>
+                    <a:prstGeom prst="rect">
+                      <a:avLst/>
+                    </a:prstGeom>
+                    <a:noFill/>
+                    <a:ln>
+                      <a:noFill/>
+                    </a:ln>
+                  </pic:spPr>
+                </pic:pic>
+              </a:graphicData>
+            </a:graphic>
+          </wp:inline>
+        </w:drawing>
+      </w:r>
+    </w:p>
+    <w:p>
+      <w:pPr>
+        <w:pStyle w:val="Paragraphedeliste"/>
+        <w:numPr>
+          <w:ilvl w:val="1"/>
+          <w:numId w:val="5"/>
+        </w:numPr>
+      </w:pPr>
+      <w:r>
+        <w:t xml:space="preserve">normalement du devrais avoir </w:t>
+      </w:r>
+      <w:proofErr w:type="spellStart"/>
+      <w:r>
+        <w:t>View</w:t>
+      </w:r>
+      <w:proofErr w:type="spellEnd"/>
+      <w:r>
+        <w:t xml:space="preserve"> -&gt; Tool Windows -&gt; Maven</w:t>
+      </w:r>
+    </w:p>
+    <w:p>
+      <w:pPr>
+        <w:pStyle w:val="Paragraphedeliste"/>
+        <w:numPr>
+          <w:ilvl w:val="0"/>
+          <w:numId w:val="5"/>
+        </w:numPr>
+      </w:pPr>
+      <w:r>
+        <w:t xml:space="preserve">maintenant que tu as </w:t>
+      </w:r>
+      <w:proofErr w:type="spellStart"/>
+      <w:r>
+        <w:t>View</w:t>
+      </w:r>
+      <w:proofErr w:type="spellEnd"/>
+      <w:r>
+        <w:t xml:space="preserve"> &gt; Tool Windows &gt; Maven, tu cliques dessus</w:t>
+      </w:r>
+    </w:p>
+    <w:p>
+      <w:pPr>
+        <w:pStyle w:val="Paragraphedeliste"/>
+        <w:numPr>
+          <w:ilvl w:val="0"/>
+          <w:numId w:val="5"/>
+        </w:numPr>
+      </w:pPr>
+      <w:r>
+        <w:lastRenderedPageBreak/>
+        <w:t>pui</w:t>
+      </w:r>
+      <w:r>
+        <w:t xml:space="preserve">s sur 1 à 2 fois : </w:t>
+      </w:r>
+      <w:r>
+        <w:rPr>
+          <w:noProof/>
+        </w:rPr>
+        <w:drawing>
+          <wp:inline distT="0" distB="0" distL="0" distR="0" wp14:anchorId="713F96D1" wp14:editId="7D85383E">
+            <wp:extent cx="5760720" cy="3090545"/>
+            <wp:effectExtent l="0" t="0" r="0" b="0"/>
+            <wp:docPr id="715178205" name="Image 3" descr="Une image contenant texte, capture d’écran, logiciel, Logiciel multimédia&#10;&#10;Description générée automatiquement"/>
+            <wp:cNvGraphicFramePr>
+              <a:graphicFrameLocks xmlns:a="http://schemas.openxmlformats.org/drawingml/2006/main" noChangeAspect="1"/>
+            </wp:cNvGraphicFramePr>
+            <a:graphic xmlns:a="http://schemas.openxmlformats.org/drawingml/2006/main">
+              <a:graphicData uri="http://schemas.openxmlformats.org/drawingml/2006/picture">
+                <pic:pic xmlns:pic="http://schemas.openxmlformats.org/drawingml/2006/picture">
+                  <pic:nvPicPr>
+                    <pic:cNvPr id="715178205" name="Image 3" descr="Une image contenant texte, capture d’écran, logiciel, Logiciel multimédia&#10;&#10;Description générée automatiquement"/>
+                    <pic:cNvPicPr>
+                      <a:picLocks noChangeAspect="1" noChangeArrowheads="1"/>
+                    </pic:cNvPicPr>
+                  </pic:nvPicPr>
+                  <pic:blipFill>
+                    <a:blip r:embed="rId13" cstate="print">
+                      <a:extLst>
+                        <a:ext uri="{28A0092B-C50C-407E-A947-70E740481C1C}">
+                          <a14:useLocalDpi xmlns:a14="http://schemas.microsoft.com/office/drawing/2010/main" val="0"/>
+                        </a:ext>
+                      </a:extLst>
+                    </a:blip>
+                    <a:srcRect/>
+                    <a:stretch>
+                      <a:fillRect/>
+                    </a:stretch>
+                  </pic:blipFill>
+                  <pic:spPr bwMode="auto">
+                    <a:xfrm>
+                      <a:off x="0" y="0"/>
+                      <a:ext cx="5760720" cy="3090545"/>
+                    </a:xfrm>
+                    <a:prstGeom prst="rect">
+                      <a:avLst/>
+                    </a:prstGeom>
+                    <a:noFill/>
+                    <a:ln>
+                      <a:noFill/>
+                    </a:ln>
+                  </pic:spPr>
+                </pic:pic>
+              </a:graphicData>
+            </a:graphic>
+          </wp:inline>
+        </w:drawing>
+      </w:r>
+    </w:p>
+    <w:p>
+      <w:pPr>
+        <w:pStyle w:val="Paragraphedeliste"/>
+        <w:numPr>
+          <w:ilvl w:val="0"/>
+          <w:numId w:val="5"/>
+        </w:numPr>
+      </w:pPr>
+      <w:r>
+        <w:t>tu dois lancer « fenetre.java » sans erreur !</w:t>
+      </w:r>
+    </w:p>
+    <w:p/>
+    <w:p>
+      <w:proofErr w:type="spellStart"/>
+      <w:r>
+        <w:t>Doxygen</w:t>
+      </w:r>
+      <w:proofErr w:type="spellEnd"/>
+      <w:r>
+        <w:t> :</w:t>
+      </w:r>
+    </w:p>
+    <w:p>
+      <w:pPr>
+        <w:pStyle w:val="Paragraphedeliste"/>
+        <w:numPr>
+          <w:ilvl w:val="0"/>
+          <w:numId w:val="5"/>
+        </w:numPr>
+      </w:pPr>
+      <w:r>
+        <w:t xml:space="preserve">tu vas sur leur site et tu </w:t>
+      </w:r>
+      <w:proofErr w:type="spellStart"/>
+      <w:r>
+        <w:t>telecharges</w:t>
+      </w:r>
+      <w:proofErr w:type="spellEnd"/>
+      <w:r>
+        <w:t xml:space="preserve"> la version </w:t>
+      </w:r>
+      <w:proofErr w:type="spellStart"/>
+      <w:r>
+        <w:t>window</w:t>
+      </w:r>
+      <w:proofErr w:type="spellEnd"/>
+      <w:r>
+        <w:t xml:space="preserve"> : </w:t>
+      </w:r>
+      <w:hyperlink r:id="rId14" w:history="1">
+        <w:r>
+          <w:rPr>
+            <w:rStyle w:val="Lienhypertexte"/>
+          </w:rPr>
+          <w:t>https://www.doxygen.nl/download.htm</w:t>
+        </w:r>
+        <w:r>
+          <w:rPr>
+            <w:rStyle w:val="Lienhypertexte"/>
+          </w:rPr>
+          <w:t>l</w:t>
+        </w:r>
+      </w:hyperlink>
+    </w:p>
+    <w:p>
+      <w:pPr>
+        <w:pStyle w:val="Paragraphedeliste"/>
+        <w:numPr>
+          <w:ilvl w:val="0"/>
+          <w:numId w:val="5"/>
+        </w:numPr>
+      </w:pPr>
+      <w:r>
+        <w:t>tu l’installes</w:t>
+      </w:r>
+    </w:p>
+    <w:p>
+      <w:pPr>
+        <w:pStyle w:val="Paragraphedeliste"/>
+        <w:numPr>
+          <w:ilvl w:val="0"/>
+          <w:numId w:val="5"/>
+        </w:numPr>
+      </w:pPr>
+    </w:p>
+    <w:p>
+      <w:pPr>
+        <w:pStyle w:val="Paragraphedeliste"/>
+        <w:numPr>
+          <w:ilvl w:val="0"/>
+          <w:numId w:val="5"/>
+        </w:numPr>
+      </w:pPr>
+      <w:r>
+        <w:t xml:space="preserve">Copiez le chemin d'installation de </w:t>
+      </w:r>
+      <w:proofErr w:type="spellStart"/>
+      <w:r>
+        <w:t>Doxygen</w:t>
+      </w:r>
+      <w:proofErr w:type="spellEnd"/>
+      <w:r>
+        <w:t xml:space="preserve"> (par exemple, C:\Program Files\</w:t>
+      </w:r>
+      <w:proofErr w:type="spellStart"/>
+      <w:r>
+        <w:t>doxygen</w:t>
+      </w:r>
+      <w:proofErr w:type="spellEnd"/>
+      <w:r>
+        <w:t>\bin).</w:t>
+      </w:r>
+    </w:p>
+    <w:p>
+      <w:pPr>
+        <w:pStyle w:val="Paragraphedeliste"/>
+        <w:numPr>
+          <w:ilvl w:val="0"/>
+          <w:numId w:val="5"/>
+        </w:numPr>
+      </w:pPr>
+      <w:r>
+        <w:t>Ajoutez ce chemin au PATH système. Vous pouvez le faire en suivant ces étapes :</w:t>
+      </w:r>
+    </w:p>
+    <w:p>
+      <w:pPr>
+        <w:pStyle w:val="Paragraphedeliste"/>
+        <w:numPr>
+          <w:ilvl w:val="1"/>
+          <w:numId w:val="5"/>
+        </w:numPr>
+      </w:pPr>
+      <w:r>
+        <w:t>Cliquez avec le bouton droit sur "Ce PC" ou "Ordinateur" sur le bureau ou dans l'Explorateur de fichiers.</w:t>
+      </w:r>
+    </w:p>
+    <w:p>
+      <w:pPr>
+        <w:pStyle w:val="Paragraphedeliste"/>
+        <w:numPr>
+          <w:ilvl w:val="1"/>
+          <w:numId w:val="5"/>
+        </w:numPr>
+      </w:pPr>
+      <w:r>
+        <w:t>Choisissez "Propriétés".</w:t>
+      </w:r>
+    </w:p>
+    <w:p>
+      <w:pPr>
+        <w:pStyle w:val="Paragraphedeliste"/>
+        <w:numPr>
+          <w:ilvl w:val="1"/>
+          <w:numId w:val="5"/>
+        </w:numPr>
+      </w:pPr>
+      <w:r>
+        <w:t>Cliquez sur "Paramètres système avancés" sur le côté gauche.</w:t>
+      </w:r>
+    </w:p>
+    <w:p>
+      <w:pPr>
+        <w:pStyle w:val="Paragraphedeliste"/>
+        <w:numPr>
+          <w:ilvl w:val="1"/>
+          <w:numId w:val="5"/>
+        </w:numPr>
+      </w:pPr>
+      <w:r>
+        <w:t>Cliquez sur "Variables d'environnement".</w:t>
+      </w:r>
+    </w:p>
+    <w:p>
+      <w:pPr>
+        <w:pStyle w:val="Paragraphedeliste"/>
+        <w:numPr>
+          <w:ilvl w:val="1"/>
+          <w:numId w:val="5"/>
+        </w:numPr>
+      </w:pPr>
+      <w:r>
+        <w:t>Dans la section "Variables système", recherchez la variable "Path" et cliquez sur "Modifier".</w:t>
+      </w:r>
+    </w:p>
+    <w:p>
+      <w:pPr>
+        <w:pStyle w:val="Paragraphedeliste"/>
+        <w:numPr>
+          <w:ilvl w:val="1"/>
+          <w:numId w:val="5"/>
+        </w:numPr>
+      </w:pPr>
+      <w:r>
+        <w:t xml:space="preserve">Cliquez sur "Nouveau" et ajoutez le chemin d'installation de </w:t>
+      </w:r>
+      <w:proofErr w:type="spellStart"/>
+      <w:r>
+        <w:t>Doxygen</w:t>
+      </w:r>
+      <w:proofErr w:type="spellEnd"/>
+      <w:r>
+        <w:t>.</w:t>
+      </w:r>
+    </w:p>
+    <w:p>
+      <w:pPr>
+        <w:pStyle w:val="Paragraphedeliste"/>
+        <w:numPr>
+          <w:ilvl w:val="1"/>
+          <w:numId w:val="5"/>
+        </w:numPr>
+      </w:pPr>
+      <w:r>
+        <w:t>Cliquez sur "OK" pour fermer les fenêtres.</w:t>
+      </w:r>
+    </w:p>
+    <w:p>
+      <w:pPr>
+        <w:pStyle w:val="Paragraphedeliste"/>
+        <w:numPr>
+          <w:ilvl w:val="0"/>
+          <w:numId w:val="5"/>
+        </w:numPr>
+      </w:pPr>
+      <w:r>
+        <w:t>Redémarrez votre fenêtre de commande : Fermez toutes les fenêtres de commande ouvertes et ouvrez-en une nouvelle. Cela garantira que les modifications apportées au PATH prennent effet.</w:t>
+      </w:r>
+    </w:p>
+    <w:p>
+      <w:pPr>
+        <w:pStyle w:val="Paragraphedeliste"/>
+        <w:numPr>
+          <w:ilvl w:val="0"/>
+          <w:numId w:val="5"/>
+        </w:numPr>
+      </w:pPr>
+      <w:r>
+        <w:t xml:space="preserve">Maintenant, essayez d'exécuter à nouveau la commande </w:t>
+      </w:r>
+      <w:proofErr w:type="spellStart"/>
+      <w:r>
+        <w:t>doxygen</w:t>
+      </w:r>
+      <w:proofErr w:type="spellEnd"/>
+      <w:r>
+        <w:t xml:space="preserve"> -g </w:t>
+      </w:r>
+      <w:proofErr w:type="spellStart"/>
+      <w:r>
+        <w:t>Doxyfile</w:t>
+      </w:r>
+      <w:proofErr w:type="spellEnd"/>
+      <w:r>
+        <w:t xml:space="preserve"> dans la nouvelle fenêtre de commande.</w:t>
+      </w:r>
+    </w:p>
+    <w:p>
+      <w:pPr>
+        <w:pStyle w:val="Paragraphedeliste"/>
+        <w:numPr>
+          <w:ilvl w:val="0"/>
+          <w:numId w:val="5"/>
+        </w:numPr>
+      </w:pPr>
+      <w:r>
+        <w:t xml:space="preserve">(tu devrais avoir </w:t>
+      </w:r>
+      <w:r>
+        <w:t>ça</w:t>
+      </w:r>
+      <w:r>
+        <w:t xml:space="preserve"> : </w:t>
+      </w:r>
+      <w:r>
+        <w:t xml:space="preserve">C:\Users\Maude&gt;doxygen -g </w:t>
+      </w:r>
+      <w:proofErr w:type="spellStart"/>
+      <w:r>
+        <w:t>Doxyfile</w:t>
+      </w:r>
+      <w:proofErr w:type="spellEnd"/>
+    </w:p>
+    <w:p>
+      <w:pPr>
+        <w:pStyle w:val="Paragraphedeliste"/>
+      </w:pPr>
+      <w:r>
+        <w:t>Configuration file '</w:t>
+      </w:r>
+      <w:proofErr w:type="spellStart"/>
+      <w:r>
+        <w:t>Doxyfile</w:t>
+      </w:r>
+      <w:proofErr w:type="spellEnd"/>
+      <w:r>
+        <w:t xml:space="preserve">' </w:t>
+      </w:r>
+      <w:proofErr w:type="spellStart"/>
+      <w:r>
+        <w:t>created</w:t>
+      </w:r>
+      <w:proofErr w:type="spellEnd"/>
+      <w:r>
+        <w:t>.</w:t>
+      </w:r>
+    </w:p>
+    <w:p>
+      <w:pPr>
+        <w:pStyle w:val="Paragraphedeliste"/>
+      </w:pPr>
+      <w:proofErr w:type="spellStart"/>
+      <w:r>
+        <w:t>Now</w:t>
+      </w:r>
+      <w:proofErr w:type="spellEnd"/>
+      <w:r>
+        <w:t xml:space="preserve"> </w:t>
+      </w:r>
+      <w:proofErr w:type="spellStart"/>
+      <w:r>
+        <w:t>edit</w:t>
+      </w:r>
+      <w:proofErr w:type="spellEnd"/>
+      <w:r>
+        <w:t xml:space="preserve"> the configuration file and enter</w:t>
+      </w:r>
+    </w:p>
+    <w:p>
+      <w:pPr>
+        <w:pStyle w:val="Paragraphedeliste"/>
+      </w:pPr>
+      <w:r>
+        <w:t xml:space="preserve"> </w:t>
+      </w:r>
+      <w:proofErr w:type="spellStart"/>
+      <w:r>
+        <w:t>D</w:t>
+      </w:r>
+      <w:r>
+        <w:t>oxygen</w:t>
+      </w:r>
+      <w:proofErr w:type="spellEnd"/>
+    </w:p>
+    <w:p>
+      <w:pPr>
+        <w:pStyle w:val="Paragraphedeliste"/>
+      </w:pPr>
+      <w:proofErr w:type="spellStart"/>
+      <w:r>
+        <w:lastRenderedPageBreak/>
+        <w:t>to</w:t>
+      </w:r>
+      <w:proofErr w:type="spellEnd"/>
+      <w:r>
+        <w:t xml:space="preserve"> </w:t>
+      </w:r>
+      <w:proofErr w:type="spellStart"/>
+      <w:r>
+        <w:t>generate</w:t>
+      </w:r>
+      <w:proofErr w:type="spellEnd"/>
+      <w:r>
+        <w:t xml:space="preserve"> the documentation for </w:t>
+      </w:r>
+      <w:proofErr w:type="spellStart"/>
+      <w:r>
+        <w:t>your</w:t>
+      </w:r>
+      <w:proofErr w:type="spellEnd"/>
+      <w:r>
+        <w:t xml:space="preserve"> </w:t>
+      </w:r>
+      <w:proofErr w:type="spellStart"/>
+      <w:r>
+        <w:t>project</w:t>
+      </w:r>
+      <w:proofErr w:type="spellEnd"/>
+      <w:r>
+        <w:t>)</w:t>
+      </w:r>
+    </w:p>
+    <w:p>
+      <w:pPr>
+        <w:pStyle w:val="Paragraphedeliste"/>
+      </w:pPr>
+    </w:p>
+    <w:p>
+      <w:pPr>
+        <w:pStyle w:val="Paragraphedeliste"/>
+        <w:numPr>
+          <w:ilvl w:val="0"/>
+          <w:numId w:val="5"/>
+        </w:numPr>
+      </w:pPr>
+      <w:r>
+        <w:t xml:space="preserve">Tu ouvres </w:t>
+      </w:r>
+      <w:proofErr w:type="spellStart"/>
+      <w:r>
+        <w:t>Doxyfile</w:t>
+      </w:r>
+      <w:proofErr w:type="spellEnd"/>
+      <w:r>
+        <w:t xml:space="preserve"> avec VSC</w:t>
+      </w:r>
+    </w:p>
+    <w:p>
+      <w:pPr>
+        <w:pStyle w:val="Paragraphedeliste"/>
+        <w:numPr>
+          <w:ilvl w:val="0"/>
+          <w:numId w:val="5"/>
+        </w:numPr>
+      </w:pPr>
+      <w:r>
+        <w:t xml:space="preserve">Tu modifies les variables </w:t>
+      </w:r>
+      <w:proofErr w:type="spellStart"/>
+      <w:r>
+        <w:t>suivantre</w:t>
+      </w:r>
+      <w:proofErr w:type="spellEnd"/>
+      <w:r>
+        <w:t xml:space="preserve"> : </w:t>
+      </w:r>
+    </w:p>
+    <w:p>
+      <w:pPr>
+        <w:pStyle w:val="Paragraphedeliste"/>
+        <w:numPr>
+          <w:ilvl w:val="1"/>
+          <w:numId w:val="5"/>
+        </w:numPr>
+        <w:shd w:val="clear" w:color="auto" w:fill="282A36"/>
+        <w:spacing w:after="0" w:line="285" w:lineRule="atLeast"/>
+        <w:rPr>
+          <w:rFonts w:ascii="Consolas" w:eastAsia="Times New Roman" w:hAnsi="Consolas" w:cs="Times New Roman"/>
+          <w:color w:val="F8F8F2"/>
+          <w:kern w:val="0"/>
+          <w:sz w:val="21"/>
+          <w:szCs w:val="21"/>
+          <w:lang w:eastAsia="fr-FR"/>
+          <w14:ligatures w14:val="none"/>
+        </w:rPr>
+      </w:pPr>
+      <w:r>
+        <w:rPr>
+          <w:rFonts w:ascii="Consolas" w:eastAsia="Times New Roman" w:hAnsi="Consolas" w:cs="Times New Roman"/>
+          <w:color w:val="50FA7B"/>
+          <w:kern w:val="0"/>
+          <w:sz w:val="21"/>
+          <w:szCs w:val="21"/>
+          <w:lang w:eastAsia="fr-FR"/>
+          <w14:ligatures w14:val="none"/>
+        </w:rPr>
+        <w:t>PROJECT_NAME</w:t>
+      </w:r>
+      <w:r>
+        <w:rPr>
+          <w:rFonts w:ascii="Consolas" w:eastAsia="Times New Roman" w:hAnsi="Consolas" w:cs="Times New Roman"/>
+          <w:color w:val="F8F8F2"/>
+          <w:kern w:val="0"/>
+          <w:sz w:val="21"/>
+          <w:szCs w:val="21"/>
+          <w:lang w:eastAsia="fr-FR"/>
+          <w14:ligatures w14:val="none"/>
+        </w:rPr>
+        <w:t xml:space="preserve">           </w:t>
+      </w:r>
+      <w:r>
+        <w:rPr>
+          <w:rFonts w:ascii="Consolas" w:eastAsia="Times New Roman" w:hAnsi="Consolas" w:cs="Times New Roman"/>
+          <w:color w:val="F1FA8C"/>
+          <w:kern w:val="0"/>
+          <w:sz w:val="21"/>
+          <w:szCs w:val="21"/>
+          <w:lang w:eastAsia="fr-FR"/>
+          <w14:ligatures w14:val="none"/>
+        </w:rPr>
+        <w:t>=</w:t>
+      </w:r>
+      <w:r>
+        <w:rPr>
+          <w:rFonts w:ascii="Consolas" w:eastAsia="Times New Roman" w:hAnsi="Consolas" w:cs="Times New Roman"/>
+          <w:color w:val="F8F8F2"/>
+          <w:kern w:val="0"/>
+          <w:sz w:val="21"/>
+          <w:szCs w:val="21"/>
+          <w:lang w:eastAsia="fr-FR"/>
+          <w14:ligatures w14:val="none"/>
+        </w:rPr>
+        <w:t xml:space="preserve"> </w:t>
+      </w:r>
+      <w:r>
+        <w:rPr>
+          <w:rFonts w:ascii="Consolas" w:eastAsia="Times New Roman" w:hAnsi="Consolas" w:cs="Times New Roman"/>
+          <w:color w:val="E9F284"/>
+          <w:kern w:val="0"/>
+          <w:sz w:val="21"/>
+          <w:szCs w:val="21"/>
+          <w:lang w:eastAsia="fr-FR"/>
+          <w14:ligatures w14:val="none"/>
+        </w:rPr>
+        <w:t>"</w:t>
+      </w:r>
+      <w:proofErr w:type="spellStart"/>
+      <w:r>
+        <w:rPr>
+          <w:rFonts w:ascii="Consolas" w:eastAsia="Times New Roman" w:hAnsi="Consolas" w:cs="Times New Roman"/>
+          <w:color w:val="F1FA8C"/>
+          <w:kern w:val="0"/>
+          <w:sz w:val="21"/>
+          <w:szCs w:val="21"/>
+          <w:lang w:eastAsia="fr-FR"/>
+          <w14:ligatures w14:val="none"/>
+        </w:rPr>
+        <w:t>CAPI_Projet</w:t>
+      </w:r>
+      <w:proofErr w:type="spellEnd"/>
+      <w:r>
+        <w:rPr>
+          <w:rFonts w:ascii="Consolas" w:eastAsia="Times New Roman" w:hAnsi="Consolas" w:cs="Times New Roman"/>
+          <w:color w:val="E9F284"/>
+          <w:kern w:val="0"/>
+          <w:sz w:val="21"/>
+          <w:szCs w:val="21"/>
+          <w:lang w:eastAsia="fr-FR"/>
+          <w14:ligatures w14:val="none"/>
+        </w:rPr>
+        <w:t>"</w:t>
+      </w:r>
+    </w:p>
+    <w:p>
+      <w:pPr>
+        <w:pStyle w:val="Paragraphedeliste"/>
+        <w:numPr>
+          <w:ilvl w:val="1"/>
+          <w:numId w:val="5"/>
+        </w:numPr>
+        <w:shd w:val="clear" w:color="auto" w:fill="282A36"/>
+        <w:spacing w:after="0" w:line="285" w:lineRule="atLeast"/>
+        <w:rPr>
+          <w:rFonts w:ascii="Consolas" w:eastAsia="Times New Roman" w:hAnsi="Consolas" w:cs="Times New Roman"/>
+          <w:color w:val="F8F8F2"/>
+          <w:kern w:val="0"/>
+          <w:sz w:val="21"/>
+          <w:szCs w:val="21"/>
+          <w:lang w:eastAsia="fr-FR"/>
+          <w14:ligatures w14:val="none"/>
+        </w:rPr>
+      </w:pPr>
+      <w:r>
+        <w:rPr>
+          <w:rFonts w:ascii="Consolas" w:eastAsia="Times New Roman" w:hAnsi="Consolas" w:cs="Times New Roman"/>
+          <w:color w:val="50FA7B"/>
+          <w:kern w:val="0"/>
+          <w:sz w:val="21"/>
+          <w:szCs w:val="21"/>
+          <w:lang w:eastAsia="fr-FR"/>
+          <w14:ligatures w14:val="none"/>
+        </w:rPr>
+        <w:t>PROJECT_NUMBER</w:t>
+      </w:r>
+      <w:r>
+        <w:rPr>
+          <w:rFonts w:ascii="Consolas" w:eastAsia="Times New Roman" w:hAnsi="Consolas" w:cs="Times New Roman"/>
+          <w:color w:val="F8F8F2"/>
+          <w:kern w:val="0"/>
+          <w:sz w:val="21"/>
+          <w:szCs w:val="21"/>
+          <w:lang w:eastAsia="fr-FR"/>
+          <w14:ligatures w14:val="none"/>
+        </w:rPr>
+        <w:t xml:space="preserve">         </w:t>
+      </w:r>
+      <w:r>
+        <w:rPr>
+          <w:rFonts w:ascii="Consolas" w:eastAsia="Times New Roman" w:hAnsi="Consolas" w:cs="Times New Roman"/>
+          <w:color w:val="F1FA8C"/>
+          <w:kern w:val="0"/>
+          <w:sz w:val="21"/>
+          <w:szCs w:val="21"/>
+          <w:lang w:eastAsia="fr-FR"/>
+          <w14:ligatures w14:val="none"/>
+        </w:rPr>
+        <w:t>=</w:t>
+      </w:r>
+      <w:r>
+        <w:rPr>
+          <w:rFonts w:ascii="Consolas" w:eastAsia="Times New Roman" w:hAnsi="Consolas" w:cs="Times New Roman"/>
+          <w:color w:val="F8F8F2"/>
+          <w:kern w:val="0"/>
+          <w:sz w:val="21"/>
+          <w:szCs w:val="21"/>
+          <w:lang w:eastAsia="fr-FR"/>
+          <w14:ligatures w14:val="none"/>
+        </w:rPr>
+        <w:t xml:space="preserve"> </w:t>
+      </w:r>
+      <w:r>
+        <w:rPr>
+          <w:rFonts w:ascii="Consolas" w:eastAsia="Times New Roman" w:hAnsi="Consolas" w:cs="Times New Roman"/>
+          <w:color w:val="BD93F9"/>
+          <w:kern w:val="0"/>
+          <w:sz w:val="21"/>
+          <w:szCs w:val="21"/>
+          <w:lang w:eastAsia="fr-FR"/>
+          <w14:ligatures w14:val="none"/>
+        </w:rPr>
+        <w:t>1</w:t>
+      </w:r>
+    </w:p>
+    <w:p>
+      <w:pPr>
+        <w:pStyle w:val="Paragraphedeliste"/>
+        <w:numPr>
+          <w:ilvl w:val="1"/>
+          <w:numId w:val="5"/>
+        </w:numPr>
+        <w:shd w:val="clear" w:color="auto" w:fill="282A36"/>
+        <w:spacing w:after="0" w:line="285" w:lineRule="atLeast"/>
+        <w:rPr>
+          <w:rFonts w:ascii="Consolas" w:eastAsia="Times New Roman" w:hAnsi="Consolas" w:cs="Times New Roman"/>
+          <w:color w:val="F8F8F2"/>
+          <w:kern w:val="0"/>
+          <w:sz w:val="21"/>
+          <w:szCs w:val="21"/>
+          <w:lang w:eastAsia="fr-FR"/>
+          <w14:ligatures w14:val="none"/>
+        </w:rPr>
+      </w:pPr>
+      <w:r>
+        <w:rPr>
+          <w:rFonts w:ascii="Consolas" w:eastAsia="Times New Roman" w:hAnsi="Consolas" w:cs="Times New Roman"/>
+          <w:color w:val="50FA7B"/>
+          <w:kern w:val="0"/>
+          <w:sz w:val="21"/>
+          <w:szCs w:val="21"/>
+          <w:lang w:eastAsia="fr-FR"/>
+          <w14:ligatures w14:val="none"/>
+        </w:rPr>
+        <w:t>OUTPUT_DIRECTORY</w:t>
+      </w:r>
+      <w:r>
+        <w:rPr>
+          <w:rFonts w:ascii="Consolas" w:eastAsia="Times New Roman" w:hAnsi="Consolas" w:cs="Times New Roman"/>
+          <w:color w:val="F8F8F2"/>
+          <w:kern w:val="0"/>
+          <w:sz w:val="21"/>
+          <w:szCs w:val="21"/>
+          <w:lang w:eastAsia="fr-FR"/>
+          <w14:ligatures w14:val="none"/>
+        </w:rPr>
+        <w:t xml:space="preserve">       </w:t>
+      </w:r>
+      <w:r>
+        <w:rPr>
+          <w:rFonts w:ascii="Consolas" w:eastAsia="Times New Roman" w:hAnsi="Consolas" w:cs="Times New Roman"/>
+          <w:color w:val="F1FA8C"/>
+          <w:kern w:val="0"/>
+          <w:sz w:val="21"/>
+          <w:szCs w:val="21"/>
+          <w:lang w:eastAsia="fr-FR"/>
+          <w14:ligatures w14:val="none"/>
+        </w:rPr>
+        <w:t>=</w:t>
+      </w:r>
+      <w:r>
+        <w:rPr>
+          <w:rFonts w:ascii="Consolas" w:eastAsia="Times New Roman" w:hAnsi="Consolas" w:cs="Times New Roman"/>
+          <w:color w:val="F8F8F2"/>
+          <w:kern w:val="0"/>
+          <w:sz w:val="21"/>
+          <w:szCs w:val="21"/>
+          <w:lang w:eastAsia="fr-FR"/>
+          <w14:ligatures w14:val="none"/>
+        </w:rPr>
+        <w:t xml:space="preserve"> </w:t>
+      </w:r>
+      <w:r>
+        <w:rPr>
+          <w:rFonts w:ascii="Consolas" w:eastAsia="Times New Roman" w:hAnsi="Consolas" w:cs="Times New Roman"/>
+          <w:color w:val="E9F284"/>
+          <w:kern w:val="0"/>
+          <w:sz w:val="21"/>
+          <w:szCs w:val="21"/>
+          <w:lang w:eastAsia="fr-FR"/>
+          <w14:ligatures w14:val="none"/>
+        </w:rPr>
+        <w:t>"</w:t>
+      </w:r>
+      <w:r>
+        <w:rPr>
+          <w:rFonts w:ascii="Consolas" w:eastAsia="Times New Roman" w:hAnsi="Consolas" w:cs="Times New Roman"/>
+          <w:color w:val="F1FA8C"/>
+          <w:kern w:val="0"/>
+          <w:sz w:val="21"/>
+          <w:szCs w:val="21"/>
+          <w:lang w:eastAsia="fr-FR"/>
+          <w14:ligatures w14:val="none"/>
+        </w:rPr>
+        <w:t>C</w:t>
+      </w:r>
+      <w:r>
+        <w:rPr>
+          <w:rFonts w:ascii="Consolas" w:eastAsia="Times New Roman" w:hAnsi="Consolas" w:cs="Times New Roman"/>
+          <w:color w:val="F1FA8C"/>
+          <w:kern w:val="0"/>
+          <w:sz w:val="21"/>
+          <w:szCs w:val="21"/>
+          <w:lang w:eastAsia="fr-FR"/>
+          <w14:ligatures w14:val="none"/>
+        </w:rPr>
+        <w:t>hemin</w:t>
+      </w:r>
+      <w:r>
+        <w:rPr>
+          <w:rFonts w:ascii="Consolas" w:eastAsia="Times New Roman" w:hAnsi="Consolas" w:cs="Times New Roman"/>
+          <w:color w:val="F1FA8C"/>
+          <w:kern w:val="0"/>
+          <w:sz w:val="21"/>
+          <w:szCs w:val="21"/>
+          <w:lang w:eastAsia="fr-FR"/>
+          <w14:ligatures w14:val="none"/>
+        </w:rPr>
+        <w:t>\Conception_agile_de_projets_info\projet\CAPI\CAPI_Projet\Doc</w:t>
+      </w:r>
+      <w:r>
+        <w:rPr>
+          <w:rFonts w:ascii="Consolas" w:eastAsia="Times New Roman" w:hAnsi="Consolas" w:cs="Times New Roman"/>
+          <w:color w:val="E9F284"/>
+          <w:kern w:val="0"/>
+          <w:sz w:val="21"/>
+          <w:szCs w:val="21"/>
+          <w:lang w:eastAsia="fr-FR"/>
+          <w14:ligatures w14:val="none"/>
+        </w:rPr>
+        <w:t>"</w:t>
+      </w:r>
+    </w:p>
+    <w:p>
+      <w:pPr>
+        <w:pStyle w:val="Paragraphedeliste"/>
+        <w:numPr>
+          <w:ilvl w:val="1"/>
+          <w:numId w:val="5"/>
+        </w:numPr>
+        <w:shd w:val="clear" w:color="auto" w:fill="282A36"/>
+        <w:spacing w:after="0" w:line="285" w:lineRule="atLeast"/>
+        <w:rPr>
+          <w:rFonts w:ascii="Consolas" w:eastAsia="Times New Roman" w:hAnsi="Consolas" w:cs="Times New Roman"/>
+          <w:color w:val="F8F8F2"/>
+          <w:kern w:val="0"/>
+          <w:sz w:val="21"/>
+          <w:szCs w:val="21"/>
+          <w:lang w:eastAsia="fr-FR"/>
+          <w14:ligatures w14:val="none"/>
+        </w:rPr>
+      </w:pPr>
+      <w:r>
+        <w:rPr>
+          <w:rFonts w:ascii="Consolas" w:eastAsia="Times New Roman" w:hAnsi="Consolas" w:cs="Times New Roman"/>
+          <w:color w:val="50FA7B"/>
+          <w:kern w:val="0"/>
+          <w:sz w:val="21"/>
+          <w:szCs w:val="21"/>
+          <w:lang w:eastAsia="fr-FR"/>
+          <w14:ligatures w14:val="none"/>
+        </w:rPr>
+        <w:t>OUTPUT_LANGUAGE</w:t>
+      </w:r>
+      <w:r>
+        <w:rPr>
+          <w:rFonts w:ascii="Consolas" w:eastAsia="Times New Roman" w:hAnsi="Consolas" w:cs="Times New Roman"/>
+          <w:color w:val="F8F8F2"/>
+          <w:kern w:val="0"/>
+          <w:sz w:val="21"/>
+          <w:szCs w:val="21"/>
+          <w:lang w:eastAsia="fr-FR"/>
+          <w14:ligatures w14:val="none"/>
+        </w:rPr>
+        <w:t xml:space="preserve">        </w:t>
+      </w:r>
+      <w:r>
+        <w:rPr>
+          <w:rFonts w:ascii="Consolas" w:eastAsia="Times New Roman" w:hAnsi="Consolas" w:cs="Times New Roman"/>
+          <w:color w:val="F1FA8C"/>
+          <w:kern w:val="0"/>
+          <w:sz w:val="21"/>
+          <w:szCs w:val="21"/>
+          <w:lang w:eastAsia="fr-FR"/>
+          <w14:ligatures w14:val="none"/>
+        </w:rPr>
+        <w:t>=</w:t>
+      </w:r>
+      <w:r>
+        <w:rPr>
+          <w:rFonts w:ascii="Consolas" w:eastAsia="Times New Roman" w:hAnsi="Consolas" w:cs="Times New Roman"/>
+          <w:color w:val="F8F8F2"/>
+          <w:kern w:val="0"/>
+          <w:sz w:val="21"/>
+          <w:szCs w:val="21"/>
+          <w:lang w:eastAsia="fr-FR"/>
+          <w14:ligatures w14:val="none"/>
+        </w:rPr>
+        <w:t xml:space="preserve"> </w:t>
+      </w:r>
+      <w:r>
+        <w:rPr>
+          <w:rFonts w:ascii="Consolas" w:eastAsia="Times New Roman" w:hAnsi="Consolas" w:cs="Times New Roman"/>
+          <w:color w:val="F1FA8C"/>
+          <w:kern w:val="0"/>
+          <w:sz w:val="21"/>
+          <w:szCs w:val="21"/>
+          <w:lang w:eastAsia="fr-FR"/>
+          <w14:ligatures w14:val="none"/>
+        </w:rPr>
+        <w:t>French</w:t>
+      </w:r>
+    </w:p>
+    <w:p>
+      <w:pPr>
+        <w:pStyle w:val="Paragraphedeliste"/>
+        <w:numPr>
+          <w:ilvl w:val="1"/>
+          <w:numId w:val="5"/>
+        </w:numPr>
+        <w:shd w:val="clear" w:color="auto" w:fill="282A36"/>
+        <w:spacing w:after="0" w:line="285" w:lineRule="atLeast"/>
+        <w:rPr>
+          <w:rFonts w:ascii="Consolas" w:eastAsia="Times New Roman" w:hAnsi="Consolas" w:cs="Times New Roman"/>
+          <w:color w:val="F8F8F2"/>
+          <w:kern w:val="0"/>
+          <w:sz w:val="21"/>
+          <w:szCs w:val="21"/>
+          <w:lang w:eastAsia="fr-FR"/>
+          <w14:ligatures w14:val="none"/>
+        </w:rPr>
+      </w:pPr>
+      <w:r>
+        <w:rPr>
+          <w:rFonts w:ascii="Consolas" w:eastAsia="Times New Roman" w:hAnsi="Consolas" w:cs="Times New Roman"/>
+          <w:color w:val="50FA7B"/>
+          <w:kern w:val="0"/>
+          <w:sz w:val="21"/>
+          <w:szCs w:val="21"/>
+          <w:lang w:eastAsia="fr-FR"/>
+          <w14:ligatures w14:val="none"/>
+        </w:rPr>
+        <w:t>INPUT</w:t>
+      </w:r>
+      <w:r>
+        <w:rPr>
+          <w:rFonts w:ascii="Consolas" w:eastAsia="Times New Roman" w:hAnsi="Consolas" w:cs="Times New Roman"/>
+          <w:color w:val="F8F8F2"/>
+          <w:kern w:val="0"/>
+          <w:sz w:val="21"/>
+          <w:szCs w:val="21"/>
+          <w:lang w:eastAsia="fr-FR"/>
+          <w14:ligatures w14:val="none"/>
+        </w:rPr>
+        <w:t xml:space="preserve">                  </w:t>
+      </w:r>
+      <w:r>
+        <w:rPr>
+          <w:rFonts w:ascii="Consolas" w:eastAsia="Times New Roman" w:hAnsi="Consolas" w:cs="Times New Roman"/>
+          <w:color w:val="F1FA8C"/>
+          <w:kern w:val="0"/>
+          <w:sz w:val="21"/>
+          <w:szCs w:val="21"/>
+          <w:lang w:eastAsia="fr-FR"/>
+          <w14:ligatures w14:val="none"/>
+        </w:rPr>
+        <w:t>=</w:t>
+      </w:r>
+      <w:r>
+        <w:rPr>
+          <w:rFonts w:ascii="Consolas" w:eastAsia="Times New Roman" w:hAnsi="Consolas" w:cs="Times New Roman"/>
+          <w:color w:val="F8F8F2"/>
+          <w:kern w:val="0"/>
+          <w:sz w:val="21"/>
+          <w:szCs w:val="21"/>
+          <w:lang w:eastAsia="fr-FR"/>
+          <w14:ligatures w14:val="none"/>
+        </w:rPr>
+        <w:t xml:space="preserve"> </w:t>
+      </w:r>
+      <w:r>
+        <w:rPr>
+          <w:rFonts w:ascii="Consolas" w:eastAsia="Times New Roman" w:hAnsi="Consolas" w:cs="Times New Roman"/>
+          <w:color w:val="E9F284"/>
+          <w:kern w:val="0"/>
+          <w:sz w:val="21"/>
+          <w:szCs w:val="21"/>
+          <w:lang w:eastAsia="fr-FR"/>
+          <w14:ligatures w14:val="none"/>
+        </w:rPr>
+        <w:t>"</w:t>
+      </w:r>
+      <w:r>
+        <w:rPr>
+          <w:rFonts w:ascii="Consolas" w:eastAsia="Times New Roman" w:hAnsi="Consolas" w:cs="Times New Roman"/>
+          <w:color w:val="F1FA8C"/>
+          <w:kern w:val="0"/>
+          <w:sz w:val="21"/>
+          <w:szCs w:val="21"/>
+          <w:lang w:eastAsia="fr-FR"/>
+          <w14:ligatures w14:val="none"/>
+        </w:rPr>
+        <w:t>C</w:t>
+      </w:r>
+      <w:r>
+        <w:rPr>
+          <w:rFonts w:ascii="Consolas" w:eastAsia="Times New Roman" w:hAnsi="Consolas" w:cs="Times New Roman"/>
+          <w:color w:val="F1FA8C"/>
+          <w:kern w:val="0"/>
+          <w:sz w:val="21"/>
+          <w:szCs w:val="21"/>
+          <w:lang w:eastAsia="fr-FR"/>
+          <w14:ligatures w14:val="none"/>
+        </w:rPr>
+        <w:t>hemin</w:t>
+      </w:r>
+      <w:r>
+        <w:rPr>
+          <w:rFonts w:ascii="Consolas" w:eastAsia="Times New Roman" w:hAnsi="Consolas" w:cs="Times New Roman"/>
+          <w:color w:val="F1FA8C"/>
+          <w:kern w:val="0"/>
+          <w:sz w:val="21"/>
+          <w:szCs w:val="21"/>
+          <w:lang w:eastAsia="fr-FR"/>
+          <w14:ligatures w14:val="none"/>
+        </w:rPr>
+        <w:t>\Conception_agile_de_projets_info\projet\CAPI\CAPI_Projet\src\main\java</w:t>
+      </w:r>
+      <w:r>
+        <w:rPr>
+          <w:rFonts w:ascii="Consolas" w:eastAsia="Times New Roman" w:hAnsi="Consolas" w:cs="Times New Roman"/>
+          <w:color w:val="E9F284"/>
+          <w:kern w:val="0"/>
+          <w:sz w:val="21"/>
+          <w:szCs w:val="21"/>
+          <w:lang w:eastAsia="fr-FR"/>
+          <w14:ligatures w14:val="none"/>
+        </w:rPr>
+        <w:t>"</w:t>
+      </w:r>
+    </w:p>
+    <w:p/>
+    <w:p>
+      <w:pPr>
+        <w:pStyle w:val="Paragraphedeliste"/>
+        <w:numPr>
+          <w:ilvl w:val="0"/>
+          <w:numId w:val="5"/>
+        </w:numPr>
+      </w:pPr>
+      <w:r>
+        <w:t xml:space="preserve">Après tu fais </w:t>
+      </w:r>
+      <w:proofErr w:type="spellStart"/>
+      <w:r>
+        <w:t>doxygen</w:t>
+      </w:r>
+      <w:proofErr w:type="spellEnd"/>
+      <w:r>
+        <w:t xml:space="preserve"> </w:t>
+      </w:r>
+      <w:proofErr w:type="spellStart"/>
+      <w:r>
+        <w:t>Doxyfile</w:t>
+      </w:r>
+      <w:proofErr w:type="spellEnd"/>
+    </w:p>
+    <w:p>
+      <w:pPr>
+        <w:pStyle w:val="Paragraphedeliste"/>
+        <w:numPr>
+          <w:ilvl w:val="0"/>
+          <w:numId w:val="5"/>
+        </w:numPr>
+      </w:pPr>
+      <w:r>
+        <w:t xml:space="preserve">Et tu ouvres inndex.html qui se trouve dans le dossier </w:t>
+      </w:r>
+      <w:r>
+        <w:t>"Chemin\Conception_agile_de_projets_info\projet\CAPI\CAPI_Projet\Doc</w:t>
+      </w:r>
+      <w:r>
+        <w:t>\html</w:t>
+      </w:r>
+      <w:r>
+        <w:t>"</w:t>
+      </w:r>
+    </w:p>
+    <w:p/>
+    <w:p>
       <w:pPr>
         <w:rPr>
           <w:rFonts w:ascii="Segoe UI" w:hAnsi="Segoe UI" w:cs="Segoe UI"/>
@@ -3340,7 +4397,7 @@
       </w:pPr>
     </w:p>
     <w:sectPr>
-      <w:headerReference w:type="default" r:id="rId12"/>
+      <w:headerReference w:type="default" r:id="rId15"/>
       <w:pgSz w:w="11906" w:h="16838"/>
       <w:pgMar w:top="1417" w:right="1417" w:bottom="1417" w:left="1417" w:header="708" w:footer="708" w:gutter="0"/>
       <w:cols w:space="708"/>
@@ -3372,6 +4429,13 @@
       </w:r>
     </w:p>
   </w:endnote>
+  <w:endnote w:type="continuationNotice" w:id="1">
+    <w:p>
+      <w:pPr>
+        <w:spacing w:after="0" w:line="240" w:lineRule="auto"/>
+      </w:pPr>
+    </w:p>
+  </w:endnote>
 </w:endnotes>
 </file>
 
@@ -3395,6 +4459,13 @@
       <w:r>
         <w:continuationSeparator/>
       </w:r>
+    </w:p>
+  </w:footnote>
+  <w:footnote w:type="continuationNotice" w:id="1">
+    <w:p>
+      <w:pPr>
+        <w:spacing w:after="0" w:line="240" w:lineRule="auto"/>
+      </w:pPr>
     </w:p>
   </w:footnote>
 </w:footnotes>
@@ -3423,6 +4494,118 @@
 <file path=word/numbering.xml><?xml version="1.0" encoding="utf-8"?>
 <w:numbering xmlns:wpc="http://schemas.microsoft.com/office/word/2010/wordprocessingCanvas" xmlns:cx="http://schemas.microsoft.com/office/drawing/2014/chartex" xmlns:cx1="http://schemas.microsoft.com/office/drawing/2015/9/8/chartex" xmlns:cx2="http://schemas.microsoft.com/office/drawing/2015/10/21/chartex" xmlns:cx3="http://schemas.microsoft.com/office/drawing/2016/5/9/chartex" xmlns:cx4="http://schemas.microsoft.com/office/drawing/2016/5/10/chartex" xmlns:cx5="http://schemas.microsoft.com/office/drawing/2016/5/11/chartex" xmlns:cx6="http://schemas.microsoft.com/office/drawing/2016/5/12/chartex" xmlns:cx7="http://schemas.microsoft.com/office/drawing/2016/5/13/chartex" xmlns:cx8="http://schemas.microsoft.com/office/drawing/2016/5/14/chartex" xmlns:mc="http://schemas.openxmlformats.org/markup-compatibility/2006" xmlns:aink="http://schemas.microsoft.com/office/drawing/2016/ink" xmlns:am3d="http://schemas.microsoft.com/office/drawing/2017/model3d" xmlns:o="urn:schemas-microsoft-com:office:office" xmlns:oel="http://schemas.microsoft.com/office/2019/extlst" xmlns:r="http://schemas.openxmlformats.org/officeDocument/2006/relationships" xmlns:m="http://schemas.openxmlformats.org/officeDocument/2006/math" xmlns:v="urn:schemas-microsoft-com:vml" xmlns:wp14="http://schemas.microsoft.com/office/word/2010/wordprocessingDrawing" xmlns:wp="http://schemas.openxmlformats.org/drawingml/2006/wordprocessingDrawing" xmlns:w10="urn:schemas-microsoft-com:office:word" xmlns:w="http://schemas.openxmlformats.org/wordprocessingml/2006/main" xmlns:w14="http://schemas.microsoft.com/office/word/2010/wordml" xmlns:w15="http://schemas.microsoft.com/office/word/2012/wordml" xmlns:w16cex="http://schemas.microsoft.com/office/word/2018/wordml/cex" xmlns:w16cid="http://schemas.microsoft.com/office/word/2016/wordml/cid" xmlns:w16="http://schemas.microsoft.com/office/word/2018/wordml" xmlns:w16sdtdh="http://schemas.microsoft.com/office/word/2020/wordml/sdtdatahash" xmlns:w16se="http://schemas.microsoft.com/office/word/2015/wordml/symex" xmlns:wpg="http://schemas.microsoft.com/office/word/2010/wordprocessingGroup" xmlns:wpi="http://schemas.microsoft.com/office/word/2010/wordprocessingInk" xmlns:wne="http://schemas.microsoft.com/office/word/2006/wordml" xmlns:wps="http://schemas.microsoft.com/office/word/2010/wordprocessingShape" mc:Ignorable="w14 w15 w16se w16cid w16 w16cex w16sdtdh wp14">
   <w:abstractNum w:abstractNumId="0" w15:restartNumberingAfterBreak="0">
+    <w:nsid w:val="3AB85808"/>
+    <w:multiLevelType w:val="hybridMultilevel"/>
+    <w:tmpl w:val="5E3CB6EA"/>
+    <w:lvl w:ilvl="0" w:tplc="114CDCFC">
+      <w:numFmt w:val="bullet"/>
+      <w:lvlText w:val="-"/>
+      <w:lvlJc w:val="left"/>
+      <w:pPr>
+        <w:ind w:left="720" w:hanging="360"/>
+      </w:pPr>
+      <w:rPr>
+        <w:rFonts w:ascii="Calibri" w:eastAsiaTheme="minorHAnsi" w:hAnsi="Calibri" w:cs="Calibri" w:hint="default"/>
+      </w:rPr>
+    </w:lvl>
+    <w:lvl w:ilvl="1" w:tplc="040C0003">
+      <w:start w:val="1"/>
+      <w:numFmt w:val="bullet"/>
+      <w:lvlText w:val="o"/>
+      <w:lvlJc w:val="left"/>
+      <w:pPr>
+        <w:ind w:left="1440" w:hanging="360"/>
+      </w:pPr>
+      <w:rPr>
+        <w:rFonts w:ascii="Courier New" w:hAnsi="Courier New" w:cs="Courier New" w:hint="default"/>
+      </w:rPr>
+    </w:lvl>
+    <w:lvl w:ilvl="2" w:tplc="040C0005" w:tentative="1">
+      <w:start w:val="1"/>
+      <w:numFmt w:val="bullet"/>
+      <w:lvlText w:val=""/>
+      <w:lvlJc w:val="left"/>
+      <w:pPr>
+        <w:ind w:left="2160" w:hanging="360"/>
+      </w:pPr>
+      <w:rPr>
+        <w:rFonts w:ascii="Wingdings" w:hAnsi="Wingdings" w:hint="default"/>
+      </w:rPr>
+    </w:lvl>
+    <w:lvl w:ilvl="3" w:tplc="040C0001" w:tentative="1">
+      <w:start w:val="1"/>
+      <w:numFmt w:val="bullet"/>
+      <w:lvlText w:val=""/>
+      <w:lvlJc w:val="left"/>
+      <w:pPr>
+        <w:ind w:left="2880" w:hanging="360"/>
+      </w:pPr>
+      <w:rPr>
+        <w:rFonts w:ascii="Symbol" w:hAnsi="Symbol" w:hint="default"/>
+      </w:rPr>
+    </w:lvl>
+    <w:lvl w:ilvl="4" w:tplc="040C0003" w:tentative="1">
+      <w:start w:val="1"/>
+      <w:numFmt w:val="bullet"/>
+      <w:lvlText w:val="o"/>
+      <w:lvlJc w:val="left"/>
+      <w:pPr>
+        <w:ind w:left="3600" w:hanging="360"/>
+      </w:pPr>
+      <w:rPr>
+        <w:rFonts w:ascii="Courier New" w:hAnsi="Courier New" w:cs="Courier New" w:hint="default"/>
+      </w:rPr>
+    </w:lvl>
+    <w:lvl w:ilvl="5" w:tplc="040C0005" w:tentative="1">
+      <w:start w:val="1"/>
+      <w:numFmt w:val="bullet"/>
+      <w:lvlText w:val=""/>
+      <w:lvlJc w:val="left"/>
+      <w:pPr>
+        <w:ind w:left="4320" w:hanging="360"/>
+      </w:pPr>
+      <w:rPr>
+        <w:rFonts w:ascii="Wingdings" w:hAnsi="Wingdings" w:hint="default"/>
+      </w:rPr>
+    </w:lvl>
+    <w:lvl w:ilvl="6" w:tplc="040C0001" w:tentative="1">
+      <w:start w:val="1"/>
+      <w:numFmt w:val="bullet"/>
+      <w:lvlText w:val=""/>
+      <w:lvlJc w:val="left"/>
+      <w:pPr>
+        <w:ind w:left="5040" w:hanging="360"/>
+      </w:pPr>
+      <w:rPr>
+        <w:rFonts w:ascii="Symbol" w:hAnsi="Symbol" w:hint="default"/>
+      </w:rPr>
+    </w:lvl>
+    <w:lvl w:ilvl="7" w:tplc="040C0003" w:tentative="1">
+      <w:start w:val="1"/>
+      <w:numFmt w:val="bullet"/>
+      <w:lvlText w:val="o"/>
+      <w:lvlJc w:val="left"/>
+      <w:pPr>
+        <w:ind w:left="5760" w:hanging="360"/>
+      </w:pPr>
+      <w:rPr>
+        <w:rFonts w:ascii="Courier New" w:hAnsi="Courier New" w:cs="Courier New" w:hint="default"/>
+      </w:rPr>
+    </w:lvl>
+    <w:lvl w:ilvl="8" w:tplc="040C0005" w:tentative="1">
+      <w:start w:val="1"/>
+      <w:numFmt w:val="bullet"/>
+      <w:lvlText w:val=""/>
+      <w:lvlJc w:val="left"/>
+      <w:pPr>
+        <w:ind w:left="6480" w:hanging="360"/>
+      </w:pPr>
+      <w:rPr>
+        <w:rFonts w:ascii="Wingdings" w:hAnsi="Wingdings" w:hint="default"/>
+      </w:rPr>
+    </w:lvl>
+  </w:abstractNum>
+  <w:abstractNum w:abstractNumId="1" w15:restartNumberingAfterBreak="0">
     <w:nsid w:val="466C6D62"/>
     <w:multiLevelType w:val="hybridMultilevel"/>
     <w:tmpl w:val="262E40FA"/>
@@ -3535,7 +4718,7 @@
       </w:rPr>
     </w:lvl>
   </w:abstractNum>
-  <w:abstractNum w:abstractNumId="1" w15:restartNumberingAfterBreak="0">
+  <w:abstractNum w:abstractNumId="2" w15:restartNumberingAfterBreak="0">
     <w:nsid w:val="69D6117B"/>
     <w:multiLevelType w:val="hybridMultilevel"/>
     <w:tmpl w:val="2C8A1086"/>
@@ -3647,7 +4830,7 @@
       </w:rPr>
     </w:lvl>
   </w:abstractNum>
-  <w:abstractNum w:abstractNumId="2" w15:restartNumberingAfterBreak="0">
+  <w:abstractNum w:abstractNumId="3" w15:restartNumberingAfterBreak="0">
     <w:nsid w:val="758134E8"/>
     <w:multiLevelType w:val="multilevel"/>
     <w:tmpl w:val="C06A39A4"/>
@@ -3796,7 +4979,7 @@
       </w:rPr>
     </w:lvl>
   </w:abstractNum>
-  <w:abstractNum w:abstractNumId="3" w15:restartNumberingAfterBreak="0">
+  <w:abstractNum w:abstractNumId="4" w15:restartNumberingAfterBreak="0">
     <w:nsid w:val="7F0A70BB"/>
     <w:multiLevelType w:val="multilevel"/>
     <w:tmpl w:val="1C847A92"/>
@@ -3946,16 +5129,19 @@
     </w:lvl>
   </w:abstractNum>
   <w:num w:numId="1" w16cid:durableId="1422070682">
+    <w:abstractNumId w:val="4"/>
+  </w:num>
+  <w:num w:numId="2" w16cid:durableId="1967075716">
+    <w:abstractNumId w:val="1"/>
+  </w:num>
+  <w:num w:numId="3" w16cid:durableId="135881906">
+    <w:abstractNumId w:val="2"/>
+  </w:num>
+  <w:num w:numId="4" w16cid:durableId="1302465074">
     <w:abstractNumId w:val="3"/>
   </w:num>
-  <w:num w:numId="2" w16cid:durableId="1967075716">
+  <w:num w:numId="5" w16cid:durableId="1924948071">
     <w:abstractNumId w:val="0"/>
-  </w:num>
-  <w:num w:numId="3" w16cid:durableId="135881906">
-    <w:abstractNumId w:val="1"/>
-  </w:num>
-  <w:num w:numId="4" w16cid:durableId="1302465074">
-    <w:abstractNumId w:val="2"/>
   </w:num>
 </w:numbering>
 </file>
@@ -4748,6 +5934,27 @@
       <w14:ligatures w14:val="none"/>
     </w:rPr>
   </w:style>
+  <w:style w:type="paragraph" w:styleId="Sansinterligne">
+    <w:name w:val="No Spacing"/>
+    <w:uiPriority w:val="1"/>
+    <w:qFormat/>
+    <w:rsid w:val="00DD2FC8"/>
+    <w:pPr>
+      <w:spacing w:after="0" w:line="240" w:lineRule="auto"/>
+    </w:pPr>
+  </w:style>
+  <w:style w:type="character" w:styleId="Mentionnonrsolue">
+    <w:name w:val="Unresolved Mention"/>
+    <w:basedOn w:val="Policepardfaut"/>
+    <w:uiPriority w:val="99"/>
+    <w:semiHidden/>
+    <w:unhideWhenUsed/>
+    <w:rsid w:val="001F434A"/>
+    <w:rPr>
+      <w:color w:val="605E5C"/>
+      <w:shd w:val="clear" w:color="auto" w:fill="E1DFDD"/>
+    </w:rPr>
+  </w:style>
 </w:styles>
 </file>
 

</xml_diff>

<commit_message>
rapport et modification page des modes
rapport : écriture de la présentation globale du projet, explication de l'interface graphique avec captures d'écrans récentes
Ajout des regles dans la page mode
</commit_message>
<xml_diff>
--- a/Rapport.docx
+++ b/Rapport.docx
@@ -598,6 +598,443 @@
         </w:rPr>
         <w:t>et génération de la documentation</w:t>
       </w:r>
+    </w:p>
+    <w:p>
+      <w:pPr>
+        <w:rPr>
+          <w:rFonts w:ascii="Segoe UI" w:hAnsi="Segoe UI" w:cs="Segoe UI"/>
+          <w:color w:val="1D2125"/>
+          <w:shd w:val="clear" w:color="auto" w:fill="FFFFFF"/>
+        </w:rPr>
+      </w:pPr>
+    </w:p>
+    <w:p>
+      <w:pPr>
+        <w:rPr>
+          <w:rFonts w:ascii="Segoe UI" w:hAnsi="Segoe UI" w:cs="Segoe UI"/>
+          <w:color w:val="1D2125"/>
+          <w:shd w:val="clear" w:color="auto" w:fill="FFFFFF"/>
+        </w:rPr>
+      </w:pPr>
+    </w:p>
+    <w:p>
+      <w:pPr>
+        <w:rPr>
+          <w:rFonts w:ascii="Segoe UI" w:hAnsi="Segoe UI" w:cs="Segoe UI"/>
+          <w:color w:val="1D2125"/>
+          <w:shd w:val="clear" w:color="auto" w:fill="FFFFFF"/>
+        </w:rPr>
+      </w:pPr>
+    </w:p>
+    <w:p>
+      <w:pPr>
+        <w:rPr>
+          <w:rFonts w:ascii="Segoe UI" w:hAnsi="Segoe UI" w:cs="Segoe UI"/>
+          <w:color w:val="1D2125"/>
+          <w:shd w:val="clear" w:color="auto" w:fill="FFFFFF"/>
+        </w:rPr>
+      </w:pPr>
+    </w:p>
+    <w:p>
+      <w:pPr>
+        <w:rPr>
+          <w:rFonts w:ascii="Segoe UI" w:hAnsi="Segoe UI" w:cs="Segoe UI"/>
+          <w:color w:val="1D2125"/>
+          <w:shd w:val="clear" w:color="auto" w:fill="FFFFFF"/>
+        </w:rPr>
+      </w:pPr>
+    </w:p>
+    <w:p>
+      <w:pPr>
+        <w:rPr>
+          <w:rFonts w:ascii="Segoe UI" w:hAnsi="Segoe UI" w:cs="Segoe UI"/>
+          <w:color w:val="1D2125"/>
+          <w:shd w:val="clear" w:color="auto" w:fill="FFFFFF"/>
+        </w:rPr>
+      </w:pPr>
+    </w:p>
+    <w:p>
+      <w:pPr>
+        <w:rPr>
+          <w:rFonts w:ascii="Segoe UI" w:hAnsi="Segoe UI" w:cs="Segoe UI"/>
+          <w:color w:val="1D2125"/>
+          <w:shd w:val="clear" w:color="auto" w:fill="FFFFFF"/>
+        </w:rPr>
+      </w:pPr>
+    </w:p>
+    <w:p>
+      <w:pPr>
+        <w:rPr>
+          <w:rFonts w:ascii="Segoe UI" w:hAnsi="Segoe UI" w:cs="Segoe UI"/>
+          <w:color w:val="1D2125"/>
+          <w:shd w:val="clear" w:color="auto" w:fill="FFFFFF"/>
+        </w:rPr>
+      </w:pPr>
+    </w:p>
+    <w:p>
+      <w:pPr>
+        <w:rPr>
+          <w:rFonts w:ascii="Segoe UI" w:hAnsi="Segoe UI" w:cs="Segoe UI"/>
+          <w:color w:val="1D2125"/>
+          <w:shd w:val="clear" w:color="auto" w:fill="FFFFFF"/>
+        </w:rPr>
+      </w:pPr>
+    </w:p>
+    <w:p>
+      <w:pPr>
+        <w:rPr>
+          <w:rFonts w:ascii="Segoe UI" w:hAnsi="Segoe UI" w:cs="Segoe UI"/>
+          <w:color w:val="1D2125"/>
+          <w:shd w:val="clear" w:color="auto" w:fill="FFFFFF"/>
+        </w:rPr>
+      </w:pPr>
+    </w:p>
+    <w:p>
+      <w:pPr>
+        <w:rPr>
+          <w:rFonts w:ascii="Segoe UI" w:hAnsi="Segoe UI" w:cs="Segoe UI"/>
+          <w:color w:val="1D2125"/>
+          <w:shd w:val="clear" w:color="auto" w:fill="FFFFFF"/>
+        </w:rPr>
+      </w:pPr>
+    </w:p>
+    <w:p>
+      <w:pPr>
+        <w:rPr>
+          <w:rFonts w:ascii="Segoe UI" w:hAnsi="Segoe UI" w:cs="Segoe UI"/>
+          <w:color w:val="1D2125"/>
+          <w:shd w:val="clear" w:color="auto" w:fill="FFFFFF"/>
+        </w:rPr>
+      </w:pPr>
+    </w:p>
+    <w:p>
+      <w:pPr>
+        <w:pStyle w:val="Sansinterligne"/>
+        <w:rPr>
+          <w:shd w:val="clear" w:color="auto" w:fill="FFFFFF"/>
+        </w:rPr>
+      </w:pPr>
+      <w:r>
+        <w:rPr>
+          <w:shd w:val="clear" w:color="auto" w:fill="FFFFFF"/>
+        </w:rPr>
+        <w:lastRenderedPageBreak/>
+        <w:t xml:space="preserve">sujet : </w:t>
+      </w:r>
+      <w:r>
+        <w:rPr>
+          <w:shd w:val="clear" w:color="auto" w:fill="FFFFFF"/>
+        </w:rPr>
+        <w:t>L'objectif de l'application est de permettre à des joueurs de faire une partie de planning poker, en respectant les règles vues en cours.</w:t>
+      </w:r>
+    </w:p>
+    <w:p>
+      <w:pPr>
+        <w:pStyle w:val="Sansinterligne"/>
+        <w:rPr>
+          <w:shd w:val="clear" w:color="auto" w:fill="FFFFFF"/>
+        </w:rPr>
+      </w:pPr>
+    </w:p>
+    <w:p>
+      <w:pPr>
+        <w:pStyle w:val="Sansinterligne"/>
+        <w:rPr>
+          <w:shd w:val="clear" w:color="auto" w:fill="FFFFFF"/>
+        </w:rPr>
+      </w:pPr>
+      <w:r>
+        <w:rPr>
+          <w:shd w:val="clear" w:color="auto" w:fill="FFFFFF"/>
+        </w:rPr>
+        <w:t>L'application peut être à distance (chaque joueur utilise son propre dispositif) ou locale (les joueurs choisissent chacun à leur tour leurs cartes).</w:t>
+      </w:r>
+    </w:p>
+    <w:p>
+      <w:pPr>
+        <w:pStyle w:val="Sansinterligne"/>
+        <w:rPr>
+          <w:shd w:val="clear" w:color="auto" w:fill="FFFFFF"/>
+        </w:rPr>
+      </w:pPr>
+    </w:p>
+    <w:p>
+      <w:pPr>
+        <w:pStyle w:val="Sansinterligne"/>
+        <w:rPr>
+          <w:shd w:val="clear" w:color="auto" w:fill="FFFFFF"/>
+        </w:rPr>
+      </w:pPr>
+      <w:r>
+        <w:rPr>
+          <w:shd w:val="clear" w:color="auto" w:fill="FFFFFF"/>
+        </w:rPr>
+        <w:t>Un menu permet de décider du nombre de joueurs et de rentrer un pseudo pour chacun des joueurs. Le menu doit aussi permettre de choisir parmi différentes règles de planning poker (règles strictes, moyenne, médiane, etc.)</w:t>
+      </w:r>
+    </w:p>
+    <w:p>
+      <w:pPr>
+        <w:pStyle w:val="Sansinterligne"/>
+        <w:rPr>
+          <w:shd w:val="clear" w:color="auto" w:fill="FFFFFF"/>
+        </w:rPr>
+      </w:pPr>
+    </w:p>
+    <w:p>
+      <w:pPr>
+        <w:pStyle w:val="Sansinterligne"/>
+        <w:rPr>
+          <w:shd w:val="clear" w:color="auto" w:fill="FFFFFF"/>
+        </w:rPr>
+      </w:pPr>
+      <w:r>
+        <w:rPr>
+          <w:shd w:val="clear" w:color="auto" w:fill="FFFFFF"/>
+        </w:rPr>
+        <w:t>On doit pouvoir entrer une liste de fonctionnalités (</w:t>
+      </w:r>
+      <w:proofErr w:type="spellStart"/>
+      <w:r>
+        <w:rPr>
+          <w:shd w:val="clear" w:color="auto" w:fill="FFFFFF"/>
+        </w:rPr>
+        <w:t>backlog</w:t>
+      </w:r>
+      <w:proofErr w:type="spellEnd"/>
+      <w:r>
+        <w:rPr>
+          <w:shd w:val="clear" w:color="auto" w:fill="FFFFFF"/>
+        </w:rPr>
+        <w:t>) en JSON (vous êtes libre d'utiliser la structure que vous souhaitez).</w:t>
+      </w:r>
+    </w:p>
+    <w:p>
+      <w:pPr>
+        <w:pStyle w:val="Sansinterligne"/>
+        <w:rPr>
+          <w:shd w:val="clear" w:color="auto" w:fill="FFFFFF"/>
+        </w:rPr>
+      </w:pPr>
+    </w:p>
+    <w:p>
+      <w:pPr>
+        <w:pStyle w:val="Sansinterligne"/>
+        <w:rPr>
+          <w:shd w:val="clear" w:color="auto" w:fill="FFFFFF"/>
+        </w:rPr>
+      </w:pPr>
+      <w:r>
+        <w:rPr>
+          <w:shd w:val="clear" w:color="auto" w:fill="FFFFFF"/>
+        </w:rPr>
+        <w:t>Une fois que chacun a voté, l'application valide ou non la fonctionnalité en fonction des règles choisies via le menu. Si la fonctionnalité n'est pas validée, on recommence le vote.</w:t>
+      </w:r>
+    </w:p>
+    <w:p>
+      <w:pPr>
+        <w:pStyle w:val="Sansinterligne"/>
+        <w:rPr>
+          <w:shd w:val="clear" w:color="auto" w:fill="FFFFFF"/>
+        </w:rPr>
+      </w:pPr>
+    </w:p>
+    <w:p>
+      <w:pPr>
+        <w:pStyle w:val="Sansinterligne"/>
+        <w:rPr>
+          <w:shd w:val="clear" w:color="auto" w:fill="FFFFFF"/>
+        </w:rPr>
+      </w:pPr>
+      <w:r>
+        <w:rPr>
+          <w:shd w:val="clear" w:color="auto" w:fill="FFFFFF"/>
+        </w:rPr>
+        <w:t xml:space="preserve">Lorsque tout le </w:t>
+      </w:r>
+      <w:proofErr w:type="spellStart"/>
+      <w:r>
+        <w:rPr>
+          <w:shd w:val="clear" w:color="auto" w:fill="FFFFFF"/>
+        </w:rPr>
+        <w:t>backlog</w:t>
+      </w:r>
+      <w:proofErr w:type="spellEnd"/>
+      <w:r>
+        <w:rPr>
+          <w:shd w:val="clear" w:color="auto" w:fill="FFFFFF"/>
+        </w:rPr>
+        <w:t xml:space="preserve"> est validé, l'application enregistre un fichier JSON avec, pour chaque fonctionnalité, la difficulté estimée par l'équipe.</w:t>
+      </w:r>
+    </w:p>
+    <w:p>
+      <w:pPr>
+        <w:pStyle w:val="Sansinterligne"/>
+        <w:rPr>
+          <w:shd w:val="clear" w:color="auto" w:fill="FFFFFF"/>
+        </w:rPr>
+      </w:pPr>
+    </w:p>
+    <w:p>
+      <w:pPr>
+        <w:pStyle w:val="Sansinterligne"/>
+        <w:rPr>
+          <w:shd w:val="clear" w:color="auto" w:fill="FFFFFF"/>
+        </w:rPr>
+      </w:pPr>
+      <w:r>
+        <w:rPr>
+          <w:shd w:val="clear" w:color="auto" w:fill="FFFFFF"/>
+        </w:rPr>
+        <w:t xml:space="preserve">Note : Si tous les joueurs utilisent la carte café, l'application doit enregistrer un fichier JSON avec l'état d'avancement du </w:t>
+      </w:r>
+      <w:proofErr w:type="spellStart"/>
+      <w:r>
+        <w:rPr>
+          <w:shd w:val="clear" w:color="auto" w:fill="FFFFFF"/>
+        </w:rPr>
+        <w:t>backlog</w:t>
+      </w:r>
+      <w:proofErr w:type="spellEnd"/>
+      <w:r>
+        <w:rPr>
+          <w:shd w:val="clear" w:color="auto" w:fill="FFFFFF"/>
+        </w:rPr>
+        <w:t>. Ce fichier JSON doit pouvoir être chargé via le menu pour "reprendre" une partie.</w:t>
+      </w:r>
+    </w:p>
+    <w:p>
+      <w:pPr>
+        <w:pStyle w:val="Sansinterligne"/>
+        <w:rPr>
+          <w:shd w:val="clear" w:color="auto" w:fill="FFFFFF"/>
+        </w:rPr>
+      </w:pPr>
+    </w:p>
+    <w:p>
+      <w:pPr>
+        <w:pStyle w:val="Sansinterligne"/>
+        <w:rPr>
+          <w:shd w:val="clear" w:color="auto" w:fill="FFFFFF"/>
+        </w:rPr>
+      </w:pPr>
+      <w:r>
+        <w:rPr>
+          <w:shd w:val="clear" w:color="auto" w:fill="FFFFFF"/>
+        </w:rPr>
+        <w:t>Note 2 : Vous êtres très fortement encouragés à ajouter des fonctionnalités qui vous semblent utiles au bon déroulement du planning poker (chronomètre, espace de discussion, etc.)</w:t>
+      </w:r>
+    </w:p>
+    <w:p>
+      <w:pPr>
+        <w:pStyle w:val="Sansinterligne"/>
+        <w:rPr>
+          <w:shd w:val="clear" w:color="auto" w:fill="FFFFFF"/>
+        </w:rPr>
+      </w:pPr>
+    </w:p>
+    <w:p>
+      <w:pPr>
+        <w:pStyle w:val="Sansinterligne"/>
+        <w:rPr>
+          <w:shd w:val="clear" w:color="auto" w:fill="FFFFFF"/>
+        </w:rPr>
+      </w:pPr>
+      <w:r>
+        <w:rPr>
+          <w:shd w:val="clear" w:color="auto" w:fill="FFFFFF"/>
+        </w:rPr>
+        <w:t>Vous devez, dans votre projet, utiliser au moins trois des design patterns présentés en cours. Vous devez justifier l'utilisation de ces designs patterns dans votre rapport, ainsi que de la façon dont vous les avez implémentés dans votre projet.</w:t>
+      </w:r>
+    </w:p>
+    <w:p>
+      <w:pPr>
+        <w:rPr>
+          <w:rFonts w:ascii="Segoe UI" w:hAnsi="Segoe UI" w:cs="Segoe UI"/>
+          <w:color w:val="1D2125"/>
+          <w:shd w:val="clear" w:color="auto" w:fill="FFFFFF"/>
+        </w:rPr>
+      </w:pPr>
+    </w:p>
+    <w:p>
+      <w:pPr>
+        <w:rPr>
+          <w:rFonts w:ascii="Segoe UI" w:hAnsi="Segoe UI" w:cs="Segoe UI"/>
+          <w:color w:val="1D2125"/>
+          <w:shd w:val="clear" w:color="auto" w:fill="FFFFFF"/>
+        </w:rPr>
+      </w:pPr>
+    </w:p>
+    <w:p>
+      <w:pPr>
+        <w:rPr>
+          <w:rFonts w:ascii="Segoe UI" w:hAnsi="Segoe UI" w:cs="Segoe UI"/>
+          <w:color w:val="1D2125"/>
+          <w:shd w:val="clear" w:color="auto" w:fill="FFFFFF"/>
+        </w:rPr>
+      </w:pPr>
+    </w:p>
+    <w:p>
+      <w:pPr>
+        <w:rPr>
+          <w:rFonts w:ascii="Segoe UI" w:hAnsi="Segoe UI" w:cs="Segoe UI"/>
+          <w:color w:val="1D2125"/>
+          <w:shd w:val="clear" w:color="auto" w:fill="FFFFFF"/>
+        </w:rPr>
+      </w:pPr>
+    </w:p>
+    <w:p>
+      <w:pPr>
+        <w:rPr>
+          <w:rFonts w:ascii="Segoe UI" w:hAnsi="Segoe UI" w:cs="Segoe UI"/>
+          <w:color w:val="1D2125"/>
+          <w:shd w:val="clear" w:color="auto" w:fill="FFFFFF"/>
+        </w:rPr>
+      </w:pPr>
+    </w:p>
+    <w:p>
+      <w:pPr>
+        <w:rPr>
+          <w:rFonts w:ascii="Segoe UI" w:hAnsi="Segoe UI" w:cs="Segoe UI"/>
+          <w:color w:val="1D2125"/>
+          <w:shd w:val="clear" w:color="auto" w:fill="FFFFFF"/>
+        </w:rPr>
+      </w:pPr>
+    </w:p>
+    <w:p>
+      <w:pPr>
+        <w:rPr>
+          <w:rFonts w:ascii="Segoe UI" w:hAnsi="Segoe UI" w:cs="Segoe UI"/>
+          <w:color w:val="1D2125"/>
+          <w:shd w:val="clear" w:color="auto" w:fill="FFFFFF"/>
+        </w:rPr>
+      </w:pPr>
+    </w:p>
+    <w:p>
+      <w:pPr>
+        <w:rPr>
+          <w:rFonts w:ascii="Segoe UI" w:hAnsi="Segoe UI" w:cs="Segoe UI"/>
+          <w:color w:val="1D2125"/>
+          <w:shd w:val="clear" w:color="auto" w:fill="FFFFFF"/>
+        </w:rPr>
+      </w:pPr>
+    </w:p>
+    <w:p>
+      <w:pPr>
+        <w:rPr>
+          <w:rFonts w:ascii="Segoe UI" w:hAnsi="Segoe UI" w:cs="Segoe UI"/>
+          <w:color w:val="1D2125"/>
+          <w:shd w:val="clear" w:color="auto" w:fill="FFFFFF"/>
+        </w:rPr>
+      </w:pPr>
+    </w:p>
+    <w:p>
+      <w:pPr>
+        <w:rPr>
+          <w:rFonts w:ascii="Segoe UI" w:hAnsi="Segoe UI" w:cs="Segoe UI"/>
+          <w:color w:val="1D2125"/>
+          <w:shd w:val="clear" w:color="auto" w:fill="FFFFFF"/>
+        </w:rPr>
+      </w:pPr>
     </w:p>
     <w:p>
       <w:pPr>
@@ -662,7 +1099,7 @@
           <w:r>
             <w:fldChar w:fldCharType="separate"/>
           </w:r>
-          <w:hyperlink w:anchor="_Toc150521879" w:history="1">
+          <w:hyperlink w:anchor="_Toc152962425" w:history="1">
             <w:r>
               <w:rPr>
                 <w:rStyle w:val="Lienhypertexte"/>
@@ -690,7 +1127,7 @@
                 <w:noProof/>
                 <w:webHidden/>
               </w:rPr>
-              <w:instrText xml:space="preserve"> PAGEREF _Toc150521879 \h </w:instrText>
+              <w:instrText xml:space="preserve"> PAGEREF _Toc152962425 \h </w:instrText>
             </w:r>
             <w:r>
               <w:rPr>
@@ -710,7 +1147,7 @@
                 <w:noProof/>
                 <w:webHidden/>
               </w:rPr>
-              <w:t>2</w:t>
+              <w:t>3</w:t>
             </w:r>
             <w:r>
               <w:rPr>
@@ -734,7 +1171,7 @@
               <w14:ligatures w14:val="standardContextual"/>
             </w:rPr>
           </w:pPr>
-          <w:hyperlink w:anchor="_Toc150521880" w:history="1">
+          <w:hyperlink w:anchor="_Toc152962426" w:history="1">
             <w:r>
               <w:rPr>
                 <w:rStyle w:val="Lienhypertexte"/>
@@ -761,7 +1198,7 @@
                 <w:noProof/>
                 <w:webHidden/>
               </w:rPr>
-              <w:instrText xml:space="preserve"> PAGEREF _Toc150521880 \h </w:instrText>
+              <w:instrText xml:space="preserve"> PAGEREF _Toc152962426 \h </w:instrText>
             </w:r>
             <w:r>
               <w:rPr>
@@ -781,7 +1218,7 @@
                 <w:noProof/>
                 <w:webHidden/>
               </w:rPr>
-              <w:t>2</w:t>
+              <w:t>3</w:t>
             </w:r>
             <w:r>
               <w:rPr>
@@ -805,7 +1242,7 @@
               <w14:ligatures w14:val="standardContextual"/>
             </w:rPr>
           </w:pPr>
-          <w:hyperlink w:anchor="_Toc150521881" w:history="1">
+          <w:hyperlink w:anchor="_Toc152962427" w:history="1">
             <w:r>
               <w:rPr>
                 <w:rStyle w:val="Lienhypertexte"/>
@@ -833,7 +1270,7 @@
                 <w:noProof/>
                 <w:webHidden/>
               </w:rPr>
-              <w:instrText xml:space="preserve"> PAGEREF _Toc150521881 \h </w:instrText>
+              <w:instrText xml:space="preserve"> PAGEREF _Toc152962427 \h </w:instrText>
             </w:r>
             <w:r>
               <w:rPr>
@@ -853,7 +1290,7 @@
                 <w:noProof/>
                 <w:webHidden/>
               </w:rPr>
-              <w:t>2</w:t>
+              <w:t>4</w:t>
             </w:r>
             <w:r>
               <w:rPr>
@@ -877,14 +1314,14 @@
               <w14:ligatures w14:val="standardContextual"/>
             </w:rPr>
           </w:pPr>
-          <w:hyperlink w:anchor="_Toc150521882" w:history="1">
+          <w:hyperlink w:anchor="_Toc152962428" w:history="1">
             <w:r>
               <w:rPr>
                 <w:rStyle w:val="Lienhypertexte"/>
                 <w:noProof/>
                 <w:shd w:val="clear" w:color="auto" w:fill="FFFFFF"/>
               </w:rPr>
-              <w:t>Motivation</w:t>
+              <w:t>Motivation (je l’enlèverais)</w:t>
             </w:r>
             <w:r>
               <w:rPr>
@@ -905,7 +1342,7 @@
                 <w:noProof/>
                 <w:webHidden/>
               </w:rPr>
-              <w:instrText xml:space="preserve"> PAGEREF _Toc150521882 \h </w:instrText>
+              <w:instrText xml:space="preserve"> PAGEREF _Toc152962428 \h </w:instrText>
             </w:r>
             <w:r>
               <w:rPr>
@@ -925,7 +1362,7 @@
                 <w:noProof/>
                 <w:webHidden/>
               </w:rPr>
-              <w:t>3</w:t>
+              <w:t>4</w:t>
             </w:r>
             <w:r>
               <w:rPr>
@@ -949,7 +1386,7 @@
               <w14:ligatures w14:val="standardContextual"/>
             </w:rPr>
           </w:pPr>
-          <w:hyperlink w:anchor="_Toc150521883" w:history="1">
+          <w:hyperlink w:anchor="_Toc152962429" w:history="1">
             <w:r>
               <w:rPr>
                 <w:rStyle w:val="Lienhypertexte"/>
@@ -977,7 +1414,7 @@
                 <w:noProof/>
                 <w:webHidden/>
               </w:rPr>
-              <w:instrText xml:space="preserve"> PAGEREF _Toc150521883 \h </w:instrText>
+              <w:instrText xml:space="preserve"> PAGEREF _Toc152962429 \h </w:instrText>
             </w:r>
             <w:r>
               <w:rPr>
@@ -997,7 +1434,7 @@
                 <w:noProof/>
                 <w:webHidden/>
               </w:rPr>
-              <w:t>3</w:t>
+              <w:t>4</w:t>
             </w:r>
             <w:r>
               <w:rPr>
@@ -1021,7 +1458,7 @@
               <w14:ligatures w14:val="standardContextual"/>
             </w:rPr>
           </w:pPr>
-          <w:hyperlink w:anchor="_Toc150521884" w:history="1">
+          <w:hyperlink w:anchor="_Toc152962430" w:history="1">
             <w:r>
               <w:rPr>
                 <w:rStyle w:val="Lienhypertexte"/>
@@ -1049,7 +1486,7 @@
                 <w:noProof/>
                 <w:webHidden/>
               </w:rPr>
-              <w:instrText xml:space="preserve"> PAGEREF _Toc150521884 \h </w:instrText>
+              <w:instrText xml:space="preserve"> PAGEREF _Toc152962430 \h </w:instrText>
             </w:r>
             <w:r>
               <w:rPr>
@@ -1069,7 +1506,7 @@
                 <w:noProof/>
                 <w:webHidden/>
               </w:rPr>
-              <w:t>3</w:t>
+              <w:t>4</w:t>
             </w:r>
             <w:r>
               <w:rPr>
@@ -1093,7 +1530,7 @@
               <w14:ligatures w14:val="standardContextual"/>
             </w:rPr>
           </w:pPr>
-          <w:hyperlink w:anchor="_Toc150521885" w:history="1">
+          <w:hyperlink w:anchor="_Toc152962431" w:history="1">
             <w:r>
               <w:rPr>
                 <w:rStyle w:val="Lienhypertexte"/>
@@ -1121,7 +1558,7 @@
                 <w:noProof/>
                 <w:webHidden/>
               </w:rPr>
-              <w:instrText xml:space="preserve"> PAGEREF _Toc150521885 \h </w:instrText>
+              <w:instrText xml:space="preserve"> PAGEREF _Toc152962431 \h </w:instrText>
             </w:r>
             <w:r>
               <w:rPr>
@@ -1141,7 +1578,7 @@
                 <w:noProof/>
                 <w:webHidden/>
               </w:rPr>
-              <w:t>3</w:t>
+              <w:t>7</w:t>
             </w:r>
             <w:r>
               <w:rPr>
@@ -1165,7 +1602,7 @@
               <w14:ligatures w14:val="standardContextual"/>
             </w:rPr>
           </w:pPr>
-          <w:hyperlink w:anchor="_Toc150521886" w:history="1">
+          <w:hyperlink w:anchor="_Toc152962432" w:history="1">
             <w:r>
               <w:rPr>
                 <w:rStyle w:val="Lienhypertexte"/>
@@ -1193,7 +1630,7 @@
                 <w:noProof/>
                 <w:webHidden/>
               </w:rPr>
-              <w:instrText xml:space="preserve"> PAGEREF _Toc150521886 \h </w:instrText>
+              <w:instrText xml:space="preserve"> PAGEREF _Toc152962432 \h </w:instrText>
             </w:r>
             <w:r>
               <w:rPr>
@@ -1213,7 +1650,7 @@
                 <w:noProof/>
                 <w:webHidden/>
               </w:rPr>
-              <w:t>3</w:t>
+              <w:t>7</w:t>
             </w:r>
             <w:r>
               <w:rPr>
@@ -1237,7 +1674,7 @@
               <w14:ligatures w14:val="standardContextual"/>
             </w:rPr>
           </w:pPr>
-          <w:hyperlink w:anchor="_Toc150521887" w:history="1">
+          <w:hyperlink w:anchor="_Toc152962433" w:history="1">
             <w:r>
               <w:rPr>
                 <w:rStyle w:val="Lienhypertexte"/>
@@ -1265,7 +1702,7 @@
                 <w:noProof/>
                 <w:webHidden/>
               </w:rPr>
-              <w:instrText xml:space="preserve"> PAGEREF _Toc150521887 \h </w:instrText>
+              <w:instrText xml:space="preserve"> PAGEREF _Toc152962433 \h </w:instrText>
             </w:r>
             <w:r>
               <w:rPr>
@@ -1285,7 +1722,7 @@
                 <w:noProof/>
                 <w:webHidden/>
               </w:rPr>
-              <w:t>3</w:t>
+              <w:t>7</w:t>
             </w:r>
             <w:r>
               <w:rPr>
@@ -1309,7 +1746,7 @@
               <w14:ligatures w14:val="standardContextual"/>
             </w:rPr>
           </w:pPr>
-          <w:hyperlink w:anchor="_Toc150521888" w:history="1">
+          <w:hyperlink w:anchor="_Toc152962434" w:history="1">
             <w:r>
               <w:rPr>
                 <w:rStyle w:val="Lienhypertexte"/>
@@ -1337,7 +1774,7 @@
                 <w:noProof/>
                 <w:webHidden/>
               </w:rPr>
-              <w:instrText xml:space="preserve"> PAGEREF _Toc150521888 \h </w:instrText>
+              <w:instrText xml:space="preserve"> PAGEREF _Toc152962434 \h </w:instrText>
             </w:r>
             <w:r>
               <w:rPr>
@@ -1357,7 +1794,7 @@
                 <w:noProof/>
                 <w:webHidden/>
               </w:rPr>
-              <w:t>3</w:t>
+              <w:t>7</w:t>
             </w:r>
             <w:r>
               <w:rPr>
@@ -1381,7 +1818,7 @@
               <w14:ligatures w14:val="standardContextual"/>
             </w:rPr>
           </w:pPr>
-          <w:hyperlink w:anchor="_Toc150521889" w:history="1">
+          <w:hyperlink w:anchor="_Toc152962435" w:history="1">
             <w:r>
               <w:rPr>
                 <w:rStyle w:val="Lienhypertexte"/>
@@ -1409,7 +1846,7 @@
                 <w:noProof/>
                 <w:webHidden/>
               </w:rPr>
-              <w:instrText xml:space="preserve"> PAGEREF _Toc150521889 \h </w:instrText>
+              <w:instrText xml:space="preserve"> PAGEREF _Toc152962435 \h </w:instrText>
             </w:r>
             <w:r>
               <w:rPr>
@@ -1429,7 +1866,7 @@
                 <w:noProof/>
                 <w:webHidden/>
               </w:rPr>
-              <w:t>3</w:t>
+              <w:t>7</w:t>
             </w:r>
             <w:r>
               <w:rPr>
@@ -1453,7 +1890,7 @@
               <w14:ligatures w14:val="standardContextual"/>
             </w:rPr>
           </w:pPr>
-          <w:hyperlink w:anchor="_Toc150521890" w:history="1">
+          <w:hyperlink w:anchor="_Toc152962436" w:history="1">
             <w:r>
               <w:rPr>
                 <w:rStyle w:val="Lienhypertexte"/>
@@ -1481,7 +1918,7 @@
                 <w:noProof/>
                 <w:webHidden/>
               </w:rPr>
-              <w:instrText xml:space="preserve"> PAGEREF _Toc150521890 \h </w:instrText>
+              <w:instrText xml:space="preserve"> PAGEREF _Toc152962436 \h </w:instrText>
             </w:r>
             <w:r>
               <w:rPr>
@@ -1501,7 +1938,7 @@
                 <w:noProof/>
                 <w:webHidden/>
               </w:rPr>
-              <w:t>3</w:t>
+              <w:t>7</w:t>
             </w:r>
             <w:r>
               <w:rPr>
@@ -1530,388 +1967,204 @@
           <w:shd w:val="clear" w:color="auto" w:fill="FFFFFF"/>
         </w:rPr>
       </w:pPr>
-      <w:bookmarkStart w:id="0" w:name="_Toc150521879"/>
+      <w:bookmarkStart w:id="0" w:name="_Toc152962425"/>
+      <w:r>
+        <w:rPr>
+          <w:shd w:val="clear" w:color="auto" w:fill="FFFFFF"/>
+        </w:rPr>
+        <w:t>P</w:t>
+      </w:r>
+      <w:r>
+        <w:rPr>
+          <w:shd w:val="clear" w:color="auto" w:fill="FFFFFF"/>
+        </w:rPr>
+        <w:t>résentation globale du projet</w:t>
+      </w:r>
+      <w:bookmarkEnd w:id="0"/>
+    </w:p>
+    <w:p>
+      <w:pPr>
+        <w:pStyle w:val="Titre2"/>
+      </w:pPr>
+      <w:bookmarkStart w:id="1" w:name="_Toc152962426"/>
+      <w:r>
+        <w:t>Application de planning poker</w:t>
+      </w:r>
+      <w:bookmarkEnd w:id="1"/>
+    </w:p>
+    <w:p>
+      <w:pPr>
+        <w:pStyle w:val="Sansinterligne"/>
+        <w:jc w:val="both"/>
+        <w:rPr>
+          <w:rFonts w:ascii="Segoe UI" w:hAnsi="Segoe UI" w:cs="Segoe UI"/>
+        </w:rPr>
+      </w:pPr>
+      <w:r>
+        <w:rPr>
+          <w:rFonts w:ascii="Segoe UI" w:hAnsi="Segoe UI" w:cs="Segoe UI"/>
+        </w:rPr>
+        <w:t xml:space="preserve">Le projet vise la conception et le développement d'une application de Planning Poker, un jeu utilisé pour évaluer la complexité des fonctionnalités d'un </w:t>
+      </w:r>
+      <w:proofErr w:type="spellStart"/>
+      <w:r>
+        <w:rPr>
+          <w:rFonts w:ascii="Segoe UI" w:hAnsi="Segoe UI" w:cs="Segoe UI"/>
+        </w:rPr>
+        <w:t>backlog</w:t>
+      </w:r>
+      <w:proofErr w:type="spellEnd"/>
+      <w:r>
+        <w:rPr>
+          <w:rFonts w:ascii="Segoe UI" w:hAnsi="Segoe UI" w:cs="Segoe UI"/>
+        </w:rPr>
+        <w:t xml:space="preserve"> de développement. L'utilisation de l'application se fait localement, où les joueurs sélectionnent individuellement leurs cartes.</w:t>
+      </w:r>
+    </w:p>
+    <w:p>
+      <w:pPr>
+        <w:pStyle w:val="Sansinterligne"/>
+        <w:jc w:val="both"/>
+        <w:rPr>
+          <w:rFonts w:ascii="Segoe UI" w:hAnsi="Segoe UI" w:cs="Segoe UI"/>
+        </w:rPr>
+      </w:pPr>
+    </w:p>
+    <w:p>
+      <w:pPr>
+        <w:pStyle w:val="Sansinterligne"/>
+        <w:jc w:val="both"/>
+        <w:rPr>
+          <w:rFonts w:ascii="Segoe UI" w:hAnsi="Segoe UI" w:cs="Segoe UI"/>
+        </w:rPr>
+      </w:pPr>
+      <w:r>
+        <w:rPr>
+          <w:rFonts w:ascii="Segoe UI" w:hAnsi="Segoe UI" w:cs="Segoe UI"/>
+        </w:rPr>
+        <w:t xml:space="preserve">Elle offre la flexibilité de définir un nombre de joueurs compris entre 2 et 12, chacun possédant un pseudo unique. De plus, l'application propose deux modes de jeu distincts : unanimité et moyenne. </w:t>
+      </w:r>
+      <w:r>
+        <w:rPr>
+          <w:rFonts w:ascii="Segoe UI" w:hAnsi="Segoe UI" w:cs="Segoe UI"/>
+        </w:rPr>
+        <w:t xml:space="preserve">Les fonctionnalités du </w:t>
+      </w:r>
+      <w:proofErr w:type="spellStart"/>
+      <w:r>
+        <w:rPr>
+          <w:rFonts w:ascii="Segoe UI" w:hAnsi="Segoe UI" w:cs="Segoe UI"/>
+        </w:rPr>
+        <w:t>backlog</w:t>
+      </w:r>
+      <w:proofErr w:type="spellEnd"/>
+      <w:r>
+        <w:rPr>
+          <w:rFonts w:ascii="Segoe UI" w:hAnsi="Segoe UI" w:cs="Segoe UI"/>
+        </w:rPr>
+        <w:t xml:space="preserve"> sont entrées sous forme de liste JSON.</w:t>
+      </w:r>
+    </w:p>
+    <w:p>
+      <w:pPr>
+        <w:pStyle w:val="Sansinterligne"/>
+        <w:jc w:val="both"/>
+        <w:rPr>
+          <w:rFonts w:ascii="Segoe UI" w:hAnsi="Segoe UI" w:cs="Segoe UI"/>
+        </w:rPr>
+      </w:pPr>
+    </w:p>
+    <w:p>
+      <w:pPr>
+        <w:pStyle w:val="Sansinterligne"/>
+        <w:jc w:val="both"/>
+        <w:rPr>
+          <w:rFonts w:ascii="Segoe UI" w:hAnsi="Segoe UI" w:cs="Segoe UI"/>
+        </w:rPr>
+      </w:pPr>
+      <w:r>
+        <w:rPr>
+          <w:rFonts w:ascii="Segoe UI" w:hAnsi="Segoe UI" w:cs="Segoe UI"/>
+        </w:rPr>
+        <w:t>Chaque joueur a en sa possession un jeu de cartes avec les valeurs suivantes : 0, 1, 2, 3, 5, 8, 13, 20, 40, 100, le point d'interrogation, et la tasse de café. Le point d'interrogation est utilisé lorsque l'estimateur ne peut pas estimer la tâche, et la tasse de café exprime le besoin de faire une pause. Plus le joueur vote une carte avec une valeur élevée, plus la tâche a une charge importante.</w:t>
+      </w:r>
+    </w:p>
+    <w:p>
+      <w:pPr>
+        <w:pStyle w:val="Sansinterligne"/>
+        <w:jc w:val="both"/>
+        <w:rPr>
+          <w:rFonts w:ascii="Segoe UI" w:hAnsi="Segoe UI" w:cs="Segoe UI"/>
+        </w:rPr>
+      </w:pPr>
+    </w:p>
+    <w:p>
+      <w:pPr>
+        <w:pStyle w:val="Sansinterligne"/>
+        <w:jc w:val="both"/>
+        <w:rPr>
+          <w:rFonts w:ascii="Segoe UI" w:hAnsi="Segoe UI" w:cs="Segoe UI"/>
+        </w:rPr>
+      </w:pPr>
+      <w:r>
+        <w:rPr>
+          <w:rFonts w:ascii="Segoe UI" w:hAnsi="Segoe UI" w:cs="Segoe UI"/>
+        </w:rPr>
+        <w:t>Chaque joueur vote pour chaque fonctionnalité, et l'application valide ou rejette la fonctionnalité en fonction des règles sélectionnées. En cas de rejet, un nouveau vote est initié. Une fois toutes les fonctionnalités validées, l'application enregistre un fichier JSON contenant les estimations de difficulté pour chaque fonctionnalité.</w:t>
+      </w:r>
+    </w:p>
+    <w:p>
+      <w:pPr>
+        <w:pStyle w:val="Sansinterligne"/>
+        <w:jc w:val="both"/>
+        <w:rPr>
+          <w:rFonts w:ascii="Segoe UI" w:hAnsi="Segoe UI" w:cs="Segoe UI"/>
+        </w:rPr>
+      </w:pPr>
+    </w:p>
+    <w:p>
+      <w:pPr>
+        <w:pStyle w:val="Sansinterligne"/>
+        <w:jc w:val="both"/>
+        <w:rPr>
+          <w:rFonts w:ascii="Segoe UI" w:hAnsi="Segoe UI" w:cs="Segoe UI"/>
+        </w:rPr>
+      </w:pPr>
+      <w:r>
+        <w:rPr>
+          <w:rFonts w:ascii="Segoe UI" w:hAnsi="Segoe UI" w:cs="Segoe UI"/>
+        </w:rPr>
+        <w:t xml:space="preserve">Si tous les joueurs votent pour la "carte café", cela enregistre l'état d'avancement du </w:t>
+      </w:r>
+      <w:proofErr w:type="spellStart"/>
+      <w:r>
+        <w:rPr>
+          <w:rFonts w:ascii="Segoe UI" w:hAnsi="Segoe UI" w:cs="Segoe UI"/>
+        </w:rPr>
+        <w:t>backlog</w:t>
+      </w:r>
+      <w:proofErr w:type="spellEnd"/>
+      <w:r>
+        <w:rPr>
+          <w:rFonts w:ascii="Segoe UI" w:hAnsi="Segoe UI" w:cs="Segoe UI"/>
+        </w:rPr>
+        <w:t xml:space="preserve"> dans un fichier JSON. Ce dernier peut être chargé via le menu pour reprendre une partie précédente.</w:t>
+      </w:r>
+    </w:p>
+    <w:p/>
+    <w:p>
+      <w:pPr>
+        <w:pStyle w:val="Titre1"/>
+        <w:rPr>
+          <w:shd w:val="clear" w:color="auto" w:fill="FFFFFF"/>
+        </w:rPr>
+      </w:pPr>
+      <w:bookmarkStart w:id="2" w:name="_Toc152962427"/>
       <w:r>
         <w:rPr>
           <w:shd w:val="clear" w:color="auto" w:fill="FFFFFF"/>
         </w:rPr>
         <w:lastRenderedPageBreak/>
-        <w:t>P</w:t>
-      </w:r>
-      <w:r>
-        <w:rPr>
-          <w:shd w:val="clear" w:color="auto" w:fill="FFFFFF"/>
-        </w:rPr>
-        <w:t>résentation globale du projet</w:t>
-      </w:r>
-      <w:bookmarkEnd w:id="0"/>
-    </w:p>
-    <w:p>
-      <w:pPr>
-        <w:pStyle w:val="Titre2"/>
-      </w:pPr>
-      <w:bookmarkStart w:id="1" w:name="_Toc150521880"/>
-      <w:r>
-        <w:t>Application de planning poker</w:t>
-      </w:r>
-      <w:bookmarkEnd w:id="1"/>
-    </w:p>
-    <w:p>
-      <w:pPr>
-        <w:pStyle w:val="NormalWeb"/>
-        <w:shd w:val="clear" w:color="auto" w:fill="FFFFFF"/>
-        <w:spacing w:before="0" w:beforeAutospacing="0"/>
-        <w:rPr>
-          <w:rFonts w:ascii="Segoe UI" w:hAnsi="Segoe UI" w:cs="Segoe UI"/>
-          <w:color w:val="1D2125"/>
-          <w:sz w:val="22"/>
-          <w:szCs w:val="22"/>
-        </w:rPr>
-      </w:pPr>
-      <w:r>
-        <w:rPr>
-          <w:rFonts w:ascii="Segoe UI" w:hAnsi="Segoe UI" w:cs="Segoe UI"/>
-          <w:color w:val="1D2125"/>
-          <w:sz w:val="22"/>
-          <w:szCs w:val="22"/>
-        </w:rPr>
-        <w:t>L'objectif de l'application est de permettre à des joueurs de faire une partie de planning poker, en respectant les règles vues en cours.</w:t>
-      </w:r>
-    </w:p>
-    <w:p>
-      <w:pPr>
-        <w:pStyle w:val="NormalWeb"/>
-        <w:shd w:val="clear" w:color="auto" w:fill="FFFFFF"/>
-        <w:spacing w:before="0" w:beforeAutospacing="0"/>
-        <w:rPr>
-          <w:rFonts w:ascii="Segoe UI" w:hAnsi="Segoe UI" w:cs="Segoe UI"/>
-          <w:color w:val="1D2125"/>
-          <w:sz w:val="22"/>
-          <w:szCs w:val="22"/>
-        </w:rPr>
-      </w:pPr>
-      <w:r>
-        <w:rPr>
-          <w:rFonts w:ascii="Segoe UI" w:hAnsi="Segoe UI" w:cs="Segoe UI"/>
-          <w:color w:val="1D2125"/>
-          <w:sz w:val="22"/>
-          <w:szCs w:val="22"/>
-        </w:rPr>
-        <w:t>L'application peut être à distance (chaque joueur utilise son propre dispositif) ou locale (les joueurs choisissent chacun à leur tour leurs cartes).</w:t>
-      </w:r>
-    </w:p>
-    <w:p>
-      <w:pPr>
-        <w:pStyle w:val="NormalWeb"/>
-        <w:shd w:val="clear" w:color="auto" w:fill="FFFFFF"/>
-        <w:spacing w:before="0" w:beforeAutospacing="0"/>
-        <w:rPr>
-          <w:rFonts w:ascii="Segoe UI" w:hAnsi="Segoe UI" w:cs="Segoe UI"/>
-          <w:color w:val="1D2125"/>
-          <w:sz w:val="22"/>
-          <w:szCs w:val="22"/>
-        </w:rPr>
-      </w:pPr>
-      <w:r>
-        <w:rPr>
-          <w:rFonts w:ascii="Segoe UI" w:hAnsi="Segoe UI" w:cs="Segoe UI"/>
-          <w:color w:val="1D2125"/>
-          <w:sz w:val="22"/>
-          <w:szCs w:val="22"/>
-        </w:rPr>
-        <w:t>Un menu permet de décider du nombre de joueurs et de rentrer un pseudo pour chacun des joueurs. Le menu doit aussi permettre de choisir parmi différentes règles de planning poker (règles strictes, moyenne, médiane, etc.)</w:t>
-      </w:r>
-    </w:p>
-    <w:p>
-      <w:pPr>
-        <w:pStyle w:val="NormalWeb"/>
-        <w:shd w:val="clear" w:color="auto" w:fill="FFFFFF"/>
-        <w:spacing w:before="0" w:beforeAutospacing="0"/>
-        <w:rPr>
-          <w:rFonts w:ascii="Segoe UI" w:hAnsi="Segoe UI" w:cs="Segoe UI"/>
-          <w:color w:val="1D2125"/>
-          <w:sz w:val="22"/>
-          <w:szCs w:val="22"/>
-        </w:rPr>
-      </w:pPr>
-      <w:r>
-        <w:rPr>
-          <w:rFonts w:ascii="Segoe UI" w:hAnsi="Segoe UI" w:cs="Segoe UI"/>
-          <w:color w:val="1D2125"/>
-          <w:sz w:val="22"/>
-          <w:szCs w:val="22"/>
-        </w:rPr>
-        <w:t>On doit pouvoir entrer une liste de fonctionnalités (</w:t>
-      </w:r>
-      <w:proofErr w:type="spellStart"/>
-      <w:r>
-        <w:rPr>
-          <w:rFonts w:ascii="Segoe UI" w:hAnsi="Segoe UI" w:cs="Segoe UI"/>
-          <w:color w:val="1D2125"/>
-          <w:sz w:val="22"/>
-          <w:szCs w:val="22"/>
-        </w:rPr>
-        <w:t>backlog</w:t>
-      </w:r>
-      <w:proofErr w:type="spellEnd"/>
-      <w:r>
-        <w:rPr>
-          <w:rFonts w:ascii="Segoe UI" w:hAnsi="Segoe UI" w:cs="Segoe UI"/>
-          <w:color w:val="1D2125"/>
-          <w:sz w:val="22"/>
-          <w:szCs w:val="22"/>
-        </w:rPr>
-        <w:t>) en JSON (vous êtes libre d'utiliser la structure que vous souhaitez).</w:t>
-      </w:r>
-    </w:p>
-    <w:p>
-      <w:pPr>
-        <w:pStyle w:val="NormalWeb"/>
-        <w:shd w:val="clear" w:color="auto" w:fill="FFFFFF"/>
-        <w:spacing w:before="0" w:beforeAutospacing="0"/>
-        <w:rPr>
-          <w:rFonts w:ascii="Segoe UI" w:hAnsi="Segoe UI" w:cs="Segoe UI"/>
-          <w:color w:val="1D2125"/>
-          <w:sz w:val="22"/>
-          <w:szCs w:val="22"/>
-        </w:rPr>
-      </w:pPr>
-      <w:r>
-        <w:rPr>
-          <w:rFonts w:ascii="Segoe UI" w:hAnsi="Segoe UI" w:cs="Segoe UI"/>
-          <w:color w:val="1D2125"/>
-          <w:sz w:val="22"/>
-          <w:szCs w:val="22"/>
-        </w:rPr>
-        <w:t xml:space="preserve">Une fois que chacun </w:t>
-      </w:r>
-      <w:r>
-        <w:rPr>
-          <w:rFonts w:ascii="Segoe UI" w:hAnsi="Segoe UI" w:cs="Segoe UI"/>
-          <w:color w:val="1D2125"/>
-          <w:sz w:val="22"/>
-          <w:szCs w:val="22"/>
-        </w:rPr>
-        <w:t>a</w:t>
-      </w:r>
-      <w:r>
-        <w:rPr>
-          <w:rFonts w:ascii="Segoe UI" w:hAnsi="Segoe UI" w:cs="Segoe UI"/>
-          <w:color w:val="1D2125"/>
-          <w:sz w:val="22"/>
-          <w:szCs w:val="22"/>
-        </w:rPr>
-        <w:t xml:space="preserve"> voté, l'application valide ou non la fonctionnalité en fonction des règles choisies via le menu. Si </w:t>
-      </w:r>
-      <w:r>
-        <w:rPr>
-          <w:rFonts w:ascii="Segoe UI" w:hAnsi="Segoe UI" w:cs="Segoe UI"/>
-          <w:color w:val="1D2125"/>
-          <w:sz w:val="22"/>
-          <w:szCs w:val="22"/>
-        </w:rPr>
-        <w:t>la fonctionnalité</w:t>
-      </w:r>
-      <w:r>
-        <w:rPr>
-          <w:rFonts w:ascii="Segoe UI" w:hAnsi="Segoe UI" w:cs="Segoe UI"/>
-          <w:color w:val="1D2125"/>
-          <w:sz w:val="22"/>
-          <w:szCs w:val="22"/>
-        </w:rPr>
-        <w:t xml:space="preserve"> n'est pas validée, on recommence le vote.</w:t>
-      </w:r>
-    </w:p>
-    <w:p>
-      <w:pPr>
-        <w:pStyle w:val="NormalWeb"/>
-        <w:shd w:val="clear" w:color="auto" w:fill="FFFFFF"/>
-        <w:spacing w:before="0" w:beforeAutospacing="0"/>
-        <w:rPr>
-          <w:rFonts w:ascii="Segoe UI" w:hAnsi="Segoe UI" w:cs="Segoe UI"/>
-          <w:color w:val="1D2125"/>
-          <w:sz w:val="22"/>
-          <w:szCs w:val="22"/>
-        </w:rPr>
-      </w:pPr>
-      <w:r>
-        <w:rPr>
-          <w:rFonts w:ascii="Segoe UI" w:hAnsi="Segoe UI" w:cs="Segoe UI"/>
-          <w:color w:val="1D2125"/>
-          <w:sz w:val="22"/>
-          <w:szCs w:val="22"/>
-        </w:rPr>
-        <w:t xml:space="preserve">Lorsque tout le </w:t>
-      </w:r>
-      <w:proofErr w:type="spellStart"/>
-      <w:r>
-        <w:rPr>
-          <w:rFonts w:ascii="Segoe UI" w:hAnsi="Segoe UI" w:cs="Segoe UI"/>
-          <w:color w:val="1D2125"/>
-          <w:sz w:val="22"/>
-          <w:szCs w:val="22"/>
-        </w:rPr>
-        <w:t>backlog</w:t>
-      </w:r>
-      <w:proofErr w:type="spellEnd"/>
-      <w:r>
-        <w:rPr>
-          <w:rFonts w:ascii="Segoe UI" w:hAnsi="Segoe UI" w:cs="Segoe UI"/>
-          <w:color w:val="1D2125"/>
-          <w:sz w:val="22"/>
-          <w:szCs w:val="22"/>
-        </w:rPr>
-        <w:t xml:space="preserve"> est validé, l'application enregistre un fichier JSON avec, pour chaque fonctionnalité, la difficulté estimée par l'équipe.</w:t>
-      </w:r>
-    </w:p>
-    <w:p>
-      <w:pPr>
-        <w:pStyle w:val="NormalWeb"/>
-        <w:shd w:val="clear" w:color="auto" w:fill="FFFFFF"/>
-        <w:spacing w:before="0" w:beforeAutospacing="0"/>
-        <w:rPr>
-          <w:rFonts w:ascii="Segoe UI" w:hAnsi="Segoe UI" w:cs="Segoe UI"/>
-          <w:color w:val="1D2125"/>
-          <w:sz w:val="22"/>
-          <w:szCs w:val="22"/>
-        </w:rPr>
-      </w:pPr>
-      <w:r>
-        <w:rPr>
-          <w:rStyle w:val="lev"/>
-          <w:rFonts w:ascii="Segoe UI" w:eastAsiaTheme="majorEastAsia" w:hAnsi="Segoe UI" w:cs="Segoe UI"/>
-          <w:color w:val="1D2125"/>
-          <w:sz w:val="22"/>
-          <w:szCs w:val="22"/>
-        </w:rPr>
-        <w:t>Note : </w:t>
-      </w:r>
-      <w:r>
-        <w:rPr>
-          <w:rFonts w:ascii="Segoe UI" w:hAnsi="Segoe UI" w:cs="Segoe UI"/>
-          <w:color w:val="1D2125"/>
-          <w:sz w:val="22"/>
-          <w:szCs w:val="22"/>
-        </w:rPr>
-        <w:t xml:space="preserve">Si tous les joueurs utilisent la carte café, l'application doit enregistrer un fichier JSON avec l'état d'avancement du </w:t>
-      </w:r>
-      <w:proofErr w:type="spellStart"/>
-      <w:r>
-        <w:rPr>
-          <w:rFonts w:ascii="Segoe UI" w:hAnsi="Segoe UI" w:cs="Segoe UI"/>
-          <w:color w:val="1D2125"/>
-          <w:sz w:val="22"/>
-          <w:szCs w:val="22"/>
-        </w:rPr>
-        <w:t>backlog</w:t>
-      </w:r>
-      <w:proofErr w:type="spellEnd"/>
-      <w:r>
-        <w:rPr>
-          <w:rFonts w:ascii="Segoe UI" w:hAnsi="Segoe UI" w:cs="Segoe UI"/>
-          <w:color w:val="1D2125"/>
-          <w:sz w:val="22"/>
-          <w:szCs w:val="22"/>
-        </w:rPr>
-        <w:t>. Ce fichier JSON doit pouvoir être chargé via le menu pour "reprendre" une partie.</w:t>
-      </w:r>
-    </w:p>
-    <w:p>
-      <w:pPr>
-        <w:pStyle w:val="NormalWeb"/>
-        <w:shd w:val="clear" w:color="auto" w:fill="FFFFFF"/>
-        <w:spacing w:before="0" w:beforeAutospacing="0"/>
-        <w:rPr>
-          <w:rFonts w:ascii="Segoe UI" w:hAnsi="Segoe UI" w:cs="Segoe UI"/>
-          <w:color w:val="1D2125"/>
-          <w:sz w:val="22"/>
-          <w:szCs w:val="22"/>
-        </w:rPr>
-      </w:pPr>
-      <w:r>
-        <w:rPr>
-          <w:rStyle w:val="lev"/>
-          <w:rFonts w:ascii="Segoe UI" w:eastAsiaTheme="majorEastAsia" w:hAnsi="Segoe UI" w:cs="Segoe UI"/>
-          <w:color w:val="1D2125"/>
-          <w:sz w:val="22"/>
-          <w:szCs w:val="22"/>
-        </w:rPr>
-        <w:t>Note 2 : </w:t>
-      </w:r>
-      <w:r>
-        <w:rPr>
-          <w:rFonts w:ascii="Segoe UI" w:hAnsi="Segoe UI" w:cs="Segoe UI"/>
-          <w:color w:val="1D2125"/>
-          <w:sz w:val="22"/>
-          <w:szCs w:val="22"/>
-        </w:rPr>
-        <w:t>Vous êtres très fortement encouragés à ajouter des fonctionnalités qui vous semblent utiles au bon déroulement du planning poker (chronomètre, espace de discussion, etc.)</w:t>
-      </w:r>
-      <w:r>
-        <w:rPr>
-          <w:rFonts w:ascii="Segoe UI" w:hAnsi="Segoe UI" w:cs="Segoe UI"/>
-          <w:b/>
-          <w:bCs/>
-          <w:color w:val="1D2125"/>
-          <w:sz w:val="22"/>
-          <w:szCs w:val="22"/>
-        </w:rPr>
-        <w:br/>
-      </w:r>
-    </w:p>
-    <w:p>
-      <w:pPr>
-        <w:pStyle w:val="NormalWeb"/>
-        <w:shd w:val="clear" w:color="auto" w:fill="FFFFFF"/>
-        <w:spacing w:before="0" w:beforeAutospacing="0"/>
-        <w:rPr>
-          <w:rFonts w:ascii="Segoe UI" w:hAnsi="Segoe UI" w:cs="Segoe UI"/>
-          <w:color w:val="1D2125"/>
-          <w:sz w:val="22"/>
-          <w:szCs w:val="22"/>
-        </w:rPr>
-      </w:pPr>
-      <w:r>
-        <w:rPr>
-          <w:rFonts w:ascii="Segoe UI" w:hAnsi="Segoe UI" w:cs="Segoe UI"/>
-          <w:color w:val="1D2125"/>
-          <w:sz w:val="22"/>
-          <w:szCs w:val="22"/>
-        </w:rPr>
-        <w:t xml:space="preserve">Vous devez, dans votre projet, utiliser au moins trois des design patterns présentés en cours. Vous devez justifier l'utilisation de ces designs patterns dans votre rapport, ainsi que de la façon dont vous les avez </w:t>
-      </w:r>
-      <w:r>
-        <w:rPr>
-          <w:rFonts w:ascii="Segoe UI" w:hAnsi="Segoe UI" w:cs="Segoe UI"/>
-          <w:color w:val="1D2125"/>
-          <w:sz w:val="22"/>
-          <w:szCs w:val="22"/>
-        </w:rPr>
-        <w:t>implémentés</w:t>
-      </w:r>
-      <w:r>
-        <w:rPr>
-          <w:rFonts w:ascii="Segoe UI" w:hAnsi="Segoe UI" w:cs="Segoe UI"/>
-          <w:color w:val="1D2125"/>
-          <w:sz w:val="22"/>
-          <w:szCs w:val="22"/>
-        </w:rPr>
-        <w:t xml:space="preserve"> dans votre projet.</w:t>
-      </w:r>
-    </w:p>
-    <w:p/>
-    <w:p>
-      <w:pPr>
-        <w:pStyle w:val="Titre1"/>
-        <w:rPr>
-          <w:shd w:val="clear" w:color="auto" w:fill="FFFFFF"/>
-        </w:rPr>
-      </w:pPr>
-      <w:bookmarkStart w:id="2" w:name="_Toc150521881"/>
-      <w:r>
-        <w:rPr>
-          <w:shd w:val="clear" w:color="auto" w:fill="FFFFFF"/>
-        </w:rPr>
         <w:t>Choix</w:t>
       </w:r>
       <w:r>
@@ -1972,69 +2225,111 @@
     </w:p>
     <w:p>
       <w:pPr>
-        <w:shd w:val="clear" w:color="auto" w:fill="FFFFFF"/>
-        <w:spacing w:before="100" w:beforeAutospacing="1" w:after="100" w:afterAutospacing="1" w:line="240" w:lineRule="auto"/>
-        <w:rPr>
-          <w:rFonts w:ascii="Segoe UI" w:eastAsia="Times New Roman" w:hAnsi="Segoe UI" w:cs="Segoe UI"/>
-          <w:color w:val="1D2125"/>
-          <w:kern w:val="0"/>
-          <w:lang w:eastAsia="fr-FR"/>
-          <w14:ligatures w14:val="none"/>
-        </w:rPr>
-      </w:pPr>
+        <w:pStyle w:val="Titre2"/>
+        <w:rPr>
+          <w:shd w:val="clear" w:color="auto" w:fill="FFFFFF"/>
+        </w:rPr>
+      </w:pPr>
+      <w:bookmarkStart w:id="3" w:name="_Toc152962428"/>
+      <w:r>
+        <w:rPr>
+          <w:shd w:val="clear" w:color="auto" w:fill="FFFFFF"/>
+        </w:rPr>
+        <w:t>Motivation</w:t>
+      </w:r>
+      <w:r>
+        <w:rPr>
+          <w:shd w:val="clear" w:color="auto" w:fill="FFFFFF"/>
+        </w:rPr>
+        <w:t xml:space="preserve"> (je l’enlèverais)</w:t>
+      </w:r>
+      <w:bookmarkEnd w:id="3"/>
+    </w:p>
+    <w:p>
+      <w:pPr>
+        <w:pStyle w:val="Titre2"/>
+        <w:rPr>
+          <w:shd w:val="clear" w:color="auto" w:fill="FFFFFF"/>
+        </w:rPr>
+      </w:pPr>
+      <w:bookmarkStart w:id="4" w:name="_Toc152962429"/>
+      <w:r>
+        <w:rPr>
+          <w:shd w:val="clear" w:color="auto" w:fill="FFFFFF"/>
+        </w:rPr>
+        <w:t>Explication</w:t>
+      </w:r>
+      <w:bookmarkEnd w:id="4"/>
+    </w:p>
+    <w:p>
+      <w:pPr>
+        <w:pStyle w:val="Sansinterligne"/>
+        <w:jc w:val="both"/>
+        <w:rPr>
+          <w:rFonts w:ascii="Segoe UI" w:hAnsi="Segoe UI" w:cs="Segoe UI"/>
+        </w:rPr>
+      </w:pPr>
+      <w:r>
+        <w:rPr>
+          <w:rFonts w:ascii="Segoe UI" w:hAnsi="Segoe UI" w:cs="Segoe UI"/>
+        </w:rPr>
+        <w:t xml:space="preserve">Nous avons opté pour le langage Java en raison de sa polyvalence et de sa popularité dans le développement logiciel. Java offre une portabilité élevée, ce qui signifie que notre application pourrait être exécutée sur différentes plateformes sans nécessiter de modifications majeures. De plus, nous avons choisi </w:t>
+      </w:r>
+      <w:proofErr w:type="spellStart"/>
+      <w:r>
+        <w:rPr>
+          <w:rFonts w:ascii="Segoe UI" w:hAnsi="Segoe UI" w:cs="Segoe UI"/>
+        </w:rPr>
+        <w:t>IntelliJ</w:t>
+      </w:r>
+      <w:proofErr w:type="spellEnd"/>
+      <w:r>
+        <w:rPr>
+          <w:rFonts w:ascii="Segoe UI" w:hAnsi="Segoe UI" w:cs="Segoe UI"/>
+        </w:rPr>
+        <w:t xml:space="preserve"> comme IDE en raison de sa facilité d'utilisation</w:t>
+      </w:r>
+      <w:r>
+        <w:rPr>
+          <w:rFonts w:ascii="Segoe UI" w:hAnsi="Segoe UI" w:cs="Segoe UI"/>
+        </w:rPr>
+        <w:t>.</w:t>
+      </w:r>
+    </w:p>
+    <w:p>
+      <w:pPr>
+        <w:pStyle w:val="Titre1"/>
+        <w:rPr>
+          <w:shd w:val="clear" w:color="auto" w:fill="FFFFFF"/>
+        </w:rPr>
+      </w:pPr>
+      <w:bookmarkStart w:id="5" w:name="_Toc152962430"/>
+      <w:r>
+        <w:rPr>
+          <w:shd w:val="clear" w:color="auto" w:fill="FFFFFF"/>
+        </w:rPr>
+        <w:t xml:space="preserve">Choix </w:t>
+      </w:r>
+      <w:r>
+        <w:rPr>
+          <w:shd w:val="clear" w:color="auto" w:fill="FFFFFF"/>
+        </w:rPr>
+        <w:t>des patterns</w:t>
+      </w:r>
+      <w:bookmarkEnd w:id="5"/>
     </w:p>
     <w:p/>
     <w:p>
       <w:pPr>
-        <w:pStyle w:val="Titre2"/>
-        <w:rPr>
-          <w:shd w:val="clear" w:color="auto" w:fill="FFFFFF"/>
-        </w:rPr>
-      </w:pPr>
-      <w:bookmarkStart w:id="3" w:name="_Toc150521882"/>
-      <w:r>
-        <w:rPr>
-          <w:shd w:val="clear" w:color="auto" w:fill="FFFFFF"/>
-        </w:rPr>
-        <w:lastRenderedPageBreak/>
-        <w:t>Motivation</w:t>
-      </w:r>
-      <w:bookmarkEnd w:id="3"/>
-    </w:p>
-    <w:p>
-      <w:pPr>
-        <w:pStyle w:val="Titre2"/>
-      </w:pPr>
-      <w:bookmarkStart w:id="4" w:name="_Toc150521883"/>
-      <w:r>
-        <w:rPr>
-          <w:shd w:val="clear" w:color="auto" w:fill="FFFFFF"/>
-        </w:rPr>
-        <w:t>Explication</w:t>
-      </w:r>
-      <w:bookmarkEnd w:id="4"/>
-    </w:p>
-    <w:p>
-      <w:pPr>
-        <w:pStyle w:val="Titre1"/>
-        <w:rPr>
-          <w:shd w:val="clear" w:color="auto" w:fill="FFFFFF"/>
-        </w:rPr>
-      </w:pPr>
-      <w:bookmarkStart w:id="5" w:name="_Toc150521884"/>
-      <w:r>
-        <w:rPr>
-          <w:shd w:val="clear" w:color="auto" w:fill="FFFFFF"/>
-        </w:rPr>
-        <w:t xml:space="preserve">Choix </w:t>
-      </w:r>
-      <w:r>
-        <w:rPr>
-          <w:shd w:val="clear" w:color="auto" w:fill="FFFFFF"/>
-        </w:rPr>
-        <w:t>des patterns</w:t>
-      </w:r>
-      <w:bookmarkEnd w:id="5"/>
+        <w:pStyle w:val="Paragraphedeliste"/>
+        <w:numPr>
+          <w:ilvl w:val="0"/>
+          <w:numId w:val="6"/>
+        </w:numPr>
+      </w:pPr>
+      <w:r>
+        <w:t>single patterns ?</w:t>
+      </w:r>
     </w:p>
     <w:p>
       <w:r>
@@ -2047,9 +2342,9 @@
           <w:noProof/>
         </w:rPr>
         <w:drawing>
-          <wp:inline distT="0" distB="0" distL="0" distR="0" wp14:anchorId="74A9F527" wp14:editId="64CE135A">
-            <wp:extent cx="5760720" cy="6071870"/>
-            <wp:effectExtent l="0" t="0" r="0" b="5080"/>
+          <wp:inline distT="0" distB="0" distL="0" distR="0" wp14:anchorId="74A9F527" wp14:editId="563ABB5B">
+            <wp:extent cx="3836670" cy="4043898"/>
+            <wp:effectExtent l="0" t="0" r="0" b="0"/>
             <wp:docPr id="1645231419" name="Image 1645231419" descr="Une image contenant texte, capture d’écran, diagramme, conception&#10;&#10;Description générée automatiquement"/>
             <wp:cNvGraphicFramePr>
               <a:graphicFrameLocks xmlns:a="http://schemas.openxmlformats.org/drawingml/2006/main" noChangeAspect="1"/>
@@ -2079,7 +2374,7 @@
                   <pic:spPr bwMode="auto">
                     <a:xfrm>
                       <a:off x="0" y="0"/>
-                      <a:ext cx="5760720" cy="6071870"/>
+                      <a:ext cx="3843815" cy="4051429"/>
                     </a:xfrm>
                     <a:prstGeom prst="rect">
                       <a:avLst/>
@@ -2149,6 +2444,7 @@
     </w:p>
     <w:p>
       <w:r>
+        <w:lastRenderedPageBreak/>
         <w:t xml:space="preserve">- </w:t>
       </w:r>
       <w:r>
@@ -2165,32 +2461,70 @@
       </w:r>
     </w:p>
     <w:p>
-      <w:r>
-        <w:lastRenderedPageBreak/>
-        <w:t>Maude : s’est occupé de l’implémentation de l’affichage du menu</w:t>
-      </w:r>
-      <w:r>
-        <w:t xml:space="preserve"> (</w:t>
-      </w:r>
-      <w:proofErr w:type="spellStart"/>
-      <w:r>
-        <w:t>selection</w:t>
-      </w:r>
-      <w:proofErr w:type="spellEnd"/>
-      <w:r>
-        <w:t xml:space="preserve"> et récupération du nombre de joueur, des pseudos des joueurs)</w:t>
-      </w:r>
-    </w:p>
-    <w:p>
+      <w:pPr>
+        <w:pStyle w:val="Sansinterligne"/>
+        <w:jc w:val="both"/>
+        <w:rPr>
+          <w:rFonts w:ascii="Segoe UI" w:hAnsi="Segoe UI" w:cs="Segoe UI"/>
+        </w:rPr>
+      </w:pPr>
+      <w:r>
+        <w:rPr>
+          <w:rFonts w:ascii="Segoe UI" w:hAnsi="Segoe UI" w:cs="Segoe UI"/>
+        </w:rPr>
+        <w:t>Maude a joué un rôle essentiel dans le développement de l'interface utilisateur de l'application de Planning Poker. Sa contribution s'est concentrée sur la mise en place du menu d'accueil, la gestion du nombre de joueurs et de leurs pseudos, ainsi que la navigation fluide vers le plateau de jeu.</w:t>
+      </w:r>
+    </w:p>
+    <w:p>
+      <w:pPr>
+        <w:pStyle w:val="Sansinterligne"/>
+        <w:jc w:val="both"/>
+        <w:rPr>
+          <w:rFonts w:ascii="Segoe UI" w:hAnsi="Segoe UI" w:cs="Segoe UI"/>
+        </w:rPr>
+      </w:pPr>
+    </w:p>
+    <w:p>
+      <w:pPr>
+        <w:pStyle w:val="Sansinterligne"/>
+        <w:jc w:val="both"/>
+        <w:rPr>
+          <w:rFonts w:ascii="Segoe UI" w:hAnsi="Segoe UI" w:cs="Segoe UI"/>
+        </w:rPr>
+      </w:pPr>
+      <w:r>
+        <w:rPr>
+          <w:rFonts w:ascii="Segoe UI" w:hAnsi="Segoe UI" w:cs="Segoe UI"/>
+        </w:rPr>
+        <w:t xml:space="preserve">Le menu d'accueil, première interaction visuelle avec les utilisateurs, propose des options pour commencer une nouvelle partie ou reprendre une partie en cours, si disponible. </w:t>
+      </w:r>
+    </w:p>
+    <w:p>
+      <w:pPr>
+        <w:pStyle w:val="Sansinterligne"/>
+        <w:jc w:val="both"/>
+        <w:rPr>
+          <w:rFonts w:ascii="Segoe UI" w:hAnsi="Segoe UI" w:cs="Segoe UI"/>
+        </w:rPr>
+      </w:pPr>
+    </w:p>
+    <w:p>
+      <w:pPr>
+        <w:pStyle w:val="Sansinterligne"/>
+        <w:jc w:val="center"/>
+        <w:rPr>
+          <w:rFonts w:ascii="Segoe UI" w:hAnsi="Segoe UI" w:cs="Segoe UI"/>
+        </w:rPr>
+      </w:pPr>
       <w:r>
         <w:rPr>
           <w:noProof/>
         </w:rPr>
         <w:drawing>
-          <wp:inline distT="0" distB="0" distL="0" distR="0" wp14:anchorId="5365E1CF" wp14:editId="2F1F0868">
-            <wp:extent cx="5760720" cy="2684780"/>
-            <wp:effectExtent l="0" t="0" r="0" b="1270"/>
-            <wp:docPr id="1846466164" name="Image 1846466164" descr="Une image contenant texte, capture d’écran, Police&#10;&#10;Description générée automatiquement"/>
+          <wp:inline distT="0" distB="0" distL="0" distR="0" wp14:anchorId="441EC021" wp14:editId="64131BE6">
+            <wp:extent cx="4684721" cy="2520000"/>
+            <wp:effectExtent l="0" t="0" r="1905" b="0"/>
+            <wp:docPr id="717103299" name="Image 1" descr="Une image contenant texte, capture d’écran, logiciel, Logiciel multimédia&#10;&#10;Description générée automatiquement"/>
             <wp:cNvGraphicFramePr>
               <a:graphicFrameLocks xmlns:a="http://schemas.openxmlformats.org/drawingml/2006/main" noChangeAspect="1"/>
             </wp:cNvGraphicFramePr>
@@ -2198,23 +2532,30 @@
               <a:graphicData uri="http://schemas.openxmlformats.org/drawingml/2006/picture">
                 <pic:pic xmlns:pic="http://schemas.openxmlformats.org/drawingml/2006/picture">
                   <pic:nvPicPr>
-                    <pic:cNvPr id="1846466164" name="Image 1" descr="Une image contenant texte, capture d’écran, Police&#10;&#10;Description générée automatiquement"/>
+                    <pic:cNvPr id="717103299" name="Image 1" descr="Une image contenant texte, capture d’écran, logiciel, Logiciel multimédia&#10;&#10;Description générée automatiquement"/>
                     <pic:cNvPicPr/>
                   </pic:nvPicPr>
-                  <pic:blipFill>
+                  <pic:blipFill rotWithShape="1">
                     <a:blip r:embed="rId9"/>
-                    <a:stretch>
-                      <a:fillRect/>
-                    </a:stretch>
+                    <a:srcRect b="4762"/>
+                    <a:stretch/>
                   </pic:blipFill>
-                  <pic:spPr>
+                  <pic:spPr bwMode="auto">
                     <a:xfrm>
                       <a:off x="0" y="0"/>
-                      <a:ext cx="5760720" cy="2684780"/>
+                      <a:ext cx="4684721" cy="2520000"/>
                     </a:xfrm>
                     <a:prstGeom prst="rect">
                       <a:avLst/>
                     </a:prstGeom>
+                    <a:ln>
+                      <a:noFill/>
+                    </a:ln>
+                    <a:extLst>
+                      <a:ext uri="{53640926-AAD7-44D8-BBD7-CCE9431645EC}">
+                        <a14:shadowObscured xmlns:a14="http://schemas.microsoft.com/office/drawing/2010/main"/>
+                      </a:ext>
+                    </a:extLst>
                   </pic:spPr>
                 </pic:pic>
               </a:graphicData>
@@ -2224,16 +2565,55 @@
       </w:r>
     </w:p>
     <w:p>
+      <w:pPr>
+        <w:pStyle w:val="Sansinterligne"/>
+        <w:jc w:val="both"/>
+        <w:rPr>
+          <w:rFonts w:ascii="Segoe UI" w:hAnsi="Segoe UI" w:cs="Segoe UI"/>
+        </w:rPr>
+      </w:pPr>
+    </w:p>
+    <w:p>
+      <w:pPr>
+        <w:pStyle w:val="Sansinterligne"/>
+        <w:jc w:val="both"/>
+        <w:rPr>
+          <w:rFonts w:ascii="Segoe UI" w:hAnsi="Segoe UI" w:cs="Segoe UI"/>
+        </w:rPr>
+      </w:pPr>
+      <w:r>
+        <w:rPr>
+          <w:rFonts w:ascii="Segoe UI" w:hAnsi="Segoe UI" w:cs="Segoe UI"/>
+        </w:rPr>
+        <w:t>Nous avons choisi de limiter le nombre de joueurs à douze pour optimiser l'expérience de jeu.</w:t>
+      </w:r>
+    </w:p>
+    <w:p>
+      <w:pPr>
+        <w:pStyle w:val="Sansinterligne"/>
+        <w:jc w:val="both"/>
+        <w:rPr>
+          <w:rFonts w:ascii="Segoe UI" w:hAnsi="Segoe UI" w:cs="Segoe UI"/>
+        </w:rPr>
+      </w:pPr>
+    </w:p>
+    <w:p>
+      <w:pPr>
+        <w:pStyle w:val="Sansinterligne"/>
+        <w:jc w:val="center"/>
+        <w:rPr>
+          <w:rFonts w:ascii="Segoe UI" w:hAnsi="Segoe UI" w:cs="Segoe UI"/>
+        </w:rPr>
+      </w:pPr>
       <w:r>
         <w:rPr>
           <w:noProof/>
         </w:rPr>
-        <w:lastRenderedPageBreak/>
         <w:drawing>
-          <wp:inline distT="0" distB="0" distL="0" distR="0" wp14:anchorId="17696312" wp14:editId="2DBC6D91">
-            <wp:extent cx="5760720" cy="3058795"/>
-            <wp:effectExtent l="0" t="0" r="0" b="8255"/>
-            <wp:docPr id="374616962" name="Image 374616962" descr="Une image contenant texte, capture d’écran, Police&#10;&#10;Description générée automatiquement"/>
+          <wp:inline distT="0" distB="0" distL="0" distR="0" wp14:anchorId="3740C21D" wp14:editId="21C211C7">
+            <wp:extent cx="4684721" cy="2520000"/>
+            <wp:effectExtent l="0" t="0" r="1905" b="0"/>
+            <wp:docPr id="1679796207" name="Image 1" descr="Une image contenant texte, capture d’écran, logiciel, Logiciel multimédia&#10;&#10;Description générée automatiquement"/>
             <wp:cNvGraphicFramePr>
               <a:graphicFrameLocks xmlns:a="http://schemas.openxmlformats.org/drawingml/2006/main" noChangeAspect="1"/>
             </wp:cNvGraphicFramePr>
@@ -2241,23 +2621,30 @@
               <a:graphicData uri="http://schemas.openxmlformats.org/drawingml/2006/picture">
                 <pic:pic xmlns:pic="http://schemas.openxmlformats.org/drawingml/2006/picture">
                   <pic:nvPicPr>
-                    <pic:cNvPr id="374616962" name="Image 1" descr="Une image contenant texte, capture d’écran, Police&#10;&#10;Description générée automatiquement"/>
+                    <pic:cNvPr id="1679796207" name="Image 1" descr="Une image contenant texte, capture d’écran, logiciel, Logiciel multimédia&#10;&#10;Description générée automatiquement"/>
                     <pic:cNvPicPr/>
                   </pic:nvPicPr>
-                  <pic:blipFill>
+                  <pic:blipFill rotWithShape="1">
                     <a:blip r:embed="rId10"/>
-                    <a:stretch>
-                      <a:fillRect/>
-                    </a:stretch>
+                    <a:srcRect b="4762"/>
+                    <a:stretch/>
                   </pic:blipFill>
-                  <pic:spPr>
+                  <pic:spPr bwMode="auto">
                     <a:xfrm>
                       <a:off x="0" y="0"/>
-                      <a:ext cx="5760720" cy="3058795"/>
+                      <a:ext cx="4684721" cy="2520000"/>
                     </a:xfrm>
                     <a:prstGeom prst="rect">
                       <a:avLst/>
                     </a:prstGeom>
+                    <a:ln>
+                      <a:noFill/>
+                    </a:ln>
+                    <a:extLst>
+                      <a:ext uri="{53640926-AAD7-44D8-BBD7-CCE9431645EC}">
+                        <a14:shadowObscured xmlns:a14="http://schemas.microsoft.com/office/drawing/2010/main"/>
+                      </a:ext>
+                    </a:extLst>
                   </pic:spPr>
                 </pic:pic>
               </a:graphicData>
@@ -2265,15 +2652,49 @@
           </wp:inline>
         </w:drawing>
       </w:r>
+    </w:p>
+    <w:p>
+      <w:pPr>
+        <w:pStyle w:val="Sansinterligne"/>
+        <w:jc w:val="both"/>
+        <w:rPr>
+          <w:rFonts w:ascii="Segoe UI" w:hAnsi="Segoe UI" w:cs="Segoe UI"/>
+        </w:rPr>
+      </w:pPr>
+    </w:p>
+    <w:p>
+      <w:pPr>
+        <w:pStyle w:val="Sansinterligne"/>
+        <w:jc w:val="both"/>
+        <w:rPr>
+          <w:rFonts w:ascii="Segoe UI" w:hAnsi="Segoe UI" w:cs="Segoe UI"/>
+        </w:rPr>
+      </w:pPr>
+      <w:r>
+        <w:rPr>
+          <w:rFonts w:ascii="Segoe UI" w:hAnsi="Segoe UI" w:cs="Segoe UI"/>
+        </w:rPr>
+        <w:t>Concernant la gestion du nombre de joueurs, Maude a mis en place des contrôles pour garantir que chaque pseudo soit unique et non nul, évitant ainsi des confusions lors du vote.</w:t>
+      </w:r>
+    </w:p>
+    <w:p>
+      <w:pPr>
+        <w:pStyle w:val="Sansinterligne"/>
+        <w:jc w:val="both"/>
+        <w:rPr>
+          <w:rFonts w:ascii="Segoe UI" w:hAnsi="Segoe UI" w:cs="Segoe UI"/>
+        </w:rPr>
+      </w:pPr>
       <w:r>
         <w:rPr>
           <w:noProof/>
         </w:rPr>
+        <w:lastRenderedPageBreak/>
         <w:drawing>
-          <wp:inline distT="0" distB="0" distL="0" distR="0" wp14:anchorId="1E82F061" wp14:editId="4E3E125D">
-            <wp:extent cx="5760720" cy="3009900"/>
+          <wp:inline distT="0" distB="0" distL="0" distR="0" wp14:anchorId="7372416D" wp14:editId="5D3E5F0F">
+            <wp:extent cx="2880000" cy="1549206"/>
             <wp:effectExtent l="0" t="0" r="0" b="0"/>
-            <wp:docPr id="1740205825" name="Image 1740205825" descr="Une image contenant texte, capture d’écran, Police&#10;&#10;Description générée automatiquement"/>
+            <wp:docPr id="1304337123" name="Image 1" descr="Une image contenant texte, capture d’écran, logiciel, Logiciel multimédia&#10;&#10;Description générée automatiquement"/>
             <wp:cNvGraphicFramePr>
               <a:graphicFrameLocks xmlns:a="http://schemas.openxmlformats.org/drawingml/2006/main" noChangeAspect="1"/>
             </wp:cNvGraphicFramePr>
@@ -2281,23 +2702,30 @@
               <a:graphicData uri="http://schemas.openxmlformats.org/drawingml/2006/picture">
                 <pic:pic xmlns:pic="http://schemas.openxmlformats.org/drawingml/2006/picture">
                   <pic:nvPicPr>
-                    <pic:cNvPr id="1740205825" name="Image 1" descr="Une image contenant texte, capture d’écran, Police&#10;&#10;Description générée automatiquement"/>
+                    <pic:cNvPr id="1304337123" name="Image 1" descr="Une image contenant texte, capture d’écran, logiciel, Logiciel multimédia&#10;&#10;Description générée automatiquement"/>
                     <pic:cNvPicPr/>
                   </pic:nvPicPr>
-                  <pic:blipFill>
+                  <pic:blipFill rotWithShape="1">
                     <a:blip r:embed="rId11"/>
-                    <a:stretch>
-                      <a:fillRect/>
-                    </a:stretch>
+                    <a:srcRect b="4762"/>
+                    <a:stretch/>
                   </pic:blipFill>
-                  <pic:spPr>
+                  <pic:spPr bwMode="auto">
                     <a:xfrm>
                       <a:off x="0" y="0"/>
-                      <a:ext cx="5760720" cy="3009900"/>
+                      <a:ext cx="2880000" cy="1549206"/>
                     </a:xfrm>
                     <a:prstGeom prst="rect">
                       <a:avLst/>
                     </a:prstGeom>
+                    <a:ln>
+                      <a:noFill/>
+                    </a:ln>
+                    <a:extLst>
+                      <a:ext uri="{53640926-AAD7-44D8-BBD7-CCE9431645EC}">
+                        <a14:shadowObscured xmlns:a14="http://schemas.microsoft.com/office/drawing/2010/main"/>
+                      </a:ext>
+                    </a:extLst>
                   </pic:spPr>
                 </pic:pic>
               </a:graphicData>
@@ -2305,7 +2733,173 @@
           </wp:inline>
         </w:drawing>
       </w:r>
-    </w:p>
+      <w:r>
+        <w:rPr>
+          <w:rFonts w:ascii="Segoe UI" w:hAnsi="Segoe UI" w:cs="Segoe UI"/>
+          <w:noProof/>
+        </w:rPr>
+        <w:drawing>
+          <wp:inline distT="0" distB="0" distL="0" distR="0" wp14:anchorId="530A43CD" wp14:editId="6E9CE778">
+            <wp:extent cx="2879725" cy="1536032"/>
+            <wp:effectExtent l="0" t="0" r="0" b="7620"/>
+            <wp:docPr id="1360368098" name="Image 1" descr="Une image contenant texte, capture d’écran, logiciel, affichage&#10;&#10;Description générée automatiquement"/>
+            <wp:cNvGraphicFramePr>
+              <a:graphicFrameLocks xmlns:a="http://schemas.openxmlformats.org/drawingml/2006/main" noChangeAspect="1"/>
+            </wp:cNvGraphicFramePr>
+            <a:graphic xmlns:a="http://schemas.openxmlformats.org/drawingml/2006/main">
+              <a:graphicData uri="http://schemas.openxmlformats.org/drawingml/2006/picture">
+                <pic:pic xmlns:pic="http://schemas.openxmlformats.org/drawingml/2006/picture">
+                  <pic:nvPicPr>
+                    <pic:cNvPr id="1360368098" name="Image 1" descr="Une image contenant texte, capture d’écran, logiciel, affichage&#10;&#10;Description générée automatiquement"/>
+                    <pic:cNvPicPr/>
+                  </pic:nvPicPr>
+                  <pic:blipFill rotWithShape="1">
+                    <a:blip r:embed="rId12"/>
+                    <a:srcRect b="1427"/>
+                    <a:stretch/>
+                  </pic:blipFill>
+                  <pic:spPr bwMode="auto">
+                    <a:xfrm>
+                      <a:off x="0" y="0"/>
+                      <a:ext cx="2880000" cy="1536179"/>
+                    </a:xfrm>
+                    <a:prstGeom prst="rect">
+                      <a:avLst/>
+                    </a:prstGeom>
+                    <a:ln>
+                      <a:noFill/>
+                    </a:ln>
+                    <a:extLst>
+                      <a:ext uri="{53640926-AAD7-44D8-BBD7-CCE9431645EC}">
+                        <a14:shadowObscured xmlns:a14="http://schemas.microsoft.com/office/drawing/2010/main"/>
+                      </a:ext>
+                    </a:extLst>
+                  </pic:spPr>
+                </pic:pic>
+              </a:graphicData>
+            </a:graphic>
+          </wp:inline>
+        </w:drawing>
+      </w:r>
+    </w:p>
+    <w:p>
+      <w:pPr>
+        <w:pStyle w:val="Sansinterligne"/>
+        <w:jc w:val="both"/>
+        <w:rPr>
+          <w:rFonts w:ascii="Segoe UI" w:hAnsi="Segoe UI" w:cs="Segoe UI"/>
+        </w:rPr>
+      </w:pPr>
+    </w:p>
+    <w:p>
+      <w:pPr>
+        <w:pStyle w:val="Sansinterligne"/>
+        <w:jc w:val="both"/>
+        <w:rPr>
+          <w:rFonts w:ascii="Segoe UI" w:hAnsi="Segoe UI" w:cs="Segoe UI"/>
+        </w:rPr>
+      </w:pPr>
+      <w:r>
+        <w:rPr>
+          <w:rFonts w:ascii="Segoe UI" w:hAnsi="Segoe UI" w:cs="Segoe UI"/>
+        </w:rPr>
+        <w:t>Ensuite, Maude a créé un menu permettant aux joueurs de choisir entre les modes de jeu, notamment "Unanimité" et "Moyenne". Elle a veillé à ce que la transition d'une étape à l'autre soit transparente, assurant que les joueurs comprennent clairement les options qui s'offrent à eux.</w:t>
+      </w:r>
+    </w:p>
+    <w:p>
+      <w:pPr>
+        <w:pStyle w:val="Sansinterligne"/>
+        <w:jc w:val="both"/>
+        <w:rPr>
+          <w:rFonts w:ascii="Segoe UI" w:hAnsi="Segoe UI" w:cs="Segoe UI"/>
+        </w:rPr>
+      </w:pPr>
+    </w:p>
+    <w:p>
+      <w:pPr>
+        <w:pStyle w:val="Sansinterligne"/>
+        <w:jc w:val="center"/>
+        <w:rPr>
+          <w:rFonts w:ascii="Segoe UI" w:hAnsi="Segoe UI" w:cs="Segoe UI"/>
+        </w:rPr>
+      </w:pPr>
+      <w:r>
+        <w:rPr>
+          <w:rFonts w:ascii="Segoe UI" w:hAnsi="Segoe UI" w:cs="Segoe UI"/>
+          <w:noProof/>
+        </w:rPr>
+        <w:drawing>
+          <wp:inline distT="0" distB="0" distL="0" distR="0" wp14:anchorId="0E307052" wp14:editId="30A1B093">
+            <wp:extent cx="4687805" cy="2520000"/>
+            <wp:effectExtent l="0" t="0" r="0" b="0"/>
+            <wp:docPr id="247016725" name="Image 1" descr="Une image contenant texte, capture d’écran, logiciel, Logiciel multimédia&#10;&#10;Description générée automatiquement"/>
+            <wp:cNvGraphicFramePr>
+              <a:graphicFrameLocks xmlns:a="http://schemas.openxmlformats.org/drawingml/2006/main" noChangeAspect="1"/>
+            </wp:cNvGraphicFramePr>
+            <a:graphic xmlns:a="http://schemas.openxmlformats.org/drawingml/2006/main">
+              <a:graphicData uri="http://schemas.openxmlformats.org/drawingml/2006/picture">
+                <pic:pic xmlns:pic="http://schemas.openxmlformats.org/drawingml/2006/picture">
+                  <pic:nvPicPr>
+                    <pic:cNvPr id="247016725" name="Image 1" descr="Une image contenant texte, capture d’écran, logiciel, Logiciel multimédia&#10;&#10;Description générée automatiquement"/>
+                    <pic:cNvPicPr/>
+                  </pic:nvPicPr>
+                  <pic:blipFill rotWithShape="1">
+                    <a:blip r:embed="rId13"/>
+                    <a:srcRect b="4825"/>
+                    <a:stretch/>
+                  </pic:blipFill>
+                  <pic:spPr bwMode="auto">
+                    <a:xfrm>
+                      <a:off x="0" y="0"/>
+                      <a:ext cx="4687805" cy="2520000"/>
+                    </a:xfrm>
+                    <a:prstGeom prst="rect">
+                      <a:avLst/>
+                    </a:prstGeom>
+                    <a:ln>
+                      <a:noFill/>
+                    </a:ln>
+                    <a:extLst>
+                      <a:ext uri="{53640926-AAD7-44D8-BBD7-CCE9431645EC}">
+                        <a14:shadowObscured xmlns:a14="http://schemas.microsoft.com/office/drawing/2010/main"/>
+                      </a:ext>
+                    </a:extLst>
+                  </pic:spPr>
+                </pic:pic>
+              </a:graphicData>
+            </a:graphic>
+          </wp:inline>
+        </w:drawing>
+      </w:r>
+    </w:p>
+    <w:p>
+      <w:pPr>
+        <w:pStyle w:val="Sansinterligne"/>
+        <w:jc w:val="both"/>
+        <w:rPr>
+          <w:rFonts w:ascii="Segoe UI" w:hAnsi="Segoe UI" w:cs="Segoe UI"/>
+        </w:rPr>
+      </w:pPr>
+      <w:r>
+        <w:rPr>
+          <w:rFonts w:ascii="Segoe UI" w:hAnsi="Segoe UI" w:cs="Segoe UI"/>
+        </w:rPr>
+        <w:t xml:space="preserve">Enfin, la transition vers le plateau de jeu a été réalisée, permettant aux joueurs d'exprimer leurs votes de manière fluide et intuitive. </w:t>
+      </w:r>
+    </w:p>
+    <w:p>
+      <w:pPr>
+        <w:pStyle w:val="Sansinterligne"/>
+        <w:rPr>
+          <w:rFonts w:ascii="Segoe UI" w:hAnsi="Segoe UI" w:cs="Segoe UI"/>
+        </w:rPr>
+      </w:pPr>
+    </w:p>
+    <w:p/>
+    <w:p/>
+    <w:p/>
+    <w:p/>
+    <w:p/>
     <w:p>
       <w:r>
         <w:t>On a pu récupérer les valeurs</w:t>
@@ -2458,6 +3052,7 @@
           <w:lang w:eastAsia="fr-FR"/>
           <w14:ligatures w14:val="none"/>
         </w:rPr>
+        <w:lastRenderedPageBreak/>
         <w:t>&lt;</w:t>
       </w:r>
       <w:proofErr w:type="spellStart"/>
@@ -2780,6 +3375,19 @@
           <w14:ligatures w14:val="none"/>
         </w:rPr>
         <w:br/>
+        <w:t xml:space="preserve">        &lt;version&gt;</w:t>
+      </w:r>
+      <w:r>
+        <w:rPr>
+          <w:rFonts w:ascii="Courier New" w:eastAsia="Times New Roman" w:hAnsi="Courier New" w:cs="Courier New"/>
+          <w:color w:val="BCBEC4"/>
+          <w:kern w:val="0"/>
+          <w:sz w:val="20"/>
+          <w:szCs w:val="20"/>
+          <w:lang w:eastAsia="fr-FR"/>
+          <w14:ligatures w14:val="none"/>
+        </w:rPr>
+        <w:t>2.13.4.1</w:t>
       </w:r>
       <w:r>
         <w:rPr>
@@ -2791,20 +3399,32 @@
           <w:lang w:eastAsia="fr-FR"/>
           <w14:ligatures w14:val="none"/>
         </w:rPr>
-        <w:lastRenderedPageBreak/>
-        <w:t xml:space="preserve">        &lt;version&gt;</w:t>
+        <w:t xml:space="preserve">&lt;/version&gt; </w:t>
       </w:r>
       <w:r>
         <w:rPr>
           <w:rFonts w:ascii="Courier New" w:eastAsia="Times New Roman" w:hAnsi="Courier New" w:cs="Courier New"/>
-          <w:color w:val="BCBEC4"/>
+          <w:color w:val="7A7E85"/>
           <w:kern w:val="0"/>
           <w:sz w:val="20"/>
           <w:szCs w:val="20"/>
           <w:lang w:eastAsia="fr-FR"/>
           <w14:ligatures w14:val="none"/>
         </w:rPr>
-        <w:t>2.13.4.1</w:t>
+        <w:t>&lt;!-- Utilisez la dernière version disponible --&gt;</w:t>
+      </w:r>
+      <w:r>
+        <w:rPr>
+          <w:rFonts w:ascii="Courier New" w:eastAsia="Times New Roman" w:hAnsi="Courier New" w:cs="Courier New"/>
+          <w:color w:val="7A7E85"/>
+          <w:kern w:val="0"/>
+          <w:sz w:val="20"/>
+          <w:szCs w:val="20"/>
+          <w:lang w:eastAsia="fr-FR"/>
+          <w14:ligatures w14:val="none"/>
+        </w:rPr>
+        <w:br/>
+        <w:t xml:space="preserve">    </w:t>
       </w:r>
       <w:r>
         <w:rPr>
@@ -2816,32 +3436,33 @@
           <w:lang w:eastAsia="fr-FR"/>
           <w14:ligatures w14:val="none"/>
         </w:rPr>
-        <w:t xml:space="preserve">&lt;/version&gt; </w:t>
-      </w:r>
+        <w:t>&lt;/</w:t>
+      </w:r>
+      <w:proofErr w:type="spellStart"/>
       <w:r>
         <w:rPr>
           <w:rFonts w:ascii="Courier New" w:eastAsia="Times New Roman" w:hAnsi="Courier New" w:cs="Courier New"/>
-          <w:color w:val="7A7E85"/>
+          <w:color w:val="D5B778"/>
           <w:kern w:val="0"/>
           <w:sz w:val="20"/>
           <w:szCs w:val="20"/>
           <w:lang w:eastAsia="fr-FR"/>
           <w14:ligatures w14:val="none"/>
         </w:rPr>
-        <w:t>&lt;!-- Utilisez la dernière version disponible --&gt;</w:t>
-      </w:r>
+        <w:t>dependency</w:t>
+      </w:r>
+      <w:proofErr w:type="spellEnd"/>
       <w:r>
         <w:rPr>
           <w:rFonts w:ascii="Courier New" w:eastAsia="Times New Roman" w:hAnsi="Courier New" w:cs="Courier New"/>
-          <w:color w:val="7A7E85"/>
+          <w:color w:val="D5B778"/>
           <w:kern w:val="0"/>
           <w:sz w:val="20"/>
           <w:szCs w:val="20"/>
           <w:lang w:eastAsia="fr-FR"/>
           <w14:ligatures w14:val="none"/>
         </w:rPr>
-        <w:br/>
-        <w:t xml:space="preserve">    </w:t>
+        <w:t>&gt;</w:t>
       </w:r>
       <w:r>
         <w:rPr>
@@ -2853,9 +3474,8 @@
           <w:lang w:eastAsia="fr-FR"/>
           <w14:ligatures w14:val="none"/>
         </w:rPr>
-        <w:t>&lt;/</w:t>
-      </w:r>
-      <w:proofErr w:type="spellStart"/>
+        <w:br/>
+      </w:r>
       <w:r>
         <w:rPr>
           <w:rFonts w:ascii="Courier New" w:eastAsia="Times New Roman" w:hAnsi="Courier New" w:cs="Courier New"/>
@@ -2866,9 +3486,10 @@
           <w:lang w:eastAsia="fr-FR"/>
           <w14:ligatures w14:val="none"/>
         </w:rPr>
-        <w:t>dependency</w:t>
-      </w:r>
-      <w:proofErr w:type="spellEnd"/>
+        <w:br/>
+        <w:t>&lt;/</w:t>
+      </w:r>
+      <w:proofErr w:type="spellStart"/>
       <w:r>
         <w:rPr>
           <w:rFonts w:ascii="Courier New" w:eastAsia="Times New Roman" w:hAnsi="Courier New" w:cs="Courier New"/>
@@ -2879,8 +3500,9 @@
           <w:lang w:eastAsia="fr-FR"/>
           <w14:ligatures w14:val="none"/>
         </w:rPr>
-        <w:t>&gt;</w:t>
-      </w:r>
+        <w:t>dependencies</w:t>
+      </w:r>
+      <w:proofErr w:type="spellEnd"/>
       <w:r>
         <w:rPr>
           <w:rFonts w:ascii="Courier New" w:eastAsia="Times New Roman" w:hAnsi="Courier New" w:cs="Courier New"/>
@@ -2891,248 +3513,270 @@
           <w:lang w:eastAsia="fr-FR"/>
           <w14:ligatures w14:val="none"/>
         </w:rPr>
-        <w:br/>
-      </w:r>
-      <w:r>
-        <w:rPr>
-          <w:rFonts w:ascii="Courier New" w:eastAsia="Times New Roman" w:hAnsi="Courier New" w:cs="Courier New"/>
-          <w:color w:val="D5B778"/>
-          <w:kern w:val="0"/>
-          <w:sz w:val="20"/>
-          <w:szCs w:val="20"/>
-          <w:lang w:eastAsia="fr-FR"/>
-          <w14:ligatures w14:val="none"/>
-        </w:rPr>
-        <w:br/>
-        <w:t>&lt;/</w:t>
+        <w:t>&gt;</w:t>
+      </w:r>
+    </w:p>
+    <w:p/>
+    <w:p>
+      <w:r>
+        <w:t xml:space="preserve">Ici, j’ai </w:t>
+      </w:r>
+      <w:r>
+        <w:t>rajouté</w:t>
+      </w:r>
+      <w:r>
+        <w:t xml:space="preserve"> </w:t>
+      </w:r>
+      <w:r>
+        <w:t xml:space="preserve">les </w:t>
+      </w:r>
+      <w:r>
+        <w:t>dépendances</w:t>
+      </w:r>
+      <w:r>
+        <w:t xml:space="preserve"> </w:t>
+      </w:r>
+      <w:r>
+        <w:t>Jackson</w:t>
+      </w:r>
+      <w:r>
+        <w:t xml:space="preserve">. </w:t>
+      </w:r>
+      <w:r>
+        <w:t xml:space="preserve">Après, </w:t>
+      </w:r>
+      <w:r>
+        <w:t xml:space="preserve">Ne pas oublier de </w:t>
+      </w:r>
+      <w:r>
+        <w:t xml:space="preserve">faire clic-droit sur </w:t>
+      </w:r>
+      <w:r>
+        <w:t xml:space="preserve">pom.xml &gt; </w:t>
+      </w:r>
+      <w:r>
+        <w:t>« </w:t>
+      </w:r>
+      <w:r>
+        <w:t>Maven</w:t>
+      </w:r>
+      <w:r>
+        <w:t> »</w:t>
+      </w:r>
+      <w:r>
+        <w:t>&gt; « </w:t>
       </w:r>
       <w:proofErr w:type="spellStart"/>
       <w:r>
-        <w:rPr>
-          <w:rFonts w:ascii="Courier New" w:eastAsia="Times New Roman" w:hAnsi="Courier New" w:cs="Courier New"/>
-          <w:color w:val="D5B778"/>
-          <w:kern w:val="0"/>
-          <w:sz w:val="20"/>
-          <w:szCs w:val="20"/>
-          <w:lang w:eastAsia="fr-FR"/>
-          <w14:ligatures w14:val="none"/>
-        </w:rPr>
-        <w:t>dependencies</w:t>
+        <w:t>Reload</w:t>
       </w:r>
       <w:proofErr w:type="spellEnd"/>
       <w:r>
-        <w:rPr>
-          <w:rFonts w:ascii="Courier New" w:eastAsia="Times New Roman" w:hAnsi="Courier New" w:cs="Courier New"/>
-          <w:color w:val="D5B778"/>
-          <w:kern w:val="0"/>
-          <w:sz w:val="20"/>
-          <w:szCs w:val="20"/>
-          <w:lang w:eastAsia="fr-FR"/>
-          <w14:ligatures w14:val="none"/>
-        </w:rPr>
-        <w:t>&gt;</w:t>
-      </w:r>
-    </w:p>
-    <w:p/>
-    <w:p>
-      <w:r>
-        <w:t xml:space="preserve">Ici, j’ai rajouter </w:t>
-      </w:r>
-      <w:r>
-        <w:t xml:space="preserve">les </w:t>
+        <w:t xml:space="preserve"> Project»</w:t>
+      </w:r>
+      <w:r>
+        <w:t xml:space="preserve"> </w:t>
+      </w:r>
+      <w:r>
+        <w:t>.</w:t>
+      </w:r>
+    </w:p>
+    <w:p>
+      <w:r>
+        <w:t>Pour comp</w:t>
+      </w:r>
+      <w:r>
+        <w:t>i</w:t>
+      </w:r>
+      <w:r>
+        <w:t xml:space="preserve">ler </w:t>
+      </w:r>
+      <w:r>
+        <w:t xml:space="preserve">maintenant : </w:t>
       </w:r>
       <w:proofErr w:type="spellStart"/>
       <w:r>
-        <w:t>dependances</w:t>
+        <w:t>CAPICAPI_Projet_implementation</w:t>
       </w:r>
       <w:proofErr w:type="spellEnd"/>
       <w:r>
-        <w:t xml:space="preserve"> </w:t>
-      </w:r>
-      <w:r>
-        <w:t>Jackson</w:t>
-      </w:r>
-      <w:r>
-        <w:t xml:space="preserve">. </w:t>
-      </w:r>
-      <w:r>
-        <w:t xml:space="preserve">Après, </w:t>
-      </w:r>
-      <w:r>
-        <w:t xml:space="preserve">Ne pas oublier de </w:t>
-      </w:r>
-      <w:r>
-        <w:t xml:space="preserve">faire clic-droit sur </w:t>
-      </w:r>
-      <w:r>
-        <w:t xml:space="preserve">pom.xml &gt; </w:t>
-      </w:r>
-      <w:r>
-        <w:t>« </w:t>
-      </w:r>
-      <w:r>
-        <w:t>Maven</w:t>
-      </w:r>
-      <w:r>
-        <w:t> »</w:t>
-      </w:r>
-      <w:r>
-        <w:t>&gt; « </w:t>
+        <w:t xml:space="preserve"> diagramme des classes/src /src /main/java /</w:t>
       </w:r>
       <w:proofErr w:type="spellStart"/>
       <w:r>
-        <w:t>Reload</w:t>
+        <w:t>Fenetre</w:t>
       </w:r>
       <w:proofErr w:type="spellEnd"/>
       <w:r>
-        <w:t xml:space="preserve"> Project»</w:t>
-      </w:r>
-      <w:r>
-        <w:t xml:space="preserve"> </w:t>
-      </w:r>
-      <w:r>
-        <w:t>.</w:t>
-      </w:r>
-    </w:p>
-    <w:p>
-      <w:r>
-        <w:t>Pour comp</w:t>
-      </w:r>
-      <w:r>
-        <w:t>i</w:t>
-      </w:r>
-      <w:r>
-        <w:t xml:space="preserve">ler </w:t>
-      </w:r>
-      <w:r>
-        <w:t xml:space="preserve">maintenant : </w:t>
+        <w:t xml:space="preserve"> /Fenetre.java</w:t>
+      </w:r>
+    </w:p>
+    <w:p>
+      <w:pPr>
+        <w:pStyle w:val="Titre2"/>
+        <w:rPr>
+          <w:shd w:val="clear" w:color="auto" w:fill="FFFFFF"/>
+        </w:rPr>
+      </w:pPr>
+      <w:bookmarkStart w:id="6" w:name="_Toc152962431"/>
+      <w:r>
+        <w:rPr>
+          <w:shd w:val="clear" w:color="auto" w:fill="FFFFFF"/>
+        </w:rPr>
+        <w:t>Motivation</w:t>
+      </w:r>
+      <w:bookmarkEnd w:id="6"/>
+    </w:p>
+    <w:p>
+      <w:pPr>
+        <w:pStyle w:val="Titre2"/>
+      </w:pPr>
+      <w:bookmarkStart w:id="7" w:name="_Toc152962432"/>
+      <w:r>
+        <w:rPr>
+          <w:shd w:val="clear" w:color="auto" w:fill="FFFFFF"/>
+        </w:rPr>
+        <w:t>Explication</w:t>
+      </w:r>
+      <w:bookmarkEnd w:id="7"/>
+    </w:p>
+    <w:p>
+      <w:pPr>
+        <w:pStyle w:val="Titre1"/>
+        <w:rPr>
+          <w:shd w:val="clear" w:color="auto" w:fill="FFFFFF"/>
+        </w:rPr>
+      </w:pPr>
+      <w:bookmarkStart w:id="8" w:name="_Toc152962433"/>
+      <w:r>
+        <w:rPr>
+          <w:shd w:val="clear" w:color="auto" w:fill="FFFFFF"/>
+        </w:rPr>
+        <w:t>I</w:t>
+      </w:r>
+      <w:r>
+        <w:rPr>
+          <w:shd w:val="clear" w:color="auto" w:fill="FFFFFF"/>
+        </w:rPr>
+        <w:t>ntégration continue</w:t>
+      </w:r>
+      <w:bookmarkEnd w:id="8"/>
+    </w:p>
+    <w:p>
+      <w:pPr>
+        <w:pStyle w:val="Titre2"/>
+      </w:pPr>
+      <w:bookmarkStart w:id="9" w:name="_Toc152962434"/>
+      <w:r>
+        <w:rPr>
+          <w:shd w:val="clear" w:color="auto" w:fill="FFFFFF"/>
+        </w:rPr>
+        <w:t>Explication</w:t>
+      </w:r>
+      <w:bookmarkEnd w:id="9"/>
+    </w:p>
+    <w:p>
+      <w:pPr>
+        <w:pStyle w:val="Titre3"/>
+        <w:rPr>
+          <w:shd w:val="clear" w:color="auto" w:fill="FFFFFF"/>
+        </w:rPr>
+      </w:pPr>
+      <w:bookmarkStart w:id="10" w:name="_Toc152962435"/>
+      <w:r>
+        <w:rPr>
+          <w:shd w:val="clear" w:color="auto" w:fill="FFFFFF"/>
+        </w:rPr>
+        <w:t>Automatisation</w:t>
+      </w:r>
+      <w:r>
+        <w:rPr>
+          <w:shd w:val="clear" w:color="auto" w:fill="FFFFFF"/>
+        </w:rPr>
+        <w:t xml:space="preserve"> des tests</w:t>
+      </w:r>
+      <w:bookmarkEnd w:id="10"/>
+    </w:p>
+    <w:p>
+      <w:pPr>
+        <w:pStyle w:val="Titre3"/>
+        <w:rPr>
+          <w:shd w:val="clear" w:color="auto" w:fill="FFFFFF"/>
+        </w:rPr>
+      </w:pPr>
+      <w:bookmarkStart w:id="11" w:name="_Toc152962436"/>
+      <w:r>
+        <w:rPr>
+          <w:shd w:val="clear" w:color="auto" w:fill="FFFFFF"/>
+        </w:rPr>
+        <w:t>Génération</w:t>
+      </w:r>
+      <w:r>
+        <w:rPr>
+          <w:shd w:val="clear" w:color="auto" w:fill="FFFFFF"/>
+        </w:rPr>
+        <w:t xml:space="preserve"> de la documentation</w:t>
+      </w:r>
+      <w:bookmarkEnd w:id="11"/>
+    </w:p>
+    <w:p>
+      <w:pPr>
+        <w:pStyle w:val="Sansinterligne"/>
+        <w:jc w:val="both"/>
+        <w:rPr>
+          <w:rFonts w:ascii="Segoe UI" w:hAnsi="Segoe UI" w:cs="Segoe UI"/>
+        </w:rPr>
+      </w:pPr>
+      <w:r>
+        <w:rPr>
+          <w:rFonts w:ascii="Segoe UI" w:hAnsi="Segoe UI" w:cs="Segoe UI"/>
+        </w:rPr>
+        <w:t xml:space="preserve">Dans le cadre de notre projet de Planning Poker, nous avons pris la décision d'utiliser </w:t>
       </w:r>
       <w:proofErr w:type="spellStart"/>
       <w:r>
-        <w:t>CAPICAPI_Projet_implementation</w:t>
+        <w:rPr>
+          <w:rFonts w:ascii="Segoe UI" w:hAnsi="Segoe UI" w:cs="Segoe UI"/>
+        </w:rPr>
+        <w:t>Doxygen</w:t>
       </w:r>
       <w:proofErr w:type="spellEnd"/>
       <w:r>
-        <w:t xml:space="preserve"> diagramme des classes/src /src /main/java /</w:t>
+        <w:rPr>
+          <w:rFonts w:ascii="Segoe UI" w:hAnsi="Segoe UI" w:cs="Segoe UI"/>
+        </w:rPr>
+        <w:t xml:space="preserve"> comme outil de génération de documentation. </w:t>
       </w:r>
       <w:proofErr w:type="spellStart"/>
       <w:r>
-        <w:t>Fenetre</w:t>
+        <w:rPr>
+          <w:rFonts w:ascii="Segoe UI" w:hAnsi="Segoe UI" w:cs="Segoe UI"/>
+        </w:rPr>
+        <w:t>Doxygen</w:t>
       </w:r>
       <w:proofErr w:type="spellEnd"/>
       <w:r>
-        <w:t xml:space="preserve"> /Fenetre.java</w:t>
-      </w:r>
-    </w:p>
-    <w:p>
-      <w:pPr>
-        <w:pStyle w:val="Titre2"/>
-        <w:rPr>
-          <w:shd w:val="clear" w:color="auto" w:fill="FFFFFF"/>
-        </w:rPr>
-      </w:pPr>
-      <w:bookmarkStart w:id="6" w:name="_Toc150521885"/>
-      <w:r>
-        <w:rPr>
-          <w:shd w:val="clear" w:color="auto" w:fill="FFFFFF"/>
-        </w:rPr>
-        <w:t>Motivation</w:t>
-      </w:r>
-      <w:bookmarkEnd w:id="6"/>
-    </w:p>
-    <w:p>
-      <w:pPr>
-        <w:pStyle w:val="Titre2"/>
-      </w:pPr>
-      <w:bookmarkStart w:id="7" w:name="_Toc150521886"/>
-      <w:r>
-        <w:rPr>
-          <w:shd w:val="clear" w:color="auto" w:fill="FFFFFF"/>
-        </w:rPr>
-        <w:t>Explication</w:t>
-      </w:r>
-      <w:bookmarkEnd w:id="7"/>
-    </w:p>
-    <w:p>
-      <w:pPr>
-        <w:pStyle w:val="Titre1"/>
-        <w:rPr>
-          <w:shd w:val="clear" w:color="auto" w:fill="FFFFFF"/>
-        </w:rPr>
-      </w:pPr>
-      <w:bookmarkStart w:id="8" w:name="_Toc150521887"/>
-      <w:r>
-        <w:rPr>
-          <w:shd w:val="clear" w:color="auto" w:fill="FFFFFF"/>
-        </w:rPr>
-        <w:t>I</w:t>
-      </w:r>
-      <w:r>
-        <w:rPr>
-          <w:shd w:val="clear" w:color="auto" w:fill="FFFFFF"/>
-        </w:rPr>
-        <w:t>ntégration continue</w:t>
-      </w:r>
-      <w:bookmarkEnd w:id="8"/>
-    </w:p>
-    <w:p>
-      <w:pPr>
-        <w:pStyle w:val="Titre2"/>
-      </w:pPr>
-      <w:bookmarkStart w:id="9" w:name="_Toc150521888"/>
-      <w:r>
-        <w:rPr>
-          <w:shd w:val="clear" w:color="auto" w:fill="FFFFFF"/>
-        </w:rPr>
-        <w:t>Explication</w:t>
-      </w:r>
-      <w:bookmarkEnd w:id="9"/>
-    </w:p>
-    <w:p>
-      <w:pPr>
-        <w:pStyle w:val="Titre3"/>
-        <w:rPr>
-          <w:shd w:val="clear" w:color="auto" w:fill="FFFFFF"/>
-        </w:rPr>
-      </w:pPr>
-      <w:bookmarkStart w:id="10" w:name="_Toc150521889"/>
-      <w:r>
-        <w:rPr>
-          <w:shd w:val="clear" w:color="auto" w:fill="FFFFFF"/>
-        </w:rPr>
-        <w:t>Automatisation</w:t>
-      </w:r>
-      <w:r>
-        <w:rPr>
-          <w:shd w:val="clear" w:color="auto" w:fill="FFFFFF"/>
-        </w:rPr>
-        <w:t xml:space="preserve"> des tests</w:t>
-      </w:r>
-      <w:bookmarkEnd w:id="10"/>
-    </w:p>
-    <w:p>
-      <w:pPr>
-        <w:pStyle w:val="Titre3"/>
-      </w:pPr>
-      <w:bookmarkStart w:id="11" w:name="_Toc150521890"/>
-      <w:r>
-        <w:rPr>
-          <w:shd w:val="clear" w:color="auto" w:fill="FFFFFF"/>
-        </w:rPr>
-        <w:t>Génération</w:t>
-      </w:r>
-      <w:r>
-        <w:rPr>
-          <w:shd w:val="clear" w:color="auto" w:fill="FFFFFF"/>
-        </w:rPr>
-        <w:t xml:space="preserve"> de la documentation</w:t>
-      </w:r>
-      <w:bookmarkEnd w:id="11"/>
+        <w:rPr>
+          <w:rFonts w:ascii="Segoe UI" w:hAnsi="Segoe UI" w:cs="Segoe UI"/>
+        </w:rPr>
+        <w:t xml:space="preserve"> est un générateur de documentation largement utilisé dans l'écosystème du développement logiciel. Son principal objectif est de simplifier et d'automatiser le processus de création de documentation à partir du code source.</w:t>
+      </w:r>
     </w:p>
     <w:p/>
     <w:p/>
-    <w:p>
-      <w:r>
+    <w:p/>
+    <w:p/>
+    <w:p/>
+    <w:p/>
+    <w:p/>
+    <w:p/>
+    <w:p/>
+    <w:p/>
+    <w:p/>
+    <w:p/>
+    <w:p>
+      <w:r>
+        <w:lastRenderedPageBreak/>
         <w:t xml:space="preserve">Instructions pour </w:t>
       </w:r>
       <w:r>
@@ -3248,7 +3892,7 @@
                     </pic:cNvPicPr>
                   </pic:nvPicPr>
                   <pic:blipFill>
-                    <a:blip r:embed="rId12" cstate="print">
+                    <a:blip r:embed="rId14" cstate="print">
                       <a:extLst>
                         <a:ext uri="{28A0092B-C50C-407E-A947-70E740481C1C}">
                           <a14:useLocalDpi xmlns:a14="http://schemas.microsoft.com/office/drawing/2010/main" val="0"/>
@@ -3329,7 +3973,6 @@
         </w:numPr>
       </w:pPr>
       <w:r>
-        <w:lastRenderedPageBreak/>
         <w:t>pui</w:t>
       </w:r>
       <w:r>
@@ -3357,7 +4000,7 @@
                     </pic:cNvPicPr>
                   </pic:nvPicPr>
                   <pic:blipFill>
-                    <a:blip r:embed="rId13" cstate="print">
+                    <a:blip r:embed="rId15" cstate="print">
                       <a:extLst>
                         <a:ext uri="{28A0092B-C50C-407E-A947-70E740481C1C}">
                           <a14:useLocalDpi xmlns:a14="http://schemas.microsoft.com/office/drawing/2010/main" val="0"/>
@@ -3421,6 +4064,7 @@
         </w:numPr>
       </w:pPr>
       <w:r>
+        <w:lastRenderedPageBreak/>
         <w:t xml:space="preserve">tu vas sur leur site et tu </w:t>
       </w:r>
       <w:proofErr w:type="spellStart"/>
@@ -3439,18 +4083,12 @@
       <w:r>
         <w:t xml:space="preserve"> : </w:t>
       </w:r>
-      <w:hyperlink r:id="rId14" w:history="1">
+      <w:hyperlink r:id="rId16" w:history="1">
         <w:r>
           <w:rPr>
             <w:rStyle w:val="Lienhypertexte"/>
           </w:rPr>
-          <w:t>https://www.doxygen.nl/download.htm</w:t>
-        </w:r>
-        <w:r>
-          <w:rPr>
-            <w:rStyle w:val="Lienhypertexte"/>
-          </w:rPr>
-          <w:t>l</w:t>
+          <w:t>https://www.doxygen.nl/download.html</w:t>
         </w:r>
       </w:hyperlink>
     </w:p>
@@ -3662,10 +4300,7 @@
         <w:t>ça</w:t>
       </w:r>
       <w:r>
-        <w:t xml:space="preserve"> : </w:t>
-      </w:r>
-      <w:r>
-        <w:t xml:space="preserve">C:\Users\Maude&gt;doxygen -g </w:t>
+        <w:t xml:space="preserve"> : C:\Users\Maude&gt;doxygen -g </w:t>
       </w:r>
       <w:proofErr w:type="spellStart"/>
       <w:r>
@@ -3738,14 +4373,8 @@
       <w:pPr>
         <w:pStyle w:val="Paragraphedeliste"/>
       </w:pPr>
-      <w:proofErr w:type="spellStart"/>
-      <w:r>
-        <w:lastRenderedPageBreak/>
-        <w:t>to</w:t>
-      </w:r>
-      <w:proofErr w:type="spellEnd"/>
-      <w:r>
-        <w:t xml:space="preserve"> </w:t>
+      <w:r>
+        <w:t xml:space="preserve">to </w:t>
       </w:r>
       <w:proofErr w:type="spellStart"/>
       <w:r>
@@ -4386,7 +5015,6 @@
         <w:t>"</w:t>
       </w:r>
     </w:p>
-    <w:p/>
     <w:p>
       <w:pPr>
         <w:rPr>
@@ -4397,7 +5025,7 @@
       </w:pPr>
     </w:p>
     <w:sectPr>
-      <w:headerReference w:type="default" r:id="rId15"/>
+      <w:headerReference w:type="default" r:id="rId17"/>
       <w:pgSz w:w="11906" w:h="16838"/>
       <w:pgMar w:top="1417" w:right="1417" w:bottom="1417" w:left="1417" w:header="708" w:footer="708" w:gutter="0"/>
       <w:cols w:space="708"/>
@@ -4494,6 +5122,118 @@
 <file path=word/numbering.xml><?xml version="1.0" encoding="utf-8"?>
 <w:numbering xmlns:wpc="http://schemas.microsoft.com/office/word/2010/wordprocessingCanvas" xmlns:cx="http://schemas.microsoft.com/office/drawing/2014/chartex" xmlns:cx1="http://schemas.microsoft.com/office/drawing/2015/9/8/chartex" xmlns:cx2="http://schemas.microsoft.com/office/drawing/2015/10/21/chartex" xmlns:cx3="http://schemas.microsoft.com/office/drawing/2016/5/9/chartex" xmlns:cx4="http://schemas.microsoft.com/office/drawing/2016/5/10/chartex" xmlns:cx5="http://schemas.microsoft.com/office/drawing/2016/5/11/chartex" xmlns:cx6="http://schemas.microsoft.com/office/drawing/2016/5/12/chartex" xmlns:cx7="http://schemas.microsoft.com/office/drawing/2016/5/13/chartex" xmlns:cx8="http://schemas.microsoft.com/office/drawing/2016/5/14/chartex" xmlns:mc="http://schemas.openxmlformats.org/markup-compatibility/2006" xmlns:aink="http://schemas.microsoft.com/office/drawing/2016/ink" xmlns:am3d="http://schemas.microsoft.com/office/drawing/2017/model3d" xmlns:o="urn:schemas-microsoft-com:office:office" xmlns:oel="http://schemas.microsoft.com/office/2019/extlst" xmlns:r="http://schemas.openxmlformats.org/officeDocument/2006/relationships" xmlns:m="http://schemas.openxmlformats.org/officeDocument/2006/math" xmlns:v="urn:schemas-microsoft-com:vml" xmlns:wp14="http://schemas.microsoft.com/office/word/2010/wordprocessingDrawing" xmlns:wp="http://schemas.openxmlformats.org/drawingml/2006/wordprocessingDrawing" xmlns:w10="urn:schemas-microsoft-com:office:word" xmlns:w="http://schemas.openxmlformats.org/wordprocessingml/2006/main" xmlns:w14="http://schemas.microsoft.com/office/word/2010/wordml" xmlns:w15="http://schemas.microsoft.com/office/word/2012/wordml" xmlns:w16cex="http://schemas.microsoft.com/office/word/2018/wordml/cex" xmlns:w16cid="http://schemas.microsoft.com/office/word/2016/wordml/cid" xmlns:w16="http://schemas.microsoft.com/office/word/2018/wordml" xmlns:w16sdtdh="http://schemas.microsoft.com/office/word/2020/wordml/sdtdatahash" xmlns:w16se="http://schemas.microsoft.com/office/word/2015/wordml/symex" xmlns:wpg="http://schemas.microsoft.com/office/word/2010/wordprocessingGroup" xmlns:wpi="http://schemas.microsoft.com/office/word/2010/wordprocessingInk" xmlns:wne="http://schemas.microsoft.com/office/word/2006/wordml" xmlns:wps="http://schemas.microsoft.com/office/word/2010/wordprocessingShape" mc:Ignorable="w14 w15 w16se w16cid w16 w16cex w16sdtdh wp14">
   <w:abstractNum w:abstractNumId="0" w15:restartNumberingAfterBreak="0">
+    <w:nsid w:val="12C555F1"/>
+    <w:multiLevelType w:val="hybridMultilevel"/>
+    <w:tmpl w:val="8F52CF62"/>
+    <w:lvl w:ilvl="0" w:tplc="1F88FFEC">
+      <w:numFmt w:val="bullet"/>
+      <w:lvlText w:val=""/>
+      <w:lvlJc w:val="left"/>
+      <w:pPr>
+        <w:ind w:left="720" w:hanging="360"/>
+      </w:pPr>
+      <w:rPr>
+        <w:rFonts w:ascii="Wingdings" w:eastAsiaTheme="minorHAnsi" w:hAnsi="Wingdings" w:cstheme="minorBidi" w:hint="default"/>
+      </w:rPr>
+    </w:lvl>
+    <w:lvl w:ilvl="1" w:tplc="040C0003" w:tentative="1">
+      <w:start w:val="1"/>
+      <w:numFmt w:val="bullet"/>
+      <w:lvlText w:val="o"/>
+      <w:lvlJc w:val="left"/>
+      <w:pPr>
+        <w:ind w:left="1440" w:hanging="360"/>
+      </w:pPr>
+      <w:rPr>
+        <w:rFonts w:ascii="Courier New" w:hAnsi="Courier New" w:cs="Courier New" w:hint="default"/>
+      </w:rPr>
+    </w:lvl>
+    <w:lvl w:ilvl="2" w:tplc="040C0005" w:tentative="1">
+      <w:start w:val="1"/>
+      <w:numFmt w:val="bullet"/>
+      <w:lvlText w:val=""/>
+      <w:lvlJc w:val="left"/>
+      <w:pPr>
+        <w:ind w:left="2160" w:hanging="360"/>
+      </w:pPr>
+      <w:rPr>
+        <w:rFonts w:ascii="Wingdings" w:hAnsi="Wingdings" w:hint="default"/>
+      </w:rPr>
+    </w:lvl>
+    <w:lvl w:ilvl="3" w:tplc="040C0001" w:tentative="1">
+      <w:start w:val="1"/>
+      <w:numFmt w:val="bullet"/>
+      <w:lvlText w:val=""/>
+      <w:lvlJc w:val="left"/>
+      <w:pPr>
+        <w:ind w:left="2880" w:hanging="360"/>
+      </w:pPr>
+      <w:rPr>
+        <w:rFonts w:ascii="Symbol" w:hAnsi="Symbol" w:hint="default"/>
+      </w:rPr>
+    </w:lvl>
+    <w:lvl w:ilvl="4" w:tplc="040C0003" w:tentative="1">
+      <w:start w:val="1"/>
+      <w:numFmt w:val="bullet"/>
+      <w:lvlText w:val="o"/>
+      <w:lvlJc w:val="left"/>
+      <w:pPr>
+        <w:ind w:left="3600" w:hanging="360"/>
+      </w:pPr>
+      <w:rPr>
+        <w:rFonts w:ascii="Courier New" w:hAnsi="Courier New" w:cs="Courier New" w:hint="default"/>
+      </w:rPr>
+    </w:lvl>
+    <w:lvl w:ilvl="5" w:tplc="040C0005" w:tentative="1">
+      <w:start w:val="1"/>
+      <w:numFmt w:val="bullet"/>
+      <w:lvlText w:val=""/>
+      <w:lvlJc w:val="left"/>
+      <w:pPr>
+        <w:ind w:left="4320" w:hanging="360"/>
+      </w:pPr>
+      <w:rPr>
+        <w:rFonts w:ascii="Wingdings" w:hAnsi="Wingdings" w:hint="default"/>
+      </w:rPr>
+    </w:lvl>
+    <w:lvl w:ilvl="6" w:tplc="040C0001" w:tentative="1">
+      <w:start w:val="1"/>
+      <w:numFmt w:val="bullet"/>
+      <w:lvlText w:val=""/>
+      <w:lvlJc w:val="left"/>
+      <w:pPr>
+        <w:ind w:left="5040" w:hanging="360"/>
+      </w:pPr>
+      <w:rPr>
+        <w:rFonts w:ascii="Symbol" w:hAnsi="Symbol" w:hint="default"/>
+      </w:rPr>
+    </w:lvl>
+    <w:lvl w:ilvl="7" w:tplc="040C0003" w:tentative="1">
+      <w:start w:val="1"/>
+      <w:numFmt w:val="bullet"/>
+      <w:lvlText w:val="o"/>
+      <w:lvlJc w:val="left"/>
+      <w:pPr>
+        <w:ind w:left="5760" w:hanging="360"/>
+      </w:pPr>
+      <w:rPr>
+        <w:rFonts w:ascii="Courier New" w:hAnsi="Courier New" w:cs="Courier New" w:hint="default"/>
+      </w:rPr>
+    </w:lvl>
+    <w:lvl w:ilvl="8" w:tplc="040C0005" w:tentative="1">
+      <w:start w:val="1"/>
+      <w:numFmt w:val="bullet"/>
+      <w:lvlText w:val=""/>
+      <w:lvlJc w:val="left"/>
+      <w:pPr>
+        <w:ind w:left="6480" w:hanging="360"/>
+      </w:pPr>
+      <w:rPr>
+        <w:rFonts w:ascii="Wingdings" w:hAnsi="Wingdings" w:hint="default"/>
+      </w:rPr>
+    </w:lvl>
+  </w:abstractNum>
+  <w:abstractNum w:abstractNumId="1" w15:restartNumberingAfterBreak="0">
     <w:nsid w:val="3AB85808"/>
     <w:multiLevelType w:val="hybridMultilevel"/>
     <w:tmpl w:val="5E3CB6EA"/>
@@ -4605,7 +5345,7 @@
       </w:rPr>
     </w:lvl>
   </w:abstractNum>
-  <w:abstractNum w:abstractNumId="1" w15:restartNumberingAfterBreak="0">
+  <w:abstractNum w:abstractNumId="2" w15:restartNumberingAfterBreak="0">
     <w:nsid w:val="466C6D62"/>
     <w:multiLevelType w:val="hybridMultilevel"/>
     <w:tmpl w:val="262E40FA"/>
@@ -4718,7 +5458,7 @@
       </w:rPr>
     </w:lvl>
   </w:abstractNum>
-  <w:abstractNum w:abstractNumId="2" w15:restartNumberingAfterBreak="0">
+  <w:abstractNum w:abstractNumId="3" w15:restartNumberingAfterBreak="0">
     <w:nsid w:val="69D6117B"/>
     <w:multiLevelType w:val="hybridMultilevel"/>
     <w:tmpl w:val="2C8A1086"/>
@@ -4830,7 +5570,7 @@
       </w:rPr>
     </w:lvl>
   </w:abstractNum>
-  <w:abstractNum w:abstractNumId="3" w15:restartNumberingAfterBreak="0">
+  <w:abstractNum w:abstractNumId="4" w15:restartNumberingAfterBreak="0">
     <w:nsid w:val="758134E8"/>
     <w:multiLevelType w:val="multilevel"/>
     <w:tmpl w:val="C06A39A4"/>
@@ -4979,7 +5719,7 @@
       </w:rPr>
     </w:lvl>
   </w:abstractNum>
-  <w:abstractNum w:abstractNumId="4" w15:restartNumberingAfterBreak="0">
+  <w:abstractNum w:abstractNumId="5" w15:restartNumberingAfterBreak="0">
     <w:nsid w:val="7F0A70BB"/>
     <w:multiLevelType w:val="multilevel"/>
     <w:tmpl w:val="1C847A92"/>
@@ -5129,18 +5869,21 @@
     </w:lvl>
   </w:abstractNum>
   <w:num w:numId="1" w16cid:durableId="1422070682">
+    <w:abstractNumId w:val="5"/>
+  </w:num>
+  <w:num w:numId="2" w16cid:durableId="1967075716">
+    <w:abstractNumId w:val="2"/>
+  </w:num>
+  <w:num w:numId="3" w16cid:durableId="135881906">
+    <w:abstractNumId w:val="3"/>
+  </w:num>
+  <w:num w:numId="4" w16cid:durableId="1302465074">
     <w:abstractNumId w:val="4"/>
   </w:num>
-  <w:num w:numId="2" w16cid:durableId="1967075716">
+  <w:num w:numId="5" w16cid:durableId="1924948071">
     <w:abstractNumId w:val="1"/>
   </w:num>
-  <w:num w:numId="3" w16cid:durableId="135881906">
-    <w:abstractNumId w:val="2"/>
-  </w:num>
-  <w:num w:numId="4" w16cid:durableId="1302465074">
-    <w:abstractNumId w:val="3"/>
-  </w:num>
-  <w:num w:numId="5" w16cid:durableId="1924948071">
+  <w:num w:numId="6" w16cid:durableId="285235826">
     <w:abstractNumId w:val="0"/>
   </w:num>
 </w:numbering>

</xml_diff>

<commit_message>
continuation sur le rapport
</commit_message>
<xml_diff>
--- a/Rapport.docx
+++ b/Rapport.docx
@@ -367,7 +367,33 @@
           <w:szCs w:val="18"/>
           <w:shd w:val="clear" w:color="auto" w:fill="FFFFFF"/>
         </w:rPr>
-        <w:t>( la façon dont vous les avez implémenté dans votre projet.)</w:t>
+        <w:t xml:space="preserve">( la façon dont vous les avez </w:t>
+      </w:r>
+      <w:proofErr w:type="gramStart"/>
+      <w:r>
+        <w:rPr>
+          <w:rFonts w:ascii="Segoe UI" w:hAnsi="Segoe UI" w:cs="Segoe UI"/>
+          <w:i/>
+          <w:iCs/>
+          <w:color w:val="1D2125"/>
+          <w:sz w:val="18"/>
+          <w:szCs w:val="18"/>
+          <w:shd w:val="clear" w:color="auto" w:fill="FFFFFF"/>
+        </w:rPr>
+        <w:t>implémenté</w:t>
+      </w:r>
+      <w:proofErr w:type="gramEnd"/>
+      <w:r>
+        <w:rPr>
+          <w:rFonts w:ascii="Segoe UI" w:hAnsi="Segoe UI" w:cs="Segoe UI"/>
+          <w:i/>
+          <w:iCs/>
+          <w:color w:val="1D2125"/>
+          <w:sz w:val="18"/>
+          <w:szCs w:val="18"/>
+          <w:shd w:val="clear" w:color="auto" w:fill="FFFFFF"/>
+        </w:rPr>
+        <w:t xml:space="preserve"> dans votre projet.)</w:t>
       </w:r>
       <w:r>
         <w:rPr>
@@ -2078,70 +2104,18 @@
         </w:rPr>
       </w:pPr>
     </w:p>
-    <w:p>
-      <w:pPr>
-        <w:pStyle w:val="Titre1"/>
-        <w:rPr>
-          <w:shd w:val="clear" w:color="auto" w:fill="FFFFFF"/>
-        </w:rPr>
-      </w:pPr>
-    </w:p>
-    <w:p>
-      <w:pPr>
-        <w:pStyle w:val="Titre1"/>
-        <w:rPr>
-          <w:shd w:val="clear" w:color="auto" w:fill="FFFFFF"/>
-        </w:rPr>
-      </w:pPr>
-    </w:p>
-    <w:p>
-      <w:pPr>
-        <w:pStyle w:val="Titre1"/>
-        <w:rPr>
-          <w:shd w:val="clear" w:color="auto" w:fill="FFFFFF"/>
-        </w:rPr>
-      </w:pPr>
-    </w:p>
-    <w:p>
-      <w:pPr>
-        <w:pStyle w:val="Titre1"/>
-        <w:rPr>
-          <w:shd w:val="clear" w:color="auto" w:fill="FFFFFF"/>
-        </w:rPr>
-      </w:pPr>
-    </w:p>
-    <w:p>
-      <w:pPr>
-        <w:pStyle w:val="Titre1"/>
-        <w:rPr>
-          <w:shd w:val="clear" w:color="auto" w:fill="FFFFFF"/>
-        </w:rPr>
-      </w:pPr>
-    </w:p>
-    <w:p>
-      <w:pPr>
-        <w:pStyle w:val="Titre1"/>
-        <w:rPr>
-          <w:shd w:val="clear" w:color="auto" w:fill="FFFFFF"/>
-        </w:rPr>
-      </w:pPr>
-    </w:p>
-    <w:p>
-      <w:pPr>
-        <w:pStyle w:val="Titre1"/>
-        <w:rPr>
-          <w:shd w:val="clear" w:color="auto" w:fill="FFFFFF"/>
-        </w:rPr>
-      </w:pPr>
-    </w:p>
-    <w:p>
-      <w:pPr>
-        <w:pStyle w:val="Titre1"/>
-        <w:rPr>
-          <w:shd w:val="clear" w:color="auto" w:fill="FFFFFF"/>
-        </w:rPr>
-      </w:pPr>
-    </w:p>
+    <w:p/>
+    <w:p/>
+    <w:p/>
+    <w:p/>
+    <w:p/>
+    <w:p/>
+    <w:p/>
+    <w:p/>
+    <w:p/>
+    <w:p/>
+    <w:p/>
+    <w:p/>
     <w:p/>
     <w:p/>
     <w:p>
@@ -2464,7 +2438,7 @@
           <w:noProof/>
         </w:rPr>
         <w:drawing>
-          <wp:inline distT="0" distB="0" distL="0" distR="0" wp14:anchorId="71B7F1DC" wp14:editId="7A6E7F33">
+          <wp:inline distT="0" distB="0" distL="0" distR="0" wp14:anchorId="71B7F1DC" wp14:editId="505D5292">
             <wp:extent cx="4535560" cy="2448000"/>
             <wp:effectExtent l="0" t="0" r="0" b="0"/>
             <wp:docPr id="1838072888" name="Image 1" descr="Une image contenant texte, Appareils électroniques, capture d’écran, logiciel&#10;&#10;Description générée automatiquement"/>
@@ -2667,7 +2641,7 @@
           <w:noProof/>
         </w:rPr>
         <w:drawing>
-          <wp:inline distT="0" distB="0" distL="0" distR="0" wp14:anchorId="207E667A" wp14:editId="392C7AC4">
+          <wp:inline distT="0" distB="0" distL="0" distR="0" wp14:anchorId="207E667A" wp14:editId="1C5051C2">
             <wp:extent cx="4563556" cy="2448000"/>
             <wp:effectExtent l="0" t="0" r="8890" b="0"/>
             <wp:docPr id="1281103189" name="Image 2" descr="Une image contenant texte, capture d’écran, Police&#10;&#10;Description générée automatiquement"/>
@@ -2741,7 +2715,7 @@
           <w:noProof/>
         </w:rPr>
         <w:drawing>
-          <wp:inline distT="0" distB="0" distL="0" distR="0" wp14:anchorId="3257523C" wp14:editId="2E777E13">
+          <wp:inline distT="0" distB="0" distL="0" distR="0" wp14:anchorId="3257523C" wp14:editId="26BF84A4">
             <wp:extent cx="4563028" cy="2448000"/>
             <wp:effectExtent l="0" t="0" r="9525" b="0"/>
             <wp:docPr id="429304741" name="Image 5" descr="Une image contenant texte, capture d’écran, logiciel, Police&#10;&#10;Description générée automatiquement"/>
@@ -2802,7 +2776,7 @@
         <w:jc w:val="both"/>
       </w:pPr>
       <w:r>
-        <w:t>La transition vers le plateau de jeu a été réalisée, permettant aux joueurs d'exprimer leurs votes de manière fluide et intuitive. Lorsqu'un joueur sélectionne une carte, le contour de celle-ci change de couleur. De plus, l'intitulé de la fonctionnalité, le mode de jeu choisi, le tour en cours, ainsi que le nom du joueur appelé à voter sont clairement affichés. Cette conception assure une expérience de jeu claire et interactive pour tous les participants.</w:t>
+        <w:t>La transition vers le plateau de jeu a été réalisée avec succès, offrant aux joueurs la possibilité d'exprimer leurs votes de manière fluide et intuitive. Lorsqu'un joueur sélectionne une carte, son contour change de couleur pour une meilleure visibilité. De plus, l'intitulé de la fonctionnalité, le mode de jeu choisi, le tour en cours, ainsi que le nom du joueur appelé à voter sont clairement affichés, garantissant une expérience de jeu claire et interactive pour tous les participants.</w:t>
       </w:r>
     </w:p>
     <w:p>
@@ -2814,17 +2788,41 @@
     <w:p>
       <w:pPr>
         <w:pStyle w:val="Sansinterligne"/>
+        <w:jc w:val="both"/>
+      </w:pPr>
+      <w:r>
+        <w:t>Pour améliorer l'interaction, un chronomètre a été intégré. Lorsque le résultat du vote est en attente avec le symbole « ? », le chronomètre se met en pause, permettant aux joueurs de discuter de la fonctionnalité avant que le chronomètre ne reprenne. Cette fonctionnalité contribue à favoriser une communication efficace et une compréhension mutuelle entre les joueurs, enrichissant ainsi l'expérience globale du jeu.</w:t>
+      </w:r>
+    </w:p>
+    <w:p>
+      <w:pPr>
+        <w:pStyle w:val="Sansinterligne"/>
         <w:jc w:val="center"/>
       </w:pPr>
       <w:r>
+        <w:t xml:space="preserve">   </w:t>
+      </w:r>
+    </w:p>
+    <w:p>
+      <w:pPr>
+        <w:pStyle w:val="Sansinterligne"/>
+        <w:jc w:val="both"/>
+      </w:pPr>
+    </w:p>
+    <w:p>
+      <w:pPr>
+        <w:pStyle w:val="Sansinterligne"/>
+        <w:jc w:val="both"/>
+      </w:pPr>
+      <w:r>
         <w:rPr>
           <w:noProof/>
         </w:rPr>
         <w:drawing>
-          <wp:inline distT="0" distB="0" distL="0" distR="0" wp14:anchorId="1CFFAA22" wp14:editId="172EA369">
-            <wp:extent cx="2818338" cy="1512000"/>
-            <wp:effectExtent l="0" t="0" r="1270" b="0"/>
-            <wp:docPr id="1734954558" name="Image 4" descr="Une image contenant texte, capture d’écran, Police, nombre&#10;&#10;Description générée automatiquement"/>
+          <wp:inline distT="0" distB="0" distL="0" distR="0" wp14:anchorId="16CAFE9E" wp14:editId="4E0735EB">
+            <wp:extent cx="2811231" cy="1512000"/>
+            <wp:effectExtent l="0" t="0" r="8255" b="0"/>
+            <wp:docPr id="1446420972" name="Image 5" descr="Une image contenant texte, capture d’écran&#10;&#10;Description générée automatiquement"/>
             <wp:cNvGraphicFramePr>
               <a:graphicFrameLocks xmlns:a="http://schemas.openxmlformats.org/drawingml/2006/main" noChangeAspect="1"/>
             </wp:cNvGraphicFramePr>
@@ -2832,12 +2830,12 @@
               <a:graphicData uri="http://schemas.openxmlformats.org/drawingml/2006/picture">
                 <pic:pic xmlns:pic="http://schemas.openxmlformats.org/drawingml/2006/picture">
                   <pic:nvPicPr>
-                    <pic:cNvPr id="1734954558" name="Image 4" descr="Une image contenant texte, capture d’écran, Police, nombre&#10;&#10;Description générée automatiquement"/>
+                    <pic:cNvPr id="1446420972" name="Image 5" descr="Une image contenant texte, capture d’écran&#10;&#10;Description générée automatiquement"/>
                     <pic:cNvPicPr>
                       <a:picLocks noChangeAspect="1" noChangeArrowheads="1"/>
                     </pic:cNvPicPr>
                   </pic:nvPicPr>
-                  <pic:blipFill>
+                  <pic:blipFill rotWithShape="1">
                     <a:blip r:embed="rId14" cstate="print">
                       <a:extLst>
                         <a:ext uri="{28A0092B-C50C-407E-A947-70E740481C1C}">
@@ -2845,15 +2843,13 @@
                         </a:ext>
                       </a:extLst>
                     </a:blip>
-                    <a:srcRect/>
-                    <a:stretch>
-                      <a:fillRect/>
-                    </a:stretch>
+                    <a:srcRect b="4700"/>
+                    <a:stretch/>
                   </pic:blipFill>
                   <pic:spPr bwMode="auto">
                     <a:xfrm>
                       <a:off x="0" y="0"/>
-                      <a:ext cx="2818338" cy="1512000"/>
+                      <a:ext cx="2811231" cy="1512000"/>
                     </a:xfrm>
                     <a:prstGeom prst="rect">
                       <a:avLst/>
@@ -2862,6 +2858,11 @@
                     <a:ln>
                       <a:noFill/>
                     </a:ln>
+                    <a:extLst>
+                      <a:ext uri="{53640926-AAD7-44D8-BBD7-CCE9431645EC}">
+                        <a14:shadowObscured xmlns:a14="http://schemas.microsoft.com/office/drawing/2010/main"/>
+                      </a:ext>
+                    </a:extLst>
                   </pic:spPr>
                 </pic:pic>
               </a:graphicData>
@@ -2870,17 +2871,20 @@
         </w:drawing>
       </w:r>
       <w:r>
-        <w:t xml:space="preserve">   </w:t>
+        <w:t xml:space="preserve"> </w:t>
+      </w:r>
+      <w:r>
+        <w:t xml:space="preserve">  </w:t>
       </w:r>
       <w:r>
         <w:rPr>
           <w:noProof/>
         </w:rPr>
         <w:drawing>
-          <wp:inline distT="0" distB="0" distL="0" distR="0" wp14:anchorId="60884843" wp14:editId="674926C7">
-            <wp:extent cx="2818338" cy="1512000"/>
-            <wp:effectExtent l="0" t="0" r="1270" b="0"/>
-            <wp:docPr id="667867228" name="Image 3" descr="Une image contenant texte, capture d’écran, Police, nombre&#10;&#10;Description générée automatiquement"/>
+          <wp:inline distT="0" distB="0" distL="0" distR="0" wp14:anchorId="5E11B012" wp14:editId="1EF8E8C9">
+            <wp:extent cx="2820012" cy="1512000"/>
+            <wp:effectExtent l="0" t="0" r="0" b="0"/>
+            <wp:docPr id="1573409588" name="Image 4" descr="Une image contenant texte, capture d’écran, Police&#10;&#10;Description générée automatiquement"/>
             <wp:cNvGraphicFramePr>
               <a:graphicFrameLocks xmlns:a="http://schemas.openxmlformats.org/drawingml/2006/main" noChangeAspect="1"/>
             </wp:cNvGraphicFramePr>
@@ -2888,7 +2892,7 @@
               <a:graphicData uri="http://schemas.openxmlformats.org/drawingml/2006/picture">
                 <pic:pic xmlns:pic="http://schemas.openxmlformats.org/drawingml/2006/picture">
                   <pic:nvPicPr>
-                    <pic:cNvPr id="667867228" name="Image 3" descr="Une image contenant texte, capture d’écran, Police, nombre&#10;&#10;Description générée automatiquement"/>
+                    <pic:cNvPr id="1573409588" name="Image 4" descr="Une image contenant texte, capture d’écran, Police&#10;&#10;Description générée automatiquement"/>
                     <pic:cNvPicPr>
                       <a:picLocks noChangeAspect="1" noChangeArrowheads="1"/>
                     </pic:cNvPicPr>
@@ -2909,7 +2913,7 @@
                   <pic:spPr bwMode="auto">
                     <a:xfrm>
                       <a:off x="0" y="0"/>
-                      <a:ext cx="2818338" cy="1512000"/>
+                      <a:ext cx="2820012" cy="1512000"/>
                     </a:xfrm>
                     <a:prstGeom prst="rect">
                       <a:avLst/>
@@ -2925,6 +2929,142 @@
           </wp:inline>
         </w:drawing>
       </w:r>
+      <w:r>
+        <w:t xml:space="preserve">  </w:t>
+      </w:r>
+      <w:r>
+        <w:t xml:space="preserve"> </w:t>
+      </w:r>
+    </w:p>
+    <w:p>
+      <w:pPr>
+        <w:pStyle w:val="Sansinterligne"/>
+        <w:jc w:val="both"/>
+      </w:pPr>
+    </w:p>
+    <w:p>
+      <w:pPr>
+        <w:pStyle w:val="Sansinterligne"/>
+        <w:jc w:val="both"/>
+      </w:pPr>
+      <w:r>
+        <w:rPr>
+          <w:noProof/>
+        </w:rPr>
+        <w:drawing>
+          <wp:inline distT="0" distB="0" distL="0" distR="0" wp14:anchorId="7CE0CFE7" wp14:editId="3BC847B3">
+            <wp:extent cx="2817060" cy="1512000"/>
+            <wp:effectExtent l="0" t="0" r="2540" b="0"/>
+            <wp:docPr id="2086036755" name="Image 3"/>
+            <wp:cNvGraphicFramePr>
+              <a:graphicFrameLocks xmlns:a="http://schemas.openxmlformats.org/drawingml/2006/main" noChangeAspect="1"/>
+            </wp:cNvGraphicFramePr>
+            <a:graphic xmlns:a="http://schemas.openxmlformats.org/drawingml/2006/main">
+              <a:graphicData uri="http://schemas.openxmlformats.org/drawingml/2006/picture">
+                <pic:pic xmlns:pic="http://schemas.openxmlformats.org/drawingml/2006/picture">
+                  <pic:nvPicPr>
+                    <pic:cNvPr id="0" name="Picture 3"/>
+                    <pic:cNvPicPr>
+                      <a:picLocks noChangeAspect="1" noChangeArrowheads="1"/>
+                    </pic:cNvPicPr>
+                  </pic:nvPicPr>
+                  <pic:blipFill rotWithShape="1">
+                    <a:blip r:embed="rId16" cstate="print">
+                      <a:extLst>
+                        <a:ext uri="{28A0092B-C50C-407E-A947-70E740481C1C}">
+                          <a14:useLocalDpi xmlns:a14="http://schemas.microsoft.com/office/drawing/2010/main" val="0"/>
+                        </a:ext>
+                      </a:extLst>
+                    </a:blip>
+                    <a:srcRect b="4897"/>
+                    <a:stretch/>
+                  </pic:blipFill>
+                  <pic:spPr bwMode="auto">
+                    <a:xfrm>
+                      <a:off x="0" y="0"/>
+                      <a:ext cx="2817060" cy="1512000"/>
+                    </a:xfrm>
+                    <a:prstGeom prst="rect">
+                      <a:avLst/>
+                    </a:prstGeom>
+                    <a:noFill/>
+                    <a:ln>
+                      <a:noFill/>
+                    </a:ln>
+                    <a:extLst>
+                      <a:ext uri="{53640926-AAD7-44D8-BBD7-CCE9431645EC}">
+                        <a14:shadowObscured xmlns:a14="http://schemas.microsoft.com/office/drawing/2010/main"/>
+                      </a:ext>
+                    </a:extLst>
+                  </pic:spPr>
+                </pic:pic>
+              </a:graphicData>
+            </a:graphic>
+          </wp:inline>
+        </w:drawing>
+      </w:r>
+      <w:r>
+        <w:t xml:space="preserve">    </w:t>
+      </w:r>
+      <w:r>
+        <w:rPr>
+          <w:noProof/>
+        </w:rPr>
+        <w:drawing>
+          <wp:inline distT="0" distB="0" distL="0" distR="0" wp14:anchorId="68CF1A8D" wp14:editId="6C3A7FCB">
+            <wp:extent cx="2820012" cy="1512000"/>
+            <wp:effectExtent l="0" t="0" r="0" b="0"/>
+            <wp:docPr id="826160930" name="Image 2" descr="Une image contenant texte, capture d’écran, Police, nombre&#10;&#10;Description générée automatiquement"/>
+            <wp:cNvGraphicFramePr>
+              <a:graphicFrameLocks xmlns:a="http://schemas.openxmlformats.org/drawingml/2006/main" noChangeAspect="1"/>
+            </wp:cNvGraphicFramePr>
+            <a:graphic xmlns:a="http://schemas.openxmlformats.org/drawingml/2006/main">
+              <a:graphicData uri="http://schemas.openxmlformats.org/drawingml/2006/picture">
+                <pic:pic xmlns:pic="http://schemas.openxmlformats.org/drawingml/2006/picture">
+                  <pic:nvPicPr>
+                    <pic:cNvPr id="826160930" name="Image 2" descr="Une image contenant texte, capture d’écran, Police, nombre&#10;&#10;Description générée automatiquement"/>
+                    <pic:cNvPicPr>
+                      <a:picLocks noChangeAspect="1" noChangeArrowheads="1"/>
+                    </pic:cNvPicPr>
+                  </pic:nvPicPr>
+                  <pic:blipFill>
+                    <a:blip r:embed="rId17" cstate="print">
+                      <a:extLst>
+                        <a:ext uri="{28A0092B-C50C-407E-A947-70E740481C1C}">
+                          <a14:useLocalDpi xmlns:a14="http://schemas.microsoft.com/office/drawing/2010/main" val="0"/>
+                        </a:ext>
+                      </a:extLst>
+                    </a:blip>
+                    <a:srcRect/>
+                    <a:stretch>
+                      <a:fillRect/>
+                    </a:stretch>
+                  </pic:blipFill>
+                  <pic:spPr bwMode="auto">
+                    <a:xfrm>
+                      <a:off x="0" y="0"/>
+                      <a:ext cx="2820012" cy="1512000"/>
+                    </a:xfrm>
+                    <a:prstGeom prst="rect">
+                      <a:avLst/>
+                    </a:prstGeom>
+                    <a:noFill/>
+                    <a:ln>
+                      <a:noFill/>
+                    </a:ln>
+                  </pic:spPr>
+                </pic:pic>
+              </a:graphicData>
+            </a:graphic>
+          </wp:inline>
+        </w:drawing>
+      </w:r>
+    </w:p>
+    <w:p>
+      <w:pPr>
+        <w:pStyle w:val="Sansinterligne"/>
+        <w:jc w:val="both"/>
+      </w:pPr>
     </w:p>
     <w:p>
       <w:pPr>
@@ -2998,7 +3138,7 @@
                     </pic:cNvPicPr>
                   </pic:nvPicPr>
                   <pic:blipFill>
-                    <a:blip r:embed="rId16">
+                    <a:blip r:embed="rId18">
                       <a:extLst>
                         <a:ext uri="{28A0092B-C50C-407E-A947-70E740481C1C}">
                           <a14:useLocalDpi xmlns:a14="http://schemas.microsoft.com/office/drawing/2010/main" val="0"/>
@@ -3066,6 +3206,7 @@
       <w:r>
         <w:t xml:space="preserve">identifiant unique : </w:t>
       </w:r>
+      <w:proofErr w:type="gramStart"/>
       <w:r>
         <w:t xml:space="preserve">«  </w:t>
       </w:r>
@@ -3074,6 +3215,7 @@
         <w:t>monId</w:t>
       </w:r>
       <w:proofErr w:type="spellEnd"/>
+      <w:proofErr w:type="gramEnd"/>
       <w:r>
         <w:t xml:space="preserve"> » </w:t>
       </w:r>
@@ -3184,7 +3326,21 @@
         <w:rPr>
           <w:lang w:val="en-GB"/>
         </w:rPr>
-        <w:t>Ctr+Shit+A</w:t>
+        <w:t>Ctr+</w:t>
+      </w:r>
+      <w:proofErr w:type="gramStart"/>
+      <w:r>
+        <w:rPr>
+          <w:lang w:val="en-GB"/>
+        </w:rPr>
+        <w:t>Shit</w:t>
+      </w:r>
+      <w:proofErr w:type="gramEnd"/>
+      <w:r>
+        <w:rPr>
+          <w:lang w:val="en-GB"/>
+        </w:rPr>
+        <w:t>+A</w:t>
       </w:r>
       <w:proofErr w:type="spellEnd"/>
       <w:r>
@@ -4982,7 +5138,7 @@
       </w:pPr>
     </w:p>
     <w:sectPr>
-      <w:headerReference w:type="default" r:id="rId17"/>
+      <w:headerReference w:type="default" r:id="rId19"/>
       <w:pgSz w:w="11906" w:h="16838"/>
       <w:pgMar w:top="1417" w:right="1417" w:bottom="1417" w:left="1417" w:header="708" w:footer="708" w:gutter="0"/>
       <w:cols w:space="708"/>

</xml_diff>

<commit_message>
Mis à jour des doc
READ.ME
Rapport
</commit_message>
<xml_diff>
--- a/Rapport.docx
+++ b/Rapport.docx
@@ -367,33 +367,7 @@
           <w:szCs w:val="18"/>
           <w:shd w:val="clear" w:color="auto" w:fill="FFFFFF"/>
         </w:rPr>
-        <w:t xml:space="preserve">( la façon dont vous les avez </w:t>
-      </w:r>
-      <w:proofErr w:type="gramStart"/>
-      <w:r>
-        <w:rPr>
-          <w:rFonts w:ascii="Segoe UI" w:hAnsi="Segoe UI" w:cs="Segoe UI"/>
-          <w:i/>
-          <w:iCs/>
-          <w:color w:val="1D2125"/>
-          <w:sz w:val="18"/>
-          <w:szCs w:val="18"/>
-          <w:shd w:val="clear" w:color="auto" w:fill="FFFFFF"/>
-        </w:rPr>
-        <w:t>implémenté</w:t>
-      </w:r>
-      <w:proofErr w:type="gramEnd"/>
-      <w:r>
-        <w:rPr>
-          <w:rFonts w:ascii="Segoe UI" w:hAnsi="Segoe UI" w:cs="Segoe UI"/>
-          <w:i/>
-          <w:iCs/>
-          <w:color w:val="1D2125"/>
-          <w:sz w:val="18"/>
-          <w:szCs w:val="18"/>
-          <w:shd w:val="clear" w:color="auto" w:fill="FFFFFF"/>
-        </w:rPr>
-        <w:t xml:space="preserve"> dans votre projet.)</w:t>
+        <w:t>( la façon dont vous les avez implémenté dans votre projet.)</w:t>
       </w:r>
       <w:r>
         <w:rPr>
@@ -895,25 +869,7 @@
           <w:szCs w:val="18"/>
           <w:shd w:val="clear" w:color="auto" w:fill="FFFFFF"/>
         </w:rPr>
-        <w:t>On doit pouvoir entrer une liste de fonctionnalités (</w:t>
-      </w:r>
-      <w:proofErr w:type="spellStart"/>
-      <w:r>
-        <w:rPr>
-          <w:sz w:val="18"/>
-          <w:szCs w:val="18"/>
-          <w:shd w:val="clear" w:color="auto" w:fill="FFFFFF"/>
-        </w:rPr>
-        <w:t>backlog</w:t>
-      </w:r>
-      <w:proofErr w:type="spellEnd"/>
-      <w:r>
-        <w:rPr>
-          <w:sz w:val="18"/>
-          <w:szCs w:val="18"/>
-          <w:shd w:val="clear" w:color="auto" w:fill="FFFFFF"/>
-        </w:rPr>
-        <w:t>) en JSON (vous êtes libre d'utiliser la structure que vous souhaitez).</w:t>
+        <w:t>On doit pouvoir entrer une liste de fonctionnalités (backlog) en JSON (vous êtes libre d'utiliser la structure que vous souhaitez).</w:t>
       </w:r>
     </w:p>
     <w:p>
@@ -969,71 +925,35 @@
           <w:szCs w:val="18"/>
           <w:shd w:val="clear" w:color="auto" w:fill="FFFFFF"/>
         </w:rPr>
-        <w:t xml:space="preserve">Lorsque tout le </w:t>
-      </w:r>
-      <w:proofErr w:type="spellStart"/>
-      <w:r>
-        <w:rPr>
-          <w:sz w:val="18"/>
-          <w:szCs w:val="18"/>
-          <w:shd w:val="clear" w:color="auto" w:fill="FFFFFF"/>
-        </w:rPr>
-        <w:t>backlog</w:t>
-      </w:r>
-      <w:proofErr w:type="spellEnd"/>
-      <w:r>
-        <w:rPr>
-          <w:sz w:val="18"/>
-          <w:szCs w:val="18"/>
-          <w:shd w:val="clear" w:color="auto" w:fill="FFFFFF"/>
-        </w:rPr>
-        <w:t xml:space="preserve"> est validé, l'application enregistre un fichier JSON avec, pour chaque fonctionnalité, la difficulté estimée par l'équipe.</w:t>
-      </w:r>
-    </w:p>
-    <w:p>
-      <w:pPr>
-        <w:pStyle w:val="Sansinterligne"/>
-        <w:rPr>
-          <w:sz w:val="18"/>
-          <w:szCs w:val="18"/>
-          <w:shd w:val="clear" w:color="auto" w:fill="FFFFFF"/>
-        </w:rPr>
-      </w:pPr>
-    </w:p>
-    <w:p>
-      <w:pPr>
-        <w:pStyle w:val="Sansinterligne"/>
-        <w:rPr>
-          <w:sz w:val="18"/>
-          <w:szCs w:val="18"/>
-          <w:shd w:val="clear" w:color="auto" w:fill="FFFFFF"/>
-        </w:rPr>
-      </w:pPr>
-      <w:r>
-        <w:rPr>
-          <w:sz w:val="18"/>
-          <w:szCs w:val="18"/>
-          <w:shd w:val="clear" w:color="auto" w:fill="FFFFFF"/>
-        </w:rPr>
-        <w:t xml:space="preserve">Note : Si tous les joueurs utilisent la carte café, l'application doit enregistrer un fichier JSON avec l'état d'avancement du </w:t>
-      </w:r>
-      <w:proofErr w:type="spellStart"/>
-      <w:r>
-        <w:rPr>
-          <w:sz w:val="18"/>
-          <w:szCs w:val="18"/>
-          <w:shd w:val="clear" w:color="auto" w:fill="FFFFFF"/>
-        </w:rPr>
-        <w:t>backlog</w:t>
-      </w:r>
-      <w:proofErr w:type="spellEnd"/>
-      <w:r>
-        <w:rPr>
-          <w:sz w:val="18"/>
-          <w:szCs w:val="18"/>
-          <w:shd w:val="clear" w:color="auto" w:fill="FFFFFF"/>
-        </w:rPr>
-        <w:t>. Ce fichier JSON doit pouvoir être chargé via le menu pour "reprendre" une partie.</w:t>
+        <w:t>Lorsque tout le backlog est validé, l'application enregistre un fichier JSON avec, pour chaque fonctionnalité, la difficulté estimée par l'équipe.</w:t>
+      </w:r>
+    </w:p>
+    <w:p>
+      <w:pPr>
+        <w:pStyle w:val="Sansinterligne"/>
+        <w:rPr>
+          <w:sz w:val="18"/>
+          <w:szCs w:val="18"/>
+          <w:shd w:val="clear" w:color="auto" w:fill="FFFFFF"/>
+        </w:rPr>
+      </w:pPr>
+    </w:p>
+    <w:p>
+      <w:pPr>
+        <w:pStyle w:val="Sansinterligne"/>
+        <w:rPr>
+          <w:sz w:val="18"/>
+          <w:szCs w:val="18"/>
+          <w:shd w:val="clear" w:color="auto" w:fill="FFFFFF"/>
+        </w:rPr>
+      </w:pPr>
+      <w:r>
+        <w:rPr>
+          <w:sz w:val="18"/>
+          <w:szCs w:val="18"/>
+          <w:shd w:val="clear" w:color="auto" w:fill="FFFFFF"/>
+        </w:rPr>
+        <w:t>Note : Si tous les joueurs utilisent la carte café, l'application doit enregistrer un fichier JSON avec l'état d'avancement du backlog. Ce fichier JSON doit pouvoir être chargé via le menu pour "reprendre" une partie.</w:t>
       </w:r>
     </w:p>
     <w:p>
@@ -1164,7 +1084,7 @@
           <w:r>
             <w:fldChar w:fldCharType="separate"/>
           </w:r>
-          <w:hyperlink w:anchor="_Toc153915135" w:history="1">
+          <w:hyperlink w:anchor="_Toc154566350" w:history="1">
             <w:r>
               <w:rPr>
                 <w:rStyle w:val="Lienhypertexte"/>
@@ -1192,7 +1112,7 @@
                 <w:noProof/>
                 <w:webHidden/>
               </w:rPr>
-              <w:instrText xml:space="preserve"> PAGEREF _Toc153915135 \h </w:instrText>
+              <w:instrText xml:space="preserve"> PAGEREF _Toc154566350 \h </w:instrText>
             </w:r>
             <w:r>
               <w:rPr>
@@ -1236,7 +1156,7 @@
               <w14:ligatures w14:val="standardContextual"/>
             </w:rPr>
           </w:pPr>
-          <w:hyperlink w:anchor="_Toc153915136" w:history="1">
+          <w:hyperlink w:anchor="_Toc154566351" w:history="1">
             <w:r>
               <w:rPr>
                 <w:rStyle w:val="Lienhypertexte"/>
@@ -1263,7 +1183,7 @@
                 <w:noProof/>
                 <w:webHidden/>
               </w:rPr>
-              <w:instrText xml:space="preserve"> PAGEREF _Toc153915136 \h </w:instrText>
+              <w:instrText xml:space="preserve"> PAGEREF _Toc154566351 \h </w:instrText>
             </w:r>
             <w:r>
               <w:rPr>
@@ -1307,7 +1227,7 @@
               <w14:ligatures w14:val="standardContextual"/>
             </w:rPr>
           </w:pPr>
-          <w:hyperlink w:anchor="_Toc153915137" w:history="1">
+          <w:hyperlink w:anchor="_Toc154566352" w:history="1">
             <w:r>
               <w:rPr>
                 <w:rStyle w:val="Lienhypertexte"/>
@@ -1335,7 +1255,7 @@
                 <w:noProof/>
                 <w:webHidden/>
               </w:rPr>
-              <w:instrText xml:space="preserve"> PAGEREF _Toc153915137 \h </w:instrText>
+              <w:instrText xml:space="preserve"> PAGEREF _Toc154566352 \h </w:instrText>
             </w:r>
             <w:r>
               <w:rPr>
@@ -1379,7 +1299,7 @@
               <w14:ligatures w14:val="standardContextual"/>
             </w:rPr>
           </w:pPr>
-          <w:hyperlink w:anchor="_Toc153915138" w:history="1">
+          <w:hyperlink w:anchor="_Toc154566353" w:history="1">
             <w:r>
               <w:rPr>
                 <w:rStyle w:val="Lienhypertexte"/>
@@ -1407,7 +1327,7 @@
                 <w:noProof/>
                 <w:webHidden/>
               </w:rPr>
-              <w:instrText xml:space="preserve"> PAGEREF _Toc153915138 \h </w:instrText>
+              <w:instrText xml:space="preserve"> PAGEREF _Toc154566353 \h </w:instrText>
             </w:r>
             <w:r>
               <w:rPr>
@@ -1451,7 +1371,7 @@
               <w14:ligatures w14:val="standardContextual"/>
             </w:rPr>
           </w:pPr>
-          <w:hyperlink w:anchor="_Toc153915139" w:history="1">
+          <w:hyperlink w:anchor="_Toc154566354" w:history="1">
             <w:r>
               <w:rPr>
                 <w:rStyle w:val="Lienhypertexte"/>
@@ -1479,7 +1399,7 @@
                 <w:noProof/>
                 <w:webHidden/>
               </w:rPr>
-              <w:instrText xml:space="preserve"> PAGEREF _Toc153915139 \h </w:instrText>
+              <w:instrText xml:space="preserve"> PAGEREF _Toc154566354 \h </w:instrText>
             </w:r>
             <w:r>
               <w:rPr>
@@ -1523,7 +1443,7 @@
               <w14:ligatures w14:val="standardContextual"/>
             </w:rPr>
           </w:pPr>
-          <w:hyperlink w:anchor="_Toc153915140" w:history="1">
+          <w:hyperlink w:anchor="_Toc154566355" w:history="1">
             <w:r>
               <w:rPr>
                 <w:rStyle w:val="Lienhypertexte"/>
@@ -1551,7 +1471,7 @@
                 <w:noProof/>
                 <w:webHidden/>
               </w:rPr>
-              <w:instrText xml:space="preserve"> PAGEREF _Toc153915140 \h </w:instrText>
+              <w:instrText xml:space="preserve"> PAGEREF _Toc154566355 \h </w:instrText>
             </w:r>
             <w:r>
               <w:rPr>
@@ -1595,7 +1515,7 @@
               <w14:ligatures w14:val="standardContextual"/>
             </w:rPr>
           </w:pPr>
-          <w:hyperlink w:anchor="_Toc153915141" w:history="1">
+          <w:hyperlink w:anchor="_Toc154566356" w:history="1">
             <w:r>
               <w:rPr>
                 <w:rStyle w:val="Lienhypertexte"/>
@@ -1623,7 +1543,7 @@
                 <w:noProof/>
                 <w:webHidden/>
               </w:rPr>
-              <w:instrText xml:space="preserve"> PAGEREF _Toc153915141 \h </w:instrText>
+              <w:instrText xml:space="preserve"> PAGEREF _Toc154566356 \h </w:instrText>
             </w:r>
             <w:r>
               <w:rPr>
@@ -1643,7 +1563,7 @@
                 <w:noProof/>
                 <w:webHidden/>
               </w:rPr>
-              <w:t>7</w:t>
+              <w:t>8</w:t>
             </w:r>
             <w:r>
               <w:rPr>
@@ -1667,7 +1587,7 @@
               <w14:ligatures w14:val="standardContextual"/>
             </w:rPr>
           </w:pPr>
-          <w:hyperlink w:anchor="_Toc153915142" w:history="1">
+          <w:hyperlink w:anchor="_Toc154566357" w:history="1">
             <w:r>
               <w:rPr>
                 <w:rStyle w:val="Lienhypertexte"/>
@@ -1695,7 +1615,7 @@
                 <w:noProof/>
                 <w:webHidden/>
               </w:rPr>
-              <w:instrText xml:space="preserve"> PAGEREF _Toc153915142 \h </w:instrText>
+              <w:instrText xml:space="preserve"> PAGEREF _Toc154566357 \h </w:instrText>
             </w:r>
             <w:r>
               <w:rPr>
@@ -1715,7 +1635,7 @@
                 <w:noProof/>
                 <w:webHidden/>
               </w:rPr>
-              <w:t>7</w:t>
+              <w:t>8</w:t>
             </w:r>
             <w:r>
               <w:rPr>
@@ -1739,7 +1659,7 @@
               <w14:ligatures w14:val="standardContextual"/>
             </w:rPr>
           </w:pPr>
-          <w:hyperlink w:anchor="_Toc153915143" w:history="1">
+          <w:hyperlink w:anchor="_Toc154566358" w:history="1">
             <w:r>
               <w:rPr>
                 <w:rStyle w:val="Lienhypertexte"/>
@@ -1766,7 +1686,7 @@
                 <w:noProof/>
                 <w:webHidden/>
               </w:rPr>
-              <w:instrText xml:space="preserve"> PAGEREF _Toc153915143 \h </w:instrText>
+              <w:instrText xml:space="preserve"> PAGEREF _Toc154566358 \h </w:instrText>
             </w:r>
             <w:r>
               <w:rPr>
@@ -1786,7 +1706,7 @@
                 <w:noProof/>
                 <w:webHidden/>
               </w:rPr>
-              <w:t>7</w:t>
+              <w:t>8</w:t>
             </w:r>
             <w:r>
               <w:rPr>
@@ -1810,7 +1730,7 @@
               <w14:ligatures w14:val="standardContextual"/>
             </w:rPr>
           </w:pPr>
-          <w:hyperlink w:anchor="_Toc153915144" w:history="1">
+          <w:hyperlink w:anchor="_Toc154566359" w:history="1">
             <w:r>
               <w:rPr>
                 <w:rStyle w:val="Lienhypertexte"/>
@@ -1838,7 +1758,7 @@
                 <w:noProof/>
                 <w:webHidden/>
               </w:rPr>
-              <w:instrText xml:space="preserve"> PAGEREF _Toc153915144 \h </w:instrText>
+              <w:instrText xml:space="preserve"> PAGEREF _Toc154566359 \h </w:instrText>
             </w:r>
             <w:r>
               <w:rPr>
@@ -1858,7 +1778,7 @@
                 <w:noProof/>
                 <w:webHidden/>
               </w:rPr>
-              <w:t>7</w:t>
+              <w:t>8</w:t>
             </w:r>
             <w:r>
               <w:rPr>
@@ -1882,7 +1802,7 @@
               <w14:ligatures w14:val="standardContextual"/>
             </w:rPr>
           </w:pPr>
-          <w:hyperlink w:anchor="_Toc153915145" w:history="1">
+          <w:hyperlink w:anchor="_Toc154566360" w:history="1">
             <w:r>
               <w:rPr>
                 <w:rStyle w:val="Lienhypertexte"/>
@@ -1910,7 +1830,7 @@
                 <w:noProof/>
                 <w:webHidden/>
               </w:rPr>
-              <w:instrText xml:space="preserve"> PAGEREF _Toc153915145 \h </w:instrText>
+              <w:instrText xml:space="preserve"> PAGEREF _Toc154566360 \h </w:instrText>
             </w:r>
             <w:r>
               <w:rPr>
@@ -1930,7 +1850,7 @@
                 <w:noProof/>
                 <w:webHidden/>
               </w:rPr>
-              <w:t>7</w:t>
+              <w:t>8</w:t>
             </w:r>
             <w:r>
               <w:rPr>
@@ -1954,7 +1874,7 @@
               <w14:ligatures w14:val="standardContextual"/>
             </w:rPr>
           </w:pPr>
-          <w:hyperlink w:anchor="_Toc153915146" w:history="1">
+          <w:hyperlink w:anchor="_Toc154566361" w:history="1">
             <w:r>
               <w:rPr>
                 <w:rStyle w:val="Lienhypertexte"/>
@@ -1982,7 +1902,7 @@
                 <w:noProof/>
                 <w:webHidden/>
               </w:rPr>
-              <w:instrText xml:space="preserve"> PAGEREF _Toc153915146 \h </w:instrText>
+              <w:instrText xml:space="preserve"> PAGEREF _Toc154566361 \h </w:instrText>
             </w:r>
             <w:r>
               <w:rPr>
@@ -2002,7 +1922,7 @@
                 <w:noProof/>
                 <w:webHidden/>
               </w:rPr>
-              <w:t>7</w:t>
+              <w:t>8</w:t>
             </w:r>
             <w:r>
               <w:rPr>
@@ -2026,7 +1946,7 @@
               <w14:ligatures w14:val="standardContextual"/>
             </w:rPr>
           </w:pPr>
-          <w:hyperlink w:anchor="_Toc153915147" w:history="1">
+          <w:hyperlink w:anchor="_Toc154566362" w:history="1">
             <w:r>
               <w:rPr>
                 <w:rStyle w:val="Lienhypertexte"/>
@@ -2054,7 +1974,7 @@
                 <w:noProof/>
                 <w:webHidden/>
               </w:rPr>
-              <w:instrText xml:space="preserve"> PAGEREF _Toc153915147 \h </w:instrText>
+              <w:instrText xml:space="preserve"> PAGEREF _Toc154566362 \h </w:instrText>
             </w:r>
             <w:r>
               <w:rPr>
@@ -2074,7 +1994,7 @@
                 <w:noProof/>
                 <w:webHidden/>
               </w:rPr>
-              <w:t>7</w:t>
+              <w:t>8</w:t>
             </w:r>
             <w:r>
               <w:rPr>
@@ -2125,11 +2045,12 @@
           <w:shd w:val="clear" w:color="auto" w:fill="FFFFFF"/>
         </w:rPr>
       </w:pPr>
-      <w:bookmarkStart w:id="0" w:name="_Toc153915135"/>
-      <w:r>
-        <w:rPr>
-          <w:shd w:val="clear" w:color="auto" w:fill="FFFFFF"/>
-        </w:rPr>
+      <w:bookmarkStart w:id="0" w:name="_Toc154566350"/>
+      <w:r>
+        <w:rPr>
+          <w:shd w:val="clear" w:color="auto" w:fill="FFFFFF"/>
+        </w:rPr>
+        <w:lastRenderedPageBreak/>
         <w:t>P</w:t>
       </w:r>
       <w:r>
@@ -2144,11 +2065,16 @@
       <w:pPr>
         <w:pStyle w:val="Titre2"/>
       </w:pPr>
-      <w:bookmarkStart w:id="1" w:name="_Toc153915136"/>
-      <w:r>
-        <w:t>Application de planning poker</w:t>
+      <w:bookmarkStart w:id="1" w:name="_Toc154566351"/>
+      <w:r>
+        <w:t xml:space="preserve">Application de planning </w:t>
+      </w:r>
+      <w:bookmarkStart w:id="2" w:name="_Hlk154566369"/>
+      <w:r>
+        <w:t>poker</w:t>
       </w:r>
       <w:bookmarkEnd w:id="1"/>
+      <w:bookmarkEnd w:id="2"/>
     </w:p>
     <w:p>
       <w:pPr>
@@ -2161,15 +2087,7 @@
         <w:jc w:val="both"/>
       </w:pPr>
       <w:r>
-        <w:t xml:space="preserve">Le projet vise la conception et le développement d'une application de Planning Poker, un jeu utilisé pour évaluer la complexité des fonctionnalités d'un </w:t>
-      </w:r>
-      <w:proofErr w:type="spellStart"/>
-      <w:r>
-        <w:t>backlog</w:t>
-      </w:r>
-      <w:proofErr w:type="spellEnd"/>
-      <w:r>
-        <w:t xml:space="preserve"> de développement. L'utilisation de l'application se fait localement, où les joueurs sélectionnent individuellement leurs cartes.</w:t>
+        <w:t>Le projet vise la conception et le développement d'une application de Planning Poker, un jeu utilisé pour évaluer la complexité des fonctionnalités d'un backlog de développement. L'utilisation de l'application se fait localement, où les joueurs sélectionnent individuellement leurs cartes.</w:t>
       </w:r>
     </w:p>
     <w:p>
@@ -2187,15 +2105,7 @@
         <w:t xml:space="preserve">Elle offre la flexibilité de définir un nombre de joueurs compris entre 2 et 12, chacun possédant un pseudo unique. De plus, l'application propose deux modes de jeu distincts : unanimité et moyenne. </w:t>
       </w:r>
       <w:r>
-        <w:t xml:space="preserve">Les fonctionnalités du </w:t>
-      </w:r>
-      <w:proofErr w:type="spellStart"/>
-      <w:r>
-        <w:t>backlog</w:t>
-      </w:r>
-      <w:proofErr w:type="spellEnd"/>
-      <w:r>
-        <w:t xml:space="preserve"> sont entrées sous forme de liste JSON.</w:t>
+        <w:t>Les fonctionnalités du backlog sont entrées sous forme de liste JSON.</w:t>
       </w:r>
     </w:p>
     <w:p>
@@ -2240,15 +2150,7 @@
         <w:jc w:val="both"/>
       </w:pPr>
       <w:r>
-        <w:t xml:space="preserve">Si tous les joueurs votent pour la "carte café", cela enregistre l'état d'avancement du </w:t>
-      </w:r>
-      <w:proofErr w:type="spellStart"/>
-      <w:r>
-        <w:t>backlog</w:t>
-      </w:r>
-      <w:proofErr w:type="spellEnd"/>
-      <w:r>
-        <w:t xml:space="preserve"> dans un fichier JSON. Ce dernier peut être chargé via le menu pour reprendre une partie précédente.</w:t>
+        <w:t>Si tous les joueurs votent pour la "carte café", cela enregistre l'état d'avancement du backlog dans un fichier JSON. Ce dernier peut être chargé via le menu pour reprendre une partie précédente.</w:t>
       </w:r>
     </w:p>
     <w:p>
@@ -2258,7 +2160,7 @@
           <w:shd w:val="clear" w:color="auto" w:fill="FFFFFF"/>
         </w:rPr>
       </w:pPr>
-      <w:bookmarkStart w:id="2" w:name="_Toc153915137"/>
+      <w:bookmarkStart w:id="3" w:name="_Toc154566352"/>
       <w:r>
         <w:rPr>
           <w:shd w:val="clear" w:color="auto" w:fill="FFFFFF"/>
@@ -2271,7 +2173,7 @@
         </w:rPr>
         <w:t xml:space="preserve"> d’architecture</w:t>
       </w:r>
-      <w:bookmarkEnd w:id="2"/>
+      <w:bookmarkEnd w:id="3"/>
     </w:p>
     <w:p>
       <w:pPr>
@@ -2280,48 +2182,46 @@
           <w:shd w:val="clear" w:color="auto" w:fill="FFFFFF"/>
         </w:rPr>
       </w:pPr>
-      <w:bookmarkStart w:id="3" w:name="_Toc153915138"/>
+      <w:bookmarkStart w:id="4" w:name="_Toc154566353"/>
       <w:r>
         <w:rPr>
           <w:shd w:val="clear" w:color="auto" w:fill="FFFFFF"/>
         </w:rPr>
         <w:t>Motivation</w:t>
       </w:r>
-      <w:bookmarkEnd w:id="3"/>
-    </w:p>
-    <w:p>
-      <w:pPr>
-        <w:pStyle w:val="Sansinterligne"/>
-      </w:pPr>
-    </w:p>
-    <w:p>
-      <w:r>
-        <w:t xml:space="preserve">Nous avons opté pour le langage Java en raison de sa polyvalence et de sa popularité dans le développement logiciel. Java offre une portabilité élevée, ce qui signifie que notre application pourrait être exécutée sur différentes plateformes sans nécessiter de modifications majeures. De plus, nous avons choisi </w:t>
-      </w:r>
-      <w:proofErr w:type="spellStart"/>
-      <w:r>
-        <w:t>IntelliJ</w:t>
-      </w:r>
-      <w:proofErr w:type="spellEnd"/>
-      <w:r>
-        <w:t xml:space="preserve"> comme IDE en raison de sa facilité d'utilisation.</w:t>
+      <w:bookmarkEnd w:id="4"/>
+    </w:p>
+    <w:p>
+      <w:pPr>
+        <w:pStyle w:val="Sansinterligne"/>
+      </w:pPr>
+    </w:p>
+    <w:p>
+      <w:r>
+        <w:t>Nous avons opté pour le langage Java en raison de sa polyvalence et de sa popularité dans le développement logiciel. Java offre une portabilité élevée, ce qui signifie que notre application pourrait être exécutée sur différentes plateformes sans nécessiter de modifications majeures. De plus, nous avons choisi IntelliJ comme IDE en raison de sa facilité d'utilisation.</w:t>
       </w:r>
     </w:p>
     <w:p>
       <w:pPr>
         <w:pStyle w:val="Titre2"/>
-        <w:rPr>
-          <w:shd w:val="clear" w:color="auto" w:fill="FFFFFF"/>
-        </w:rPr>
-      </w:pPr>
-      <w:bookmarkStart w:id="4" w:name="_Toc153915139"/>
+      </w:pPr>
+      <w:bookmarkStart w:id="5" w:name="_Toc154566354"/>
       <w:r>
         <w:rPr>
           <w:shd w:val="clear" w:color="auto" w:fill="FFFFFF"/>
         </w:rPr>
         <w:t>Explication</w:t>
       </w:r>
-      <w:bookmarkEnd w:id="4"/>
+      <w:bookmarkEnd w:id="5"/>
+      <w:r>
+        <w:rPr>
+          <w:shd w:val="clear" w:color="auto" w:fill="FFFFFF"/>
+        </w:rPr>
+        <w:t xml:space="preserve"> et u</w:t>
+      </w:r>
+      <w:r>
+        <w:t>tilisation</w:t>
+      </w:r>
     </w:p>
     <w:p>
       <w:pPr>
@@ -2363,6 +2263,7 @@
         <w:rPr>
           <w:noProof/>
         </w:rPr>
+        <w:lastRenderedPageBreak/>
         <w:drawing>
           <wp:inline distT="0" distB="0" distL="0" distR="0" wp14:anchorId="4ED1CF82" wp14:editId="26CEC988">
             <wp:extent cx="4550871" cy="2448000"/>
@@ -2438,7 +2339,7 @@
           <w:noProof/>
         </w:rPr>
         <w:drawing>
-          <wp:inline distT="0" distB="0" distL="0" distR="0" wp14:anchorId="71B7F1DC" wp14:editId="505D5292">
+          <wp:inline distT="0" distB="0" distL="0" distR="0" wp14:anchorId="71B7F1DC" wp14:editId="01D5C642">
             <wp:extent cx="4535560" cy="2448000"/>
             <wp:effectExtent l="0" t="0" r="0" b="0"/>
             <wp:docPr id="1838072888" name="Image 1" descr="Une image contenant texte, Appareils électroniques, capture d’écran, logiciel&#10;&#10;Description générée automatiquement"/>
@@ -2640,8 +2541,9 @@
         <w:rPr>
           <w:noProof/>
         </w:rPr>
+        <w:lastRenderedPageBreak/>
         <w:drawing>
-          <wp:inline distT="0" distB="0" distL="0" distR="0" wp14:anchorId="207E667A" wp14:editId="1C5051C2">
+          <wp:inline distT="0" distB="0" distL="0" distR="0" wp14:anchorId="207E667A" wp14:editId="20AF5828">
             <wp:extent cx="4563556" cy="2448000"/>
             <wp:effectExtent l="0" t="0" r="8890" b="0"/>
             <wp:docPr id="1281103189" name="Image 2" descr="Une image contenant texte, capture d’écran, Police&#10;&#10;Description générée automatiquement"/>
@@ -2715,7 +2617,7 @@
           <w:noProof/>
         </w:rPr>
         <w:drawing>
-          <wp:inline distT="0" distB="0" distL="0" distR="0" wp14:anchorId="3257523C" wp14:editId="26BF84A4">
+          <wp:inline distT="0" distB="0" distL="0" distR="0" wp14:anchorId="3257523C" wp14:editId="617D583F">
             <wp:extent cx="4563028" cy="2448000"/>
             <wp:effectExtent l="0" t="0" r="9525" b="0"/>
             <wp:docPr id="429304741" name="Image 5" descr="Une image contenant texte, capture d’écran, logiciel, Police&#10;&#10;Description générée automatiquement"/>
@@ -2818,6 +2720,7 @@
         <w:rPr>
           <w:noProof/>
         </w:rPr>
+        <w:lastRenderedPageBreak/>
         <w:drawing>
           <wp:inline distT="0" distB="0" distL="0" distR="0" wp14:anchorId="16CAFE9E" wp14:editId="4E0735EB">
             <wp:extent cx="2811231" cy="1512000"/>
@@ -3082,7 +2985,7 @@
           <w:shd w:val="clear" w:color="auto" w:fill="FFFFFF"/>
         </w:rPr>
       </w:pPr>
-      <w:bookmarkStart w:id="5" w:name="_Toc153915140"/>
+      <w:bookmarkStart w:id="6" w:name="_Toc154566355"/>
       <w:r>
         <w:rPr>
           <w:shd w:val="clear" w:color="auto" w:fill="FFFFFF"/>
@@ -3095,7 +2998,7 @@
         </w:rPr>
         <w:t>des patterns</w:t>
       </w:r>
-      <w:bookmarkEnd w:id="5"/>
+      <w:bookmarkEnd w:id="6"/>
     </w:p>
     <w:p/>
     <w:p>
@@ -3120,6 +3023,7 @@
         <w:rPr>
           <w:noProof/>
         </w:rPr>
+        <w:lastRenderedPageBreak/>
         <w:drawing>
           <wp:inline distT="0" distB="0" distL="0" distR="0" wp14:anchorId="74A9F527" wp14:editId="563ABB5B">
             <wp:extent cx="3836670" cy="4043898"/>
@@ -3171,104 +3075,26 @@
       </w:r>
     </w:p>
     <w:p>
-      <w:r>
-        <w:t>Il manque</w:t>
-      </w:r>
-      <w:r>
-        <w:t> :</w:t>
-      </w:r>
-    </w:p>
-    <w:p>
-      <w:r>
-        <w:t>-</w:t>
-      </w:r>
-      <w:r>
-        <w:tab/>
-      </w:r>
-      <w:r>
-        <w:t xml:space="preserve">un constructeur de </w:t>
-      </w:r>
-      <w:r>
-        <w:t xml:space="preserve">la classe </w:t>
-      </w:r>
-      <w:r>
-        <w:t>Joueur</w:t>
-      </w:r>
-    </w:p>
-    <w:p>
-      <w:r>
-        <w:t xml:space="preserve">- </w:t>
-      </w:r>
-      <w:r>
-        <w:tab/>
-        <w:t xml:space="preserve">un attribut </w:t>
-      </w:r>
-      <w:r>
-        <w:t xml:space="preserve">identifiant unique : </w:t>
-      </w:r>
-      <w:proofErr w:type="gramStart"/>
-      <w:r>
-        <w:t xml:space="preserve">«  </w:t>
-      </w:r>
-      <w:proofErr w:type="spellStart"/>
-      <w:r>
-        <w:t>monId</w:t>
-      </w:r>
-      <w:proofErr w:type="spellEnd"/>
-      <w:proofErr w:type="gramEnd"/>
-      <w:r>
-        <w:t xml:space="preserve"> » </w:t>
-      </w:r>
-      <w:r>
-        <w:t>à Joueur</w:t>
-      </w:r>
+      <w:pPr>
+        <w:pStyle w:val="Sansinterligne"/>
+      </w:pPr>
+    </w:p>
+    <w:p>
+      <w:pPr>
+        <w:pStyle w:val="Sansinterligne"/>
+      </w:pPr>
     </w:p>
     <w:p>
       <w:pPr>
         <w:pStyle w:val="Sansinterligne"/>
         <w:jc w:val="center"/>
-        <w:rPr>
-          <w:rFonts w:ascii="Segoe UI" w:hAnsi="Segoe UI" w:cs="Segoe UI"/>
-        </w:rPr>
-      </w:pPr>
-    </w:p>
-    <w:p>
-      <w:pPr>
-        <w:pStyle w:val="Sansinterligne"/>
-      </w:pPr>
-    </w:p>
-    <w:p>
-      <w:pPr>
-        <w:pStyle w:val="Sansinterligne"/>
-      </w:pPr>
-    </w:p>
-    <w:p>
-      <w:pPr>
-        <w:pStyle w:val="Sansinterligne"/>
-        <w:jc w:val="center"/>
-      </w:pPr>
-      <w:r>
-        <w:t xml:space="preserve">   </w:t>
-      </w:r>
-    </w:p>
-    <w:p/>
-    <w:p>
-      <w:r>
-        <w:t>On a pu récupérer les valeurs</w:t>
-      </w:r>
-    </w:p>
-    <w:p>
+      </w:pPr>
       <w:r>
         <w:t xml:space="preserve">Fina : Dans le fichier main, je teste les classes </w:t>
       </w:r>
       <w:r>
-        <w:t xml:space="preserve">pour jouer à la partie </w:t>
-      </w:r>
-      <w:proofErr w:type="spellStart"/>
-      <w:r>
-        <w:t>PlanningPoker</w:t>
-      </w:r>
-      <w:proofErr w:type="spellEnd"/>
+        <w:t>pour jouer à la partie PlanningPoker</w:t>
+      </w:r>
       <w:r>
         <w:t xml:space="preserve">. </w:t>
       </w:r>
@@ -3290,21 +3116,11 @@
         <w:t>le fichier JSON</w:t>
       </w:r>
       <w:r>
-        <w:t xml:space="preserve"> (le </w:t>
-      </w:r>
-      <w:proofErr w:type="spellStart"/>
-      <w:r>
-        <w:t>Backlog</w:t>
-      </w:r>
-      <w:proofErr w:type="spellEnd"/>
-      <w:r>
-        <w:t xml:space="preserve">), pour obtenir une liste de </w:t>
-      </w:r>
-      <w:proofErr w:type="spellStart"/>
-      <w:r>
-        <w:t>fonctinnalité</w:t>
-      </w:r>
-      <w:proofErr w:type="spellEnd"/>
+        <w:t xml:space="preserve"> (le Backlog), pour obtenir une liste de </w:t>
+      </w:r>
+      <w:r>
+        <w:t>fonctionnalité</w:t>
+      </w:r>
       <w:r>
         <w:t>.</w:t>
       </w:r>
@@ -3319,55 +3135,19 @@
         <w:rPr>
           <w:lang w:val="en-GB"/>
         </w:rPr>
-        <w:t>-&gt;</w:t>
-      </w:r>
-      <w:proofErr w:type="spellStart"/>
+        <w:t>-&gt;Ctr+Shit+A</w:t>
+      </w:r>
       <w:r>
         <w:rPr>
           <w:lang w:val="en-GB"/>
         </w:rPr>
-        <w:t>Ctr+</w:t>
-      </w:r>
-      <w:proofErr w:type="gramStart"/>
+        <w:t xml:space="preserve"> &gt; Add F</w:t>
+      </w:r>
       <w:r>
         <w:rPr>
           <w:lang w:val="en-GB"/>
         </w:rPr>
-        <w:t>Shit</w:t>
-      </w:r>
-      <w:proofErr w:type="gramEnd"/>
-      <w:r>
-        <w:rPr>
-          <w:lang w:val="en-GB"/>
-        </w:rPr>
-        <w:t>+A</w:t>
-      </w:r>
-      <w:proofErr w:type="spellEnd"/>
-      <w:r>
-        <w:rPr>
-          <w:lang w:val="en-GB"/>
-        </w:rPr>
-        <w:t xml:space="preserve"> &gt; Add </w:t>
-      </w:r>
-      <w:proofErr w:type="spellStart"/>
-      <w:r>
-        <w:rPr>
-          <w:lang w:val="en-GB"/>
-        </w:rPr>
-        <w:t>F</w:t>
-      </w:r>
-      <w:r>
-        <w:rPr>
-          <w:lang w:val="en-GB"/>
-        </w:rPr>
-        <w:t>rameWorksSupport</w:t>
-      </w:r>
-      <w:proofErr w:type="spellEnd"/>
-      <w:r>
-        <w:rPr>
-          <w:lang w:val="en-GB"/>
-        </w:rPr>
-        <w:t>&gt; Maven&gt;</w:t>
+        <w:t>rameWorksSupport&gt; Maven&gt;</w:t>
       </w:r>
       <w:r>
         <w:rPr>
@@ -3418,9 +3198,8 @@
           <w:lang w:eastAsia="fr-FR"/>
           <w14:ligatures w14:val="none"/>
         </w:rPr>
-        <w:t>&lt;</w:t>
-      </w:r>
-      <w:proofErr w:type="spellStart"/>
+        <w:t>&lt;dependencies&gt;</w:t>
+      </w:r>
       <w:r>
         <w:rPr>
           <w:rFonts w:ascii="Courier New" w:eastAsia="Times New Roman" w:hAnsi="Courier New" w:cs="Courier New"/>
@@ -3431,9 +3210,59 @@
           <w:lang w:eastAsia="fr-FR"/>
           <w14:ligatures w14:val="none"/>
         </w:rPr>
-        <w:t>dependencies</w:t>
-      </w:r>
-      <w:proofErr w:type="spellEnd"/>
+        <w:br/>
+        <w:t xml:space="preserve">    </w:t>
+      </w:r>
+      <w:r>
+        <w:rPr>
+          <w:rFonts w:ascii="Courier New" w:eastAsia="Times New Roman" w:hAnsi="Courier New" w:cs="Courier New"/>
+          <w:color w:val="7A7E85"/>
+          <w:kern w:val="0"/>
+          <w:sz w:val="20"/>
+          <w:szCs w:val="20"/>
+          <w:lang w:eastAsia="fr-FR"/>
+          <w14:ligatures w14:val="none"/>
+        </w:rPr>
+        <w:t>&lt;!-- Autres dépendances de votre projet --&gt;</w:t>
+      </w:r>
+      <w:r>
+        <w:rPr>
+          <w:rFonts w:ascii="Courier New" w:eastAsia="Times New Roman" w:hAnsi="Courier New" w:cs="Courier New"/>
+          <w:color w:val="7A7E85"/>
+          <w:kern w:val="0"/>
+          <w:sz w:val="20"/>
+          <w:szCs w:val="20"/>
+          <w:lang w:eastAsia="fr-FR"/>
+          <w14:ligatures w14:val="none"/>
+        </w:rPr>
+        <w:br/>
+      </w:r>
+      <w:r>
+        <w:rPr>
+          <w:rFonts w:ascii="Courier New" w:eastAsia="Times New Roman" w:hAnsi="Courier New" w:cs="Courier New"/>
+          <w:color w:val="7A7E85"/>
+          <w:kern w:val="0"/>
+          <w:sz w:val="20"/>
+          <w:szCs w:val="20"/>
+          <w:lang w:eastAsia="fr-FR"/>
+          <w14:ligatures w14:val="none"/>
+        </w:rPr>
+        <w:br/>
+        <w:t xml:space="preserve">    &lt;!-- Dépendance Jackson --&gt;</w:t>
+      </w:r>
+      <w:r>
+        <w:rPr>
+          <w:rFonts w:ascii="Courier New" w:eastAsia="Times New Roman" w:hAnsi="Courier New" w:cs="Courier New"/>
+          <w:color w:val="7A7E85"/>
+          <w:kern w:val="0"/>
+          <w:sz w:val="20"/>
+          <w:szCs w:val="20"/>
+          <w:lang w:eastAsia="fr-FR"/>
+          <w14:ligatures w14:val="none"/>
+        </w:rPr>
+        <w:br/>
+        <w:t xml:space="preserve">    </w:t>
+      </w:r>
       <w:r>
         <w:rPr>
           <w:rFonts w:ascii="Courier New" w:eastAsia="Times New Roman" w:hAnsi="Courier New" w:cs="Courier New"/>
@@ -3444,7 +3273,7 @@
           <w:lang w:eastAsia="fr-FR"/>
           <w14:ligatures w14:val="none"/>
         </w:rPr>
-        <w:t>&gt;</w:t>
+        <w:t>&lt;dependency&gt;</w:t>
       </w:r>
       <w:r>
         <w:rPr>
@@ -3457,7 +3286,105 @@
           <w14:ligatures w14:val="none"/>
         </w:rPr>
         <w:br/>
-        <w:t xml:space="preserve">    </w:t>
+        <w:t xml:space="preserve">        &lt;groupId&gt;</w:t>
+      </w:r>
+      <w:r>
+        <w:rPr>
+          <w:rFonts w:ascii="Courier New" w:eastAsia="Times New Roman" w:hAnsi="Courier New" w:cs="Courier New"/>
+          <w:color w:val="BCBEC4"/>
+          <w:kern w:val="0"/>
+          <w:sz w:val="20"/>
+          <w:szCs w:val="20"/>
+          <w:lang w:eastAsia="fr-FR"/>
+          <w14:ligatures w14:val="none"/>
+        </w:rPr>
+        <w:t>com.fasterxml.jackson.core</w:t>
+      </w:r>
+      <w:r>
+        <w:rPr>
+          <w:rFonts w:ascii="Courier New" w:eastAsia="Times New Roman" w:hAnsi="Courier New" w:cs="Courier New"/>
+          <w:color w:val="D5B778"/>
+          <w:kern w:val="0"/>
+          <w:sz w:val="20"/>
+          <w:szCs w:val="20"/>
+          <w:lang w:eastAsia="fr-FR"/>
+          <w14:ligatures w14:val="none"/>
+        </w:rPr>
+        <w:t>&lt;/groupId&gt;</w:t>
+      </w:r>
+      <w:r>
+        <w:rPr>
+          <w:rFonts w:ascii="Courier New" w:eastAsia="Times New Roman" w:hAnsi="Courier New" w:cs="Courier New"/>
+          <w:color w:val="D5B778"/>
+          <w:kern w:val="0"/>
+          <w:sz w:val="20"/>
+          <w:szCs w:val="20"/>
+          <w:lang w:eastAsia="fr-FR"/>
+          <w14:ligatures w14:val="none"/>
+        </w:rPr>
+        <w:br/>
+        <w:t xml:space="preserve">        &lt;artifactId&gt;</w:t>
+      </w:r>
+      <w:r>
+        <w:rPr>
+          <w:rFonts w:ascii="Courier New" w:eastAsia="Times New Roman" w:hAnsi="Courier New" w:cs="Courier New"/>
+          <w:color w:val="BCBEC4"/>
+          <w:kern w:val="0"/>
+          <w:sz w:val="20"/>
+          <w:szCs w:val="20"/>
+          <w:lang w:eastAsia="fr-FR"/>
+          <w14:ligatures w14:val="none"/>
+        </w:rPr>
+        <w:t>jackson-databind</w:t>
+      </w:r>
+      <w:r>
+        <w:rPr>
+          <w:rFonts w:ascii="Courier New" w:eastAsia="Times New Roman" w:hAnsi="Courier New" w:cs="Courier New"/>
+          <w:color w:val="D5B778"/>
+          <w:kern w:val="0"/>
+          <w:sz w:val="20"/>
+          <w:szCs w:val="20"/>
+          <w:lang w:eastAsia="fr-FR"/>
+          <w14:ligatures w14:val="none"/>
+        </w:rPr>
+        <w:t>&lt;/artifactId&gt;</w:t>
+      </w:r>
+      <w:r>
+        <w:rPr>
+          <w:rFonts w:ascii="Courier New" w:eastAsia="Times New Roman" w:hAnsi="Courier New" w:cs="Courier New"/>
+          <w:color w:val="D5B778"/>
+          <w:kern w:val="0"/>
+          <w:sz w:val="20"/>
+          <w:szCs w:val="20"/>
+          <w:lang w:eastAsia="fr-FR"/>
+          <w14:ligatures w14:val="none"/>
+        </w:rPr>
+        <w:br/>
+        <w:t xml:space="preserve">        &lt;version&gt;</w:t>
+      </w:r>
+      <w:r>
+        <w:rPr>
+          <w:rFonts w:ascii="Courier New" w:eastAsia="Times New Roman" w:hAnsi="Courier New" w:cs="Courier New"/>
+          <w:color w:val="BCBEC4"/>
+          <w:kern w:val="0"/>
+          <w:sz w:val="20"/>
+          <w:szCs w:val="20"/>
+          <w:lang w:eastAsia="fr-FR"/>
+          <w14:ligatures w14:val="none"/>
+        </w:rPr>
+        <w:t>2.13.4.1</w:t>
+      </w:r>
+      <w:r>
+        <w:rPr>
+          <w:rFonts w:ascii="Courier New" w:eastAsia="Times New Roman" w:hAnsi="Courier New" w:cs="Courier New"/>
+          <w:color w:val="D5B778"/>
+          <w:kern w:val="0"/>
+          <w:sz w:val="20"/>
+          <w:szCs w:val="20"/>
+          <w:lang w:eastAsia="fr-FR"/>
+          <w14:ligatures w14:val="none"/>
+        </w:rPr>
+        <w:t xml:space="preserve">&lt;/version&gt; </w:t>
       </w:r>
       <w:r>
         <w:rPr>
@@ -3469,7 +3396,7 @@
           <w:lang w:eastAsia="fr-FR"/>
           <w14:ligatures w14:val="none"/>
         </w:rPr>
-        <w:t>&lt;!-- Autres dépendances de votre projet --&gt;</w:t>
+        <w:t>&lt;!-- Utilisez la dernière version disponible --&gt;</w:t>
       </w:r>
       <w:r>
         <w:rPr>
@@ -3482,24 +3409,24 @@
           <w14:ligatures w14:val="none"/>
         </w:rPr>
         <w:br/>
+        <w:t xml:space="preserve">    </w:t>
       </w:r>
       <w:r>
         <w:rPr>
           <w:rFonts w:ascii="Courier New" w:eastAsia="Times New Roman" w:hAnsi="Courier New" w:cs="Courier New"/>
-          <w:color w:val="7A7E85"/>
+          <w:color w:val="D5B778"/>
           <w:kern w:val="0"/>
           <w:sz w:val="20"/>
           <w:szCs w:val="20"/>
           <w:lang w:eastAsia="fr-FR"/>
           <w14:ligatures w14:val="none"/>
         </w:rPr>
-        <w:br/>
-        <w:t xml:space="preserve">    &lt;!-- Dépendance Jackson --&gt;</w:t>
+        <w:t>&lt;/dependency&gt;</w:t>
       </w:r>
       <w:r>
         <w:rPr>
           <w:rFonts w:ascii="Courier New" w:eastAsia="Times New Roman" w:hAnsi="Courier New" w:cs="Courier New"/>
-          <w:color w:val="7A7E85"/>
+          <w:color w:val="D5B778"/>
           <w:kern w:val="0"/>
           <w:sz w:val="20"/>
           <w:szCs w:val="20"/>
@@ -3507,7 +3434,6 @@
           <w14:ligatures w14:val="none"/>
         </w:rPr>
         <w:br/>
-        <w:t xml:space="preserve">    </w:t>
       </w:r>
       <w:r>
         <w:rPr>
@@ -3519,366 +3445,8 @@
           <w:lang w:eastAsia="fr-FR"/>
           <w14:ligatures w14:val="none"/>
         </w:rPr>
-        <w:t>&lt;</w:t>
-      </w:r>
-      <w:proofErr w:type="spellStart"/>
-      <w:r>
-        <w:rPr>
-          <w:rFonts w:ascii="Courier New" w:eastAsia="Times New Roman" w:hAnsi="Courier New" w:cs="Courier New"/>
-          <w:color w:val="D5B778"/>
-          <w:kern w:val="0"/>
-          <w:sz w:val="20"/>
-          <w:szCs w:val="20"/>
-          <w:lang w:eastAsia="fr-FR"/>
-          <w14:ligatures w14:val="none"/>
-        </w:rPr>
-        <w:t>dependency</w:t>
-      </w:r>
-      <w:proofErr w:type="spellEnd"/>
-      <w:r>
-        <w:rPr>
-          <w:rFonts w:ascii="Courier New" w:eastAsia="Times New Roman" w:hAnsi="Courier New" w:cs="Courier New"/>
-          <w:color w:val="D5B778"/>
-          <w:kern w:val="0"/>
-          <w:sz w:val="20"/>
-          <w:szCs w:val="20"/>
-          <w:lang w:eastAsia="fr-FR"/>
-          <w14:ligatures w14:val="none"/>
-        </w:rPr>
-        <w:t>&gt;</w:t>
-      </w:r>
-      <w:r>
-        <w:rPr>
-          <w:rFonts w:ascii="Courier New" w:eastAsia="Times New Roman" w:hAnsi="Courier New" w:cs="Courier New"/>
-          <w:color w:val="D5B778"/>
-          <w:kern w:val="0"/>
-          <w:sz w:val="20"/>
-          <w:szCs w:val="20"/>
-          <w:lang w:eastAsia="fr-FR"/>
-          <w14:ligatures w14:val="none"/>
-        </w:rPr>
         <w:br/>
-        <w:t xml:space="preserve">        &lt;</w:t>
-      </w:r>
-      <w:proofErr w:type="spellStart"/>
-      <w:r>
-        <w:rPr>
-          <w:rFonts w:ascii="Courier New" w:eastAsia="Times New Roman" w:hAnsi="Courier New" w:cs="Courier New"/>
-          <w:color w:val="D5B778"/>
-          <w:kern w:val="0"/>
-          <w:sz w:val="20"/>
-          <w:szCs w:val="20"/>
-          <w:lang w:eastAsia="fr-FR"/>
-          <w14:ligatures w14:val="none"/>
-        </w:rPr>
-        <w:t>groupId</w:t>
-      </w:r>
-      <w:proofErr w:type="spellEnd"/>
-      <w:r>
-        <w:rPr>
-          <w:rFonts w:ascii="Courier New" w:eastAsia="Times New Roman" w:hAnsi="Courier New" w:cs="Courier New"/>
-          <w:color w:val="D5B778"/>
-          <w:kern w:val="0"/>
-          <w:sz w:val="20"/>
-          <w:szCs w:val="20"/>
-          <w:lang w:eastAsia="fr-FR"/>
-          <w14:ligatures w14:val="none"/>
-        </w:rPr>
-        <w:t>&gt;</w:t>
-      </w:r>
-      <w:proofErr w:type="spellStart"/>
-      <w:r>
-        <w:rPr>
-          <w:rFonts w:ascii="Courier New" w:eastAsia="Times New Roman" w:hAnsi="Courier New" w:cs="Courier New"/>
-          <w:color w:val="BCBEC4"/>
-          <w:kern w:val="0"/>
-          <w:sz w:val="20"/>
-          <w:szCs w:val="20"/>
-          <w:lang w:eastAsia="fr-FR"/>
-          <w14:ligatures w14:val="none"/>
-        </w:rPr>
-        <w:t>com.fasterxml.jackson.core</w:t>
-      </w:r>
-      <w:proofErr w:type="spellEnd"/>
-      <w:r>
-        <w:rPr>
-          <w:rFonts w:ascii="Courier New" w:eastAsia="Times New Roman" w:hAnsi="Courier New" w:cs="Courier New"/>
-          <w:color w:val="D5B778"/>
-          <w:kern w:val="0"/>
-          <w:sz w:val="20"/>
-          <w:szCs w:val="20"/>
-          <w:lang w:eastAsia="fr-FR"/>
-          <w14:ligatures w14:val="none"/>
-        </w:rPr>
-        <w:t>&lt;/</w:t>
-      </w:r>
-      <w:proofErr w:type="spellStart"/>
-      <w:r>
-        <w:rPr>
-          <w:rFonts w:ascii="Courier New" w:eastAsia="Times New Roman" w:hAnsi="Courier New" w:cs="Courier New"/>
-          <w:color w:val="D5B778"/>
-          <w:kern w:val="0"/>
-          <w:sz w:val="20"/>
-          <w:szCs w:val="20"/>
-          <w:lang w:eastAsia="fr-FR"/>
-          <w14:ligatures w14:val="none"/>
-        </w:rPr>
-        <w:t>groupId</w:t>
-      </w:r>
-      <w:proofErr w:type="spellEnd"/>
-      <w:r>
-        <w:rPr>
-          <w:rFonts w:ascii="Courier New" w:eastAsia="Times New Roman" w:hAnsi="Courier New" w:cs="Courier New"/>
-          <w:color w:val="D5B778"/>
-          <w:kern w:val="0"/>
-          <w:sz w:val="20"/>
-          <w:szCs w:val="20"/>
-          <w:lang w:eastAsia="fr-FR"/>
-          <w14:ligatures w14:val="none"/>
-        </w:rPr>
-        <w:t>&gt;</w:t>
-      </w:r>
-      <w:r>
-        <w:rPr>
-          <w:rFonts w:ascii="Courier New" w:eastAsia="Times New Roman" w:hAnsi="Courier New" w:cs="Courier New"/>
-          <w:color w:val="D5B778"/>
-          <w:kern w:val="0"/>
-          <w:sz w:val="20"/>
-          <w:szCs w:val="20"/>
-          <w:lang w:eastAsia="fr-FR"/>
-          <w14:ligatures w14:val="none"/>
-        </w:rPr>
-        <w:br/>
-        <w:t xml:space="preserve">        &lt;</w:t>
-      </w:r>
-      <w:proofErr w:type="spellStart"/>
-      <w:r>
-        <w:rPr>
-          <w:rFonts w:ascii="Courier New" w:eastAsia="Times New Roman" w:hAnsi="Courier New" w:cs="Courier New"/>
-          <w:color w:val="D5B778"/>
-          <w:kern w:val="0"/>
-          <w:sz w:val="20"/>
-          <w:szCs w:val="20"/>
-          <w:lang w:eastAsia="fr-FR"/>
-          <w14:ligatures w14:val="none"/>
-        </w:rPr>
-        <w:t>artifactId</w:t>
-      </w:r>
-      <w:proofErr w:type="spellEnd"/>
-      <w:r>
-        <w:rPr>
-          <w:rFonts w:ascii="Courier New" w:eastAsia="Times New Roman" w:hAnsi="Courier New" w:cs="Courier New"/>
-          <w:color w:val="D5B778"/>
-          <w:kern w:val="0"/>
-          <w:sz w:val="20"/>
-          <w:szCs w:val="20"/>
-          <w:lang w:eastAsia="fr-FR"/>
-          <w14:ligatures w14:val="none"/>
-        </w:rPr>
-        <w:t>&gt;</w:t>
-      </w:r>
-      <w:proofErr w:type="spellStart"/>
-      <w:r>
-        <w:rPr>
-          <w:rFonts w:ascii="Courier New" w:eastAsia="Times New Roman" w:hAnsi="Courier New" w:cs="Courier New"/>
-          <w:color w:val="BCBEC4"/>
-          <w:kern w:val="0"/>
-          <w:sz w:val="20"/>
-          <w:szCs w:val="20"/>
-          <w:lang w:eastAsia="fr-FR"/>
-          <w14:ligatures w14:val="none"/>
-        </w:rPr>
-        <w:t>jackson-databind</w:t>
-      </w:r>
-      <w:proofErr w:type="spellEnd"/>
-      <w:r>
-        <w:rPr>
-          <w:rFonts w:ascii="Courier New" w:eastAsia="Times New Roman" w:hAnsi="Courier New" w:cs="Courier New"/>
-          <w:color w:val="D5B778"/>
-          <w:kern w:val="0"/>
-          <w:sz w:val="20"/>
-          <w:szCs w:val="20"/>
-          <w:lang w:eastAsia="fr-FR"/>
-          <w14:ligatures w14:val="none"/>
-        </w:rPr>
-        <w:t>&lt;/</w:t>
-      </w:r>
-      <w:proofErr w:type="spellStart"/>
-      <w:r>
-        <w:rPr>
-          <w:rFonts w:ascii="Courier New" w:eastAsia="Times New Roman" w:hAnsi="Courier New" w:cs="Courier New"/>
-          <w:color w:val="D5B778"/>
-          <w:kern w:val="0"/>
-          <w:sz w:val="20"/>
-          <w:szCs w:val="20"/>
-          <w:lang w:eastAsia="fr-FR"/>
-          <w14:ligatures w14:val="none"/>
-        </w:rPr>
-        <w:t>artifactId</w:t>
-      </w:r>
-      <w:proofErr w:type="spellEnd"/>
-      <w:r>
-        <w:rPr>
-          <w:rFonts w:ascii="Courier New" w:eastAsia="Times New Roman" w:hAnsi="Courier New" w:cs="Courier New"/>
-          <w:color w:val="D5B778"/>
-          <w:kern w:val="0"/>
-          <w:sz w:val="20"/>
-          <w:szCs w:val="20"/>
-          <w:lang w:eastAsia="fr-FR"/>
-          <w14:ligatures w14:val="none"/>
-        </w:rPr>
-        <w:t>&gt;</w:t>
-      </w:r>
-      <w:r>
-        <w:rPr>
-          <w:rFonts w:ascii="Courier New" w:eastAsia="Times New Roman" w:hAnsi="Courier New" w:cs="Courier New"/>
-          <w:color w:val="D5B778"/>
-          <w:kern w:val="0"/>
-          <w:sz w:val="20"/>
-          <w:szCs w:val="20"/>
-          <w:lang w:eastAsia="fr-FR"/>
-          <w14:ligatures w14:val="none"/>
-        </w:rPr>
-        <w:br/>
-        <w:t xml:space="preserve">        &lt;version&gt;</w:t>
-      </w:r>
-      <w:r>
-        <w:rPr>
-          <w:rFonts w:ascii="Courier New" w:eastAsia="Times New Roman" w:hAnsi="Courier New" w:cs="Courier New"/>
-          <w:color w:val="BCBEC4"/>
-          <w:kern w:val="0"/>
-          <w:sz w:val="20"/>
-          <w:szCs w:val="20"/>
-          <w:lang w:eastAsia="fr-FR"/>
-          <w14:ligatures w14:val="none"/>
-        </w:rPr>
-        <w:t>2.13.4.1</w:t>
-      </w:r>
-      <w:r>
-        <w:rPr>
-          <w:rFonts w:ascii="Courier New" w:eastAsia="Times New Roman" w:hAnsi="Courier New" w:cs="Courier New"/>
-          <w:color w:val="D5B778"/>
-          <w:kern w:val="0"/>
-          <w:sz w:val="20"/>
-          <w:szCs w:val="20"/>
-          <w:lang w:eastAsia="fr-FR"/>
-          <w14:ligatures w14:val="none"/>
-        </w:rPr>
-        <w:t xml:space="preserve">&lt;/version&gt; </w:t>
-      </w:r>
-      <w:r>
-        <w:rPr>
-          <w:rFonts w:ascii="Courier New" w:eastAsia="Times New Roman" w:hAnsi="Courier New" w:cs="Courier New"/>
-          <w:color w:val="7A7E85"/>
-          <w:kern w:val="0"/>
-          <w:sz w:val="20"/>
-          <w:szCs w:val="20"/>
-          <w:lang w:eastAsia="fr-FR"/>
-          <w14:ligatures w14:val="none"/>
-        </w:rPr>
-        <w:t>&lt;!-- Utilisez la dernière version disponible --&gt;</w:t>
-      </w:r>
-      <w:r>
-        <w:rPr>
-          <w:rFonts w:ascii="Courier New" w:eastAsia="Times New Roman" w:hAnsi="Courier New" w:cs="Courier New"/>
-          <w:color w:val="7A7E85"/>
-          <w:kern w:val="0"/>
-          <w:sz w:val="20"/>
-          <w:szCs w:val="20"/>
-          <w:lang w:eastAsia="fr-FR"/>
-          <w14:ligatures w14:val="none"/>
-        </w:rPr>
-        <w:br/>
-        <w:t xml:space="preserve">    </w:t>
-      </w:r>
-      <w:r>
-        <w:rPr>
-          <w:rFonts w:ascii="Courier New" w:eastAsia="Times New Roman" w:hAnsi="Courier New" w:cs="Courier New"/>
-          <w:color w:val="D5B778"/>
-          <w:kern w:val="0"/>
-          <w:sz w:val="20"/>
-          <w:szCs w:val="20"/>
-          <w:lang w:eastAsia="fr-FR"/>
-          <w14:ligatures w14:val="none"/>
-        </w:rPr>
-        <w:t>&lt;/</w:t>
-      </w:r>
-      <w:proofErr w:type="spellStart"/>
-      <w:r>
-        <w:rPr>
-          <w:rFonts w:ascii="Courier New" w:eastAsia="Times New Roman" w:hAnsi="Courier New" w:cs="Courier New"/>
-          <w:color w:val="D5B778"/>
-          <w:kern w:val="0"/>
-          <w:sz w:val="20"/>
-          <w:szCs w:val="20"/>
-          <w:lang w:eastAsia="fr-FR"/>
-          <w14:ligatures w14:val="none"/>
-        </w:rPr>
-        <w:t>dependency</w:t>
-      </w:r>
-      <w:proofErr w:type="spellEnd"/>
-      <w:r>
-        <w:rPr>
-          <w:rFonts w:ascii="Courier New" w:eastAsia="Times New Roman" w:hAnsi="Courier New" w:cs="Courier New"/>
-          <w:color w:val="D5B778"/>
-          <w:kern w:val="0"/>
-          <w:sz w:val="20"/>
-          <w:szCs w:val="20"/>
-          <w:lang w:eastAsia="fr-FR"/>
-          <w14:ligatures w14:val="none"/>
-        </w:rPr>
-        <w:t>&gt;</w:t>
-      </w:r>
-      <w:r>
-        <w:rPr>
-          <w:rFonts w:ascii="Courier New" w:eastAsia="Times New Roman" w:hAnsi="Courier New" w:cs="Courier New"/>
-          <w:color w:val="D5B778"/>
-          <w:kern w:val="0"/>
-          <w:sz w:val="20"/>
-          <w:szCs w:val="20"/>
-          <w:lang w:eastAsia="fr-FR"/>
-          <w14:ligatures w14:val="none"/>
-        </w:rPr>
-        <w:br/>
-      </w:r>
-      <w:r>
-        <w:rPr>
-          <w:rFonts w:ascii="Courier New" w:eastAsia="Times New Roman" w:hAnsi="Courier New" w:cs="Courier New"/>
-          <w:color w:val="D5B778"/>
-          <w:kern w:val="0"/>
-          <w:sz w:val="20"/>
-          <w:szCs w:val="20"/>
-          <w:lang w:eastAsia="fr-FR"/>
-          <w14:ligatures w14:val="none"/>
-        </w:rPr>
-        <w:br/>
-        <w:t>&lt;/</w:t>
-      </w:r>
-      <w:proofErr w:type="spellStart"/>
-      <w:r>
-        <w:rPr>
-          <w:rFonts w:ascii="Courier New" w:eastAsia="Times New Roman" w:hAnsi="Courier New" w:cs="Courier New"/>
-          <w:color w:val="D5B778"/>
-          <w:kern w:val="0"/>
-          <w:sz w:val="20"/>
-          <w:szCs w:val="20"/>
-          <w:lang w:eastAsia="fr-FR"/>
-          <w14:ligatures w14:val="none"/>
-        </w:rPr>
-        <w:t>dependencies</w:t>
-      </w:r>
-      <w:proofErr w:type="spellEnd"/>
-      <w:r>
-        <w:rPr>
-          <w:rFonts w:ascii="Courier New" w:eastAsia="Times New Roman" w:hAnsi="Courier New" w:cs="Courier New"/>
-          <w:color w:val="D5B778"/>
-          <w:kern w:val="0"/>
-          <w:sz w:val="20"/>
-          <w:szCs w:val="20"/>
-          <w:lang w:eastAsia="fr-FR"/>
-          <w14:ligatures w14:val="none"/>
-        </w:rPr>
-        <w:t>&gt;</w:t>
+        <w:t>&lt;/dependencies&gt;</w:t>
       </w:r>
     </w:p>
     <w:p/>
@@ -3929,15 +3497,7 @@
         <w:t> »</w:t>
       </w:r>
       <w:r>
-        <w:t>&gt; « </w:t>
-      </w:r>
-      <w:proofErr w:type="spellStart"/>
-      <w:r>
-        <w:t>Reload</w:t>
-      </w:r>
-      <w:proofErr w:type="spellEnd"/>
-      <w:r>
-        <w:t xml:space="preserve"> Project»</w:t>
+        <w:t>&gt; « Reload Project»</w:t>
       </w:r>
       <w:r>
         <w:t xml:space="preserve"> </w:t>
@@ -3959,21 +3519,8 @@
       <w:r>
         <w:t xml:space="preserve">maintenant : </w:t>
       </w:r>
-      <w:proofErr w:type="spellStart"/>
-      <w:r>
-        <w:t>CAPICAPI_Projet_implementation</w:t>
-      </w:r>
-      <w:proofErr w:type="spellEnd"/>
-      <w:r>
-        <w:t xml:space="preserve"> diagramme des classes/src /src /main/java /</w:t>
-      </w:r>
-      <w:proofErr w:type="spellStart"/>
-      <w:r>
-        <w:t>Fenetre</w:t>
-      </w:r>
-      <w:proofErr w:type="spellEnd"/>
-      <w:r>
-        <w:t xml:space="preserve"> /Fenetre.java</w:t>
+      <w:r>
+        <w:t>CAPICAPI_Projet_implementation diagramme des classes/src /src /main/java /Fenetre /Fenetre.java</w:t>
       </w:r>
     </w:p>
     <w:p>
@@ -3983,14 +3530,15 @@
           <w:shd w:val="clear" w:color="auto" w:fill="FFFFFF"/>
         </w:rPr>
       </w:pPr>
-      <w:bookmarkStart w:id="6" w:name="_Toc153915141"/>
-      <w:r>
-        <w:rPr>
-          <w:shd w:val="clear" w:color="auto" w:fill="FFFFFF"/>
-        </w:rPr>
+      <w:bookmarkStart w:id="7" w:name="_Toc154566356"/>
+      <w:r>
+        <w:rPr>
+          <w:shd w:val="clear" w:color="auto" w:fill="FFFFFF"/>
+        </w:rPr>
+        <w:lastRenderedPageBreak/>
         <w:t>Motivation</w:t>
       </w:r>
-      <w:bookmarkEnd w:id="6"/>
+      <w:bookmarkEnd w:id="7"/>
     </w:p>
     <w:p>
       <w:pPr>
@@ -3999,24 +3547,24 @@
           <w:shd w:val="clear" w:color="auto" w:fill="FFFFFF"/>
         </w:rPr>
       </w:pPr>
-      <w:bookmarkStart w:id="7" w:name="_Toc153915142"/>
+      <w:bookmarkStart w:id="8" w:name="_Toc154566357"/>
       <w:r>
         <w:rPr>
           <w:shd w:val="clear" w:color="auto" w:fill="FFFFFF"/>
         </w:rPr>
         <w:t>Explication</w:t>
       </w:r>
-      <w:bookmarkEnd w:id="7"/>
+      <w:bookmarkEnd w:id="8"/>
     </w:p>
     <w:p>
       <w:pPr>
         <w:pStyle w:val="Titre3"/>
       </w:pPr>
-      <w:bookmarkStart w:id="8" w:name="_Toc153915143"/>
+      <w:bookmarkStart w:id="9" w:name="_Toc154566358"/>
       <w:r>
         <w:t>Singleton</w:t>
       </w:r>
-      <w:bookmarkEnd w:id="8"/>
+      <w:bookmarkEnd w:id="9"/>
     </w:p>
     <w:p>
       <w:pPr>
@@ -4035,15 +3583,7 @@
         <w:t xml:space="preserve"> </w:t>
       </w:r>
       <w:r>
-        <w:t xml:space="preserve">utilisé est le singleton. Dans notre implémentation, la classe </w:t>
-      </w:r>
-      <w:proofErr w:type="spellStart"/>
-      <w:r>
-        <w:t>PlanningPoker</w:t>
-      </w:r>
-      <w:proofErr w:type="spellEnd"/>
-      <w:r>
-        <w:t xml:space="preserve"> a été conçue comme une classe singleton, assurant ainsi une unique instance de cette classe dans tout le programme. Les variables de la classe, sont privées pour garantir un contrôle strict sur leur accès.</w:t>
+        <w:t>utilisé est le singleton. Dans notre implémentation, la classe PlanningPoker a été conçue comme une classe singleton, assurant ainsi une unique instance de cette classe dans tout le programme. Les variables de la classe, sont privées pour garantir un contrôle strict sur leur accès.</w:t>
       </w:r>
     </w:p>
     <w:p>
@@ -4058,23 +3598,7 @@
         <w:jc w:val="both"/>
       </w:pPr>
       <w:r>
-        <w:t xml:space="preserve">Le constructeur de la classe </w:t>
-      </w:r>
-      <w:proofErr w:type="spellStart"/>
-      <w:r>
-        <w:t>PlanningPoker</w:t>
-      </w:r>
-      <w:proofErr w:type="spellEnd"/>
-      <w:r>
-        <w:t xml:space="preserve"> a été défini comme privé, empêchant ainsi la création d'instances multiples de la classe. Pour accéder à l'instance unique, nous avons créé une méthode statique </w:t>
-      </w:r>
-      <w:proofErr w:type="spellStart"/>
-      <w:r>
-        <w:t>getInstance</w:t>
-      </w:r>
-      <w:proofErr w:type="spellEnd"/>
-      <w:r>
-        <w:t>(). Cette méthode crée l'instance si elle n'existe pas encore, sinon elle renvoie simplement l'instance existante.</w:t>
+        <w:t>Le constructeur de la classe PlanningPoker a été défini comme privé, empêchant ainsi la création d'instances multiples de la classe. Pour accéder à l'instance unique, nous avons créé une méthode statique getInstance(). Cette méthode crée l'instance si elle n'existe pas encore, sinon elle renvoie simplement l'instance existante.</w:t>
       </w:r>
     </w:p>
     <w:p>
@@ -4089,15 +3613,7 @@
         <w:jc w:val="both"/>
       </w:pPr>
       <w:r>
-        <w:t xml:space="preserve">Cette approche assure que notre application ne dispose que d'une seule instance de la classe </w:t>
-      </w:r>
-      <w:proofErr w:type="spellStart"/>
-      <w:r>
-        <w:t>PlanningPoker</w:t>
-      </w:r>
-      <w:proofErr w:type="spellEnd"/>
-      <w:r>
-        <w:t>, évitant ainsi des problèmes potentiels liés à la gestion de multiples instances.</w:t>
+        <w:t>Cette approche assure que notre application ne dispose que d'une seule instance de la classe PlanningPoker, évitant ainsi des problèmes potentiels liés à la gestion de multiples instances.</w:t>
       </w:r>
     </w:p>
     <w:p>
@@ -4107,7 +3623,7 @@
           <w:shd w:val="clear" w:color="auto" w:fill="FFFFFF"/>
         </w:rPr>
       </w:pPr>
-      <w:bookmarkStart w:id="9" w:name="_Toc153915144"/>
+      <w:bookmarkStart w:id="10" w:name="_Toc154566359"/>
       <w:r>
         <w:rPr>
           <w:shd w:val="clear" w:color="auto" w:fill="FFFFFF"/>
@@ -4120,7 +3636,7 @@
         </w:rPr>
         <w:t>ntégration continue</w:t>
       </w:r>
-      <w:bookmarkEnd w:id="9"/>
+      <w:bookmarkEnd w:id="10"/>
     </w:p>
     <w:p>
       <w:pPr>
@@ -4129,14 +3645,14 @@
           <w:shd w:val="clear" w:color="auto" w:fill="FFFFFF"/>
         </w:rPr>
       </w:pPr>
-      <w:bookmarkStart w:id="10" w:name="_Toc153915145"/>
+      <w:bookmarkStart w:id="11" w:name="_Toc154566360"/>
       <w:r>
         <w:rPr>
           <w:shd w:val="clear" w:color="auto" w:fill="FFFFFF"/>
         </w:rPr>
         <w:t>Explication</w:t>
       </w:r>
-      <w:bookmarkEnd w:id="10"/>
+      <w:bookmarkEnd w:id="11"/>
     </w:p>
     <w:p/>
     <w:p>
@@ -4146,7 +3662,7 @@
           <w:shd w:val="clear" w:color="auto" w:fill="FFFFFF"/>
         </w:rPr>
       </w:pPr>
-      <w:bookmarkStart w:id="11" w:name="_Toc153915146"/>
+      <w:bookmarkStart w:id="12" w:name="_Toc154566361"/>
       <w:r>
         <w:rPr>
           <w:shd w:val="clear" w:color="auto" w:fill="FFFFFF"/>
@@ -4159,7 +3675,7 @@
         </w:rPr>
         <w:t xml:space="preserve"> des tests</w:t>
       </w:r>
-      <w:bookmarkEnd w:id="11"/>
+      <w:bookmarkEnd w:id="12"/>
     </w:p>
     <w:p/>
     <w:p>
@@ -4169,7 +3685,7 @@
           <w:shd w:val="clear" w:color="auto" w:fill="FFFFFF"/>
         </w:rPr>
       </w:pPr>
-      <w:bookmarkStart w:id="12" w:name="_Toc153915147"/>
+      <w:bookmarkStart w:id="13" w:name="_Toc154566362"/>
       <w:r>
         <w:rPr>
           <w:shd w:val="clear" w:color="auto" w:fill="FFFFFF"/>
@@ -4182,7 +3698,7 @@
         </w:rPr>
         <w:t xml:space="preserve"> de la documentation</w:t>
       </w:r>
-      <w:bookmarkEnd w:id="12"/>
+      <w:bookmarkEnd w:id="13"/>
     </w:p>
     <w:p>
       <w:pPr>
@@ -4195,35 +3711,14 @@
         <w:jc w:val="both"/>
       </w:pPr>
       <w:r>
-        <w:t xml:space="preserve">Dans le cadre de notre projet de Planning Poker, nous avons pris la décision d'utiliser </w:t>
-      </w:r>
-      <w:proofErr w:type="spellStart"/>
-      <w:r>
-        <w:t>Doxygen</w:t>
-      </w:r>
-      <w:proofErr w:type="spellEnd"/>
-      <w:r>
-        <w:t xml:space="preserve"> comme outil de génération de documentation. </w:t>
-      </w:r>
-      <w:proofErr w:type="spellStart"/>
-      <w:r>
-        <w:t>Doxygen</w:t>
-      </w:r>
-      <w:proofErr w:type="spellEnd"/>
-      <w:r>
-        <w:t xml:space="preserve"> est un générateur de documentation largement utilisé dans l'écosystème du développement logiciel. Son principal objectif est de simplifier et d'automatiser le processus de création de documentation à partir du code source.</w:t>
+        <w:t>Dans le cadre de notre projet de Planning Poker, nous avons pris la décision d'utiliser Doxygen comme outil de génération de documentation. Doxygen est un générateur de documentation largement utilisé dans l'écosystème du développement logiciel. Son principal objectif est de simplifier et d'automatiser le processus de création de documentation à partir du code source.</w:t>
       </w:r>
     </w:p>
     <w:p/>
     <w:p/>
     <w:p>
-      <w:proofErr w:type="spellStart"/>
-      <w:r>
-        <w:t>Doxygen</w:t>
-      </w:r>
-      <w:proofErr w:type="spellEnd"/>
-      <w:r>
-        <w:t> :</w:t>
+      <w:r>
+        <w:t>Doxygen :</w:t>
       </w:r>
     </w:p>
     <w:p>
@@ -4235,23 +3730,7 @@
         </w:numPr>
       </w:pPr>
       <w:r>
-        <w:t xml:space="preserve">Copiez le chemin d'installation de </w:t>
-      </w:r>
-      <w:proofErr w:type="spellStart"/>
-      <w:r>
-        <w:t>Doxygen</w:t>
-      </w:r>
-      <w:proofErr w:type="spellEnd"/>
-      <w:r>
-        <w:t xml:space="preserve"> (par exemple, C:\Program Files\</w:t>
-      </w:r>
-      <w:proofErr w:type="spellStart"/>
-      <w:r>
-        <w:t>doxygen</w:t>
-      </w:r>
-      <w:proofErr w:type="spellEnd"/>
-      <w:r>
-        <w:t>\bin).</w:t>
+        <w:t>Copiez le chemin d'installation de Doxygen (par exemple, C:\Program Files\doxygen\bin).</w:t>
       </w:r>
     </w:p>
     <w:p>
@@ -4335,15 +3814,7 @@
         </w:numPr>
       </w:pPr>
       <w:r>
-        <w:t xml:space="preserve">Cliquez sur "Nouveau" et ajoutez le chemin d'installation de </w:t>
-      </w:r>
-      <w:proofErr w:type="spellStart"/>
-      <w:r>
-        <w:t>Doxygen</w:t>
-      </w:r>
-      <w:proofErr w:type="spellEnd"/>
-      <w:r>
-        <w:t>.</w:t>
+        <w:t>Cliquez sur "Nouveau" et ajoutez le chemin d'installation de Doxygen.</w:t>
       </w:r>
     </w:p>
     <w:p>
@@ -4367,6 +3838,7 @@
         </w:numPr>
       </w:pPr>
       <w:r>
+        <w:lastRenderedPageBreak/>
         <w:t>Redémarrez votre fenêtre de commande : Fermez toutes les fenêtres de commande ouvertes et ouvrez-en une nouvelle. Cela garantira que les modifications apportées au PATH prennent effet.</w:t>
       </w:r>
     </w:p>
@@ -4379,23 +3851,7 @@
         </w:numPr>
       </w:pPr>
       <w:r>
-        <w:t xml:space="preserve">Maintenant, essayez d'exécuter à nouveau la commande </w:t>
-      </w:r>
-      <w:proofErr w:type="spellStart"/>
-      <w:r>
-        <w:t>doxygen</w:t>
-      </w:r>
-      <w:proofErr w:type="spellEnd"/>
-      <w:r>
-        <w:t xml:space="preserve"> -g </w:t>
-      </w:r>
-      <w:proofErr w:type="spellStart"/>
-      <w:r>
-        <w:t>Doxyfile</w:t>
-      </w:r>
-      <w:proofErr w:type="spellEnd"/>
-      <w:r>
-        <w:t xml:space="preserve"> dans la nouvelle fenêtre de commande.</w:t>
+        <w:t>Maintenant, essayez d'exécuter à nouveau la commande doxygen -g Doxyfile dans la nouvelle fenêtre de commande.</w:t>
       </w:r>
     </w:p>
     <w:p>
@@ -4413,110 +3869,89 @@
         <w:t>ça</w:t>
       </w:r>
       <w:r>
-        <w:t xml:space="preserve"> : C:\Users\Maude&gt;doxygen -g </w:t>
-      </w:r>
-      <w:proofErr w:type="spellStart"/>
-      <w:r>
-        <w:t>Doxyfile</w:t>
-      </w:r>
-      <w:proofErr w:type="spellEnd"/>
+        <w:t> : C:\Users\Maude&gt;doxygen -g Doxyfile</w:t>
+      </w:r>
     </w:p>
     <w:p>
       <w:pPr>
         <w:pStyle w:val="Paragraphedeliste"/>
-      </w:pPr>
-      <w:r>
-        <w:t>Configuration file '</w:t>
-      </w:r>
-      <w:proofErr w:type="spellStart"/>
-      <w:r>
-        <w:t>Doxyfile</w:t>
-      </w:r>
-      <w:proofErr w:type="spellEnd"/>
-      <w:r>
-        <w:t xml:space="preserve">' </w:t>
-      </w:r>
-      <w:proofErr w:type="spellStart"/>
-      <w:r>
-        <w:t>created</w:t>
-      </w:r>
-      <w:proofErr w:type="spellEnd"/>
-      <w:r>
-        <w:t>.</w:t>
+        <w:rPr>
+          <w:lang w:val="en-GB"/>
+        </w:rPr>
+      </w:pPr>
+      <w:r>
+        <w:rPr>
+          <w:lang w:val="en-GB"/>
+        </w:rPr>
+        <w:t>Configuration file 'Doxyfile' created.</w:t>
       </w:r>
     </w:p>
     <w:p>
       <w:pPr>
         <w:pStyle w:val="Paragraphedeliste"/>
-      </w:pPr>
-      <w:proofErr w:type="spellStart"/>
-      <w:r>
-        <w:t>Now</w:t>
-      </w:r>
-      <w:proofErr w:type="spellEnd"/>
-      <w:r>
+        <w:rPr>
+          <w:lang w:val="en-GB"/>
+        </w:rPr>
+      </w:pPr>
+      <w:r>
+        <w:rPr>
+          <w:lang w:val="en-GB"/>
+        </w:rPr>
+        <w:t>Now edit the configuration file and enter</w:t>
+      </w:r>
+    </w:p>
+    <w:p>
+      <w:pPr>
+        <w:pStyle w:val="Paragraphedeliste"/>
+        <w:rPr>
+          <w:lang w:val="en-GB"/>
+        </w:rPr>
+      </w:pPr>
+      <w:r>
+        <w:rPr>
+          <w:lang w:val="en-GB"/>
+        </w:rPr>
         <w:t xml:space="preserve"> </w:t>
       </w:r>
-      <w:proofErr w:type="spellStart"/>
-      <w:r>
-        <w:t>edit</w:t>
-      </w:r>
-      <w:proofErr w:type="spellEnd"/>
-      <w:r>
-        <w:t xml:space="preserve"> the configuration file and enter</w:t>
+      <w:r>
+        <w:rPr>
+          <w:lang w:val="en-GB"/>
+        </w:rPr>
+        <w:t>D</w:t>
+      </w:r>
+      <w:r>
+        <w:rPr>
+          <w:lang w:val="en-GB"/>
+        </w:rPr>
+        <w:t>oxygen</w:t>
       </w:r>
     </w:p>
     <w:p>
       <w:pPr>
         <w:pStyle w:val="Paragraphedeliste"/>
-      </w:pPr>
-      <w:r>
-        <w:t xml:space="preserve"> </w:t>
-      </w:r>
-      <w:proofErr w:type="spellStart"/>
-      <w:r>
-        <w:t>D</w:t>
-      </w:r>
-      <w:r>
-        <w:t>oxygen</w:t>
-      </w:r>
-      <w:proofErr w:type="spellEnd"/>
+        <w:rPr>
+          <w:lang w:val="en-GB"/>
+        </w:rPr>
+      </w:pPr>
+      <w:r>
+        <w:rPr>
+          <w:lang w:val="en-GB"/>
+        </w:rPr>
+        <w:t>to generate the documentation for your project</w:t>
+      </w:r>
+      <w:r>
+        <w:rPr>
+          <w:lang w:val="en-GB"/>
+        </w:rPr>
+        <w:t>)</w:t>
+      </w:r>
     </w:p>
     <w:p>
       <w:pPr>
         <w:pStyle w:val="Paragraphedeliste"/>
-      </w:pPr>
-      <w:r>
-        <w:t xml:space="preserve">to </w:t>
-      </w:r>
-      <w:proofErr w:type="spellStart"/>
-      <w:r>
-        <w:t>generate</w:t>
-      </w:r>
-      <w:proofErr w:type="spellEnd"/>
-      <w:r>
-        <w:t xml:space="preserve"> the documentation for </w:t>
-      </w:r>
-      <w:proofErr w:type="spellStart"/>
-      <w:r>
-        <w:t>your</w:t>
-      </w:r>
-      <w:proofErr w:type="spellEnd"/>
-      <w:r>
-        <w:t xml:space="preserve"> </w:t>
-      </w:r>
-      <w:proofErr w:type="spellStart"/>
-      <w:r>
-        <w:t>project</w:t>
-      </w:r>
-      <w:proofErr w:type="spellEnd"/>
-      <w:r>
-        <w:t>)</w:t>
-      </w:r>
-    </w:p>
-    <w:p>
-      <w:pPr>
-        <w:pStyle w:val="Paragraphedeliste"/>
+        <w:rPr>
+          <w:lang w:val="en-GB"/>
+        </w:rPr>
       </w:pPr>
     </w:p>
     <w:p>
@@ -4528,15 +3963,7 @@
         </w:numPr>
       </w:pPr>
       <w:r>
-        <w:t xml:space="preserve">Tu ouvres </w:t>
-      </w:r>
-      <w:proofErr w:type="spellStart"/>
-      <w:r>
-        <w:t>Doxyfile</w:t>
-      </w:r>
-      <w:proofErr w:type="spellEnd"/>
-      <w:r>
-        <w:t xml:space="preserve"> avec VSC</w:t>
+        <w:t>Tu ouvres Doxyfile avec VSC</w:t>
       </w:r>
     </w:p>
     <w:p>
@@ -4548,15 +3975,7 @@
         </w:numPr>
       </w:pPr>
       <w:r>
-        <w:t xml:space="preserve">Tu modifies les variables </w:t>
-      </w:r>
-      <w:proofErr w:type="spellStart"/>
-      <w:r>
-        <w:t>suivantre</w:t>
-      </w:r>
-      <w:proofErr w:type="spellEnd"/>
-      <w:r>
-        <w:t xml:space="preserve"> : </w:t>
+        <w:t xml:space="preserve">Tu modifies les variables suivantre : </w:t>
       </w:r>
     </w:p>
     <w:p>
@@ -4638,7 +4057,6 @@
         </w:rPr>
         <w:t>"</w:t>
       </w:r>
-      <w:proofErr w:type="spellStart"/>
       <w:r>
         <w:rPr>
           <w:rFonts w:ascii="Consolas" w:eastAsia="Times New Roman" w:hAnsi="Consolas" w:cs="Times New Roman"/>
@@ -4651,7 +4069,6 @@
         </w:rPr>
         <w:t>CAPI_Projet</w:t>
       </w:r>
-      <w:proofErr w:type="spellEnd"/>
       <w:r>
         <w:rPr>
           <w:rFonts w:ascii="Consolas" w:eastAsia="Times New Roman" w:hAnsi="Consolas" w:cs="Times New Roman"/>
@@ -5093,19 +4510,9 @@
       <w:r>
         <w:t xml:space="preserve">Après tu fais </w:t>
       </w:r>
-      <w:proofErr w:type="spellStart"/>
-      <w:r>
-        <w:t>doxygen</w:t>
-      </w:r>
-      <w:proofErr w:type="spellEnd"/>
-      <w:r>
-        <w:t xml:space="preserve"> </w:t>
-      </w:r>
-      <w:proofErr w:type="spellStart"/>
-      <w:r>
-        <w:t>Doxyfile</w:t>
-      </w:r>
-      <w:proofErr w:type="spellEnd"/>
+      <w:r>
+        <w:t>doxygen Doxyfile</w:t>
+      </w:r>
     </w:p>
     <w:p>
       <w:pPr>

</xml_diff>

<commit_message>
Mis en place des commentaires Doxygen pour les test unitaire
</commit_message>
<xml_diff>
--- a/Rapport.docx
+++ b/Rapport.docx
@@ -2233,7 +2233,22 @@
         <w:pStyle w:val="Sansinterligne"/>
       </w:pPr>
       <w:r>
-        <w:t>Maude a joué un rôle essentiel dans le développement de l'interface utilisateur de l'application de Planning Poker. Sa contribution s'est concentrée sur la mise en place des différents menus, ainsi que la navigation fluide vers le plateau de jeu.</w:t>
+        <w:t>On s’est concentrée sur le</w:t>
+      </w:r>
+      <w:r>
+        <w:t xml:space="preserve"> développement de l'interface utilisateur de l'application de Planning Poker</w:t>
+      </w:r>
+      <w:r>
+        <w:t>,</w:t>
+      </w:r>
+      <w:r>
+        <w:t xml:space="preserve"> </w:t>
+      </w:r>
+      <w:r>
+        <w:t>Notamment, sur</w:t>
+      </w:r>
+      <w:r>
+        <w:t xml:space="preserve"> la mise en place des différents menus, ainsi que la navigation fluide vers le plateau de jeu.</w:t>
       </w:r>
     </w:p>
     <w:p>
@@ -2339,7 +2354,7 @@
           <w:noProof/>
         </w:rPr>
         <w:drawing>
-          <wp:inline distT="0" distB="0" distL="0" distR="0" wp14:anchorId="71B7F1DC" wp14:editId="01D5C642">
+          <wp:inline distT="0" distB="0" distL="0" distR="0" wp14:anchorId="71B7F1DC" wp14:editId="18052DE3">
             <wp:extent cx="4535560" cy="2448000"/>
             <wp:effectExtent l="0" t="0" r="0" b="0"/>
             <wp:docPr id="1838072888" name="Image 1" descr="Une image contenant texte, Appareils électroniques, capture d’écran, logiciel&#10;&#10;Description générée automatiquement"/>
@@ -2402,7 +2417,13 @@
         <w:jc w:val="both"/>
       </w:pPr>
       <w:r>
-        <w:t>Concernant la gestion du nombre de joueurs, Maude a mis en place des contrôles pour garantir que chaque pseudo soit unique et non nul, évitant ainsi des confusions lors du vote.</w:t>
+        <w:t xml:space="preserve">Concernant la gestion du nombre de joueurs, </w:t>
+      </w:r>
+      <w:r>
+        <w:t>on</w:t>
+      </w:r>
+      <w:r>
+        <w:t xml:space="preserve"> a mis en place des contrôles pour garantir que chaque pseudo soit unique et non nul, évitant ainsi des confusions lors du vote.</w:t>
       </w:r>
     </w:p>
     <w:p>
@@ -2543,7 +2564,7 @@
         </w:rPr>
         <w:lastRenderedPageBreak/>
         <w:drawing>
-          <wp:inline distT="0" distB="0" distL="0" distR="0" wp14:anchorId="207E667A" wp14:editId="20AF5828">
+          <wp:inline distT="0" distB="0" distL="0" distR="0" wp14:anchorId="207E667A" wp14:editId="5EC072E9">
             <wp:extent cx="4563556" cy="2448000"/>
             <wp:effectExtent l="0" t="0" r="8890" b="0"/>
             <wp:docPr id="1281103189" name="Image 2" descr="Une image contenant texte, capture d’écran, Police&#10;&#10;Description générée automatiquement"/>
@@ -2617,7 +2638,7 @@
           <w:noProof/>
         </w:rPr>
         <w:drawing>
-          <wp:inline distT="0" distB="0" distL="0" distR="0" wp14:anchorId="3257523C" wp14:editId="617D583F">
+          <wp:inline distT="0" distB="0" distL="0" distR="0" wp14:anchorId="3257523C" wp14:editId="713A2593">
             <wp:extent cx="4563028" cy="2448000"/>
             <wp:effectExtent l="0" t="0" r="9525" b="0"/>
             <wp:docPr id="429304741" name="Image 5" descr="Une image contenant texte, capture d’écran, logiciel, Police&#10;&#10;Description générée automatiquement"/>
@@ -3087,10 +3108,9 @@
     <w:p>
       <w:pPr>
         <w:pStyle w:val="Sansinterligne"/>
-        <w:jc w:val="center"/>
-      </w:pPr>
-      <w:r>
-        <w:t xml:space="preserve">Fina : Dans le fichier main, je teste les classes </w:t>
+      </w:pPr>
+      <w:r>
+        <w:t xml:space="preserve">Dans le fichier main, je teste les classes </w:t>
       </w:r>
       <w:r>
         <w:t>pour jouer à la partie PlanningPoker</w:t>
@@ -3654,7 +3674,6 @@
       </w:r>
       <w:bookmarkEnd w:id="11"/>
     </w:p>
-    <w:p/>
     <w:p>
       <w:pPr>
         <w:pStyle w:val="Titre3"/>
@@ -3676,8 +3695,68 @@
         <w:t xml:space="preserve"> des tests</w:t>
       </w:r>
       <w:bookmarkEnd w:id="12"/>
-    </w:p>
-    <w:p/>
+      <w:r>
+        <w:rPr>
+          <w:shd w:val="clear" w:color="auto" w:fill="FFFFFF"/>
+        </w:rPr>
+        <w:t> </w:t>
+      </w:r>
+      <w:r>
+        <w:rPr>
+          <w:shd w:val="clear" w:color="auto" w:fill="FFFFFF"/>
+        </w:rPr>
+        <w:t xml:space="preserve">unitaires </w:t>
+      </w:r>
+      <w:r>
+        <w:rPr>
+          <w:shd w:val="clear" w:color="auto" w:fill="FFFFFF"/>
+        </w:rPr>
+        <w:t>:</w:t>
+      </w:r>
+      <w:r>
+        <w:rPr>
+          <w:shd w:val="clear" w:color="auto" w:fill="FFFFFF"/>
+        </w:rPr>
+        <w:t xml:space="preserve"> </w:t>
+      </w:r>
+      <w:r>
+        <w:rPr>
+          <w:shd w:val="clear" w:color="auto" w:fill="FFFFFF"/>
+        </w:rPr>
+        <w:t xml:space="preserve"> </w:t>
+      </w:r>
+      <w:r>
+        <w:rPr>
+          <w:shd w:val="clear" w:color="auto" w:fill="FFFFFF"/>
+        </w:rPr>
+        <w:t>JUnit</w:t>
+      </w:r>
+    </w:p>
+    <w:p>
+      <w:r>
+        <w:t>On a</w:t>
+      </w:r>
+      <w:r>
+        <w:t xml:space="preserve"> créé quatre fichiers de tests unitaires dans le répertoire "Test/java" de </w:t>
+      </w:r>
+      <w:r>
+        <w:t>n</w:t>
+      </w:r>
+      <w:r>
+        <w:t>otre projet, avec le chemin complet étant "CAPI\CAPI_Projet\src\test\java".</w:t>
+      </w:r>
+    </w:p>
+    <w:p>
+      <w:r>
+        <w:t xml:space="preserve">Ces fichiers de test sont conçus pour vérifier le bon fonctionnement de certaines parties de </w:t>
+      </w:r>
+      <w:r>
+        <w:t>n</w:t>
+      </w:r>
+      <w:r>
+        <w:t>otre code.</w:t>
+      </w:r>
+    </w:p>
     <w:p>
       <w:pPr>
         <w:pStyle w:val="Titre3"/>
@@ -3699,6 +3778,24 @@
         <w:t xml:space="preserve"> de la documentation</w:t>
       </w:r>
       <w:bookmarkEnd w:id="13"/>
+      <w:r>
+        <w:rPr>
+          <w:shd w:val="clear" w:color="auto" w:fill="FFFFFF"/>
+        </w:rPr>
+        <w:t> :</w:t>
+      </w:r>
+      <w:r>
+        <w:rPr>
+          <w:shd w:val="clear" w:color="auto" w:fill="FFFFFF"/>
+        </w:rPr>
+        <w:t xml:space="preserve"> </w:t>
+      </w:r>
+      <w:r>
+        <w:rPr>
+          <w:shd w:val="clear" w:color="auto" w:fill="FFFFFF"/>
+        </w:rPr>
+        <w:t>Doxygen</w:t>
+      </w:r>
     </w:p>
     <w:p>
       <w:pPr>
@@ -3714,8 +3811,6 @@
         <w:t>Dans le cadre de notre projet de Planning Poker, nous avons pris la décision d'utiliser Doxygen comme outil de génération de documentation. Doxygen est un générateur de documentation largement utilisé dans l'écosystème du développement logiciel. Son principal objectif est de simplifier et d'automatiser le processus de création de documentation à partir du code source.</w:t>
       </w:r>
     </w:p>
-    <w:p/>
-    <w:p/>
     <w:p>
       <w:r>
         <w:t>Doxygen :</w:t>
@@ -3869,7 +3964,13 @@
         <w:t>ça</w:t>
       </w:r>
       <w:r>
-        <w:t> : C:\Users\Maude&gt;doxygen -g Doxyfile</w:t>
+        <w:t> : C:\Users\</w:t>
+      </w:r>
+      <w:r>
+        <w:t>user_name</w:t>
+      </w:r>
+      <w:r>
+        <w:t>&gt;doxygen -g Doxyfile</w:t>
       </w:r>
     </w:p>
     <w:p>

</xml_diff>

<commit_message>
Génération du diagramme de classe complet
Fichier : Diagramme_des_classes_complets
Première version est : Diagramme_des_classes_version_1
</commit_message>
<xml_diff>
--- a/Rapport.docx
+++ b/Rapport.docx
@@ -2354,7 +2354,7 @@
           <w:noProof/>
         </w:rPr>
         <w:drawing>
-          <wp:inline distT="0" distB="0" distL="0" distR="0" wp14:anchorId="71B7F1DC" wp14:editId="18052DE3">
+          <wp:inline distT="0" distB="0" distL="0" distR="0" wp14:anchorId="71B7F1DC" wp14:editId="4641440E">
             <wp:extent cx="4535560" cy="2448000"/>
             <wp:effectExtent l="0" t="0" r="0" b="0"/>
             <wp:docPr id="1838072888" name="Image 1" descr="Une image contenant texte, Appareils électroniques, capture d’écran, logiciel&#10;&#10;Description générée automatiquement"/>
@@ -2564,7 +2564,7 @@
         </w:rPr>
         <w:lastRenderedPageBreak/>
         <w:drawing>
-          <wp:inline distT="0" distB="0" distL="0" distR="0" wp14:anchorId="207E667A" wp14:editId="5EC072E9">
+          <wp:inline distT="0" distB="0" distL="0" distR="0" wp14:anchorId="207E667A" wp14:editId="7D6FD4BD">
             <wp:extent cx="4563556" cy="2448000"/>
             <wp:effectExtent l="0" t="0" r="8890" b="0"/>
             <wp:docPr id="1281103189" name="Image 2" descr="Une image contenant texte, capture d’écran, Police&#10;&#10;Description générée automatiquement"/>
@@ -2638,7 +2638,7 @@
           <w:noProof/>
         </w:rPr>
         <w:drawing>
-          <wp:inline distT="0" distB="0" distL="0" distR="0" wp14:anchorId="3257523C" wp14:editId="713A2593">
+          <wp:inline distT="0" distB="0" distL="0" distR="0" wp14:anchorId="3257523C" wp14:editId="0416E585">
             <wp:extent cx="4563028" cy="2448000"/>
             <wp:effectExtent l="0" t="0" r="9525" b="0"/>
             <wp:docPr id="429304741" name="Image 5" descr="Une image contenant texte, capture d’écran, logiciel, Police&#10;&#10;Description générée automatiquement"/>
@@ -3021,17 +3021,12 @@
       </w:r>
       <w:bookmarkEnd w:id="6"/>
     </w:p>
-    <w:p/>
-    <w:p>
-      <w:pPr>
-        <w:pStyle w:val="Paragraphedeliste"/>
-        <w:numPr>
-          <w:ilvl w:val="0"/>
-          <w:numId w:val="6"/>
-        </w:numPr>
-      </w:pPr>
-      <w:r>
-        <w:t>single patterns ?</w:t>
+    <w:p>
+      <w:r>
+        <w:t>S</w:t>
+      </w:r>
+      <w:r>
+        <w:t>ingle patterns</w:t>
       </w:r>
     </w:p>
     <w:p>

</xml_diff>

<commit_message>
Mis à jour Rapport
Mise au propre + réorganiser les parties
</commit_message>
<xml_diff>
--- a/Rapport.docx
+++ b/Rapport.docx
@@ -4,8 +4,6 @@
   <w:body>
     <w:p>
       <w:pPr>
-        <w:shd w:val="clear" w:color="auto" w:fill="FFFFFF"/>
-        <w:spacing w:before="100" w:beforeAutospacing="1" w:after="100" w:afterAutospacing="1" w:line="240" w:lineRule="auto"/>
         <w:rPr>
           <w:rFonts w:ascii="Segoe UI" w:eastAsia="Times New Roman" w:hAnsi="Segoe UI" w:cs="Segoe UI"/>
           <w:color w:val="1D2125"/>
@@ -16,7 +14,9 @@
           <w14:ligatures w14:val="none"/>
         </w:rPr>
       </w:pPr>
-      <w:r>
+    </w:p>
+    <w:p>
+      <w:pPr>
         <w:rPr>
           <w:rFonts w:ascii="Segoe UI" w:eastAsia="Times New Roman" w:hAnsi="Segoe UI" w:cs="Segoe UI"/>
           <w:color w:val="1D2125"/>
@@ -26,9 +26,62 @@
           <w:lang w:eastAsia="fr-FR"/>
           <w14:ligatures w14:val="none"/>
         </w:rPr>
-        <w:t>Note</w:t>
-      </w:r>
-      <w:r>
+      </w:pPr>
+    </w:p>
+    <w:p>
+      <w:pPr>
+        <w:pStyle w:val="Titre"/>
+        <w:rPr>
+          <w:rFonts w:eastAsia="Times New Roman"/>
+          <w:sz w:val="180"/>
+          <w:szCs w:val="180"/>
+          <w:lang w:eastAsia="fr-FR"/>
+        </w:rPr>
+      </w:pPr>
+    </w:p>
+    <w:p>
+      <w:pPr>
+        <w:pStyle w:val="Titre"/>
+        <w:rPr>
+          <w:rFonts w:eastAsia="Times New Roman"/>
+          <w:sz w:val="180"/>
+          <w:szCs w:val="180"/>
+          <w:lang w:eastAsia="fr-FR"/>
+        </w:rPr>
+      </w:pPr>
+      <w:r>
+        <w:rPr>
+          <w:rFonts w:eastAsia="Times New Roman"/>
+          <w:sz w:val="180"/>
+          <w:szCs w:val="180"/>
+          <w:lang w:eastAsia="fr-FR"/>
+        </w:rPr>
+        <w:t>Planning Poker</w:t>
+      </w:r>
+    </w:p>
+    <w:p>
+      <w:pPr>
+        <w:rPr>
+          <w:lang w:eastAsia="fr-FR"/>
+        </w:rPr>
+      </w:pPr>
+    </w:p>
+    <w:p>
+      <w:pPr>
+        <w:pStyle w:val="Titre"/>
+        <w:rPr>
+          <w:lang w:eastAsia="fr-FR"/>
+        </w:rPr>
+      </w:pPr>
+      <w:r>
+        <w:rPr>
+          <w:lang w:eastAsia="fr-FR"/>
+        </w:rPr>
+        <w:t>Application sous Java</w:t>
+      </w:r>
+    </w:p>
+    <w:p>
+      <w:pPr>
         <w:rPr>
           <w:rFonts w:ascii="Segoe UI" w:eastAsia="Times New Roman" w:hAnsi="Segoe UI" w:cs="Segoe UI"/>
           <w:color w:val="1D2125"/>
@@ -38,18 +91,10 @@
           <w:lang w:eastAsia="fr-FR"/>
           <w14:ligatures w14:val="none"/>
         </w:rPr>
-        <w:t> :</w:t>
-      </w:r>
-    </w:p>
-    <w:p>
-      <w:pPr>
-        <w:pStyle w:val="Paragraphedeliste"/>
-        <w:numPr>
-          <w:ilvl w:val="0"/>
-          <w:numId w:val="2"/>
-        </w:numPr>
-        <w:shd w:val="clear" w:color="auto" w:fill="FFFFFF"/>
-        <w:spacing w:before="100" w:beforeAutospacing="1" w:after="100" w:afterAutospacing="1" w:line="240" w:lineRule="auto"/>
+      </w:pPr>
+    </w:p>
+    <w:p>
+      <w:pPr>
         <w:rPr>
           <w:rFonts w:ascii="Segoe UI" w:eastAsia="Times New Roman" w:hAnsi="Segoe UI" w:cs="Segoe UI"/>
           <w:color w:val="1D2125"/>
@@ -60,7 +105,9 @@
           <w14:ligatures w14:val="none"/>
         </w:rPr>
       </w:pPr>
-      <w:r>
+    </w:p>
+    <w:p>
+      <w:pPr>
         <w:rPr>
           <w:rFonts w:ascii="Segoe UI" w:eastAsia="Times New Roman" w:hAnsi="Segoe UI" w:cs="Segoe UI"/>
           <w:color w:val="1D2125"/>
@@ -70,18 +117,10 @@
           <w:lang w:eastAsia="fr-FR"/>
           <w14:ligatures w14:val="none"/>
         </w:rPr>
-        <w:t>le rapport en PDF (format libre)</w:t>
-      </w:r>
-    </w:p>
-    <w:p>
-      <w:pPr>
-        <w:pStyle w:val="Paragraphedeliste"/>
-        <w:numPr>
-          <w:ilvl w:val="0"/>
-          <w:numId w:val="2"/>
-        </w:numPr>
-        <w:shd w:val="clear" w:color="auto" w:fill="FFFFFF"/>
-        <w:spacing w:before="100" w:beforeAutospacing="1" w:after="100" w:afterAutospacing="1" w:line="240" w:lineRule="auto"/>
+      </w:pPr>
+    </w:p>
+    <w:p>
+      <w:pPr>
         <w:rPr>
           <w:rFonts w:ascii="Segoe UI" w:eastAsia="Times New Roman" w:hAnsi="Segoe UI" w:cs="Segoe UI"/>
           <w:color w:val="1D2125"/>
@@ -92,139 +131,9 @@
           <w14:ligatures w14:val="none"/>
         </w:rPr>
       </w:pPr>
-      <w:r>
-        <w:rPr>
-          <w:rFonts w:ascii="Segoe UI" w:hAnsi="Segoe UI" w:cs="Segoe UI"/>
-          <w:color w:val="1D2125"/>
-          <w:sz w:val="18"/>
-          <w:szCs w:val="18"/>
-          <w:shd w:val="clear" w:color="auto" w:fill="FFFFFF"/>
-        </w:rPr>
-        <w:t xml:space="preserve">Rendre avant </w:t>
-      </w:r>
-      <w:r>
-        <w:rPr>
-          <w:rFonts w:ascii="Segoe UI" w:hAnsi="Segoe UI" w:cs="Segoe UI"/>
-          <w:i/>
-          <w:iCs/>
-          <w:color w:val="1D2125"/>
-          <w:sz w:val="18"/>
-          <w:szCs w:val="18"/>
-          <w:u w:val="single"/>
-          <w:shd w:val="clear" w:color="auto" w:fill="FFFFFF"/>
-        </w:rPr>
-        <w:t>le</w:t>
-      </w:r>
-      <w:r>
-        <w:rPr>
-          <w:rFonts w:ascii="Segoe UI" w:hAnsi="Segoe UI" w:cs="Segoe UI"/>
-          <w:i/>
-          <w:iCs/>
-          <w:color w:val="1D2125"/>
-          <w:sz w:val="18"/>
-          <w:szCs w:val="18"/>
-          <w:u w:val="single"/>
-          <w:shd w:val="clear" w:color="auto" w:fill="FFFFFF"/>
-        </w:rPr>
-        <w:t xml:space="preserve"> </w:t>
-      </w:r>
-      <w:r>
-        <w:rPr>
-          <w:rFonts w:ascii="Segoe UI" w:hAnsi="Segoe UI" w:cs="Segoe UI"/>
-          <w:i/>
-          <w:iCs/>
-          <w:color w:val="1D2125"/>
-          <w:sz w:val="18"/>
-          <w:szCs w:val="18"/>
-          <w:u w:val="single"/>
-          <w:shd w:val="clear" w:color="auto" w:fill="FFFFFF"/>
-        </w:rPr>
-        <w:t xml:space="preserve">jeudi </w:t>
-      </w:r>
-      <w:r>
-        <w:rPr>
-          <w:rFonts w:ascii="Segoe UI" w:hAnsi="Segoe UI" w:cs="Segoe UI"/>
-          <w:i/>
-          <w:iCs/>
-          <w:color w:val="1D2125"/>
-          <w:sz w:val="18"/>
-          <w:szCs w:val="18"/>
-          <w:u w:val="single"/>
-          <w:shd w:val="clear" w:color="auto" w:fill="FFFFFF"/>
-        </w:rPr>
-        <w:t>2</w:t>
-      </w:r>
-      <w:r>
-        <w:rPr>
-          <w:rFonts w:ascii="Segoe UI" w:hAnsi="Segoe UI" w:cs="Segoe UI"/>
-          <w:i/>
-          <w:iCs/>
-          <w:color w:val="1D2125"/>
-          <w:sz w:val="18"/>
-          <w:szCs w:val="18"/>
-          <w:u w:val="single"/>
-          <w:shd w:val="clear" w:color="auto" w:fill="FFFFFF"/>
-        </w:rPr>
-        <w:t>8</w:t>
-      </w:r>
-      <w:r>
-        <w:rPr>
-          <w:rFonts w:ascii="Segoe UI" w:hAnsi="Segoe UI" w:cs="Segoe UI"/>
-          <w:i/>
-          <w:iCs/>
-          <w:color w:val="1D2125"/>
-          <w:sz w:val="18"/>
-          <w:szCs w:val="18"/>
-          <w:u w:val="single"/>
-          <w:shd w:val="clear" w:color="auto" w:fill="FFFFFF"/>
-        </w:rPr>
-        <w:t xml:space="preserve"> </w:t>
-      </w:r>
-      <w:r>
-        <w:rPr>
-          <w:rFonts w:ascii="Segoe UI" w:hAnsi="Segoe UI" w:cs="Segoe UI"/>
-          <w:i/>
-          <w:iCs/>
-          <w:color w:val="1D2125"/>
-          <w:sz w:val="18"/>
-          <w:szCs w:val="18"/>
-          <w:u w:val="single"/>
-          <w:shd w:val="clear" w:color="auto" w:fill="FFFFFF"/>
-        </w:rPr>
-        <w:t>décembre</w:t>
-      </w:r>
-      <w:r>
-        <w:rPr>
-          <w:rFonts w:ascii="Segoe UI" w:hAnsi="Segoe UI" w:cs="Segoe UI"/>
-          <w:i/>
-          <w:iCs/>
-          <w:color w:val="1D2125"/>
-          <w:sz w:val="18"/>
-          <w:szCs w:val="18"/>
-          <w:u w:val="single"/>
-          <w:shd w:val="clear" w:color="auto" w:fill="FFFFFF"/>
-        </w:rPr>
-        <w:t xml:space="preserve"> à </w:t>
-      </w:r>
-      <w:r>
-        <w:rPr>
-          <w:rFonts w:ascii="Segoe UI" w:hAnsi="Segoe UI" w:cs="Segoe UI"/>
-          <w:i/>
-          <w:iCs/>
-          <w:color w:val="1D2125"/>
-          <w:sz w:val="18"/>
-          <w:szCs w:val="18"/>
-          <w:u w:val="single"/>
-          <w:shd w:val="clear" w:color="auto" w:fill="FFFFFF"/>
-        </w:rPr>
-        <w:t>12h00</w:t>
-      </w:r>
-    </w:p>
-    <w:p>
-      <w:pPr>
-        <w:pStyle w:val="Paragraphedeliste"/>
-        <w:shd w:val="clear" w:color="auto" w:fill="FFFFFF"/>
-        <w:spacing w:before="100" w:beforeAutospacing="1" w:after="100" w:afterAutospacing="1" w:line="240" w:lineRule="auto"/>
+    </w:p>
+    <w:p>
+      <w:pPr>
         <w:rPr>
           <w:rFonts w:ascii="Segoe UI" w:eastAsia="Times New Roman" w:hAnsi="Segoe UI" w:cs="Segoe UI"/>
           <w:color w:val="1D2125"/>
@@ -238,779 +147,81 @@
     </w:p>
     <w:p>
       <w:pPr>
-        <w:pStyle w:val="Paragraphedeliste"/>
-        <w:numPr>
-          <w:ilvl w:val="0"/>
-          <w:numId w:val="2"/>
-        </w:numPr>
-        <w:rPr>
-          <w:rFonts w:ascii="Segoe UI" w:hAnsi="Segoe UI" w:cs="Segoe UI"/>
+        <w:rPr>
+          <w:rFonts w:ascii="Segoe UI" w:eastAsia="Times New Roman" w:hAnsi="Segoe UI" w:cs="Segoe UI"/>
           <w:color w:val="1D2125"/>
+          <w:kern w:val="0"/>
           <w:sz w:val="18"/>
           <w:szCs w:val="18"/>
-          <w:shd w:val="clear" w:color="auto" w:fill="FFFFFF"/>
-        </w:rPr>
-      </w:pPr>
-      <w:r>
-        <w:rPr>
-          <w:rFonts w:ascii="Segoe UI" w:hAnsi="Segoe UI" w:cs="Segoe UI"/>
+          <w:lang w:eastAsia="fr-FR"/>
+          <w14:ligatures w14:val="none"/>
+        </w:rPr>
+      </w:pPr>
+    </w:p>
+    <w:p>
+      <w:pPr>
+        <w:rPr>
+          <w:rFonts w:ascii="Segoe UI" w:eastAsia="Times New Roman" w:hAnsi="Segoe UI" w:cs="Segoe UI"/>
           <w:color w:val="1D2125"/>
+          <w:kern w:val="0"/>
           <w:sz w:val="18"/>
           <w:szCs w:val="18"/>
-          <w:shd w:val="clear" w:color="auto" w:fill="FFFFFF"/>
-        </w:rPr>
-        <w:t xml:space="preserve">Le rapport doit comprendre </w:t>
-      </w:r>
-    </w:p>
-    <w:p>
-      <w:pPr>
-        <w:pStyle w:val="Paragraphedeliste"/>
-        <w:numPr>
-          <w:ilvl w:val="1"/>
-          <w:numId w:val="2"/>
-        </w:numPr>
-        <w:rPr>
-          <w:rFonts w:ascii="Segoe UI" w:hAnsi="Segoe UI" w:cs="Segoe UI"/>
+          <w:lang w:eastAsia="fr-FR"/>
+          <w14:ligatures w14:val="none"/>
+        </w:rPr>
+      </w:pPr>
+    </w:p>
+    <w:p>
+      <w:pPr>
+        <w:rPr>
+          <w:rFonts w:ascii="Segoe UI" w:eastAsia="Times New Roman" w:hAnsi="Segoe UI" w:cs="Segoe UI"/>
           <w:color w:val="1D2125"/>
+          <w:kern w:val="0"/>
           <w:sz w:val="18"/>
           <w:szCs w:val="18"/>
-          <w:shd w:val="clear" w:color="auto" w:fill="FFFFFF"/>
-        </w:rPr>
-      </w:pPr>
-      <w:r>
-        <w:rPr>
-          <w:rFonts w:ascii="Segoe UI" w:hAnsi="Segoe UI" w:cs="Segoe UI"/>
+          <w:lang w:eastAsia="fr-FR"/>
+          <w14:ligatures w14:val="none"/>
+        </w:rPr>
+      </w:pPr>
+    </w:p>
+    <w:p>
+      <w:pPr>
+        <w:rPr>
+          <w:rFonts w:ascii="Segoe UI" w:eastAsia="Times New Roman" w:hAnsi="Segoe UI" w:cs="Segoe UI"/>
           <w:color w:val="1D2125"/>
+          <w:kern w:val="0"/>
           <w:sz w:val="18"/>
           <w:szCs w:val="18"/>
-          <w:shd w:val="clear" w:color="auto" w:fill="FFFFFF"/>
-        </w:rPr>
-        <w:t>une présentation globale du projet</w:t>
-      </w:r>
-    </w:p>
-    <w:p>
-      <w:pPr>
-        <w:pStyle w:val="Paragraphedeliste"/>
-        <w:numPr>
-          <w:ilvl w:val="1"/>
-          <w:numId w:val="2"/>
-        </w:numPr>
-        <w:rPr>
-          <w:rFonts w:ascii="Segoe UI" w:hAnsi="Segoe UI" w:cs="Segoe UI"/>
+          <w:lang w:eastAsia="fr-FR"/>
+          <w14:ligatures w14:val="none"/>
+        </w:rPr>
+      </w:pPr>
+    </w:p>
+    <w:p>
+      <w:pPr>
+        <w:rPr>
+          <w:rFonts w:ascii="Segoe UI" w:eastAsia="Times New Roman" w:hAnsi="Segoe UI" w:cs="Segoe UI"/>
           <w:color w:val="1D2125"/>
+          <w:kern w:val="0"/>
           <w:sz w:val="18"/>
           <w:szCs w:val="18"/>
-          <w:shd w:val="clear" w:color="auto" w:fill="FFFFFF"/>
-        </w:rPr>
-      </w:pPr>
-      <w:r>
-        <w:rPr>
-          <w:rFonts w:ascii="Segoe UI" w:hAnsi="Segoe UI" w:cs="Segoe UI"/>
+          <w:lang w:eastAsia="fr-FR"/>
+          <w14:ligatures w14:val="none"/>
+        </w:rPr>
+      </w:pPr>
+    </w:p>
+    <w:p>
+      <w:pPr>
+        <w:rPr>
+          <w:rFonts w:ascii="Segoe UI" w:eastAsia="Times New Roman" w:hAnsi="Segoe UI" w:cs="Segoe UI"/>
           <w:color w:val="1D2125"/>
+          <w:kern w:val="0"/>
           <w:sz w:val="18"/>
           <w:szCs w:val="18"/>
-          <w:shd w:val="clear" w:color="auto" w:fill="FFFFFF"/>
-        </w:rPr>
-        <w:t xml:space="preserve">une motivation </w:t>
-      </w:r>
-    </w:p>
-    <w:p>
-      <w:pPr>
-        <w:pStyle w:val="Paragraphedeliste"/>
-        <w:numPr>
-          <w:ilvl w:val="2"/>
-          <w:numId w:val="2"/>
-        </w:numPr>
-        <w:rPr>
-          <w:rFonts w:ascii="Segoe UI" w:hAnsi="Segoe UI" w:cs="Segoe UI"/>
-          <w:color w:val="1D2125"/>
-          <w:sz w:val="18"/>
-          <w:szCs w:val="18"/>
-          <w:shd w:val="clear" w:color="auto" w:fill="FFFFFF"/>
-        </w:rPr>
-      </w:pPr>
-      <w:r>
-        <w:rPr>
-          <w:rFonts w:ascii="Segoe UI" w:hAnsi="Segoe UI" w:cs="Segoe UI"/>
-          <w:color w:val="1D2125"/>
-          <w:sz w:val="18"/>
-          <w:szCs w:val="18"/>
-          <w:shd w:val="clear" w:color="auto" w:fill="FFFFFF"/>
-        </w:rPr>
-        <w:t>des choix d’architecture</w:t>
-      </w:r>
-    </w:p>
-    <w:p>
-      <w:pPr>
-        <w:pStyle w:val="Paragraphedeliste"/>
-        <w:numPr>
-          <w:ilvl w:val="3"/>
-          <w:numId w:val="2"/>
-        </w:numPr>
-        <w:rPr>
-          <w:rFonts w:ascii="Segoe UI" w:hAnsi="Segoe UI" w:cs="Segoe UI"/>
-          <w:i/>
-          <w:iCs/>
-          <w:color w:val="1D2125"/>
-          <w:sz w:val="18"/>
-          <w:szCs w:val="18"/>
-          <w:shd w:val="clear" w:color="auto" w:fill="FFFFFF"/>
-        </w:rPr>
-      </w:pPr>
-      <w:r>
-        <w:rPr>
-          <w:rFonts w:ascii="Segoe UI" w:hAnsi="Segoe UI" w:cs="Segoe UI"/>
-          <w:i/>
-          <w:iCs/>
-          <w:color w:val="1D2125"/>
-          <w:sz w:val="18"/>
-          <w:szCs w:val="18"/>
-          <w:shd w:val="clear" w:color="auto" w:fill="FFFFFF"/>
-        </w:rPr>
-        <w:t>( la façon dont vous les avez implémenté dans votre projet.)</w:t>
-      </w:r>
-      <w:r>
-        <w:rPr>
-          <w:rFonts w:ascii="Segoe UI" w:hAnsi="Segoe UI" w:cs="Segoe UI"/>
-          <w:i/>
-          <w:iCs/>
-          <w:color w:val="1D2125"/>
-          <w:sz w:val="18"/>
-          <w:szCs w:val="18"/>
-          <w:shd w:val="clear" w:color="auto" w:fill="FFFFFF"/>
-        </w:rPr>
-        <w:t xml:space="preserve"> </w:t>
-      </w:r>
-    </w:p>
-    <w:p>
-      <w:pPr>
-        <w:pStyle w:val="Paragraphedeliste"/>
-        <w:numPr>
-          <w:ilvl w:val="2"/>
-          <w:numId w:val="2"/>
-        </w:numPr>
-        <w:rPr>
-          <w:rFonts w:ascii="Segoe UI" w:hAnsi="Segoe UI" w:cs="Segoe UI"/>
-          <w:color w:val="1D2125"/>
-          <w:sz w:val="18"/>
-          <w:szCs w:val="18"/>
-          <w:shd w:val="clear" w:color="auto" w:fill="FFFFFF"/>
-        </w:rPr>
-      </w:pPr>
-      <w:r>
-        <w:rPr>
-          <w:rFonts w:ascii="Segoe UI" w:hAnsi="Segoe UI" w:cs="Segoe UI"/>
-          <w:color w:val="1D2125"/>
-          <w:sz w:val="18"/>
-          <w:szCs w:val="18"/>
-          <w:shd w:val="clear" w:color="auto" w:fill="FFFFFF"/>
-        </w:rPr>
-        <w:t>des patterns choisis</w:t>
-      </w:r>
-      <w:r>
-        <w:rPr>
-          <w:rFonts w:ascii="Segoe UI" w:hAnsi="Segoe UI" w:cs="Segoe UI"/>
-          <w:color w:val="1D2125"/>
-          <w:sz w:val="18"/>
-          <w:szCs w:val="18"/>
-          <w:shd w:val="clear" w:color="auto" w:fill="FFFFFF"/>
-        </w:rPr>
-        <w:t> </w:t>
-      </w:r>
-    </w:p>
-    <w:p>
-      <w:pPr>
-        <w:pStyle w:val="Paragraphedeliste"/>
-        <w:numPr>
-          <w:ilvl w:val="3"/>
-          <w:numId w:val="2"/>
-        </w:numPr>
-        <w:rPr>
-          <w:rFonts w:ascii="Segoe UI" w:hAnsi="Segoe UI" w:cs="Segoe UI"/>
-          <w:i/>
-          <w:iCs/>
-          <w:color w:val="1D2125"/>
-          <w:sz w:val="18"/>
-          <w:szCs w:val="18"/>
-          <w:shd w:val="clear" w:color="auto" w:fill="FFFFFF"/>
-        </w:rPr>
-      </w:pPr>
-      <w:r>
-        <w:rPr>
-          <w:rFonts w:ascii="Segoe UI" w:hAnsi="Segoe UI" w:cs="Segoe UI"/>
-          <w:i/>
-          <w:iCs/>
-          <w:color w:val="1D2125"/>
-          <w:sz w:val="18"/>
-          <w:szCs w:val="18"/>
-          <w:shd w:val="clear" w:color="auto" w:fill="FFFFFF"/>
-        </w:rPr>
-        <w:t>(u</w:t>
-      </w:r>
-      <w:r>
-        <w:rPr>
-          <w:rFonts w:ascii="Segoe UI" w:hAnsi="Segoe UI" w:cs="Segoe UI"/>
-          <w:i/>
-          <w:iCs/>
-          <w:color w:val="1D2125"/>
-          <w:sz w:val="18"/>
-          <w:szCs w:val="18"/>
-          <w:shd w:val="clear" w:color="auto" w:fill="FFFFFF"/>
-        </w:rPr>
-        <w:t>tiliser au moins trois des design patterns présentés en cours.</w:t>
-      </w:r>
-      <w:r>
-        <w:rPr>
-          <w:rFonts w:ascii="Segoe UI" w:hAnsi="Segoe UI" w:cs="Segoe UI"/>
-          <w:i/>
-          <w:iCs/>
-          <w:color w:val="1D2125"/>
-          <w:sz w:val="18"/>
-          <w:szCs w:val="18"/>
-          <w:shd w:val="clear" w:color="auto" w:fill="FFFFFF"/>
-        </w:rPr>
-        <w:t>)</w:t>
-      </w:r>
-      <w:r>
-        <w:rPr>
-          <w:rFonts w:ascii="Segoe UI" w:hAnsi="Segoe UI" w:cs="Segoe UI"/>
-          <w:i/>
-          <w:iCs/>
-          <w:color w:val="1D2125"/>
-          <w:sz w:val="18"/>
-          <w:szCs w:val="18"/>
-          <w:shd w:val="clear" w:color="auto" w:fill="FFFFFF"/>
-        </w:rPr>
-        <w:t> </w:t>
-      </w:r>
-    </w:p>
-    <w:p>
-      <w:pPr>
-        <w:pStyle w:val="Paragraphedeliste"/>
-        <w:numPr>
-          <w:ilvl w:val="1"/>
-          <w:numId w:val="2"/>
-        </w:numPr>
-        <w:rPr>
-          <w:rFonts w:ascii="Segoe UI" w:hAnsi="Segoe UI" w:cs="Segoe UI"/>
-          <w:color w:val="1D2125"/>
-          <w:sz w:val="18"/>
-          <w:szCs w:val="18"/>
-          <w:shd w:val="clear" w:color="auto" w:fill="FFFFFF"/>
-        </w:rPr>
-      </w:pPr>
-      <w:r>
-        <w:rPr>
-          <w:rFonts w:ascii="Segoe UI" w:hAnsi="Segoe UI" w:cs="Segoe UI"/>
-          <w:color w:val="1D2125"/>
-          <w:sz w:val="18"/>
-          <w:szCs w:val="18"/>
-          <w:shd w:val="clear" w:color="auto" w:fill="FFFFFF"/>
-        </w:rPr>
-        <w:t xml:space="preserve">explication </w:t>
-      </w:r>
-    </w:p>
-    <w:p>
-      <w:pPr>
-        <w:pStyle w:val="Paragraphedeliste"/>
-        <w:numPr>
-          <w:ilvl w:val="2"/>
-          <w:numId w:val="2"/>
-        </w:numPr>
-        <w:rPr>
-          <w:rFonts w:ascii="Segoe UI" w:hAnsi="Segoe UI" w:cs="Segoe UI"/>
-          <w:color w:val="1D2125"/>
-          <w:sz w:val="18"/>
-          <w:szCs w:val="18"/>
-          <w:shd w:val="clear" w:color="auto" w:fill="FFFFFF"/>
-        </w:rPr>
-      </w:pPr>
-      <w:r>
-        <w:rPr>
-          <w:rFonts w:ascii="Segoe UI" w:hAnsi="Segoe UI" w:cs="Segoe UI"/>
-          <w:color w:val="1D2125"/>
-          <w:sz w:val="18"/>
-          <w:szCs w:val="18"/>
-          <w:shd w:val="clear" w:color="auto" w:fill="FFFFFF"/>
-        </w:rPr>
-        <w:t xml:space="preserve">des choix d’architecture </w:t>
-      </w:r>
-    </w:p>
-    <w:p>
-      <w:pPr>
-        <w:pStyle w:val="Paragraphedeliste"/>
-        <w:numPr>
-          <w:ilvl w:val="2"/>
-          <w:numId w:val="2"/>
-        </w:numPr>
-        <w:rPr>
-          <w:rFonts w:ascii="Segoe UI" w:hAnsi="Segoe UI" w:cs="Segoe UI"/>
-          <w:color w:val="1D2125"/>
-          <w:sz w:val="18"/>
-          <w:szCs w:val="18"/>
-          <w:shd w:val="clear" w:color="auto" w:fill="FFFFFF"/>
-        </w:rPr>
-      </w:pPr>
-      <w:r>
-        <w:rPr>
-          <w:rFonts w:ascii="Segoe UI" w:hAnsi="Segoe UI" w:cs="Segoe UI"/>
-          <w:color w:val="1D2125"/>
-          <w:sz w:val="18"/>
-          <w:szCs w:val="18"/>
-          <w:shd w:val="clear" w:color="auto" w:fill="FFFFFF"/>
-        </w:rPr>
-        <w:t xml:space="preserve">et des patterns choisis </w:t>
-      </w:r>
-    </w:p>
-    <w:p>
-      <w:pPr>
-        <w:pStyle w:val="Paragraphedeliste"/>
-        <w:numPr>
-          <w:ilvl w:val="3"/>
-          <w:numId w:val="2"/>
-        </w:numPr>
-        <w:rPr>
-          <w:rFonts w:ascii="Segoe UI" w:hAnsi="Segoe UI" w:cs="Segoe UI"/>
-          <w:color w:val="1D2125"/>
-          <w:sz w:val="18"/>
-          <w:szCs w:val="18"/>
-          <w:shd w:val="clear" w:color="auto" w:fill="FFFFFF"/>
-        </w:rPr>
-      </w:pPr>
-      <w:r>
-        <w:rPr>
-          <w:rFonts w:ascii="Segoe UI" w:hAnsi="Segoe UI" w:cs="Segoe UI"/>
-          <w:color w:val="1D2125"/>
-          <w:sz w:val="18"/>
-          <w:szCs w:val="18"/>
-          <w:shd w:val="clear" w:color="auto" w:fill="FFFFFF"/>
-        </w:rPr>
-        <w:t xml:space="preserve">en s’aidant de diagrammes appropriés et adaptés au degré de précision et au type d’explication. </w:t>
-      </w:r>
-    </w:p>
-    <w:p>
-      <w:pPr>
-        <w:pStyle w:val="Paragraphedeliste"/>
-        <w:numPr>
-          <w:ilvl w:val="4"/>
-          <w:numId w:val="2"/>
-        </w:numPr>
-        <w:rPr>
-          <w:rFonts w:ascii="Segoe UI" w:hAnsi="Segoe UI" w:cs="Segoe UI"/>
-          <w:i/>
-          <w:iCs/>
-          <w:color w:val="1D2125"/>
-          <w:sz w:val="18"/>
-          <w:szCs w:val="18"/>
-          <w:shd w:val="clear" w:color="auto" w:fill="FFFFFF"/>
-        </w:rPr>
-      </w:pPr>
-      <w:r>
-        <w:rPr>
-          <w:rFonts w:ascii="Segoe UI" w:hAnsi="Segoe UI" w:cs="Segoe UI"/>
-          <w:i/>
-          <w:iCs/>
-          <w:color w:val="1D2125"/>
-          <w:sz w:val="18"/>
-          <w:szCs w:val="18"/>
-          <w:shd w:val="clear" w:color="auto" w:fill="FFFFFF"/>
-        </w:rPr>
-        <w:t xml:space="preserve">Par exemple </w:t>
-      </w:r>
-      <w:r>
-        <w:rPr>
-          <w:rFonts w:ascii="Segoe UI" w:hAnsi="Segoe UI" w:cs="Segoe UI"/>
-          <w:i/>
-          <w:iCs/>
-          <w:color w:val="1D2125"/>
-          <w:sz w:val="18"/>
-          <w:szCs w:val="18"/>
-          <w:shd w:val="clear" w:color="auto" w:fill="FFFFFF"/>
-        </w:rPr>
-        <w:t>des diagrammes</w:t>
-      </w:r>
-      <w:r>
-        <w:rPr>
-          <w:rFonts w:ascii="Segoe UI" w:hAnsi="Segoe UI" w:cs="Segoe UI"/>
-          <w:i/>
-          <w:iCs/>
-          <w:color w:val="1D2125"/>
-          <w:sz w:val="18"/>
-          <w:szCs w:val="18"/>
-          <w:shd w:val="clear" w:color="auto" w:fill="FFFFFF"/>
-        </w:rPr>
-        <w:t xml:space="preserve"> de classe, mais pas que cela, et pas de plats de spaghettis généré automatiquement représentant tout le code.</w:t>
-      </w:r>
-    </w:p>
-    <w:p>
-      <w:pPr>
-        <w:pStyle w:val="Paragraphedeliste"/>
-        <w:numPr>
-          <w:ilvl w:val="2"/>
-          <w:numId w:val="2"/>
-        </w:numPr>
-        <w:rPr>
-          <w:rFonts w:ascii="Segoe UI" w:hAnsi="Segoe UI" w:cs="Segoe UI"/>
-          <w:color w:val="1D2125"/>
-          <w:sz w:val="18"/>
-          <w:szCs w:val="18"/>
-          <w:shd w:val="clear" w:color="auto" w:fill="FFFFFF"/>
-        </w:rPr>
-      </w:pPr>
-      <w:r>
-        <w:rPr>
-          <w:rFonts w:ascii="Segoe UI" w:hAnsi="Segoe UI" w:cs="Segoe UI"/>
-          <w:color w:val="1D2125"/>
-          <w:sz w:val="18"/>
-          <w:szCs w:val="18"/>
-          <w:shd w:val="clear" w:color="auto" w:fill="FFFFFF"/>
-        </w:rPr>
-        <w:t>votre intégration continue</w:t>
-      </w:r>
-    </w:p>
-    <w:p>
-      <w:pPr>
-        <w:pStyle w:val="Paragraphedeliste"/>
-        <w:numPr>
-          <w:ilvl w:val="3"/>
-          <w:numId w:val="2"/>
-        </w:numPr>
-        <w:rPr>
-          <w:rFonts w:ascii="Segoe UI" w:hAnsi="Segoe UI" w:cs="Segoe UI"/>
-          <w:i/>
-          <w:iCs/>
-          <w:color w:val="1D2125"/>
-          <w:sz w:val="18"/>
-          <w:szCs w:val="18"/>
-          <w:shd w:val="clear" w:color="auto" w:fill="FFFFFF"/>
-        </w:rPr>
-      </w:pPr>
-      <w:r>
-        <w:rPr>
-          <w:rFonts w:ascii="Segoe UI" w:hAnsi="Segoe UI" w:cs="Segoe UI"/>
-          <w:i/>
-          <w:iCs/>
-          <w:color w:val="1D2125"/>
-          <w:sz w:val="18"/>
-          <w:szCs w:val="18"/>
-          <w:shd w:val="clear" w:color="auto" w:fill="FFFFFF"/>
-        </w:rPr>
-        <w:t>expliquer comment vous avez mis en place</w:t>
-      </w:r>
-    </w:p>
-    <w:p>
-      <w:pPr>
-        <w:pStyle w:val="Paragraphedeliste"/>
-        <w:numPr>
-          <w:ilvl w:val="3"/>
-          <w:numId w:val="2"/>
-        </w:numPr>
-        <w:rPr>
-          <w:rFonts w:ascii="Segoe UI" w:hAnsi="Segoe UI" w:cs="Segoe UI"/>
-          <w:color w:val="1D2125"/>
-          <w:sz w:val="18"/>
-          <w:szCs w:val="18"/>
-          <w:shd w:val="clear" w:color="auto" w:fill="FFFFFF"/>
-        </w:rPr>
-      </w:pPr>
-      <w:r>
-        <w:rPr>
-          <w:rFonts w:ascii="Segoe UI" w:hAnsi="Segoe UI" w:cs="Segoe UI"/>
-          <w:color w:val="1D2125"/>
-          <w:sz w:val="18"/>
-          <w:szCs w:val="18"/>
-          <w:shd w:val="clear" w:color="auto" w:fill="FFFFFF"/>
-        </w:rPr>
-        <w:t>à minima</w:t>
-      </w:r>
-      <w:r>
-        <w:rPr>
-          <w:rFonts w:ascii="Segoe UI" w:hAnsi="Segoe UI" w:cs="Segoe UI"/>
-          <w:color w:val="1D2125"/>
-          <w:sz w:val="18"/>
-          <w:szCs w:val="18"/>
-          <w:shd w:val="clear" w:color="auto" w:fill="FFFFFF"/>
-        </w:rPr>
-        <w:t>,</w:t>
-      </w:r>
-      <w:r>
-        <w:rPr>
-          <w:rFonts w:ascii="Segoe UI" w:hAnsi="Segoe UI" w:cs="Segoe UI"/>
-          <w:color w:val="1D2125"/>
-          <w:sz w:val="18"/>
-          <w:szCs w:val="18"/>
-          <w:shd w:val="clear" w:color="auto" w:fill="FFFFFF"/>
-        </w:rPr>
-        <w:t xml:space="preserve"> automatisation des tests </w:t>
-      </w:r>
-    </w:p>
-    <w:p>
-      <w:pPr>
-        <w:pStyle w:val="Paragraphedeliste"/>
-        <w:numPr>
-          <w:ilvl w:val="3"/>
-          <w:numId w:val="2"/>
-        </w:numPr>
-        <w:rPr>
-          <w:rFonts w:ascii="Segoe UI" w:hAnsi="Segoe UI" w:cs="Segoe UI"/>
-          <w:color w:val="1D2125"/>
-          <w:sz w:val="18"/>
-          <w:szCs w:val="18"/>
-          <w:shd w:val="clear" w:color="auto" w:fill="FFFFFF"/>
-        </w:rPr>
-      </w:pPr>
-      <w:r>
-        <w:rPr>
-          <w:rFonts w:ascii="Segoe UI" w:hAnsi="Segoe UI" w:cs="Segoe UI"/>
-          <w:color w:val="1D2125"/>
-          <w:sz w:val="18"/>
-          <w:szCs w:val="18"/>
-          <w:shd w:val="clear" w:color="auto" w:fill="FFFFFF"/>
-        </w:rPr>
-        <w:t>et génération de la documentation</w:t>
-      </w:r>
-    </w:p>
-    <w:p>
-      <w:pPr>
-        <w:pStyle w:val="Sansinterligne"/>
-        <w:rPr>
-          <w:sz w:val="18"/>
-          <w:szCs w:val="18"/>
-          <w:shd w:val="clear" w:color="auto" w:fill="FFFFFF"/>
-        </w:rPr>
-      </w:pPr>
-      <w:r>
-        <w:rPr>
-          <w:sz w:val="18"/>
-          <w:szCs w:val="18"/>
-          <w:shd w:val="clear" w:color="auto" w:fill="FFFFFF"/>
-        </w:rPr>
-        <w:t>sujet : L'objectif de l'application est de permettre à des joueurs de faire une partie de planning poker, en respectant les règles vues en cours.</w:t>
-      </w:r>
-    </w:p>
-    <w:p>
-      <w:pPr>
-        <w:pStyle w:val="Sansinterligne"/>
-        <w:rPr>
-          <w:sz w:val="18"/>
-          <w:szCs w:val="18"/>
-          <w:shd w:val="clear" w:color="auto" w:fill="FFFFFF"/>
-        </w:rPr>
-      </w:pPr>
-    </w:p>
-    <w:p>
-      <w:pPr>
-        <w:pStyle w:val="Sansinterligne"/>
-        <w:rPr>
-          <w:sz w:val="18"/>
-          <w:szCs w:val="18"/>
-          <w:shd w:val="clear" w:color="auto" w:fill="FFFFFF"/>
-        </w:rPr>
-      </w:pPr>
-      <w:r>
-        <w:rPr>
-          <w:sz w:val="18"/>
-          <w:szCs w:val="18"/>
-          <w:shd w:val="clear" w:color="auto" w:fill="FFFFFF"/>
-        </w:rPr>
-        <w:t>L'application peut être à distance (chaque joueur utilise son propre dispositif) ou locale (les joueurs choisissent chacun à leur tour leurs cartes).</w:t>
-      </w:r>
-    </w:p>
-    <w:p>
-      <w:pPr>
-        <w:pStyle w:val="Sansinterligne"/>
-        <w:rPr>
-          <w:sz w:val="18"/>
-          <w:szCs w:val="18"/>
-          <w:shd w:val="clear" w:color="auto" w:fill="FFFFFF"/>
-        </w:rPr>
-      </w:pPr>
-    </w:p>
-    <w:p>
-      <w:pPr>
-        <w:pStyle w:val="Sansinterligne"/>
-        <w:rPr>
-          <w:sz w:val="18"/>
-          <w:szCs w:val="18"/>
-          <w:shd w:val="clear" w:color="auto" w:fill="FFFFFF"/>
-        </w:rPr>
-      </w:pPr>
-      <w:r>
-        <w:rPr>
-          <w:sz w:val="18"/>
-          <w:szCs w:val="18"/>
-          <w:shd w:val="clear" w:color="auto" w:fill="FFFFFF"/>
-        </w:rPr>
-        <w:t>Un menu permet de décider du nombre de joueurs et de rentrer un pseudo pour chacun des joueurs. Le menu doit aussi permettre de choisir parmi différentes règles de planning poker (règles strictes, moyenne, médiane, etc.)</w:t>
-      </w:r>
-    </w:p>
-    <w:p>
-      <w:pPr>
-        <w:pStyle w:val="Sansinterligne"/>
-        <w:rPr>
-          <w:sz w:val="18"/>
-          <w:szCs w:val="18"/>
-          <w:shd w:val="clear" w:color="auto" w:fill="FFFFFF"/>
-        </w:rPr>
-      </w:pPr>
-    </w:p>
-    <w:p>
-      <w:pPr>
-        <w:pStyle w:val="Sansinterligne"/>
-        <w:rPr>
-          <w:sz w:val="18"/>
-          <w:szCs w:val="18"/>
-          <w:shd w:val="clear" w:color="auto" w:fill="FFFFFF"/>
-        </w:rPr>
-      </w:pPr>
-      <w:r>
-        <w:rPr>
-          <w:sz w:val="18"/>
-          <w:szCs w:val="18"/>
-          <w:shd w:val="clear" w:color="auto" w:fill="FFFFFF"/>
-        </w:rPr>
-        <w:t>On doit pouvoir entrer une liste de fonctionnalités (backlog) en JSON (vous êtes libre d'utiliser la structure que vous souhaitez).</w:t>
-      </w:r>
-    </w:p>
-    <w:p>
-      <w:pPr>
-        <w:pStyle w:val="Sansinterligne"/>
-        <w:rPr>
-          <w:sz w:val="18"/>
-          <w:szCs w:val="18"/>
-          <w:shd w:val="clear" w:color="auto" w:fill="FFFFFF"/>
-        </w:rPr>
-      </w:pPr>
-    </w:p>
-    <w:p>
-      <w:pPr>
-        <w:pStyle w:val="Sansinterligne"/>
-        <w:rPr>
-          <w:sz w:val="18"/>
-          <w:szCs w:val="18"/>
-          <w:shd w:val="clear" w:color="auto" w:fill="FFFFFF"/>
-        </w:rPr>
-      </w:pPr>
-      <w:r>
-        <w:rPr>
-          <w:sz w:val="18"/>
-          <w:szCs w:val="18"/>
-          <w:shd w:val="clear" w:color="auto" w:fill="FFFFFF"/>
-        </w:rPr>
-        <w:t>Une fois que chacun a voté, l'application valide ou non la fonctionnalité en fonction des règles choisies via le menu. Si la fonctionnalité n'est pas validée, on recommence le vote.</w:t>
-      </w:r>
-    </w:p>
-    <w:p>
-      <w:pPr>
-        <w:pStyle w:val="Sansinterligne"/>
-        <w:rPr>
-          <w:sz w:val="18"/>
-          <w:szCs w:val="18"/>
-          <w:shd w:val="clear" w:color="auto" w:fill="FFFFFF"/>
-        </w:rPr>
-      </w:pPr>
-    </w:p>
-    <w:p>
-      <w:pPr>
-        <w:pStyle w:val="Sansinterligne"/>
-        <w:rPr>
-          <w:sz w:val="18"/>
-          <w:szCs w:val="18"/>
-          <w:shd w:val="clear" w:color="auto" w:fill="FFFFFF"/>
-        </w:rPr>
-      </w:pPr>
-      <w:r>
-        <w:rPr>
-          <w:sz w:val="18"/>
-          <w:szCs w:val="18"/>
-          <w:shd w:val="clear" w:color="auto" w:fill="FFFFFF"/>
-        </w:rPr>
-        <w:t>Lorsque tout le backlog est validé, l'application enregistre un fichier JSON avec, pour chaque fonctionnalité, la difficulté estimée par l'équipe.</w:t>
-      </w:r>
-    </w:p>
-    <w:p>
-      <w:pPr>
-        <w:pStyle w:val="Sansinterligne"/>
-        <w:rPr>
-          <w:sz w:val="18"/>
-          <w:szCs w:val="18"/>
-          <w:shd w:val="clear" w:color="auto" w:fill="FFFFFF"/>
-        </w:rPr>
-      </w:pPr>
-    </w:p>
-    <w:p>
-      <w:pPr>
-        <w:pStyle w:val="Sansinterligne"/>
-        <w:rPr>
-          <w:sz w:val="18"/>
-          <w:szCs w:val="18"/>
-          <w:shd w:val="clear" w:color="auto" w:fill="FFFFFF"/>
-        </w:rPr>
-      </w:pPr>
-      <w:r>
-        <w:rPr>
-          <w:sz w:val="18"/>
-          <w:szCs w:val="18"/>
-          <w:shd w:val="clear" w:color="auto" w:fill="FFFFFF"/>
-        </w:rPr>
-        <w:t>Note : Si tous les joueurs utilisent la carte café, l'application doit enregistrer un fichier JSON avec l'état d'avancement du backlog. Ce fichier JSON doit pouvoir être chargé via le menu pour "reprendre" une partie.</w:t>
-      </w:r>
-    </w:p>
-    <w:p>
-      <w:pPr>
-        <w:pStyle w:val="Sansinterligne"/>
-        <w:rPr>
-          <w:sz w:val="18"/>
-          <w:szCs w:val="18"/>
-          <w:shd w:val="clear" w:color="auto" w:fill="FFFFFF"/>
-        </w:rPr>
-      </w:pPr>
-    </w:p>
-    <w:p>
-      <w:pPr>
-        <w:pStyle w:val="Sansinterligne"/>
-        <w:rPr>
-          <w:sz w:val="18"/>
-          <w:szCs w:val="18"/>
-          <w:shd w:val="clear" w:color="auto" w:fill="FFFFFF"/>
-        </w:rPr>
-      </w:pPr>
-      <w:r>
-        <w:rPr>
-          <w:sz w:val="18"/>
-          <w:szCs w:val="18"/>
-          <w:shd w:val="clear" w:color="auto" w:fill="FFFFFF"/>
-        </w:rPr>
-        <w:t>Note 2 : Vous êtres très fortement encouragés à ajouter des fonctionnalités qui vous semblent utiles au bon déroulement du planning poker (chronomètre, espace de discussion, etc.)</w:t>
-      </w:r>
-    </w:p>
-    <w:p>
-      <w:pPr>
-        <w:pStyle w:val="Sansinterligne"/>
-        <w:rPr>
-          <w:sz w:val="18"/>
-          <w:szCs w:val="18"/>
-          <w:shd w:val="clear" w:color="auto" w:fill="FFFFFF"/>
-        </w:rPr>
-      </w:pPr>
-    </w:p>
-    <w:p>
-      <w:pPr>
-        <w:pStyle w:val="Sansinterligne"/>
-        <w:rPr>
-          <w:sz w:val="18"/>
-          <w:szCs w:val="18"/>
-          <w:shd w:val="clear" w:color="auto" w:fill="FFFFFF"/>
-        </w:rPr>
-      </w:pPr>
-      <w:r>
-        <w:rPr>
-          <w:sz w:val="18"/>
-          <w:szCs w:val="18"/>
-          <w:shd w:val="clear" w:color="auto" w:fill="FFFFFF"/>
-        </w:rPr>
-        <w:t>Vous devez, dans votre projet, utiliser au moins trois des design patterns présentés en cours. Vous devez justifier l'utilisation de ces designs patterns dans votre rapport, ainsi que de la façon dont vous les avez implémentés dans votre projet.</w:t>
-      </w:r>
+          <w:lang w:eastAsia="fr-FR"/>
+          <w14:ligatures w14:val="none"/>
+        </w:rPr>
+      </w:pPr>
     </w:p>
     <w:p>
       <w:pPr>
@@ -1059,7 +270,13 @@
             <w:pStyle w:val="En-ttedetabledesmatires"/>
           </w:pPr>
           <w:r>
-            <w:t>Sommaire généré (On peut toujours modifier) :</w:t>
+            <w:t>Sommaire</w:t>
+          </w:r>
+          <w:r>
+            <w:t xml:space="preserve"> </w:t>
+          </w:r>
+          <w:r>
+            <w:t>:</w:t>
           </w:r>
         </w:p>
         <w:p>
@@ -1084,7 +301,7 @@
           <w:r>
             <w:fldChar w:fldCharType="separate"/>
           </w:r>
-          <w:hyperlink w:anchor="_Toc154566350" w:history="1">
+          <w:hyperlink w:anchor="_Toc154583497" w:history="1">
             <w:r>
               <w:rPr>
                 <w:rStyle w:val="Lienhypertexte"/>
@@ -1112,7 +329,7 @@
                 <w:noProof/>
                 <w:webHidden/>
               </w:rPr>
-              <w:instrText xml:space="preserve"> PAGEREF _Toc154566350 \h </w:instrText>
+              <w:instrText xml:space="preserve"> PAGEREF _Toc154583497 \h </w:instrText>
             </w:r>
             <w:r>
               <w:rPr>
@@ -1156,7 +373,7 @@
               <w14:ligatures w14:val="standardContextual"/>
             </w:rPr>
           </w:pPr>
-          <w:hyperlink w:anchor="_Toc154566351" w:history="1">
+          <w:hyperlink w:anchor="_Toc154583498" w:history="1">
             <w:r>
               <w:rPr>
                 <w:rStyle w:val="Lienhypertexte"/>
@@ -1183,7 +400,7 @@
                 <w:noProof/>
                 <w:webHidden/>
               </w:rPr>
-              <w:instrText xml:space="preserve"> PAGEREF _Toc154566351 \h </w:instrText>
+              <w:instrText xml:space="preserve"> PAGEREF _Toc154583498 \h </w:instrText>
             </w:r>
             <w:r>
               <w:rPr>
@@ -1227,7 +444,7 @@
               <w14:ligatures w14:val="standardContextual"/>
             </w:rPr>
           </w:pPr>
-          <w:hyperlink w:anchor="_Toc154566352" w:history="1">
+          <w:hyperlink w:anchor="_Toc154583499" w:history="1">
             <w:r>
               <w:rPr>
                 <w:rStyle w:val="Lienhypertexte"/>
@@ -1255,7 +472,7 @@
                 <w:noProof/>
                 <w:webHidden/>
               </w:rPr>
-              <w:instrText xml:space="preserve"> PAGEREF _Toc154566352 \h </w:instrText>
+              <w:instrText xml:space="preserve"> PAGEREF _Toc154583499 \h </w:instrText>
             </w:r>
             <w:r>
               <w:rPr>
@@ -1299,7 +516,7 @@
               <w14:ligatures w14:val="standardContextual"/>
             </w:rPr>
           </w:pPr>
-          <w:hyperlink w:anchor="_Toc154566353" w:history="1">
+          <w:hyperlink w:anchor="_Toc154583500" w:history="1">
             <w:r>
               <w:rPr>
                 <w:rStyle w:val="Lienhypertexte"/>
@@ -1327,7 +544,7 @@
                 <w:noProof/>
                 <w:webHidden/>
               </w:rPr>
-              <w:instrText xml:space="preserve"> PAGEREF _Toc154566353 \h </w:instrText>
+              <w:instrText xml:space="preserve"> PAGEREF _Toc154583500 \h </w:instrText>
             </w:r>
             <w:r>
               <w:rPr>
@@ -1371,14 +588,85 @@
               <w14:ligatures w14:val="standardContextual"/>
             </w:rPr>
           </w:pPr>
-          <w:hyperlink w:anchor="_Toc154566354" w:history="1">
+          <w:hyperlink w:anchor="_Toc154583501" w:history="1">
             <w:r>
               <w:rPr>
                 <w:rStyle w:val="Lienhypertexte"/>
                 <w:noProof/>
+              </w:rPr>
+              <w:t>Prérequis : Télécharger Maven</w:t>
+            </w:r>
+            <w:r>
+              <w:rPr>
+                <w:noProof/>
+                <w:webHidden/>
+              </w:rPr>
+              <w:tab/>
+            </w:r>
+            <w:r>
+              <w:rPr>
+                <w:noProof/>
+                <w:webHidden/>
+              </w:rPr>
+              <w:fldChar w:fldCharType="begin"/>
+            </w:r>
+            <w:r>
+              <w:rPr>
+                <w:noProof/>
+                <w:webHidden/>
+              </w:rPr>
+              <w:instrText xml:space="preserve"> PAGEREF _Toc154583501 \h </w:instrText>
+            </w:r>
+            <w:r>
+              <w:rPr>
+                <w:noProof/>
+                <w:webHidden/>
+              </w:rPr>
+            </w:r>
+            <w:r>
+              <w:rPr>
+                <w:noProof/>
+                <w:webHidden/>
+              </w:rPr>
+              <w:fldChar w:fldCharType="separate"/>
+            </w:r>
+            <w:r>
+              <w:rPr>
+                <w:noProof/>
+                <w:webHidden/>
+              </w:rPr>
+              <w:t>3</w:t>
+            </w:r>
+            <w:r>
+              <w:rPr>
+                <w:noProof/>
+                <w:webHidden/>
+              </w:rPr>
+              <w:fldChar w:fldCharType="end"/>
+            </w:r>
+          </w:hyperlink>
+        </w:p>
+        <w:p>
+          <w:pPr>
+            <w:pStyle w:val="TM2"/>
+            <w:tabs>
+              <w:tab w:val="right" w:leader="dot" w:pos="9062"/>
+            </w:tabs>
+            <w:rPr>
+              <w:rFonts w:cstheme="minorBidi"/>
+              <w:noProof/>
+              <w:kern w:val="2"/>
+              <w14:ligatures w14:val="standardContextual"/>
+            </w:rPr>
+          </w:pPr>
+          <w:hyperlink w:anchor="_Toc154583502" w:history="1">
+            <w:r>
+              <w:rPr>
+                <w:rStyle w:val="Lienhypertexte"/>
+                <w:noProof/>
                 <w:shd w:val="clear" w:color="auto" w:fill="FFFFFF"/>
               </w:rPr>
-              <w:t>Explication</w:t>
+              <w:t>Run le projet</w:t>
             </w:r>
             <w:r>
               <w:rPr>
@@ -1399,7 +687,7 @@
                 <w:noProof/>
                 <w:webHidden/>
               </w:rPr>
-              <w:instrText xml:space="preserve"> PAGEREF _Toc154566354 \h </w:instrText>
+              <w:instrText xml:space="preserve"> PAGEREF _Toc154583502 \h </w:instrText>
             </w:r>
             <w:r>
               <w:rPr>
@@ -1419,7 +707,86 @@
                 <w:noProof/>
                 <w:webHidden/>
               </w:rPr>
-              <w:t>3</w:t>
+              <w:t>4</w:t>
+            </w:r>
+            <w:r>
+              <w:rPr>
+                <w:noProof/>
+                <w:webHidden/>
+              </w:rPr>
+              <w:fldChar w:fldCharType="end"/>
+            </w:r>
+          </w:hyperlink>
+        </w:p>
+        <w:p>
+          <w:pPr>
+            <w:pStyle w:val="TM2"/>
+            <w:tabs>
+              <w:tab w:val="right" w:leader="dot" w:pos="9062"/>
+            </w:tabs>
+            <w:rPr>
+              <w:rFonts w:cstheme="minorBidi"/>
+              <w:noProof/>
+              <w:kern w:val="2"/>
+              <w14:ligatures w14:val="standardContextual"/>
+            </w:rPr>
+          </w:pPr>
+          <w:hyperlink w:anchor="_Toc154583503" w:history="1">
+            <w:r>
+              <w:rPr>
+                <w:rStyle w:val="Lienhypertexte"/>
+                <w:noProof/>
+                <w:shd w:val="clear" w:color="auto" w:fill="FFFFFF"/>
+              </w:rPr>
+              <w:t>Explication et u</w:t>
+            </w:r>
+            <w:r>
+              <w:rPr>
+                <w:rStyle w:val="Lienhypertexte"/>
+                <w:noProof/>
+              </w:rPr>
+              <w:t>tilisation</w:t>
+            </w:r>
+            <w:r>
+              <w:rPr>
+                <w:noProof/>
+                <w:webHidden/>
+              </w:rPr>
+              <w:tab/>
+            </w:r>
+            <w:r>
+              <w:rPr>
+                <w:noProof/>
+                <w:webHidden/>
+              </w:rPr>
+              <w:fldChar w:fldCharType="begin"/>
+            </w:r>
+            <w:r>
+              <w:rPr>
+                <w:noProof/>
+                <w:webHidden/>
+              </w:rPr>
+              <w:instrText xml:space="preserve"> PAGEREF _Toc154583503 \h </w:instrText>
+            </w:r>
+            <w:r>
+              <w:rPr>
+                <w:noProof/>
+                <w:webHidden/>
+              </w:rPr>
+            </w:r>
+            <w:r>
+              <w:rPr>
+                <w:noProof/>
+                <w:webHidden/>
+              </w:rPr>
+              <w:fldChar w:fldCharType="separate"/>
+            </w:r>
+            <w:r>
+              <w:rPr>
+                <w:noProof/>
+                <w:webHidden/>
+              </w:rPr>
+              <w:t>4</w:t>
             </w:r>
             <w:r>
               <w:rPr>
@@ -1443,7 +810,7 @@
               <w14:ligatures w14:val="standardContextual"/>
             </w:rPr>
           </w:pPr>
-          <w:hyperlink w:anchor="_Toc154566355" w:history="1">
+          <w:hyperlink w:anchor="_Toc154583504" w:history="1">
             <w:r>
               <w:rPr>
                 <w:rStyle w:val="Lienhypertexte"/>
@@ -1471,7 +838,7 @@
                 <w:noProof/>
                 <w:webHidden/>
               </w:rPr>
-              <w:instrText xml:space="preserve"> PAGEREF _Toc154566355 \h </w:instrText>
+              <w:instrText xml:space="preserve"> PAGEREF _Toc154583504 \h </w:instrText>
             </w:r>
             <w:r>
               <w:rPr>
@@ -1491,7 +858,78 @@
                 <w:noProof/>
                 <w:webHidden/>
               </w:rPr>
-              <w:t>6</w:t>
+              <w:t>7</w:t>
+            </w:r>
+            <w:r>
+              <w:rPr>
+                <w:noProof/>
+                <w:webHidden/>
+              </w:rPr>
+              <w:fldChar w:fldCharType="end"/>
+            </w:r>
+          </w:hyperlink>
+        </w:p>
+        <w:p>
+          <w:pPr>
+            <w:pStyle w:val="TM3"/>
+            <w:tabs>
+              <w:tab w:val="right" w:leader="dot" w:pos="9062"/>
+            </w:tabs>
+            <w:rPr>
+              <w:rFonts w:cstheme="minorBidi"/>
+              <w:noProof/>
+              <w:kern w:val="2"/>
+              <w14:ligatures w14:val="standardContextual"/>
+            </w:rPr>
+          </w:pPr>
+          <w:hyperlink w:anchor="_Toc154583505" w:history="1">
+            <w:r>
+              <w:rPr>
+                <w:rStyle w:val="Lienhypertexte"/>
+                <w:noProof/>
+              </w:rPr>
+              <w:t>Diagramme</w:t>
+            </w:r>
+            <w:r>
+              <w:rPr>
+                <w:noProof/>
+                <w:webHidden/>
+              </w:rPr>
+              <w:tab/>
+            </w:r>
+            <w:r>
+              <w:rPr>
+                <w:noProof/>
+                <w:webHidden/>
+              </w:rPr>
+              <w:fldChar w:fldCharType="begin"/>
+            </w:r>
+            <w:r>
+              <w:rPr>
+                <w:noProof/>
+                <w:webHidden/>
+              </w:rPr>
+              <w:instrText xml:space="preserve"> PAGEREF _Toc154583505 \h </w:instrText>
+            </w:r>
+            <w:r>
+              <w:rPr>
+                <w:noProof/>
+                <w:webHidden/>
+              </w:rPr>
+            </w:r>
+            <w:r>
+              <w:rPr>
+                <w:noProof/>
+                <w:webHidden/>
+              </w:rPr>
+              <w:fldChar w:fldCharType="separate"/>
+            </w:r>
+            <w:r>
+              <w:rPr>
+                <w:noProof/>
+                <w:webHidden/>
+              </w:rPr>
+              <w:t>7</w:t>
             </w:r>
             <w:r>
               <w:rPr>
@@ -1515,7 +953,7 @@
               <w14:ligatures w14:val="standardContextual"/>
             </w:rPr>
           </w:pPr>
-          <w:hyperlink w:anchor="_Toc154566356" w:history="1">
+          <w:hyperlink w:anchor="_Toc154583506" w:history="1">
             <w:r>
               <w:rPr>
                 <w:rStyle w:val="Lienhypertexte"/>
@@ -1543,7 +981,7 @@
                 <w:noProof/>
                 <w:webHidden/>
               </w:rPr>
-              <w:instrText xml:space="preserve"> PAGEREF _Toc154566356 \h </w:instrText>
+              <w:instrText xml:space="preserve"> PAGEREF _Toc154583506 \h </w:instrText>
             </w:r>
             <w:r>
               <w:rPr>
@@ -1563,7 +1001,7 @@
                 <w:noProof/>
                 <w:webHidden/>
               </w:rPr>
-              <w:t>8</w:t>
+              <w:t>9</w:t>
             </w:r>
             <w:r>
               <w:rPr>
@@ -1587,7 +1025,7 @@
               <w14:ligatures w14:val="standardContextual"/>
             </w:rPr>
           </w:pPr>
-          <w:hyperlink w:anchor="_Toc154566357" w:history="1">
+          <w:hyperlink w:anchor="_Toc154583507" w:history="1">
             <w:r>
               <w:rPr>
                 <w:rStyle w:val="Lienhypertexte"/>
@@ -1615,7 +1053,7 @@
                 <w:noProof/>
                 <w:webHidden/>
               </w:rPr>
-              <w:instrText xml:space="preserve"> PAGEREF _Toc154566357 \h </w:instrText>
+              <w:instrText xml:space="preserve"> PAGEREF _Toc154583507 \h </w:instrText>
             </w:r>
             <w:r>
               <w:rPr>
@@ -1635,7 +1073,7 @@
                 <w:noProof/>
                 <w:webHidden/>
               </w:rPr>
-              <w:t>8</w:t>
+              <w:t>9</w:t>
             </w:r>
             <w:r>
               <w:rPr>
@@ -1659,7 +1097,7 @@
               <w14:ligatures w14:val="standardContextual"/>
             </w:rPr>
           </w:pPr>
-          <w:hyperlink w:anchor="_Toc154566358" w:history="1">
+          <w:hyperlink w:anchor="_Toc154583508" w:history="1">
             <w:r>
               <w:rPr>
                 <w:rStyle w:val="Lienhypertexte"/>
@@ -1686,7 +1124,7 @@
                 <w:noProof/>
                 <w:webHidden/>
               </w:rPr>
-              <w:instrText xml:space="preserve"> PAGEREF _Toc154566358 \h </w:instrText>
+              <w:instrText xml:space="preserve"> PAGEREF _Toc154583508 \h </w:instrText>
             </w:r>
             <w:r>
               <w:rPr>
@@ -1706,7 +1144,7 @@
                 <w:noProof/>
                 <w:webHidden/>
               </w:rPr>
-              <w:t>8</w:t>
+              <w:t>9</w:t>
             </w:r>
             <w:r>
               <w:rPr>
@@ -1730,7 +1168,7 @@
               <w14:ligatures w14:val="standardContextual"/>
             </w:rPr>
           </w:pPr>
-          <w:hyperlink w:anchor="_Toc154566359" w:history="1">
+          <w:hyperlink w:anchor="_Toc154583509" w:history="1">
             <w:r>
               <w:rPr>
                 <w:rStyle w:val="Lienhypertexte"/>
@@ -1758,7 +1196,7 @@
                 <w:noProof/>
                 <w:webHidden/>
               </w:rPr>
-              <w:instrText xml:space="preserve"> PAGEREF _Toc154566359 \h </w:instrText>
+              <w:instrText xml:space="preserve"> PAGEREF _Toc154583509 \h </w:instrText>
             </w:r>
             <w:r>
               <w:rPr>
@@ -1778,7 +1216,7 @@
                 <w:noProof/>
                 <w:webHidden/>
               </w:rPr>
-              <w:t>8</w:t>
+              <w:t>10</w:t>
             </w:r>
             <w:r>
               <w:rPr>
@@ -1802,7 +1240,7 @@
               <w14:ligatures w14:val="standardContextual"/>
             </w:rPr>
           </w:pPr>
-          <w:hyperlink w:anchor="_Toc154566360" w:history="1">
+          <w:hyperlink w:anchor="_Toc154583510" w:history="1">
             <w:r>
               <w:rPr>
                 <w:rStyle w:val="Lienhypertexte"/>
@@ -1830,7 +1268,7 @@
                 <w:noProof/>
                 <w:webHidden/>
               </w:rPr>
-              <w:instrText xml:space="preserve"> PAGEREF _Toc154566360 \h </w:instrText>
+              <w:instrText xml:space="preserve"> PAGEREF _Toc154583510 \h </w:instrText>
             </w:r>
             <w:r>
               <w:rPr>
@@ -1850,7 +1288,7 @@
                 <w:noProof/>
                 <w:webHidden/>
               </w:rPr>
-              <w:t>8</w:t>
+              <w:t>10</w:t>
             </w:r>
             <w:r>
               <w:rPr>
@@ -1874,14 +1312,14 @@
               <w14:ligatures w14:val="standardContextual"/>
             </w:rPr>
           </w:pPr>
-          <w:hyperlink w:anchor="_Toc154566361" w:history="1">
+          <w:hyperlink w:anchor="_Toc154583511" w:history="1">
             <w:r>
               <w:rPr>
                 <w:rStyle w:val="Lienhypertexte"/>
                 <w:noProof/>
                 <w:shd w:val="clear" w:color="auto" w:fill="FFFFFF"/>
               </w:rPr>
-              <w:t>Automatisation des tests</w:t>
+              <w:t>Automatisation des tests unitaires :  JUnit</w:t>
             </w:r>
             <w:r>
               <w:rPr>
@@ -1902,7 +1340,7 @@
                 <w:noProof/>
                 <w:webHidden/>
               </w:rPr>
-              <w:instrText xml:space="preserve"> PAGEREF _Toc154566361 \h </w:instrText>
+              <w:instrText xml:space="preserve"> PAGEREF _Toc154583511 \h </w:instrText>
             </w:r>
             <w:r>
               <w:rPr>
@@ -1922,7 +1360,7 @@
                 <w:noProof/>
                 <w:webHidden/>
               </w:rPr>
-              <w:t>8</w:t>
+              <w:t>10</w:t>
             </w:r>
             <w:r>
               <w:rPr>
@@ -1946,14 +1384,14 @@
               <w14:ligatures w14:val="standardContextual"/>
             </w:rPr>
           </w:pPr>
-          <w:hyperlink w:anchor="_Toc154566362" w:history="1">
+          <w:hyperlink w:anchor="_Toc154583512" w:history="1">
             <w:r>
               <w:rPr>
                 <w:rStyle w:val="Lienhypertexte"/>
                 <w:noProof/>
                 <w:shd w:val="clear" w:color="auto" w:fill="FFFFFF"/>
               </w:rPr>
-              <w:t>Génération de la documentation</w:t>
+              <w:t>Génération de la documentation : Doxygen</w:t>
             </w:r>
             <w:r>
               <w:rPr>
@@ -1974,7 +1412,7 @@
                 <w:noProof/>
                 <w:webHidden/>
               </w:rPr>
-              <w:instrText xml:space="preserve"> PAGEREF _Toc154566362 \h </w:instrText>
+              <w:instrText xml:space="preserve"> PAGEREF _Toc154583512 \h </w:instrText>
             </w:r>
             <w:r>
               <w:rPr>
@@ -1994,7 +1432,7 @@
                 <w:noProof/>
                 <w:webHidden/>
               </w:rPr>
-              <w:t>8</w:t>
+              <w:t>10</w:t>
             </w:r>
             <w:r>
               <w:rPr>
@@ -2030,14 +1468,32 @@
     <w:p/>
     <w:p/>
     <w:p/>
+    <w:p>
+      <w:pPr>
+        <w:pStyle w:val="Titre1"/>
+        <w:rPr>
+          <w:shd w:val="clear" w:color="auto" w:fill="FFFFFF"/>
+        </w:rPr>
+      </w:pPr>
+    </w:p>
+    <w:p>
+      <w:pPr>
+        <w:pStyle w:val="Titre1"/>
+        <w:rPr>
+          <w:shd w:val="clear" w:color="auto" w:fill="FFFFFF"/>
+        </w:rPr>
+      </w:pPr>
+    </w:p>
+    <w:p>
+      <w:pPr>
+        <w:pStyle w:val="Titre1"/>
+        <w:rPr>
+          <w:shd w:val="clear" w:color="auto" w:fill="FFFFFF"/>
+        </w:rPr>
+      </w:pPr>
+    </w:p>
     <w:p/>
     <w:p/>
-    <w:p/>
-    <w:p/>
-    <w:p/>
-    <w:p/>
-    <w:p/>
-    <w:p/>
     <w:p>
       <w:pPr>
         <w:pStyle w:val="Titre1"/>
@@ -2045,7 +1501,7 @@
           <w:shd w:val="clear" w:color="auto" w:fill="FFFFFF"/>
         </w:rPr>
       </w:pPr>
-      <w:bookmarkStart w:id="0" w:name="_Toc154566350"/>
+      <w:bookmarkStart w:id="0" w:name="_Toc154583497"/>
       <w:r>
         <w:rPr>
           <w:shd w:val="clear" w:color="auto" w:fill="FFFFFF"/>
@@ -2065,7 +1521,7 @@
       <w:pPr>
         <w:pStyle w:val="Titre2"/>
       </w:pPr>
-      <w:bookmarkStart w:id="1" w:name="_Toc154566351"/>
+      <w:bookmarkStart w:id="1" w:name="_Toc154583498"/>
       <w:r>
         <w:t xml:space="preserve">Application de planning </w:t>
       </w:r>
@@ -2120,7 +1576,13 @@
         <w:jc w:val="both"/>
       </w:pPr>
       <w:r>
-        <w:t>Chaque joueur a en sa possession un jeu de cartes avec les valeurs suivantes : 0, 1, 2, 3, 5, 8, 13, 20, 40, 100, le point d'interrogation, et la tasse de café. Le point d'interrogation est utilisé lorsque l'estimateur ne peut pas estimer la tâche, et la tasse de café exprime le besoin de faire une pause. Plus le joueur vote une carte avec une valeur élevée, plus la tâche a une charge importante.</w:t>
+        <w:t>Chaque joueur a en sa possession un jeu de cartes avec les valeurs suivantes : 0, 1, 2, 3, 5, 8, 13, 20, 40, 100, le point d'interrogation</w:t>
+      </w:r>
+      <w:r>
+        <w:t xml:space="preserve"> «?»</w:t>
+      </w:r>
+      <w:r>
+        <w:t>, et la tasse de café. Le point d'interrogation est utilisé lorsque l'estimateur ne peut pas estimer la tâche, et la tasse de café exprime le besoin de faire une pause. Plus le joueur vote une carte avec une valeur élevée, plus la tâche a une charge importante.</w:t>
       </w:r>
     </w:p>
     <w:p>
@@ -2155,12 +1617,87 @@
     </w:p>
     <w:p>
       <w:pPr>
+        <w:pStyle w:val="Sansinterligne"/>
+        <w:jc w:val="both"/>
+      </w:pPr>
+    </w:p>
+    <w:p>
+      <w:pPr>
+        <w:pStyle w:val="Sansinterligne"/>
+        <w:jc w:val="both"/>
+        <w:rPr>
+          <w:u w:val="single"/>
+        </w:rPr>
+      </w:pPr>
+      <w:r>
+        <w:rPr>
+          <w:u w:val="single"/>
+        </w:rPr>
+        <w:t>Particularité :</w:t>
+      </w:r>
+    </w:p>
+    <w:p>
+      <w:pPr>
+        <w:pStyle w:val="Sansinterligne"/>
+        <w:jc w:val="both"/>
+      </w:pPr>
+      <w:r>
+        <w:t xml:space="preserve">- </w:t>
+      </w:r>
+      <w:r>
+        <w:t>Nous avons mis en place un chronomètre pour estimer la durée de la partie du planning Poker, il est également enregistré dans le fichier JSON.</w:t>
+      </w:r>
+    </w:p>
+    <w:p>
+      <w:pPr>
+        <w:pStyle w:val="Sansinterligne"/>
+        <w:jc w:val="both"/>
+      </w:pPr>
+      <w:r>
+        <w:t xml:space="preserve">- </w:t>
+      </w:r>
+      <w:r>
+        <w:t>Si tous les joueurs utilisent la carte café, l'application enregistre un fichier JSON avec l'état d'avancement du backlog. Ce fichier JSON peut être chargé via le menu dans "reprendre une partie".</w:t>
+      </w:r>
+    </w:p>
+    <w:p>
+      <w:pPr>
+        <w:pStyle w:val="Sansinterligne"/>
+        <w:jc w:val="both"/>
+      </w:pPr>
+      <w:r>
+        <w:t xml:space="preserve">- </w:t>
+      </w:r>
+      <w:r>
+        <w:t xml:space="preserve">Si tous les jours optent pour la carte "?" (donc s'ils ne savent pas comment estimer la difficulté) un temps de pause de 10 secondes s'enclenche. Le temps que tout le monde se concerte pour décider d'un niveau de difficulté. Puis, on reprend le tour. </w:t>
+      </w:r>
+    </w:p>
+    <w:p>
+      <w:pPr>
+        <w:pStyle w:val="Sansinterligne"/>
+        <w:jc w:val="both"/>
+      </w:pPr>
+      <w:r>
+        <w:t xml:space="preserve">- </w:t>
+      </w:r>
+      <w:r>
+        <w:t xml:space="preserve">Dans notre projet, nous avons utilisé un </w:t>
+      </w:r>
+      <w:r>
+        <w:t xml:space="preserve">seul </w:t>
+      </w:r>
+      <w:r>
+        <w:t>design patterns, le singleton.</w:t>
+      </w:r>
+    </w:p>
+    <w:p>
+      <w:pPr>
         <w:pStyle w:val="Titre1"/>
         <w:rPr>
           <w:shd w:val="clear" w:color="auto" w:fill="FFFFFF"/>
         </w:rPr>
       </w:pPr>
-      <w:bookmarkStart w:id="3" w:name="_Toc154566352"/>
+      <w:bookmarkStart w:id="3" w:name="_Toc154583499"/>
       <w:r>
         <w:rPr>
           <w:shd w:val="clear" w:color="auto" w:fill="FFFFFF"/>
@@ -2182,7 +1719,7 @@
           <w:shd w:val="clear" w:color="auto" w:fill="FFFFFF"/>
         </w:rPr>
       </w:pPr>
-      <w:bookmarkStart w:id="4" w:name="_Toc154566353"/>
+      <w:bookmarkStart w:id="4" w:name="_Toc154583500"/>
       <w:r>
         <w:rPr>
           <w:shd w:val="clear" w:color="auto" w:fill="FFFFFF"/>
@@ -2192,76 +1729,916 @@
       <w:bookmarkEnd w:id="4"/>
     </w:p>
     <w:p>
+      <w:r>
+        <w:t>Nous avons opté pour le langage Java en raison de sa polyvalence et de sa popularité dans le développement logiciel. Java offre une portabilité élevée, ce qui signifie que notre application pourrait être exécutée sur différentes plateformes sans nécessiter de modifications majeures. De plus, nous avons choisi IntelliJ comme IDE en raison de sa facilité d'utilisation.</w:t>
+      </w:r>
+    </w:p>
+    <w:p>
+      <w:pPr>
+        <w:pStyle w:val="Titre2"/>
+      </w:pPr>
+      <w:bookmarkStart w:id="5" w:name="_Toc154583501"/>
+      <w:r>
+        <w:t>Prérequis</w:t>
+      </w:r>
+      <w:r>
+        <w:t xml:space="preserve"> : </w:t>
+      </w:r>
+      <w:r>
+        <w:t>T</w:t>
+      </w:r>
+      <w:r>
+        <w:t>élécharger Maven</w:t>
+      </w:r>
+      <w:bookmarkEnd w:id="5"/>
+    </w:p>
+    <w:p>
+      <w:pPr>
+        <w:rPr>
+          <w:b/>
+          <w:bCs/>
+        </w:rPr>
+      </w:pPr>
+      <w:r>
+        <w:t xml:space="preserve">Dans notre </w:t>
+      </w:r>
+      <w:r>
+        <w:t>projet</w:t>
+      </w:r>
+      <w:r>
+        <w:t>, nous utilisons un</w:t>
+      </w:r>
+      <w:r>
+        <w:t xml:space="preserve"> fichier JSON</w:t>
+      </w:r>
+      <w:r>
+        <w:t xml:space="preserve"> comme structure</w:t>
+      </w:r>
+      <w:r>
+        <w:t xml:space="preserve"> </w:t>
+      </w:r>
+      <w:r>
+        <w:t xml:space="preserve">pour </w:t>
+      </w:r>
+      <w:r>
+        <w:t>le Backlog</w:t>
+      </w:r>
+      <w:r>
+        <w:t>, afin d’</w:t>
+      </w:r>
+      <w:r>
+        <w:t>obtenir une liste de fonctionnalité</w:t>
+      </w:r>
+      <w:r>
+        <w:t xml:space="preserve"> avec ces difficultés</w:t>
+      </w:r>
+      <w:r>
+        <w:t>.</w:t>
+      </w:r>
+      <w:r>
+        <w:t xml:space="preserve"> </w:t>
+      </w:r>
+      <w:r>
+        <w:t>Pour gérer ce fichier</w:t>
+      </w:r>
+      <w:r>
+        <w:t xml:space="preserve"> (ex : sauvegarder ou récupérer le fichier JSON), nous utilisons l’outil de gestion </w:t>
+      </w:r>
+      <w:r>
+        <w:rPr>
+          <w:b/>
+          <w:bCs/>
+        </w:rPr>
+        <w:t>Maven</w:t>
+      </w:r>
+      <w:r>
+        <w:rPr>
+          <w:b/>
+          <w:bCs/>
+        </w:rPr>
+        <w:t xml:space="preserve">. </w:t>
+      </w:r>
+    </w:p>
+    <w:p>
+      <w:r>
+        <w:t>Ainsi</w:t>
+      </w:r>
+      <w:r>
+        <w:t xml:space="preserve">, </w:t>
+      </w:r>
+      <w:r>
+        <w:rPr>
+          <w:b/>
+          <w:bCs/>
+        </w:rPr>
+        <w:t xml:space="preserve">si vous n’avez pas encore </w:t>
+      </w:r>
+      <w:r>
+        <w:rPr>
+          <w:b/>
+          <w:bCs/>
+        </w:rPr>
+        <w:t>Maven</w:t>
+      </w:r>
+      <w:r>
+        <w:t xml:space="preserve"> d’installer sur IntelliJ</w:t>
+      </w:r>
+      <w:r>
+        <w:t>, vois les étapes à suivre pour l</w:t>
+      </w:r>
+      <w:r>
+        <w:t>’obtenir</w:t>
+      </w:r>
+      <w:r>
+        <w:t>:</w:t>
+      </w:r>
+    </w:p>
+    <w:p>
+      <w:pPr>
+        <w:pStyle w:val="Paragraphedeliste"/>
+        <w:numPr>
+          <w:ilvl w:val="0"/>
+          <w:numId w:val="9"/>
+        </w:numPr>
+      </w:pPr>
+      <w:r>
+        <w:lastRenderedPageBreak/>
+        <w:t xml:space="preserve">Faire </w:t>
+      </w:r>
+      <w:r>
+        <w:rPr>
+          <w:b/>
+          <w:bCs/>
+        </w:rPr>
+        <w:t>Ctr</w:t>
+      </w:r>
+      <w:r>
+        <w:rPr>
+          <w:b/>
+          <w:bCs/>
+        </w:rPr>
+        <w:t>l</w:t>
+      </w:r>
+      <w:r>
+        <w:rPr>
+          <w:b/>
+          <w:bCs/>
+        </w:rPr>
+        <w:t xml:space="preserve"> </w:t>
+      </w:r>
+      <w:r>
+        <w:rPr>
+          <w:b/>
+          <w:bCs/>
+        </w:rPr>
+        <w:t>+</w:t>
+      </w:r>
+      <w:r>
+        <w:rPr>
+          <w:b/>
+          <w:bCs/>
+        </w:rPr>
+        <w:t xml:space="preserve"> </w:t>
+      </w:r>
+      <w:r>
+        <w:rPr>
+          <w:b/>
+          <w:bCs/>
+        </w:rPr>
+        <w:t>Shit</w:t>
+      </w:r>
+      <w:r>
+        <w:rPr>
+          <w:b/>
+          <w:bCs/>
+        </w:rPr>
+        <w:t xml:space="preserve"> </w:t>
+      </w:r>
+      <w:r>
+        <w:rPr>
+          <w:b/>
+          <w:bCs/>
+        </w:rPr>
+        <w:t>+</w:t>
+      </w:r>
+      <w:r>
+        <w:rPr>
+          <w:b/>
+          <w:bCs/>
+        </w:rPr>
+        <w:t xml:space="preserve"> </w:t>
+      </w:r>
+      <w:r>
+        <w:rPr>
+          <w:b/>
+          <w:bCs/>
+        </w:rPr>
+        <w:t>A</w:t>
+      </w:r>
+      <w:r>
+        <w:t xml:space="preserve">, cette commande permet de rechercher une </w:t>
+      </w:r>
+      <w:r>
+        <w:t>commande</w:t>
+      </w:r>
+    </w:p>
+    <w:p>
+      <w:pPr>
+        <w:pStyle w:val="Paragraphedeliste"/>
+        <w:numPr>
+          <w:ilvl w:val="0"/>
+          <w:numId w:val="9"/>
+        </w:numPr>
+      </w:pPr>
+      <w:r>
+        <w:t>Rechercher</w:t>
+      </w:r>
+      <w:r>
+        <w:t xml:space="preserve"> la commande</w:t>
+      </w:r>
+      <w:r>
+        <w:t xml:space="preserve"> </w:t>
+      </w:r>
+      <w:r>
+        <w:rPr>
+          <w:b/>
+          <w:bCs/>
+        </w:rPr>
+        <w:t>Add FrameWorksSupport</w:t>
+      </w:r>
+    </w:p>
+    <w:p>
+      <w:pPr>
+        <w:pStyle w:val="Paragraphedeliste"/>
+        <w:numPr>
+          <w:ilvl w:val="0"/>
+          <w:numId w:val="9"/>
+        </w:numPr>
+      </w:pPr>
+      <w:r>
+        <w:t xml:space="preserve">Sélectionner </w:t>
+      </w:r>
+      <w:r>
+        <w:rPr>
+          <w:b/>
+          <w:bCs/>
+        </w:rPr>
+        <w:t>Maven</w:t>
+      </w:r>
+    </w:p>
+    <w:p>
+      <w:pPr>
+        <w:pStyle w:val="Paragraphedeliste"/>
+        <w:numPr>
+          <w:ilvl w:val="0"/>
+          <w:numId w:val="9"/>
+        </w:numPr>
+      </w:pPr>
+      <w:r>
+        <w:t>Aller dans le fichier</w:t>
+      </w:r>
+      <w:r>
+        <w:t xml:space="preserve"> </w:t>
+      </w:r>
+      <w:r>
+        <w:rPr>
+          <w:b/>
+          <w:bCs/>
+        </w:rPr>
+        <w:t>pom.xml</w:t>
+      </w:r>
+    </w:p>
+    <w:p>
+      <w:pPr>
+        <w:pStyle w:val="Paragraphedeliste"/>
+        <w:numPr>
+          <w:ilvl w:val="0"/>
+          <w:numId w:val="9"/>
+        </w:numPr>
+      </w:pPr>
+      <w:r>
+        <w:t xml:space="preserve">Rajouter </w:t>
+      </w:r>
+      <w:r>
+        <w:t>la</w:t>
+      </w:r>
+      <w:r>
+        <w:t xml:space="preserve"> dépendance</w:t>
+      </w:r>
+      <w:r>
+        <w:t xml:space="preserve"> </w:t>
+      </w:r>
+      <w:r>
+        <w:rPr>
+          <w:b/>
+          <w:bCs/>
+        </w:rPr>
+        <w:t>Jackson</w:t>
+      </w:r>
+      <w:r>
+        <w:t>, voi</w:t>
+      </w:r>
+      <w:r>
+        <w:t>r</w:t>
+      </w:r>
+      <w:r>
+        <w:t xml:space="preserve"> image ci-dessous :</w:t>
+      </w:r>
+    </w:p>
+    <w:p>
+      <w:pPr>
+        <w:shd w:val="clear" w:color="auto" w:fill="1E1F22"/>
+        <w:tabs>
+          <w:tab w:val="left" w:pos="916"/>
+          <w:tab w:val="left" w:pos="1832"/>
+          <w:tab w:val="left" w:pos="2748"/>
+          <w:tab w:val="left" w:pos="3664"/>
+          <w:tab w:val="left" w:pos="4580"/>
+          <w:tab w:val="left" w:pos="5496"/>
+          <w:tab w:val="left" w:pos="6412"/>
+          <w:tab w:val="left" w:pos="7328"/>
+          <w:tab w:val="left" w:pos="8244"/>
+          <w:tab w:val="left" w:pos="9160"/>
+          <w:tab w:val="left" w:pos="10076"/>
+          <w:tab w:val="left" w:pos="10992"/>
+          <w:tab w:val="left" w:pos="11908"/>
+          <w:tab w:val="left" w:pos="12824"/>
+          <w:tab w:val="left" w:pos="13740"/>
+          <w:tab w:val="left" w:pos="14656"/>
+        </w:tabs>
+        <w:spacing w:after="0" w:line="240" w:lineRule="auto"/>
+        <w:rPr>
+          <w:rFonts w:ascii="Courier New" w:eastAsia="Times New Roman" w:hAnsi="Courier New" w:cs="Courier New"/>
+          <w:color w:val="7A7E85"/>
+          <w:kern w:val="0"/>
+          <w:sz w:val="20"/>
+          <w:szCs w:val="20"/>
+          <w:lang w:val="en-GB" w:eastAsia="fr-FR"/>
+          <w14:ligatures w14:val="none"/>
+        </w:rPr>
+      </w:pPr>
+      <w:r>
+        <w:rPr>
+          <w:rFonts w:ascii="Courier New" w:eastAsia="Times New Roman" w:hAnsi="Courier New" w:cs="Courier New"/>
+          <w:color w:val="D5B778"/>
+          <w:kern w:val="0"/>
+          <w:sz w:val="20"/>
+          <w:szCs w:val="20"/>
+          <w:lang w:eastAsia="fr-FR"/>
+          <w14:ligatures w14:val="none"/>
+        </w:rPr>
+        <w:t>&lt;dependencies&gt;</w:t>
+      </w:r>
+      <w:r>
+        <w:rPr>
+          <w:rFonts w:ascii="Courier New" w:eastAsia="Times New Roman" w:hAnsi="Courier New" w:cs="Courier New"/>
+          <w:color w:val="D5B778"/>
+          <w:kern w:val="0"/>
+          <w:sz w:val="20"/>
+          <w:szCs w:val="20"/>
+          <w:lang w:eastAsia="fr-FR"/>
+          <w14:ligatures w14:val="none"/>
+        </w:rPr>
+        <w:br/>
+        <w:t xml:space="preserve">    </w:t>
+      </w:r>
+      <w:r>
+        <w:rPr>
+          <w:rFonts w:ascii="Courier New" w:eastAsia="Times New Roman" w:hAnsi="Courier New" w:cs="Courier New"/>
+          <w:color w:val="7A7E85"/>
+          <w:kern w:val="0"/>
+          <w:sz w:val="20"/>
+          <w:szCs w:val="20"/>
+          <w:lang w:eastAsia="fr-FR"/>
+          <w14:ligatures w14:val="none"/>
+        </w:rPr>
+        <w:t>&lt;!-- Autres dépendances de votre projet --&gt;</w:t>
+      </w:r>
+      <w:r>
+        <w:rPr>
+          <w:rFonts w:ascii="Courier New" w:eastAsia="Times New Roman" w:hAnsi="Courier New" w:cs="Courier New"/>
+          <w:color w:val="7A7E85"/>
+          <w:kern w:val="0"/>
+          <w:sz w:val="20"/>
+          <w:szCs w:val="20"/>
+          <w:lang w:eastAsia="fr-FR"/>
+          <w14:ligatures w14:val="none"/>
+        </w:rPr>
+        <w:br/>
+        <w:t xml:space="preserve">    &lt;!-- </w:t>
+      </w:r>
+      <w:r>
+        <w:rPr>
+          <w:rFonts w:ascii="Courier New" w:eastAsia="Times New Roman" w:hAnsi="Courier New" w:cs="Courier New"/>
+          <w:color w:val="7A7E85"/>
+          <w:kern w:val="0"/>
+          <w:sz w:val="20"/>
+          <w:szCs w:val="20"/>
+          <w:lang w:val="en-GB" w:eastAsia="fr-FR"/>
+          <w14:ligatures w14:val="none"/>
+        </w:rPr>
+        <w:t>Dépendance Jackson --&gt;</w:t>
+      </w:r>
+      <w:r>
+        <w:rPr>
+          <w:rFonts w:ascii="Courier New" w:eastAsia="Times New Roman" w:hAnsi="Courier New" w:cs="Courier New"/>
+          <w:color w:val="7A7E85"/>
+          <w:kern w:val="0"/>
+          <w:sz w:val="20"/>
+          <w:szCs w:val="20"/>
+          <w:lang w:val="en-GB" w:eastAsia="fr-FR"/>
+          <w14:ligatures w14:val="none"/>
+        </w:rPr>
+        <w:br/>
+        <w:t xml:space="preserve">    </w:t>
+      </w:r>
+      <w:r>
+        <w:rPr>
+          <w:rFonts w:ascii="Courier New" w:eastAsia="Times New Roman" w:hAnsi="Courier New" w:cs="Courier New"/>
+          <w:color w:val="D5B778"/>
+          <w:kern w:val="0"/>
+          <w:sz w:val="20"/>
+          <w:szCs w:val="20"/>
+          <w:lang w:val="en-GB" w:eastAsia="fr-FR"/>
+          <w14:ligatures w14:val="none"/>
+        </w:rPr>
+        <w:t>&lt;dependency&gt;</w:t>
+      </w:r>
+      <w:r>
+        <w:rPr>
+          <w:rFonts w:ascii="Courier New" w:eastAsia="Times New Roman" w:hAnsi="Courier New" w:cs="Courier New"/>
+          <w:color w:val="D5B778"/>
+          <w:kern w:val="0"/>
+          <w:sz w:val="20"/>
+          <w:szCs w:val="20"/>
+          <w:lang w:val="en-GB" w:eastAsia="fr-FR"/>
+          <w14:ligatures w14:val="none"/>
+        </w:rPr>
+        <w:br/>
+        <w:t xml:space="preserve">        &lt;groupId&gt;</w:t>
+      </w:r>
+      <w:r>
+        <w:rPr>
+          <w:rFonts w:ascii="Courier New" w:eastAsia="Times New Roman" w:hAnsi="Courier New" w:cs="Courier New"/>
+          <w:color w:val="BCBEC4"/>
+          <w:kern w:val="0"/>
+          <w:sz w:val="20"/>
+          <w:szCs w:val="20"/>
+          <w:lang w:val="en-GB" w:eastAsia="fr-FR"/>
+          <w14:ligatures w14:val="none"/>
+        </w:rPr>
+        <w:t>com.fasterxml.jackson.core</w:t>
+      </w:r>
+      <w:r>
+        <w:rPr>
+          <w:rFonts w:ascii="Courier New" w:eastAsia="Times New Roman" w:hAnsi="Courier New" w:cs="Courier New"/>
+          <w:color w:val="D5B778"/>
+          <w:kern w:val="0"/>
+          <w:sz w:val="20"/>
+          <w:szCs w:val="20"/>
+          <w:lang w:val="en-GB" w:eastAsia="fr-FR"/>
+          <w14:ligatures w14:val="none"/>
+        </w:rPr>
+        <w:t>&lt;/groupId&gt;</w:t>
+      </w:r>
+      <w:r>
+        <w:rPr>
+          <w:rFonts w:ascii="Courier New" w:eastAsia="Times New Roman" w:hAnsi="Courier New" w:cs="Courier New"/>
+          <w:color w:val="D5B778"/>
+          <w:kern w:val="0"/>
+          <w:sz w:val="20"/>
+          <w:szCs w:val="20"/>
+          <w:lang w:val="en-GB" w:eastAsia="fr-FR"/>
+          <w14:ligatures w14:val="none"/>
+        </w:rPr>
+        <w:br/>
+        <w:t xml:space="preserve">        &lt;artifactId&gt;</w:t>
+      </w:r>
+      <w:r>
+        <w:rPr>
+          <w:rFonts w:ascii="Courier New" w:eastAsia="Times New Roman" w:hAnsi="Courier New" w:cs="Courier New"/>
+          <w:color w:val="BCBEC4"/>
+          <w:kern w:val="0"/>
+          <w:sz w:val="20"/>
+          <w:szCs w:val="20"/>
+          <w:lang w:val="en-GB" w:eastAsia="fr-FR"/>
+          <w14:ligatures w14:val="none"/>
+        </w:rPr>
+        <w:t>jackson-databind</w:t>
+      </w:r>
+      <w:r>
+        <w:rPr>
+          <w:rFonts w:ascii="Courier New" w:eastAsia="Times New Roman" w:hAnsi="Courier New" w:cs="Courier New"/>
+          <w:color w:val="D5B778"/>
+          <w:kern w:val="0"/>
+          <w:sz w:val="20"/>
+          <w:szCs w:val="20"/>
+          <w:lang w:val="en-GB" w:eastAsia="fr-FR"/>
+          <w14:ligatures w14:val="none"/>
+        </w:rPr>
+        <w:t>&lt;/artifactId&gt;</w:t>
+      </w:r>
+      <w:r>
+        <w:rPr>
+          <w:rFonts w:ascii="Courier New" w:eastAsia="Times New Roman" w:hAnsi="Courier New" w:cs="Courier New"/>
+          <w:color w:val="D5B778"/>
+          <w:kern w:val="0"/>
+          <w:sz w:val="20"/>
+          <w:szCs w:val="20"/>
+          <w:lang w:val="en-GB" w:eastAsia="fr-FR"/>
+          <w14:ligatures w14:val="none"/>
+        </w:rPr>
+        <w:br/>
+        <w:t xml:space="preserve">        &lt;version&gt;</w:t>
+      </w:r>
+      <w:r>
+        <w:rPr>
+          <w:rFonts w:ascii="Courier New" w:eastAsia="Times New Roman" w:hAnsi="Courier New" w:cs="Courier New"/>
+          <w:color w:val="BCBEC4"/>
+          <w:kern w:val="0"/>
+          <w:sz w:val="20"/>
+          <w:szCs w:val="20"/>
+          <w:lang w:val="en-GB" w:eastAsia="fr-FR"/>
+          <w14:ligatures w14:val="none"/>
+        </w:rPr>
+        <w:t>2.13.4.1</w:t>
+      </w:r>
+      <w:r>
+        <w:rPr>
+          <w:rFonts w:ascii="Courier New" w:eastAsia="Times New Roman" w:hAnsi="Courier New" w:cs="Courier New"/>
+          <w:color w:val="D5B778"/>
+          <w:kern w:val="0"/>
+          <w:sz w:val="20"/>
+          <w:szCs w:val="20"/>
+          <w:lang w:val="en-GB" w:eastAsia="fr-FR"/>
+          <w14:ligatures w14:val="none"/>
+        </w:rPr>
+        <w:t xml:space="preserve">&lt;/version&gt; </w:t>
+      </w:r>
+    </w:p>
+    <w:p>
+      <w:pPr>
+        <w:shd w:val="clear" w:color="auto" w:fill="1E1F22"/>
+        <w:tabs>
+          <w:tab w:val="left" w:pos="916"/>
+          <w:tab w:val="left" w:pos="1832"/>
+          <w:tab w:val="left" w:pos="2748"/>
+          <w:tab w:val="left" w:pos="3664"/>
+          <w:tab w:val="left" w:pos="4580"/>
+          <w:tab w:val="left" w:pos="5496"/>
+          <w:tab w:val="left" w:pos="6412"/>
+          <w:tab w:val="left" w:pos="7328"/>
+          <w:tab w:val="left" w:pos="8244"/>
+          <w:tab w:val="left" w:pos="9160"/>
+          <w:tab w:val="left" w:pos="10076"/>
+          <w:tab w:val="left" w:pos="10992"/>
+          <w:tab w:val="left" w:pos="11908"/>
+          <w:tab w:val="left" w:pos="12824"/>
+          <w:tab w:val="left" w:pos="13740"/>
+          <w:tab w:val="left" w:pos="14656"/>
+        </w:tabs>
+        <w:spacing w:after="0" w:line="240" w:lineRule="auto"/>
+        <w:rPr>
+          <w:rFonts w:ascii="Courier New" w:eastAsia="Times New Roman" w:hAnsi="Courier New" w:cs="Courier New"/>
+          <w:color w:val="BCBEC4"/>
+          <w:kern w:val="0"/>
+          <w:sz w:val="20"/>
+          <w:szCs w:val="20"/>
+          <w:lang w:val="en-GB" w:eastAsia="fr-FR"/>
+          <w14:ligatures w14:val="none"/>
+        </w:rPr>
+      </w:pPr>
+      <w:r>
+        <w:rPr>
+          <w:rFonts w:ascii="Courier New" w:eastAsia="Times New Roman" w:hAnsi="Courier New" w:cs="Courier New"/>
+          <w:color w:val="7A7E85"/>
+          <w:kern w:val="0"/>
+          <w:sz w:val="20"/>
+          <w:szCs w:val="20"/>
+          <w:lang w:val="en-GB" w:eastAsia="fr-FR"/>
+          <w14:ligatures w14:val="none"/>
+        </w:rPr>
+        <w:t xml:space="preserve">    </w:t>
+      </w:r>
+      <w:r>
+        <w:rPr>
+          <w:rFonts w:ascii="Courier New" w:eastAsia="Times New Roman" w:hAnsi="Courier New" w:cs="Courier New"/>
+          <w:color w:val="D5B778"/>
+          <w:kern w:val="0"/>
+          <w:sz w:val="20"/>
+          <w:szCs w:val="20"/>
+          <w:lang w:val="en-GB" w:eastAsia="fr-FR"/>
+          <w14:ligatures w14:val="none"/>
+        </w:rPr>
+        <w:t>&lt;/dependency&gt;</w:t>
+      </w:r>
+      <w:r>
+        <w:rPr>
+          <w:rFonts w:ascii="Courier New" w:eastAsia="Times New Roman" w:hAnsi="Courier New" w:cs="Courier New"/>
+          <w:color w:val="D5B778"/>
+          <w:kern w:val="0"/>
+          <w:sz w:val="20"/>
+          <w:szCs w:val="20"/>
+          <w:lang w:val="en-GB" w:eastAsia="fr-FR"/>
+          <w14:ligatures w14:val="none"/>
+        </w:rPr>
+        <w:br/>
+        <w:t>&lt;/dependencies&gt;</w:t>
+      </w:r>
+    </w:p>
+    <w:p>
+      <w:pPr>
+        <w:pStyle w:val="Paragraphedeliste"/>
+        <w:numPr>
+          <w:ilvl w:val="0"/>
+          <w:numId w:val="9"/>
+        </w:numPr>
+      </w:pPr>
+      <w:r>
+        <w:t xml:space="preserve">Ne pas oublier de faire </w:t>
+      </w:r>
+      <w:r>
+        <w:rPr>
+          <w:b/>
+          <w:bCs/>
+        </w:rPr>
+        <w:t>clic-droit sur pom.xml &gt; Maven &gt; Reload Project .</w:t>
+      </w:r>
+    </w:p>
+    <w:p>
+      <w:pPr>
+        <w:pStyle w:val="Titre2"/>
+        <w:rPr>
+          <w:shd w:val="clear" w:color="auto" w:fill="FFFFFF"/>
+        </w:rPr>
+      </w:pPr>
+      <w:bookmarkStart w:id="6" w:name="_Toc154583502"/>
+      <w:r>
+        <w:rPr>
+          <w:shd w:val="clear" w:color="auto" w:fill="FFFFFF"/>
+        </w:rPr>
+        <w:t>Run le projet</w:t>
+      </w:r>
+      <w:bookmarkEnd w:id="6"/>
+    </w:p>
+    <w:p>
+      <w:pPr>
+        <w:pStyle w:val="Paragraphedeliste"/>
+        <w:numPr>
+          <w:ilvl w:val="0"/>
+          <w:numId w:val="8"/>
+        </w:numPr>
+      </w:pPr>
+      <w:r>
+        <w:t>Sur IntelliJ, ouvrir le projet CAPI_</w:t>
+      </w:r>
+      <w:r>
+        <w:rPr>
+          <w:i/>
+          <w:iCs/>
+        </w:rPr>
+        <w:t>Projet</w:t>
+      </w:r>
+      <w:r>
+        <w:t>.</w:t>
+      </w:r>
+    </w:p>
+    <w:p>
+      <w:pPr>
+        <w:pStyle w:val="Paragraphedeliste"/>
+        <w:numPr>
+          <w:ilvl w:val="0"/>
+          <w:numId w:val="8"/>
+        </w:numPr>
+      </w:pPr>
+      <w:r>
+        <w:t xml:space="preserve">Lancer le programme principal </w:t>
+      </w:r>
+      <w:r>
+        <w:rPr>
+          <w:i/>
+          <w:iCs/>
+        </w:rPr>
+        <w:t>Fenetre</w:t>
+      </w:r>
+    </w:p>
+    <w:p>
+      <w:pPr>
+        <w:pStyle w:val="Paragraphedeliste"/>
+      </w:pPr>
+      <w:r>
+        <w:t xml:space="preserve">Le programme principal </w:t>
+      </w:r>
+      <w:r>
+        <w:rPr>
+          <w:i/>
+          <w:iCs/>
+        </w:rPr>
+        <w:t>main</w:t>
+      </w:r>
+      <w:r>
+        <w:t xml:space="preserve"> </w:t>
+      </w:r>
+      <w:r>
+        <w:t xml:space="preserve">se trouve dans le fichier </w:t>
+      </w:r>
+      <w:r>
+        <w:rPr>
+          <w:i/>
+          <w:iCs/>
+        </w:rPr>
+        <w:t>Fenetre.java</w:t>
+      </w:r>
+      <w:r>
+        <w:t xml:space="preserve"> </w:t>
+      </w:r>
+    </w:p>
+    <w:p>
+      <w:pPr>
+        <w:pStyle w:val="Paragraphedeliste"/>
+      </w:pPr>
+      <w:r>
+        <w:t xml:space="preserve">Son chemin d'accès est : </w:t>
+      </w:r>
+      <w:r>
+        <w:rPr>
+          <w:i/>
+          <w:iCs/>
+        </w:rPr>
+        <w:t>CAPI\CAPI_Projet\src\main\java\Fenetre.java</w:t>
+      </w:r>
+    </w:p>
+    <w:p>
+      <w:pPr>
+        <w:pStyle w:val="Paragraphedeliste"/>
+        <w:numPr>
+          <w:ilvl w:val="0"/>
+          <w:numId w:val="8"/>
+        </w:numPr>
+      </w:pPr>
+      <w:r>
+        <w:t>Pour lancer une partie, vous pouvez :</w:t>
+      </w:r>
+    </w:p>
+    <w:p>
+      <w:pPr>
+        <w:pStyle w:val="Paragraphedeliste"/>
+        <w:numPr>
+          <w:ilvl w:val="1"/>
+          <w:numId w:val="8"/>
+        </w:numPr>
+      </w:pPr>
+      <w:r>
+        <w:t xml:space="preserve">Lancer une nouvelle partie de Planning Poker </w:t>
+      </w:r>
+    </w:p>
+    <w:p>
+      <w:pPr>
+        <w:pStyle w:val="Paragraphedeliste"/>
+        <w:numPr>
+          <w:ilvl w:val="1"/>
+          <w:numId w:val="8"/>
+        </w:numPr>
+      </w:pPr>
+      <w:r>
+        <w:t xml:space="preserve">Ou </w:t>
+      </w:r>
+      <w:r>
+        <w:t>repren</w:t>
+      </w:r>
+      <w:r>
+        <w:t>dre</w:t>
+      </w:r>
+      <w:r>
+        <w:t xml:space="preserve"> une partie déjà sauvegardée dans un fichier JSON</w:t>
+      </w:r>
+    </w:p>
+    <w:p>
+      <w:pPr>
+        <w:pStyle w:val="Titre2"/>
+      </w:pPr>
+      <w:bookmarkStart w:id="7" w:name="_Toc154583503"/>
+      <w:r>
+        <w:rPr>
+          <w:shd w:val="clear" w:color="auto" w:fill="FFFFFF"/>
+        </w:rPr>
+        <w:t>Explication</w:t>
+      </w:r>
+      <w:r>
+        <w:rPr>
+          <w:shd w:val="clear" w:color="auto" w:fill="FFFFFF"/>
+        </w:rPr>
+        <w:t xml:space="preserve"> et u</w:t>
+      </w:r>
+      <w:r>
+        <w:t>tilisation</w:t>
+      </w:r>
+      <w:bookmarkEnd w:id="7"/>
+    </w:p>
+    <w:p>
       <w:pPr>
         <w:pStyle w:val="Sansinterligne"/>
       </w:pPr>
     </w:p>
     <w:p>
-      <w:r>
-        <w:t>Nous avons opté pour le langage Java en raison de sa polyvalence et de sa popularité dans le développement logiciel. Java offre une portabilité élevée, ce qui signifie que notre application pourrait être exécutée sur différentes plateformes sans nécessiter de modifications majeures. De plus, nous avons choisi IntelliJ comme IDE en raison de sa facilité d'utilisation.</w:t>
-      </w:r>
-    </w:p>
-    <w:p>
-      <w:pPr>
-        <w:pStyle w:val="Titre2"/>
-      </w:pPr>
-      <w:bookmarkStart w:id="5" w:name="_Toc154566354"/>
-      <w:r>
-        <w:rPr>
-          <w:shd w:val="clear" w:color="auto" w:fill="FFFFFF"/>
-        </w:rPr>
-        <w:t>Explication</w:t>
-      </w:r>
-      <w:bookmarkEnd w:id="5"/>
-      <w:r>
-        <w:rPr>
-          <w:shd w:val="clear" w:color="auto" w:fill="FFFFFF"/>
-        </w:rPr>
-        <w:t xml:space="preserve"> et u</w:t>
-      </w:r>
-      <w:r>
-        <w:t>tilisation</w:t>
-      </w:r>
-    </w:p>
-    <w:p>
       <w:pPr>
         <w:pStyle w:val="Sansinterligne"/>
       </w:pPr>
+      <w:r>
+        <w:t>On s’est concentrée sur le</w:t>
+      </w:r>
+      <w:r>
+        <w:t xml:space="preserve"> développement de l'interface utilisateur de l'application de Planning Poker</w:t>
+      </w:r>
+      <w:r>
+        <w:t>,</w:t>
+      </w:r>
+      <w:r>
+        <w:t xml:space="preserve"> </w:t>
+      </w:r>
+      <w:r>
+        <w:t>Notamment, sur</w:t>
+      </w:r>
+      <w:r>
+        <w:t xml:space="preserve"> la mise en place des différents menus, ainsi que la navigation fluide vers le plateau de jeu.</w:t>
+      </w:r>
     </w:p>
     <w:p>
       <w:pPr>
         <w:pStyle w:val="Sansinterligne"/>
       </w:pPr>
-      <w:r>
-        <w:t>On s’est concentrée sur le</w:t>
-      </w:r>
-      <w:r>
-        <w:t xml:space="preserve"> développement de l'interface utilisateur de l'application de Planning Poker</w:t>
-      </w:r>
-      <w:r>
-        <w:t>,</w:t>
+    </w:p>
+    <w:p>
+      <w:pPr>
+        <w:pStyle w:val="Sansinterligne"/>
+      </w:pPr>
+      <w:r>
+        <w:t xml:space="preserve">Le menu d'accueil, </w:t>
+      </w:r>
+      <w:r>
+        <w:t xml:space="preserve">étant la </w:t>
+      </w:r>
+      <w:r>
+        <w:t>première interaction visuelle avec les utilisateurs, propose des options pour commencer une nouvelle partie ou reprendre une partie en cours, si disponible.</w:t>
+      </w:r>
+      <w:r>
+        <w:t xml:space="preserve"> Le bouton « </w:t>
+      </w:r>
+      <w:r>
+        <w:t>reprendre une partie</w:t>
+      </w:r>
+      <w:r>
+        <w:t xml:space="preserve">» permet de récupérer le </w:t>
+      </w:r>
+      <w:r>
+        <w:t>fichier JSON</w:t>
       </w:r>
       <w:r>
         <w:t xml:space="preserve"> </w:t>
       </w:r>
       <w:r>
-        <w:t>Notamment, sur</w:t>
-      </w:r>
-      <w:r>
-        <w:t xml:space="preserve"> la mise en place des différents menus, ainsi que la navigation fluide vers le plateau de jeu.</w:t>
-      </w:r>
-    </w:p>
-    <w:p>
-      <w:pPr>
-        <w:pStyle w:val="Sansinterligne"/>
-      </w:pPr>
-    </w:p>
-    <w:p>
-      <w:pPr>
-        <w:pStyle w:val="Sansinterligne"/>
-      </w:pPr>
-      <w:r>
-        <w:t>Le menu d'accueil, première interaction visuelle avec les utilisateurs, propose des options pour commencer une nouvelle partie ou reprendre une partie en cours, si disponible.</w:t>
+        <w:rPr>
+          <w:i/>
+          <w:iCs/>
+        </w:rPr>
+        <w:t>backlog.json</w:t>
+      </w:r>
+      <w:r>
+        <w:rPr>
+          <w:i/>
+          <w:iCs/>
+        </w:rPr>
+        <w:t xml:space="preserve"> , </w:t>
+      </w:r>
+      <w:r>
+        <w:t xml:space="preserve">qui se trouve </w:t>
+      </w:r>
+      <w:r>
+        <w:t>dans le chemin d’accès</w:t>
+      </w:r>
+      <w:r>
+        <w:t xml:space="preserve">  </w:t>
+      </w:r>
+      <w:r>
+        <w:rPr>
+          <w:i/>
+          <w:iCs/>
+        </w:rPr>
+        <w:t>CAPI\CAPI_Projet\src\json</w:t>
+      </w:r>
+      <w:r>
+        <w:rPr>
+          <w:i/>
+          <w:iCs/>
+        </w:rPr>
+        <w:t> </w:t>
+      </w:r>
+      <w:r>
+        <w:rPr>
+          <w:i/>
+          <w:iCs/>
+        </w:rPr>
+        <w:t>.</w:t>
       </w:r>
     </w:p>
     <w:p>
@@ -2278,7 +2655,6 @@
         <w:rPr>
           <w:noProof/>
         </w:rPr>
-        <w:lastRenderedPageBreak/>
         <w:drawing>
           <wp:inline distT="0" distB="0" distL="0" distR="0" wp14:anchorId="4ED1CF82" wp14:editId="26CEC988">
             <wp:extent cx="4550871" cy="2448000"/>
@@ -2326,8 +2702,65 @@
     <w:p>
       <w:pPr>
         <w:pStyle w:val="Sansinterligne"/>
+      </w:pPr>
+      <w:r>
+        <w:lastRenderedPageBreak/>
+        <w:t xml:space="preserve">Voici </w:t>
+      </w:r>
+      <w:r>
+        <w:t>un exemple de</w:t>
+      </w:r>
+      <w:r>
+        <w:t xml:space="preserve"> structure du fichier JSON.</w:t>
+      </w:r>
+    </w:p>
+    <w:p>
+      <w:pPr>
+        <w:pStyle w:val="Sansinterligne"/>
         <w:jc w:val="center"/>
       </w:pPr>
+    </w:p>
+    <w:p>
+      <w:pPr>
+        <w:pStyle w:val="Sansinterligne"/>
+      </w:pPr>
+      <w:r>
+        <w:drawing>
+          <wp:inline distT="0" distB="0" distL="0" distR="0" wp14:anchorId="62BD28E4" wp14:editId="0D140BB7">
+            <wp:extent cx="2266623" cy="2941283"/>
+            <wp:effectExtent l="0" t="0" r="635" b="0"/>
+            <wp:docPr id="487389161" name="Image 1" descr="Une image contenant texte, capture d’écran, Police&#10;&#10;Description générée automatiquement"/>
+            <wp:cNvGraphicFramePr>
+              <a:graphicFrameLocks xmlns:a="http://schemas.openxmlformats.org/drawingml/2006/main" noChangeAspect="1"/>
+            </wp:cNvGraphicFramePr>
+            <a:graphic xmlns:a="http://schemas.openxmlformats.org/drawingml/2006/main">
+              <a:graphicData uri="http://schemas.openxmlformats.org/drawingml/2006/picture">
+                <pic:pic xmlns:pic="http://schemas.openxmlformats.org/drawingml/2006/picture">
+                  <pic:nvPicPr>
+                    <pic:cNvPr id="487389161" name="Image 1" descr="Une image contenant texte, capture d’écran, Police&#10;&#10;Description générée automatiquement"/>
+                    <pic:cNvPicPr/>
+                  </pic:nvPicPr>
+                  <pic:blipFill>
+                    <a:blip r:embed="rId9"/>
+                    <a:stretch>
+                      <a:fillRect/>
+                    </a:stretch>
+                  </pic:blipFill>
+                  <pic:spPr>
+                    <a:xfrm>
+                      <a:off x="0" y="0"/>
+                      <a:ext cx="2275522" cy="2952831"/>
+                    </a:xfrm>
+                    <a:prstGeom prst="rect">
+                      <a:avLst/>
+                    </a:prstGeom>
+                  </pic:spPr>
+                </pic:pic>
+              </a:graphicData>
+            </a:graphic>
+          </wp:inline>
+        </w:drawing>
+      </w:r>
     </w:p>
     <w:p>
       <w:pPr>
@@ -2371,7 +2804,7 @@
                     </pic:cNvPicPr>
                   </pic:nvPicPr>
                   <pic:blipFill rotWithShape="1">
-                    <a:blip r:embed="rId9" cstate="print">
+                    <a:blip r:embed="rId10" cstate="print">
                       <a:extLst>
                         <a:ext uri="{28A0092B-C50C-407E-A947-70E740481C1C}">
                           <a14:useLocalDpi xmlns:a14="http://schemas.microsoft.com/office/drawing/2010/main" val="0"/>
@@ -2457,7 +2890,7 @@
                     <pic:cNvPicPr/>
                   </pic:nvPicPr>
                   <pic:blipFill rotWithShape="1">
-                    <a:blip r:embed="rId10"/>
+                    <a:blip r:embed="rId11"/>
                     <a:srcRect b="4762"/>
                     <a:stretch/>
                   </pic:blipFill>
@@ -2504,7 +2937,7 @@
                     <pic:cNvPicPr/>
                   </pic:nvPicPr>
                   <pic:blipFill rotWithShape="1">
-                    <a:blip r:embed="rId11"/>
+                    <a:blip r:embed="rId12"/>
                     <a:srcRect b="1427"/>
                     <a:stretch/>
                   </pic:blipFill>
@@ -2537,21 +2970,25 @@
         <w:pStyle w:val="Sansinterligne"/>
         <w:jc w:val="both"/>
       </w:pPr>
+      <w:r>
+        <w:lastRenderedPageBreak/>
+        <w:t>Ensuite, la conception inclut un menu permettant aux joueurs de choisir entre les modes de jeu, chacun étant expliqué avec ses règles spécifiques, notamment "Unanimité" et "Moyenne".</w:t>
+      </w:r>
+      <w:r>
+        <w:t xml:space="preserve"> Les règles sont affiché</w:t>
+      </w:r>
+      <w:r>
+        <w:t>e</w:t>
+      </w:r>
+      <w:r>
+        <w:t>s en bas à droite.</w:t>
+      </w:r>
     </w:p>
     <w:p>
       <w:pPr>
         <w:pStyle w:val="Sansinterligne"/>
         <w:jc w:val="both"/>
       </w:pPr>
-      <w:r>
-        <w:t>Ensuite, la conception inclut un menu permettant aux joueurs de choisir entre les modes de jeu, chacun étant expliqué avec ses règles spécifiques, notamment "Unanimité" et "Moyenne".</w:t>
-      </w:r>
-    </w:p>
-    <w:p>
-      <w:pPr>
-        <w:pStyle w:val="Sansinterligne"/>
-        <w:jc w:val="both"/>
-      </w:pPr>
     </w:p>
     <w:p>
       <w:pPr>
@@ -2562,7 +2999,6 @@
         <w:rPr>
           <w:noProof/>
         </w:rPr>
-        <w:lastRenderedPageBreak/>
         <w:drawing>
           <wp:inline distT="0" distB="0" distL="0" distR="0" wp14:anchorId="207E667A" wp14:editId="7D6FD4BD">
             <wp:extent cx="4563556" cy="2448000"/>
@@ -2581,7 +3017,7 @@
                     </pic:cNvPicPr>
                   </pic:nvPicPr>
                   <pic:blipFill>
-                    <a:blip r:embed="rId12" cstate="print">
+                    <a:blip r:embed="rId13" cstate="print">
                       <a:extLst>
                         <a:ext uri="{28A0092B-C50C-407E-A947-70E740481C1C}">
                           <a14:useLocalDpi xmlns:a14="http://schemas.microsoft.com/office/drawing/2010/main" val="0"/>
@@ -2655,7 +3091,7 @@
                     </pic:cNvPicPr>
                   </pic:nvPicPr>
                   <pic:blipFill>
-                    <a:blip r:embed="rId13" cstate="print">
+                    <a:blip r:embed="rId14" cstate="print">
                       <a:extLst>
                         <a:ext uri="{28A0092B-C50C-407E-A947-70E740481C1C}">
                           <a14:useLocalDpi xmlns:a14="http://schemas.microsoft.com/office/drawing/2010/main" val="0"/>
@@ -2723,6 +3159,7 @@
         <w:jc w:val="center"/>
       </w:pPr>
       <w:r>
+        <w:lastRenderedPageBreak/>
         <w:t xml:space="preserve">   </w:t>
       </w:r>
     </w:p>
@@ -2741,10 +3178,9 @@
         <w:rPr>
           <w:noProof/>
         </w:rPr>
-        <w:lastRenderedPageBreak/>
         <w:drawing>
-          <wp:inline distT="0" distB="0" distL="0" distR="0" wp14:anchorId="16CAFE9E" wp14:editId="4E0735EB">
-            <wp:extent cx="2811231" cy="1512000"/>
+          <wp:inline distT="0" distB="0" distL="0" distR="0" wp14:anchorId="16CAFE9E" wp14:editId="2580F941">
+            <wp:extent cx="2811145" cy="1511954"/>
             <wp:effectExtent l="0" t="0" r="8255" b="0"/>
             <wp:docPr id="1446420972" name="Image 5" descr="Une image contenant texte, capture d’écran&#10;&#10;Description générée automatiquement"/>
             <wp:cNvGraphicFramePr>
@@ -2760,7 +3196,7 @@
                     </pic:cNvPicPr>
                   </pic:nvPicPr>
                   <pic:blipFill rotWithShape="1">
-                    <a:blip r:embed="rId14" cstate="print">
+                    <a:blip r:embed="rId15" cstate="print">
                       <a:extLst>
                         <a:ext uri="{28A0092B-C50C-407E-A947-70E740481C1C}">
                           <a14:useLocalDpi xmlns:a14="http://schemas.microsoft.com/office/drawing/2010/main" val="0"/>
@@ -2773,7 +3209,7 @@
                   <pic:spPr bwMode="auto">
                     <a:xfrm>
                       <a:off x="0" y="0"/>
-                      <a:ext cx="2811231" cy="1512000"/>
+                      <a:ext cx="2819899" cy="1516662"/>
                     </a:xfrm>
                     <a:prstGeom prst="rect">
                       <a:avLst/>
@@ -2822,7 +3258,7 @@
                     </pic:cNvPicPr>
                   </pic:nvPicPr>
                   <pic:blipFill>
-                    <a:blip r:embed="rId15" cstate="print">
+                    <a:blip r:embed="rId16" cstate="print">
                       <a:extLst>
                         <a:ext uri="{28A0092B-C50C-407E-A947-70E740481C1C}">
                           <a14:useLocalDpi xmlns:a14="http://schemas.microsoft.com/office/drawing/2010/main" val="0"/>
@@ -2893,7 +3329,7 @@
                     </pic:cNvPicPr>
                   </pic:nvPicPr>
                   <pic:blipFill rotWithShape="1">
-                    <a:blip r:embed="rId16" cstate="print">
+                    <a:blip r:embed="rId17" cstate="print">
                       <a:extLst>
                         <a:ext uri="{28A0092B-C50C-407E-A947-70E740481C1C}">
                           <a14:useLocalDpi xmlns:a14="http://schemas.microsoft.com/office/drawing/2010/main" val="0"/>
@@ -2952,7 +3388,7 @@
                     </pic:cNvPicPr>
                   </pic:nvPicPr>
                   <pic:blipFill>
-                    <a:blip r:embed="rId17" cstate="print">
+                    <a:blip r:embed="rId18" cstate="print">
                       <a:extLst>
                         <a:ext uri="{28A0092B-C50C-407E-A947-70E740481C1C}">
                           <a14:useLocalDpi xmlns:a14="http://schemas.microsoft.com/office/drawing/2010/main" val="0"/>
@@ -3006,7 +3442,7 @@
           <w:shd w:val="clear" w:color="auto" w:fill="FFFFFF"/>
         </w:rPr>
       </w:pPr>
-      <w:bookmarkStart w:id="6" w:name="_Toc154566355"/>
+      <w:bookmarkStart w:id="8" w:name="_Toc154583504"/>
       <w:r>
         <w:rPr>
           <w:shd w:val="clear" w:color="auto" w:fill="FFFFFF"/>
@@ -3019,19 +3455,24 @@
         </w:rPr>
         <w:t>des patterns</w:t>
       </w:r>
-      <w:bookmarkEnd w:id="6"/>
-    </w:p>
-    <w:p>
-      <w:r>
-        <w:t>S</w:t>
-      </w:r>
-      <w:r>
-        <w:t>ingle patterns</w:t>
-      </w:r>
-    </w:p>
-    <w:p>
-      <w:r>
-        <w:t>Diagramme version 1</w:t>
+      <w:bookmarkEnd w:id="8"/>
+    </w:p>
+    <w:p>
+      <w:pPr>
+        <w:pStyle w:val="Titre3"/>
+      </w:pPr>
+      <w:bookmarkStart w:id="9" w:name="_Toc154583505"/>
+      <w:r>
+        <w:t>Diagramme</w:t>
+      </w:r>
+      <w:bookmarkEnd w:id="9"/>
+    </w:p>
+    <w:p>
+      <w:r>
+        <w:t xml:space="preserve">Voici comment nous avons imaginé </w:t>
+      </w:r>
+      <w:r>
+        <w:t>le diagramme des classes au début de notre projet.</w:t>
       </w:r>
     </w:p>
     <w:p>
@@ -3058,7 +3499,7 @@
                     </pic:cNvPicPr>
                   </pic:nvPicPr>
                   <pic:blipFill>
-                    <a:blip r:embed="rId18">
+                    <a:blip r:embed="rId19">
                       <a:extLst>
                         <a:ext uri="{28A0092B-C50C-407E-A947-70E740481C1C}">
                           <a14:useLocalDpi xmlns:a14="http://schemas.microsoft.com/office/drawing/2010/main" val="0"/>
@@ -3091,500 +3532,141 @@
       </w:r>
     </w:p>
     <w:p>
+      <w:r>
+        <w:t>Voici le diagramme des classes finals </w:t>
+      </w:r>
+      <w:r>
+        <w:t xml:space="preserve">générés avec </w:t>
+      </w:r>
+      <w:r>
+        <w:t xml:space="preserve">l’éditeur de code </w:t>
+      </w:r>
+      <w:r>
+        <w:t>IntelliJ</w:t>
+      </w:r>
+      <w:r>
+        <w:t xml:space="preserve">: </w:t>
+      </w:r>
+    </w:p>
+    <w:p>
+      <w:r>
+        <w:rPr>
+          <w:noProof/>
+        </w:rPr>
+        <w:lastRenderedPageBreak/>
+        <w:drawing>
+          <wp:anchor distT="0" distB="0" distL="114300" distR="114300" simplePos="0" relativeHeight="251658240" behindDoc="1" locked="0" layoutInCell="1" allowOverlap="1" wp14:anchorId="64F5A13D" wp14:editId="7CBB70FD">
+            <wp:simplePos x="0" y="0"/>
+            <wp:positionH relativeFrom="margin">
+              <wp:align>center</wp:align>
+            </wp:positionH>
+            <wp:positionV relativeFrom="paragraph">
+              <wp:posOffset>0</wp:posOffset>
+            </wp:positionV>
+            <wp:extent cx="7304405" cy="5013960"/>
+            <wp:effectExtent l="0" t="0" r="0" b="0"/>
+            <wp:wrapTight wrapText="bothSides">
+              <wp:wrapPolygon edited="0">
+                <wp:start x="0" y="0"/>
+                <wp:lineTo x="0" y="21502"/>
+                <wp:lineTo x="21519" y="21502"/>
+                <wp:lineTo x="21519" y="0"/>
+                <wp:lineTo x="0" y="0"/>
+              </wp:wrapPolygon>
+            </wp:wrapTight>
+            <wp:docPr id="220685121" name="Image 1" descr="Une image contenant texte, capture d’écran, diagramme, Logiciel multimédia&#10;&#10;Description générée automatiquement"/>
+            <wp:cNvGraphicFramePr>
+              <a:graphicFrameLocks xmlns:a="http://schemas.openxmlformats.org/drawingml/2006/main" noChangeAspect="1"/>
+            </wp:cNvGraphicFramePr>
+            <a:graphic xmlns:a="http://schemas.openxmlformats.org/drawingml/2006/main">
+              <a:graphicData uri="http://schemas.openxmlformats.org/drawingml/2006/picture">
+                <pic:pic xmlns:pic="http://schemas.openxmlformats.org/drawingml/2006/picture">
+                  <pic:nvPicPr>
+                    <pic:cNvPr id="220685121" name="Image 1" descr="Une image contenant texte, capture d’écran, diagramme, Logiciel multimédia&#10;&#10;Description générée automatiquement"/>
+                    <pic:cNvPicPr>
+                      <a:picLocks noChangeAspect="1" noChangeArrowheads="1"/>
+                    </pic:cNvPicPr>
+                  </pic:nvPicPr>
+                  <pic:blipFill>
+                    <a:blip r:embed="rId20" cstate="print">
+                      <a:extLst>
+                        <a:ext uri="{28A0092B-C50C-407E-A947-70E740481C1C}">
+                          <a14:useLocalDpi xmlns:a14="http://schemas.microsoft.com/office/drawing/2010/main" val="0"/>
+                        </a:ext>
+                      </a:extLst>
+                    </a:blip>
+                    <a:srcRect/>
+                    <a:stretch>
+                      <a:fillRect/>
+                    </a:stretch>
+                  </pic:blipFill>
+                  <pic:spPr bwMode="auto">
+                    <a:xfrm>
+                      <a:off x="0" y="0"/>
+                      <a:ext cx="7304405" cy="5013960"/>
+                    </a:xfrm>
+                    <a:prstGeom prst="rect">
+                      <a:avLst/>
+                    </a:prstGeom>
+                    <a:noFill/>
+                    <a:ln>
+                      <a:noFill/>
+                    </a:ln>
+                  </pic:spPr>
+                </pic:pic>
+              </a:graphicData>
+            </a:graphic>
+            <wp14:sizeRelH relativeFrom="page">
+              <wp14:pctWidth>0</wp14:pctWidth>
+            </wp14:sizeRelH>
+            <wp14:sizeRelV relativeFrom="page">
+              <wp14:pctHeight>0</wp14:pctHeight>
+            </wp14:sizeRelV>
+          </wp:anchor>
+        </w:drawing>
+      </w:r>
+    </w:p>
+    <w:p>
       <w:pPr>
         <w:pStyle w:val="Sansinterligne"/>
       </w:pPr>
     </w:p>
     <w:p>
       <w:pPr>
-        <w:pStyle w:val="Sansinterligne"/>
-      </w:pPr>
-    </w:p>
-    <w:p>
-      <w:pPr>
-        <w:pStyle w:val="Sansinterligne"/>
-      </w:pPr>
-      <w:r>
-        <w:t xml:space="preserve">Dans le fichier main, je teste les classes </w:t>
-      </w:r>
-      <w:r>
-        <w:t>pour jouer à la partie PlanningPoker</w:t>
-      </w:r>
-      <w:r>
-        <w:t xml:space="preserve">. </w:t>
-      </w:r>
-      <w:r>
-        <w:t>Je crée un tableau de joueurs</w:t>
-      </w:r>
-      <w:r>
-        <w:t>, j’insère un mode de jeu</w:t>
-      </w:r>
-      <w:r>
-        <w:t xml:space="preserve">. </w:t>
-      </w:r>
-    </w:p>
-    <w:p>
-      <w:r>
-        <w:t xml:space="preserve">J’implémente également </w:t>
-      </w:r>
-      <w:r>
-        <w:t>le fichier JSON</w:t>
-      </w:r>
-      <w:r>
-        <w:t xml:space="preserve"> (le Backlog), pour obtenir une liste de </w:t>
-      </w:r>
-      <w:r>
-        <w:t>fonctionnalité</w:t>
-      </w:r>
-      <w:r>
-        <w:t>.</w:t>
-      </w:r>
-    </w:p>
-    <w:p>
-      <w:pPr>
-        <w:rPr>
-          <w:lang w:val="en-GB"/>
-        </w:rPr>
-      </w:pPr>
-      <w:r>
-        <w:rPr>
-          <w:lang w:val="en-GB"/>
-        </w:rPr>
-        <w:t>-&gt;Ctr+Shit+A</w:t>
-      </w:r>
-      <w:r>
-        <w:rPr>
-          <w:lang w:val="en-GB"/>
-        </w:rPr>
-        <w:t xml:space="preserve"> &gt; Add F</w:t>
-      </w:r>
-      <w:r>
-        <w:rPr>
-          <w:lang w:val="en-GB"/>
-        </w:rPr>
-        <w:t>rameWorksSupport&gt; Maven&gt;</w:t>
-      </w:r>
-      <w:r>
-        <w:rPr>
-          <w:lang w:val="en-GB"/>
-        </w:rPr>
-        <w:t xml:space="preserve"> pom.xml &gt; </w:t>
-      </w:r>
-    </w:p>
-    <w:p>
-      <w:pPr>
-        <w:shd w:val="clear" w:color="auto" w:fill="1E1F22"/>
-        <w:tabs>
-          <w:tab w:val="left" w:pos="916"/>
-          <w:tab w:val="left" w:pos="1832"/>
-          <w:tab w:val="left" w:pos="2748"/>
-          <w:tab w:val="left" w:pos="3664"/>
-          <w:tab w:val="left" w:pos="4580"/>
-          <w:tab w:val="left" w:pos="5496"/>
-          <w:tab w:val="left" w:pos="6412"/>
-          <w:tab w:val="left" w:pos="7328"/>
-          <w:tab w:val="left" w:pos="8244"/>
-          <w:tab w:val="left" w:pos="9160"/>
-          <w:tab w:val="left" w:pos="10076"/>
-          <w:tab w:val="left" w:pos="10992"/>
-          <w:tab w:val="left" w:pos="11908"/>
-          <w:tab w:val="left" w:pos="12824"/>
-          <w:tab w:val="left" w:pos="13740"/>
-          <w:tab w:val="left" w:pos="14656"/>
-        </w:tabs>
-        <w:spacing w:after="0" w:line="240" w:lineRule="auto"/>
-        <w:rPr>
-          <w:rFonts w:ascii="Courier New" w:eastAsia="Times New Roman" w:hAnsi="Courier New" w:cs="Courier New"/>
-          <w:color w:val="BCBEC4"/>
-          <w:kern w:val="0"/>
-          <w:sz w:val="20"/>
-          <w:szCs w:val="20"/>
-          <w:lang w:eastAsia="fr-FR"/>
-          <w14:ligatures w14:val="none"/>
-        </w:rPr>
-      </w:pPr>
-      <w:r>
-        <w:rPr>
-          <w:rFonts w:ascii="Courier New" w:eastAsia="Times New Roman" w:hAnsi="Courier New" w:cs="Courier New"/>
-          <w:color w:val="D5B778"/>
-          <w:kern w:val="0"/>
-          <w:sz w:val="20"/>
-          <w:szCs w:val="20"/>
-          <w:lang w:eastAsia="fr-FR"/>
-          <w14:ligatures w14:val="none"/>
-        </w:rPr>
-        <w:t>&lt;dependencies&gt;</w:t>
-      </w:r>
-      <w:r>
-        <w:rPr>
-          <w:rFonts w:ascii="Courier New" w:eastAsia="Times New Roman" w:hAnsi="Courier New" w:cs="Courier New"/>
-          <w:color w:val="D5B778"/>
-          <w:kern w:val="0"/>
-          <w:sz w:val="20"/>
-          <w:szCs w:val="20"/>
-          <w:lang w:eastAsia="fr-FR"/>
-          <w14:ligatures w14:val="none"/>
-        </w:rPr>
-        <w:br/>
-        <w:t xml:space="preserve">    </w:t>
-      </w:r>
-      <w:r>
-        <w:rPr>
-          <w:rFonts w:ascii="Courier New" w:eastAsia="Times New Roman" w:hAnsi="Courier New" w:cs="Courier New"/>
-          <w:color w:val="7A7E85"/>
-          <w:kern w:val="0"/>
-          <w:sz w:val="20"/>
-          <w:szCs w:val="20"/>
-          <w:lang w:eastAsia="fr-FR"/>
-          <w14:ligatures w14:val="none"/>
-        </w:rPr>
-        <w:t>&lt;!-- Autres dépendances de votre projet --&gt;</w:t>
-      </w:r>
-      <w:r>
-        <w:rPr>
-          <w:rFonts w:ascii="Courier New" w:eastAsia="Times New Roman" w:hAnsi="Courier New" w:cs="Courier New"/>
-          <w:color w:val="7A7E85"/>
-          <w:kern w:val="0"/>
-          <w:sz w:val="20"/>
-          <w:szCs w:val="20"/>
-          <w:lang w:eastAsia="fr-FR"/>
-          <w14:ligatures w14:val="none"/>
-        </w:rPr>
-        <w:br/>
-      </w:r>
-      <w:r>
-        <w:rPr>
-          <w:rFonts w:ascii="Courier New" w:eastAsia="Times New Roman" w:hAnsi="Courier New" w:cs="Courier New"/>
-          <w:color w:val="7A7E85"/>
-          <w:kern w:val="0"/>
-          <w:sz w:val="20"/>
-          <w:szCs w:val="20"/>
-          <w:lang w:eastAsia="fr-FR"/>
-          <w14:ligatures w14:val="none"/>
-        </w:rPr>
-        <w:br/>
-        <w:t xml:space="preserve">    &lt;!-- Dépendance Jackson --&gt;</w:t>
-      </w:r>
-      <w:r>
-        <w:rPr>
-          <w:rFonts w:ascii="Courier New" w:eastAsia="Times New Roman" w:hAnsi="Courier New" w:cs="Courier New"/>
-          <w:color w:val="7A7E85"/>
-          <w:kern w:val="0"/>
-          <w:sz w:val="20"/>
-          <w:szCs w:val="20"/>
-          <w:lang w:eastAsia="fr-FR"/>
-          <w14:ligatures w14:val="none"/>
-        </w:rPr>
-        <w:br/>
-        <w:t xml:space="preserve">    </w:t>
-      </w:r>
-      <w:r>
-        <w:rPr>
-          <w:rFonts w:ascii="Courier New" w:eastAsia="Times New Roman" w:hAnsi="Courier New" w:cs="Courier New"/>
-          <w:color w:val="D5B778"/>
-          <w:kern w:val="0"/>
-          <w:sz w:val="20"/>
-          <w:szCs w:val="20"/>
-          <w:lang w:eastAsia="fr-FR"/>
-          <w14:ligatures w14:val="none"/>
-        </w:rPr>
-        <w:t>&lt;dependency&gt;</w:t>
-      </w:r>
-      <w:r>
-        <w:rPr>
-          <w:rFonts w:ascii="Courier New" w:eastAsia="Times New Roman" w:hAnsi="Courier New" w:cs="Courier New"/>
-          <w:color w:val="D5B778"/>
-          <w:kern w:val="0"/>
-          <w:sz w:val="20"/>
-          <w:szCs w:val="20"/>
-          <w:lang w:eastAsia="fr-FR"/>
-          <w14:ligatures w14:val="none"/>
-        </w:rPr>
-        <w:br/>
-        <w:t xml:space="preserve">        &lt;groupId&gt;</w:t>
-      </w:r>
-      <w:r>
-        <w:rPr>
-          <w:rFonts w:ascii="Courier New" w:eastAsia="Times New Roman" w:hAnsi="Courier New" w:cs="Courier New"/>
-          <w:color w:val="BCBEC4"/>
-          <w:kern w:val="0"/>
-          <w:sz w:val="20"/>
-          <w:szCs w:val="20"/>
-          <w:lang w:eastAsia="fr-FR"/>
-          <w14:ligatures w14:val="none"/>
-        </w:rPr>
-        <w:t>com.fasterxml.jackson.core</w:t>
-      </w:r>
-      <w:r>
-        <w:rPr>
-          <w:rFonts w:ascii="Courier New" w:eastAsia="Times New Roman" w:hAnsi="Courier New" w:cs="Courier New"/>
-          <w:color w:val="D5B778"/>
-          <w:kern w:val="0"/>
-          <w:sz w:val="20"/>
-          <w:szCs w:val="20"/>
-          <w:lang w:eastAsia="fr-FR"/>
-          <w14:ligatures w14:val="none"/>
-        </w:rPr>
-        <w:t>&lt;/groupId&gt;</w:t>
-      </w:r>
-      <w:r>
-        <w:rPr>
-          <w:rFonts w:ascii="Courier New" w:eastAsia="Times New Roman" w:hAnsi="Courier New" w:cs="Courier New"/>
-          <w:color w:val="D5B778"/>
-          <w:kern w:val="0"/>
-          <w:sz w:val="20"/>
-          <w:szCs w:val="20"/>
-          <w:lang w:eastAsia="fr-FR"/>
-          <w14:ligatures w14:val="none"/>
-        </w:rPr>
-        <w:br/>
-        <w:t xml:space="preserve">        &lt;artifactId&gt;</w:t>
-      </w:r>
-      <w:r>
-        <w:rPr>
-          <w:rFonts w:ascii="Courier New" w:eastAsia="Times New Roman" w:hAnsi="Courier New" w:cs="Courier New"/>
-          <w:color w:val="BCBEC4"/>
-          <w:kern w:val="0"/>
-          <w:sz w:val="20"/>
-          <w:szCs w:val="20"/>
-          <w:lang w:eastAsia="fr-FR"/>
-          <w14:ligatures w14:val="none"/>
-        </w:rPr>
-        <w:t>jackson-databind</w:t>
-      </w:r>
-      <w:r>
-        <w:rPr>
-          <w:rFonts w:ascii="Courier New" w:eastAsia="Times New Roman" w:hAnsi="Courier New" w:cs="Courier New"/>
-          <w:color w:val="D5B778"/>
-          <w:kern w:val="0"/>
-          <w:sz w:val="20"/>
-          <w:szCs w:val="20"/>
-          <w:lang w:eastAsia="fr-FR"/>
-          <w14:ligatures w14:val="none"/>
-        </w:rPr>
-        <w:t>&lt;/artifactId&gt;</w:t>
-      </w:r>
-      <w:r>
-        <w:rPr>
-          <w:rFonts w:ascii="Courier New" w:eastAsia="Times New Roman" w:hAnsi="Courier New" w:cs="Courier New"/>
-          <w:color w:val="D5B778"/>
-          <w:kern w:val="0"/>
-          <w:sz w:val="20"/>
-          <w:szCs w:val="20"/>
-          <w:lang w:eastAsia="fr-FR"/>
-          <w14:ligatures w14:val="none"/>
-        </w:rPr>
-        <w:br/>
-        <w:t xml:space="preserve">        &lt;version&gt;</w:t>
-      </w:r>
-      <w:r>
-        <w:rPr>
-          <w:rFonts w:ascii="Courier New" w:eastAsia="Times New Roman" w:hAnsi="Courier New" w:cs="Courier New"/>
-          <w:color w:val="BCBEC4"/>
-          <w:kern w:val="0"/>
-          <w:sz w:val="20"/>
-          <w:szCs w:val="20"/>
-          <w:lang w:eastAsia="fr-FR"/>
-          <w14:ligatures w14:val="none"/>
-        </w:rPr>
-        <w:t>2.13.4.1</w:t>
-      </w:r>
-      <w:r>
-        <w:rPr>
-          <w:rFonts w:ascii="Courier New" w:eastAsia="Times New Roman" w:hAnsi="Courier New" w:cs="Courier New"/>
-          <w:color w:val="D5B778"/>
-          <w:kern w:val="0"/>
-          <w:sz w:val="20"/>
-          <w:szCs w:val="20"/>
-          <w:lang w:eastAsia="fr-FR"/>
-          <w14:ligatures w14:val="none"/>
-        </w:rPr>
-        <w:t xml:space="preserve">&lt;/version&gt; </w:t>
-      </w:r>
-      <w:r>
-        <w:rPr>
-          <w:rFonts w:ascii="Courier New" w:eastAsia="Times New Roman" w:hAnsi="Courier New" w:cs="Courier New"/>
-          <w:color w:val="7A7E85"/>
-          <w:kern w:val="0"/>
-          <w:sz w:val="20"/>
-          <w:szCs w:val="20"/>
-          <w:lang w:eastAsia="fr-FR"/>
-          <w14:ligatures w14:val="none"/>
-        </w:rPr>
-        <w:t>&lt;!-- Utilisez la dernière version disponible --&gt;</w:t>
-      </w:r>
-      <w:r>
-        <w:rPr>
-          <w:rFonts w:ascii="Courier New" w:eastAsia="Times New Roman" w:hAnsi="Courier New" w:cs="Courier New"/>
-          <w:color w:val="7A7E85"/>
-          <w:kern w:val="0"/>
-          <w:sz w:val="20"/>
-          <w:szCs w:val="20"/>
-          <w:lang w:eastAsia="fr-FR"/>
-          <w14:ligatures w14:val="none"/>
-        </w:rPr>
-        <w:br/>
-        <w:t xml:space="preserve">    </w:t>
-      </w:r>
-      <w:r>
-        <w:rPr>
-          <w:rFonts w:ascii="Courier New" w:eastAsia="Times New Roman" w:hAnsi="Courier New" w:cs="Courier New"/>
-          <w:color w:val="D5B778"/>
-          <w:kern w:val="0"/>
-          <w:sz w:val="20"/>
-          <w:szCs w:val="20"/>
-          <w:lang w:eastAsia="fr-FR"/>
-          <w14:ligatures w14:val="none"/>
-        </w:rPr>
-        <w:t>&lt;/dependency&gt;</w:t>
-      </w:r>
-      <w:r>
-        <w:rPr>
-          <w:rFonts w:ascii="Courier New" w:eastAsia="Times New Roman" w:hAnsi="Courier New" w:cs="Courier New"/>
-          <w:color w:val="D5B778"/>
-          <w:kern w:val="0"/>
-          <w:sz w:val="20"/>
-          <w:szCs w:val="20"/>
-          <w:lang w:eastAsia="fr-FR"/>
-          <w14:ligatures w14:val="none"/>
-        </w:rPr>
-        <w:br/>
-      </w:r>
-      <w:r>
-        <w:rPr>
-          <w:rFonts w:ascii="Courier New" w:eastAsia="Times New Roman" w:hAnsi="Courier New" w:cs="Courier New"/>
-          <w:color w:val="D5B778"/>
-          <w:kern w:val="0"/>
-          <w:sz w:val="20"/>
-          <w:szCs w:val="20"/>
-          <w:lang w:eastAsia="fr-FR"/>
-          <w14:ligatures w14:val="none"/>
-        </w:rPr>
-        <w:br/>
-        <w:t>&lt;/dependencies&gt;</w:t>
-      </w:r>
-    </w:p>
-    <w:p/>
-    <w:p>
-      <w:r>
-        <w:t xml:space="preserve">Ici, j’ai </w:t>
-      </w:r>
-      <w:r>
-        <w:t>rajouté</w:t>
-      </w:r>
-      <w:r>
-        <w:t xml:space="preserve"> </w:t>
-      </w:r>
-      <w:r>
-        <w:t xml:space="preserve">les </w:t>
-      </w:r>
-      <w:r>
-        <w:t>dépendances</w:t>
-      </w:r>
-      <w:r>
-        <w:t xml:space="preserve"> </w:t>
-      </w:r>
-      <w:r>
-        <w:t>Jackson</w:t>
-      </w:r>
-      <w:r>
-        <w:t xml:space="preserve">. </w:t>
-      </w:r>
-      <w:r>
-        <w:t xml:space="preserve">Après, </w:t>
-      </w:r>
-      <w:r>
-        <w:t xml:space="preserve">Ne pas oublier de </w:t>
-      </w:r>
-      <w:r>
-        <w:t xml:space="preserve">faire clic-droit sur </w:t>
-      </w:r>
-      <w:r>
-        <w:t xml:space="preserve">pom.xml &gt; </w:t>
-      </w:r>
-      <w:r>
-        <w:t>« </w:t>
-      </w:r>
-      <w:r>
-        <w:t>Maven</w:t>
-      </w:r>
-      <w:r>
-        <w:t> »</w:t>
-      </w:r>
-      <w:r>
-        <w:t>&gt; « Reload Project»</w:t>
-      </w:r>
-      <w:r>
-        <w:t xml:space="preserve"> </w:t>
-      </w:r>
-      <w:r>
-        <w:t>.</w:t>
-      </w:r>
-    </w:p>
-    <w:p>
-      <w:r>
-        <w:t>Pour comp</w:t>
-      </w:r>
-      <w:r>
-        <w:t>i</w:t>
-      </w:r>
-      <w:r>
-        <w:t xml:space="preserve">ler </w:t>
-      </w:r>
-      <w:r>
-        <w:t xml:space="preserve">maintenant : </w:t>
-      </w:r>
-      <w:r>
-        <w:t>CAPICAPI_Projet_implementation diagramme des classes/src /src /main/java /Fenetre /Fenetre.java</w:t>
-      </w:r>
+        <w:pStyle w:val="Titre3"/>
+      </w:pPr>
+      <w:bookmarkStart w:id="10" w:name="_Toc154583508"/>
+      <w:r>
+        <w:t>Singleton</w:t>
+      </w:r>
+      <w:bookmarkEnd w:id="10"/>
     </w:p>
     <w:p>
       <w:pPr>
         <w:pStyle w:val="Titre2"/>
+      </w:pPr>
+      <w:bookmarkStart w:id="11" w:name="_Toc154583506"/>
+      <w:r>
         <w:rPr>
           <w:shd w:val="clear" w:color="auto" w:fill="FFFFFF"/>
         </w:rPr>
-      </w:pPr>
-      <w:bookmarkStart w:id="7" w:name="_Toc154566356"/>
+        <w:t>Motivation</w:t>
+      </w:r>
+      <w:bookmarkStart w:id="12" w:name="_Toc154583507"/>
+      <w:bookmarkEnd w:id="11"/>
       <w:r>
         <w:rPr>
           <w:shd w:val="clear" w:color="auto" w:fill="FFFFFF"/>
         </w:rPr>
-        <w:lastRenderedPageBreak/>
-        <w:t>Motivation</w:t>
-      </w:r>
-      <w:bookmarkEnd w:id="7"/>
-    </w:p>
-    <w:p>
-      <w:pPr>
-        <w:pStyle w:val="Titre2"/>
+        <w:t xml:space="preserve"> et e</w:t>
+      </w:r>
+      <w:r>
         <w:rPr>
           <w:shd w:val="clear" w:color="auto" w:fill="FFFFFF"/>
         </w:rPr>
-      </w:pPr>
-      <w:bookmarkStart w:id="8" w:name="_Toc154566357"/>
-      <w:r>
-        <w:rPr>
-          <w:shd w:val="clear" w:color="auto" w:fill="FFFFFF"/>
-        </w:rPr>
-        <w:t>Explication</w:t>
-      </w:r>
-      <w:bookmarkEnd w:id="8"/>
-    </w:p>
-    <w:p>
-      <w:pPr>
-        <w:pStyle w:val="Titre3"/>
-      </w:pPr>
-      <w:bookmarkStart w:id="9" w:name="_Toc154566358"/>
-      <w:r>
-        <w:t>Singleton</w:t>
-      </w:r>
-      <w:bookmarkEnd w:id="9"/>
-    </w:p>
-    <w:p>
-      <w:pPr>
-        <w:pStyle w:val="Sansinterligne"/>
-      </w:pPr>
+        <w:t>xplication</w:t>
+      </w:r>
+      <w:bookmarkEnd w:id="12"/>
     </w:p>
     <w:p>
       <w:pPr>
@@ -3638,11 +3720,12 @@
           <w:shd w:val="clear" w:color="auto" w:fill="FFFFFF"/>
         </w:rPr>
       </w:pPr>
-      <w:bookmarkStart w:id="10" w:name="_Toc154566359"/>
+      <w:bookmarkStart w:id="13" w:name="_Toc154583509"/>
       <w:r>
         <w:rPr>
           <w:shd w:val="clear" w:color="auto" w:fill="FFFFFF"/>
         </w:rPr>
+        <w:lastRenderedPageBreak/>
         <w:t>I</w:t>
       </w:r>
       <w:r>
@@ -3651,7 +3734,7 @@
         </w:rPr>
         <w:t>ntégration continue</w:t>
       </w:r>
-      <w:bookmarkEnd w:id="10"/>
+      <w:bookmarkEnd w:id="13"/>
     </w:p>
     <w:p>
       <w:pPr>
@@ -3660,14 +3743,14 @@
           <w:shd w:val="clear" w:color="auto" w:fill="FFFFFF"/>
         </w:rPr>
       </w:pPr>
-      <w:bookmarkStart w:id="11" w:name="_Toc154566360"/>
+      <w:bookmarkStart w:id="14" w:name="_Toc154583510"/>
       <w:r>
         <w:rPr>
           <w:shd w:val="clear" w:color="auto" w:fill="FFFFFF"/>
         </w:rPr>
         <w:t>Explication</w:t>
       </w:r>
-      <w:bookmarkEnd w:id="11"/>
+      <w:bookmarkEnd w:id="14"/>
     </w:p>
     <w:p>
       <w:pPr>
@@ -3676,7 +3759,7 @@
           <w:shd w:val="clear" w:color="auto" w:fill="FFFFFF"/>
         </w:rPr>
       </w:pPr>
-      <w:bookmarkStart w:id="12" w:name="_Toc154566361"/>
+      <w:bookmarkStart w:id="15" w:name="_Toc154583511"/>
       <w:r>
         <w:rPr>
           <w:shd w:val="clear" w:color="auto" w:fill="FFFFFF"/>
@@ -3689,7 +3772,6 @@
         </w:rPr>
         <w:t xml:space="preserve"> des tests</w:t>
       </w:r>
-      <w:bookmarkEnd w:id="12"/>
       <w:r>
         <w:rPr>
           <w:shd w:val="clear" w:color="auto" w:fill="FFFFFF"/>
@@ -3726,6 +3808,7 @@
         </w:rPr>
         <w:t>JUnit</w:t>
       </w:r>
+      <w:bookmarkEnd w:id="15"/>
     </w:p>
     <w:p>
       <w:r>
@@ -3759,7 +3842,7 @@
           <w:shd w:val="clear" w:color="auto" w:fill="FFFFFF"/>
         </w:rPr>
       </w:pPr>
-      <w:bookmarkStart w:id="13" w:name="_Toc154566362"/>
+      <w:bookmarkStart w:id="16" w:name="_Toc154583512"/>
       <w:r>
         <w:rPr>
           <w:shd w:val="clear" w:color="auto" w:fill="FFFFFF"/>
@@ -3772,7 +3855,6 @@
         </w:rPr>
         <w:t xml:space="preserve"> de la documentation</w:t>
       </w:r>
-      <w:bookmarkEnd w:id="13"/>
       <w:r>
         <w:rPr>
           <w:shd w:val="clear" w:color="auto" w:fill="FFFFFF"/>
@@ -3791,6 +3873,7 @@
         </w:rPr>
         <w:t>Doxygen</w:t>
       </w:r>
+      <w:bookmarkEnd w:id="16"/>
     </w:p>
     <w:p>
       <w:pPr>
@@ -3928,7 +4011,6 @@
         </w:numPr>
       </w:pPr>
       <w:r>
-        <w:lastRenderedPageBreak/>
         <w:t>Redémarrez votre fenêtre de commande : Fermez toutes les fenêtres de commande ouvertes et ouvrez-en une nouvelle. Cela garantira que les modifications apportées au PATH prennent effet.</w:t>
       </w:r>
     </w:p>
@@ -4495,6 +4577,7 @@
           <w:lang w:eastAsia="fr-FR"/>
           <w14:ligatures w14:val="none"/>
         </w:rPr>
+        <w:lastRenderedPageBreak/>
         <w:t>INPUT</w:t>
       </w:r>
       <w:r>
@@ -4641,7 +4724,7 @@
       </w:pPr>
     </w:p>
     <w:sectPr>
-      <w:headerReference w:type="default" r:id="rId19"/>
+      <w:headerReference w:type="default" r:id="rId21"/>
       <w:pgSz w:w="11906" w:h="16838"/>
       <w:pgMar w:top="1417" w:right="1417" w:bottom="1417" w:left="1417" w:header="708" w:footer="708" w:gutter="0"/>
       <w:cols w:space="708"/>
@@ -4738,6 +4821,184 @@
 <file path=word/numbering.xml><?xml version="1.0" encoding="utf-8"?>
 <w:numbering xmlns:wpc="http://schemas.microsoft.com/office/word/2010/wordprocessingCanvas" xmlns:cx="http://schemas.microsoft.com/office/drawing/2014/chartex" xmlns:cx1="http://schemas.microsoft.com/office/drawing/2015/9/8/chartex" xmlns:cx2="http://schemas.microsoft.com/office/drawing/2015/10/21/chartex" xmlns:cx3="http://schemas.microsoft.com/office/drawing/2016/5/9/chartex" xmlns:cx4="http://schemas.microsoft.com/office/drawing/2016/5/10/chartex" xmlns:cx5="http://schemas.microsoft.com/office/drawing/2016/5/11/chartex" xmlns:cx6="http://schemas.microsoft.com/office/drawing/2016/5/12/chartex" xmlns:cx7="http://schemas.microsoft.com/office/drawing/2016/5/13/chartex" xmlns:cx8="http://schemas.microsoft.com/office/drawing/2016/5/14/chartex" xmlns:mc="http://schemas.openxmlformats.org/markup-compatibility/2006" xmlns:aink="http://schemas.microsoft.com/office/drawing/2016/ink" xmlns:am3d="http://schemas.microsoft.com/office/drawing/2017/model3d" xmlns:o="urn:schemas-microsoft-com:office:office" xmlns:oel="http://schemas.microsoft.com/office/2019/extlst" xmlns:r="http://schemas.openxmlformats.org/officeDocument/2006/relationships" xmlns:m="http://schemas.openxmlformats.org/officeDocument/2006/math" xmlns:v="urn:schemas-microsoft-com:vml" xmlns:wp14="http://schemas.microsoft.com/office/word/2010/wordprocessingDrawing" xmlns:wp="http://schemas.openxmlformats.org/drawingml/2006/wordprocessingDrawing" xmlns:w10="urn:schemas-microsoft-com:office:word" xmlns:w="http://schemas.openxmlformats.org/wordprocessingml/2006/main" xmlns:w14="http://schemas.microsoft.com/office/word/2010/wordml" xmlns:w15="http://schemas.microsoft.com/office/word/2012/wordml" xmlns:w16cex="http://schemas.microsoft.com/office/word/2018/wordml/cex" xmlns:w16cid="http://schemas.microsoft.com/office/word/2016/wordml/cid" xmlns:w16="http://schemas.microsoft.com/office/word/2018/wordml" xmlns:w16sdtdh="http://schemas.microsoft.com/office/word/2020/wordml/sdtdatahash" xmlns:w16se="http://schemas.microsoft.com/office/word/2015/wordml/symex" xmlns:wpg="http://schemas.microsoft.com/office/word/2010/wordprocessingGroup" xmlns:wpi="http://schemas.microsoft.com/office/word/2010/wordprocessingInk" xmlns:wne="http://schemas.microsoft.com/office/word/2006/wordml" xmlns:wps="http://schemas.microsoft.com/office/word/2010/wordprocessingShape" mc:Ignorable="w14 w15 w16se w16cid w16 w16cex w16sdtdh wp14">
   <w:abstractNum w:abstractNumId="0" w15:restartNumberingAfterBreak="0">
+    <w:nsid w:val="0E6861FD"/>
+    <w:multiLevelType w:val="hybridMultilevel"/>
+    <w:tmpl w:val="6FD25EF0"/>
+    <w:lvl w:ilvl="0" w:tplc="040C000F">
+      <w:start w:val="1"/>
+      <w:numFmt w:val="decimal"/>
+      <w:lvlText w:val="%1."/>
+      <w:lvlJc w:val="left"/>
+      <w:pPr>
+        <w:ind w:left="720" w:hanging="360"/>
+      </w:pPr>
+      <w:rPr>
+        <w:rFonts w:hint="default"/>
+      </w:rPr>
+    </w:lvl>
+    <w:lvl w:ilvl="1" w:tplc="040C0019">
+      <w:start w:val="1"/>
+      <w:numFmt w:val="lowerLetter"/>
+      <w:lvlText w:val="%2."/>
+      <w:lvlJc w:val="left"/>
+      <w:pPr>
+        <w:ind w:left="1440" w:hanging="360"/>
+      </w:pPr>
+    </w:lvl>
+    <w:lvl w:ilvl="2" w:tplc="040C001B" w:tentative="1">
+      <w:start w:val="1"/>
+      <w:numFmt w:val="lowerRoman"/>
+      <w:lvlText w:val="%3."/>
+      <w:lvlJc w:val="right"/>
+      <w:pPr>
+        <w:ind w:left="2160" w:hanging="180"/>
+      </w:pPr>
+    </w:lvl>
+    <w:lvl w:ilvl="3" w:tplc="040C000F" w:tentative="1">
+      <w:start w:val="1"/>
+      <w:numFmt w:val="decimal"/>
+      <w:lvlText w:val="%4."/>
+      <w:lvlJc w:val="left"/>
+      <w:pPr>
+        <w:ind w:left="2880" w:hanging="360"/>
+      </w:pPr>
+    </w:lvl>
+    <w:lvl w:ilvl="4" w:tplc="040C0019" w:tentative="1">
+      <w:start w:val="1"/>
+      <w:numFmt w:val="lowerLetter"/>
+      <w:lvlText w:val="%5."/>
+      <w:lvlJc w:val="left"/>
+      <w:pPr>
+        <w:ind w:left="3600" w:hanging="360"/>
+      </w:pPr>
+    </w:lvl>
+    <w:lvl w:ilvl="5" w:tplc="040C001B" w:tentative="1">
+      <w:start w:val="1"/>
+      <w:numFmt w:val="lowerRoman"/>
+      <w:lvlText w:val="%6."/>
+      <w:lvlJc w:val="right"/>
+      <w:pPr>
+        <w:ind w:left="4320" w:hanging="180"/>
+      </w:pPr>
+    </w:lvl>
+    <w:lvl w:ilvl="6" w:tplc="040C000F" w:tentative="1">
+      <w:start w:val="1"/>
+      <w:numFmt w:val="decimal"/>
+      <w:lvlText w:val="%7."/>
+      <w:lvlJc w:val="left"/>
+      <w:pPr>
+        <w:ind w:left="5040" w:hanging="360"/>
+      </w:pPr>
+    </w:lvl>
+    <w:lvl w:ilvl="7" w:tplc="040C0019" w:tentative="1">
+      <w:start w:val="1"/>
+      <w:numFmt w:val="lowerLetter"/>
+      <w:lvlText w:val="%8."/>
+      <w:lvlJc w:val="left"/>
+      <w:pPr>
+        <w:ind w:left="5760" w:hanging="360"/>
+      </w:pPr>
+    </w:lvl>
+    <w:lvl w:ilvl="8" w:tplc="040C001B" w:tentative="1">
+      <w:start w:val="1"/>
+      <w:numFmt w:val="lowerRoman"/>
+      <w:lvlText w:val="%9."/>
+      <w:lvlJc w:val="right"/>
+      <w:pPr>
+        <w:ind w:left="6480" w:hanging="180"/>
+      </w:pPr>
+    </w:lvl>
+  </w:abstractNum>
+  <w:abstractNum w:abstractNumId="1" w15:restartNumberingAfterBreak="0">
+    <w:nsid w:val="127720C2"/>
+    <w:multiLevelType w:val="hybridMultilevel"/>
+    <w:tmpl w:val="B59CA8EE"/>
+    <w:lvl w:ilvl="0" w:tplc="040C000F">
+      <w:start w:val="1"/>
+      <w:numFmt w:val="decimal"/>
+      <w:lvlText w:val="%1."/>
+      <w:lvlJc w:val="left"/>
+      <w:pPr>
+        <w:ind w:left="720" w:hanging="360"/>
+      </w:pPr>
+      <w:rPr>
+        <w:rFonts w:hint="default"/>
+      </w:rPr>
+    </w:lvl>
+    <w:lvl w:ilvl="1" w:tplc="040C0019" w:tentative="1">
+      <w:start w:val="1"/>
+      <w:numFmt w:val="lowerLetter"/>
+      <w:lvlText w:val="%2."/>
+      <w:lvlJc w:val="left"/>
+      <w:pPr>
+        <w:ind w:left="1440" w:hanging="360"/>
+      </w:pPr>
+    </w:lvl>
+    <w:lvl w:ilvl="2" w:tplc="040C001B" w:tentative="1">
+      <w:start w:val="1"/>
+      <w:numFmt w:val="lowerRoman"/>
+      <w:lvlText w:val="%3."/>
+      <w:lvlJc w:val="right"/>
+      <w:pPr>
+        <w:ind w:left="2160" w:hanging="180"/>
+      </w:pPr>
+    </w:lvl>
+    <w:lvl w:ilvl="3" w:tplc="040C000F" w:tentative="1">
+      <w:start w:val="1"/>
+      <w:numFmt w:val="decimal"/>
+      <w:lvlText w:val="%4."/>
+      <w:lvlJc w:val="left"/>
+      <w:pPr>
+        <w:ind w:left="2880" w:hanging="360"/>
+      </w:pPr>
+    </w:lvl>
+    <w:lvl w:ilvl="4" w:tplc="040C0019" w:tentative="1">
+      <w:start w:val="1"/>
+      <w:numFmt w:val="lowerLetter"/>
+      <w:lvlText w:val="%5."/>
+      <w:lvlJc w:val="left"/>
+      <w:pPr>
+        <w:ind w:left="3600" w:hanging="360"/>
+      </w:pPr>
+    </w:lvl>
+    <w:lvl w:ilvl="5" w:tplc="040C001B" w:tentative="1">
+      <w:start w:val="1"/>
+      <w:numFmt w:val="lowerRoman"/>
+      <w:lvlText w:val="%6."/>
+      <w:lvlJc w:val="right"/>
+      <w:pPr>
+        <w:ind w:left="4320" w:hanging="180"/>
+      </w:pPr>
+    </w:lvl>
+    <w:lvl w:ilvl="6" w:tplc="040C000F" w:tentative="1">
+      <w:start w:val="1"/>
+      <w:numFmt w:val="decimal"/>
+      <w:lvlText w:val="%7."/>
+      <w:lvlJc w:val="left"/>
+      <w:pPr>
+        <w:ind w:left="5040" w:hanging="360"/>
+      </w:pPr>
+    </w:lvl>
+    <w:lvl w:ilvl="7" w:tplc="040C0019" w:tentative="1">
+      <w:start w:val="1"/>
+      <w:numFmt w:val="lowerLetter"/>
+      <w:lvlText w:val="%8."/>
+      <w:lvlJc w:val="left"/>
+      <w:pPr>
+        <w:ind w:left="5760" w:hanging="360"/>
+      </w:pPr>
+    </w:lvl>
+    <w:lvl w:ilvl="8" w:tplc="040C001B" w:tentative="1">
+      <w:start w:val="1"/>
+      <w:numFmt w:val="lowerRoman"/>
+      <w:lvlText w:val="%9."/>
+      <w:lvlJc w:val="right"/>
+      <w:pPr>
+        <w:ind w:left="6480" w:hanging="180"/>
+      </w:pPr>
+    </w:lvl>
+  </w:abstractNum>
+  <w:abstractNum w:abstractNumId="2" w15:restartNumberingAfterBreak="0">
     <w:nsid w:val="12C555F1"/>
     <w:multiLevelType w:val="hybridMultilevel"/>
     <w:tmpl w:val="8F52CF62"/>
@@ -4849,7 +5110,93 @@
       </w:rPr>
     </w:lvl>
   </w:abstractNum>
-  <w:abstractNum w:abstractNumId="1" w15:restartNumberingAfterBreak="0">
+  <w:abstractNum w:abstractNumId="3" w15:restartNumberingAfterBreak="0">
+    <w:nsid w:val="3491585D"/>
+    <w:multiLevelType w:val="hybridMultilevel"/>
+    <w:tmpl w:val="62E8F6E4"/>
+    <w:lvl w:ilvl="0" w:tplc="040C000F">
+      <w:start w:val="1"/>
+      <w:numFmt w:val="decimal"/>
+      <w:lvlText w:val="%1."/>
+      <w:lvlJc w:val="left"/>
+      <w:pPr>
+        <w:ind w:left="720" w:hanging="360"/>
+      </w:pPr>
+    </w:lvl>
+    <w:lvl w:ilvl="1" w:tplc="040C0019" w:tentative="1">
+      <w:start w:val="1"/>
+      <w:numFmt w:val="lowerLetter"/>
+      <w:lvlText w:val="%2."/>
+      <w:lvlJc w:val="left"/>
+      <w:pPr>
+        <w:ind w:left="1440" w:hanging="360"/>
+      </w:pPr>
+    </w:lvl>
+    <w:lvl w:ilvl="2" w:tplc="040C001B" w:tentative="1">
+      <w:start w:val="1"/>
+      <w:numFmt w:val="lowerRoman"/>
+      <w:lvlText w:val="%3."/>
+      <w:lvlJc w:val="right"/>
+      <w:pPr>
+        <w:ind w:left="2160" w:hanging="180"/>
+      </w:pPr>
+    </w:lvl>
+    <w:lvl w:ilvl="3" w:tplc="040C000F" w:tentative="1">
+      <w:start w:val="1"/>
+      <w:numFmt w:val="decimal"/>
+      <w:lvlText w:val="%4."/>
+      <w:lvlJc w:val="left"/>
+      <w:pPr>
+        <w:ind w:left="2880" w:hanging="360"/>
+      </w:pPr>
+    </w:lvl>
+    <w:lvl w:ilvl="4" w:tplc="040C0019" w:tentative="1">
+      <w:start w:val="1"/>
+      <w:numFmt w:val="lowerLetter"/>
+      <w:lvlText w:val="%5."/>
+      <w:lvlJc w:val="left"/>
+      <w:pPr>
+        <w:ind w:left="3600" w:hanging="360"/>
+      </w:pPr>
+    </w:lvl>
+    <w:lvl w:ilvl="5" w:tplc="040C001B" w:tentative="1">
+      <w:start w:val="1"/>
+      <w:numFmt w:val="lowerRoman"/>
+      <w:lvlText w:val="%6."/>
+      <w:lvlJc w:val="right"/>
+      <w:pPr>
+        <w:ind w:left="4320" w:hanging="180"/>
+      </w:pPr>
+    </w:lvl>
+    <w:lvl w:ilvl="6" w:tplc="040C000F" w:tentative="1">
+      <w:start w:val="1"/>
+      <w:numFmt w:val="decimal"/>
+      <w:lvlText w:val="%7."/>
+      <w:lvlJc w:val="left"/>
+      <w:pPr>
+        <w:ind w:left="5040" w:hanging="360"/>
+      </w:pPr>
+    </w:lvl>
+    <w:lvl w:ilvl="7" w:tplc="040C0019" w:tentative="1">
+      <w:start w:val="1"/>
+      <w:numFmt w:val="lowerLetter"/>
+      <w:lvlText w:val="%8."/>
+      <w:lvlJc w:val="left"/>
+      <w:pPr>
+        <w:ind w:left="5760" w:hanging="360"/>
+      </w:pPr>
+    </w:lvl>
+    <w:lvl w:ilvl="8" w:tplc="040C001B" w:tentative="1">
+      <w:start w:val="1"/>
+      <w:numFmt w:val="lowerRoman"/>
+      <w:lvlText w:val="%9."/>
+      <w:lvlJc w:val="right"/>
+      <w:pPr>
+        <w:ind w:left="6480" w:hanging="180"/>
+      </w:pPr>
+    </w:lvl>
+  </w:abstractNum>
+  <w:abstractNum w:abstractNumId="4" w15:restartNumberingAfterBreak="0">
     <w:nsid w:val="3AB85808"/>
     <w:multiLevelType w:val="hybridMultilevel"/>
     <w:tmpl w:val="5E3CB6EA"/>
@@ -4961,7 +5308,7 @@
       </w:rPr>
     </w:lvl>
   </w:abstractNum>
-  <w:abstractNum w:abstractNumId="2" w15:restartNumberingAfterBreak="0">
+  <w:abstractNum w:abstractNumId="5" w15:restartNumberingAfterBreak="0">
     <w:nsid w:val="466C6D62"/>
     <w:multiLevelType w:val="hybridMultilevel"/>
     <w:tmpl w:val="262E40FA"/>
@@ -5074,7 +5421,7 @@
       </w:rPr>
     </w:lvl>
   </w:abstractNum>
-  <w:abstractNum w:abstractNumId="3" w15:restartNumberingAfterBreak="0">
+  <w:abstractNum w:abstractNumId="6" w15:restartNumberingAfterBreak="0">
     <w:nsid w:val="69D6117B"/>
     <w:multiLevelType w:val="hybridMultilevel"/>
     <w:tmpl w:val="2C8A1086"/>
@@ -5186,7 +5533,7 @@
       </w:rPr>
     </w:lvl>
   </w:abstractNum>
-  <w:abstractNum w:abstractNumId="4" w15:restartNumberingAfterBreak="0">
+  <w:abstractNum w:abstractNumId="7" w15:restartNumberingAfterBreak="0">
     <w:nsid w:val="758134E8"/>
     <w:multiLevelType w:val="multilevel"/>
     <w:tmpl w:val="C06A39A4"/>
@@ -5335,7 +5682,7 @@
       </w:rPr>
     </w:lvl>
   </w:abstractNum>
-  <w:abstractNum w:abstractNumId="5" w15:restartNumberingAfterBreak="0">
+  <w:abstractNum w:abstractNumId="8" w15:restartNumberingAfterBreak="0">
     <w:nsid w:val="7F0A70BB"/>
     <w:multiLevelType w:val="multilevel"/>
     <w:tmpl w:val="1C847A92"/>
@@ -5485,22 +5832,31 @@
     </w:lvl>
   </w:abstractNum>
   <w:num w:numId="1" w16cid:durableId="1422070682">
+    <w:abstractNumId w:val="8"/>
+  </w:num>
+  <w:num w:numId="2" w16cid:durableId="1967075716">
     <w:abstractNumId w:val="5"/>
   </w:num>
-  <w:num w:numId="2" w16cid:durableId="1967075716">
+  <w:num w:numId="3" w16cid:durableId="135881906">
+    <w:abstractNumId w:val="6"/>
+  </w:num>
+  <w:num w:numId="4" w16cid:durableId="1302465074">
+    <w:abstractNumId w:val="7"/>
+  </w:num>
+  <w:num w:numId="5" w16cid:durableId="1924948071">
+    <w:abstractNumId w:val="4"/>
+  </w:num>
+  <w:num w:numId="6" w16cid:durableId="285235826">
     <w:abstractNumId w:val="2"/>
   </w:num>
-  <w:num w:numId="3" w16cid:durableId="135881906">
+  <w:num w:numId="7" w16cid:durableId="963730282">
     <w:abstractNumId w:val="3"/>
   </w:num>
-  <w:num w:numId="4" w16cid:durableId="1302465074">
-    <w:abstractNumId w:val="4"/>
+  <w:num w:numId="8" w16cid:durableId="182786691">
+    <w:abstractNumId w:val="0"/>
   </w:num>
-  <w:num w:numId="5" w16cid:durableId="1924948071">
+  <w:num w:numId="9" w16cid:durableId="34432158">
     <w:abstractNumId w:val="1"/>
-  </w:num>
-  <w:num w:numId="6" w16cid:durableId="285235826">
-    <w:abstractNumId w:val="0"/>
   </w:num>
 </w:numbering>
 </file>
@@ -6314,6 +6670,40 @@
       <w:shd w:val="clear" w:color="auto" w:fill="E1DFDD"/>
     </w:rPr>
   </w:style>
+  <w:style w:type="paragraph" w:styleId="Titre">
+    <w:name w:val="Title"/>
+    <w:basedOn w:val="Normal"/>
+    <w:next w:val="Normal"/>
+    <w:link w:val="TitreCar"/>
+    <w:uiPriority w:val="10"/>
+    <w:qFormat/>
+    <w:rsid w:val="00081B68"/>
+    <w:pPr>
+      <w:spacing w:after="0" w:line="240" w:lineRule="auto"/>
+      <w:contextualSpacing/>
+    </w:pPr>
+    <w:rPr>
+      <w:rFonts w:asciiTheme="majorHAnsi" w:eastAsiaTheme="majorEastAsia" w:hAnsiTheme="majorHAnsi" w:cstheme="majorBidi"/>
+      <w:spacing w:val="-10"/>
+      <w:kern w:val="28"/>
+      <w:sz w:val="56"/>
+      <w:szCs w:val="56"/>
+    </w:rPr>
+  </w:style>
+  <w:style w:type="character" w:customStyle="1" w:styleId="TitreCar">
+    <w:name w:val="Titre Car"/>
+    <w:basedOn w:val="Policepardfaut"/>
+    <w:link w:val="Titre"/>
+    <w:uiPriority w:val="10"/>
+    <w:rsid w:val="00081B68"/>
+    <w:rPr>
+      <w:rFonts w:asciiTheme="majorHAnsi" w:eastAsiaTheme="majorEastAsia" w:hAnsiTheme="majorHAnsi" w:cstheme="majorBidi"/>
+      <w:spacing w:val="-10"/>
+      <w:kern w:val="28"/>
+      <w:sz w:val="56"/>
+      <w:szCs w:val="56"/>
+    </w:rPr>
+  </w:style>
 </w:styles>
 </file>
 

</xml_diff>

<commit_message>
Création du rapport en pdf
</commit_message>
<xml_diff>
--- a/Rapport.docx
+++ b/Rapport.docx
@@ -30,11 +30,21 @@
     </w:p>
     <w:p>
       <w:pPr>
-        <w:pStyle w:val="Titre"/>
-        <w:rPr>
-          <w:rFonts w:eastAsia="Times New Roman"/>
-          <w:sz w:val="180"/>
-          <w:szCs w:val="180"/>
+        <w:rPr>
+          <w:lang w:eastAsia="fr-FR"/>
+        </w:rPr>
+      </w:pPr>
+    </w:p>
+    <w:p>
+      <w:pPr>
+        <w:rPr>
+          <w:lang w:eastAsia="fr-FR"/>
+        </w:rPr>
+      </w:pPr>
+    </w:p>
+    <w:p>
+      <w:pPr>
+        <w:rPr>
           <w:lang w:eastAsia="fr-FR"/>
         </w:rPr>
       </w:pPr>
@@ -243,25 +253,23 @@
     </w:p>
     <w:sdt>
       <w:sdtPr>
+        <w:id w:val="1073463920"/>
+        <w:docPartObj>
+          <w:docPartGallery w:val="Table of Contents"/>
+          <w:docPartUnique/>
+        </w:docPartObj>
+      </w:sdtPr>
+      <w:sdtEndPr>
         <w:rPr>
           <w:rFonts w:asciiTheme="minorHAnsi" w:eastAsiaTheme="minorHAnsi" w:hAnsiTheme="minorHAnsi" w:cstheme="minorBidi"/>
+          <w:b/>
+          <w:bCs/>
           <w:color w:val="auto"/>
           <w:kern w:val="2"/>
           <w:sz w:val="22"/>
           <w:szCs w:val="22"/>
           <w:lang w:eastAsia="en-US"/>
           <w14:ligatures w14:val="standardContextual"/>
-        </w:rPr>
-        <w:id w:val="-556860575"/>
-        <w:docPartObj>
-          <w:docPartGallery w:val="Table of Contents"/>
-          <w:docPartUnique/>
-        </w:docPartObj>
-      </w:sdtPr>
-      <w:sdtEndPr>
-        <w:rPr>
-          <w:b/>
-          <w:bCs/>
         </w:rPr>
       </w:sdtEndPr>
       <w:sdtContent>
@@ -270,13 +278,7 @@
             <w:pStyle w:val="En-ttedetabledesmatires"/>
           </w:pPr>
           <w:r>
-            <w:t>Sommaire</w:t>
-          </w:r>
-          <w:r>
-            <w:t xml:space="preserve"> </w:t>
-          </w:r>
-          <w:r>
-            <w:t>:</w:t>
+            <w:t>Table des matières</w:t>
           </w:r>
         </w:p>
         <w:p>
@@ -301,7 +303,7 @@
           <w:r>
             <w:fldChar w:fldCharType="separate"/>
           </w:r>
-          <w:hyperlink w:anchor="_Toc154583497" w:history="1">
+          <w:hyperlink w:anchor="_Toc154584435" w:history="1">
             <w:r>
               <w:rPr>
                 <w:rStyle w:val="Lienhypertexte"/>
@@ -329,7 +331,7 @@
                 <w:noProof/>
                 <w:webHidden/>
               </w:rPr>
-              <w:instrText xml:space="preserve"> PAGEREF _Toc154583497 \h </w:instrText>
+              <w:instrText xml:space="preserve"> PAGEREF _Toc154584435 \h </w:instrText>
             </w:r>
             <w:r>
               <w:rPr>
@@ -373,7 +375,7 @@
               <w14:ligatures w14:val="standardContextual"/>
             </w:rPr>
           </w:pPr>
-          <w:hyperlink w:anchor="_Toc154583498" w:history="1">
+          <w:hyperlink w:anchor="_Toc154584436" w:history="1">
             <w:r>
               <w:rPr>
                 <w:rStyle w:val="Lienhypertexte"/>
@@ -400,7 +402,7 @@
                 <w:noProof/>
                 <w:webHidden/>
               </w:rPr>
-              <w:instrText xml:space="preserve"> PAGEREF _Toc154583498 \h </w:instrText>
+              <w:instrText xml:space="preserve"> PAGEREF _Toc154584436 \h </w:instrText>
             </w:r>
             <w:r>
               <w:rPr>
@@ -444,7 +446,7 @@
               <w14:ligatures w14:val="standardContextual"/>
             </w:rPr>
           </w:pPr>
-          <w:hyperlink w:anchor="_Toc154583499" w:history="1">
+          <w:hyperlink w:anchor="_Toc154584437" w:history="1">
             <w:r>
               <w:rPr>
                 <w:rStyle w:val="Lienhypertexte"/>
@@ -472,7 +474,7 @@
                 <w:noProof/>
                 <w:webHidden/>
               </w:rPr>
-              <w:instrText xml:space="preserve"> PAGEREF _Toc154583499 \h </w:instrText>
+              <w:instrText xml:space="preserve"> PAGEREF _Toc154584437 \h </w:instrText>
             </w:r>
             <w:r>
               <w:rPr>
@@ -516,7 +518,7 @@
               <w14:ligatures w14:val="standardContextual"/>
             </w:rPr>
           </w:pPr>
-          <w:hyperlink w:anchor="_Toc154583500" w:history="1">
+          <w:hyperlink w:anchor="_Toc154584438" w:history="1">
             <w:r>
               <w:rPr>
                 <w:rStyle w:val="Lienhypertexte"/>
@@ -544,7 +546,7 @@
                 <w:noProof/>
                 <w:webHidden/>
               </w:rPr>
-              <w:instrText xml:space="preserve"> PAGEREF _Toc154583500 \h </w:instrText>
+              <w:instrText xml:space="preserve"> PAGEREF _Toc154584438 \h </w:instrText>
             </w:r>
             <w:r>
               <w:rPr>
@@ -588,7 +590,7 @@
               <w14:ligatures w14:val="standardContextual"/>
             </w:rPr>
           </w:pPr>
-          <w:hyperlink w:anchor="_Toc154583501" w:history="1">
+          <w:hyperlink w:anchor="_Toc154584439" w:history="1">
             <w:r>
               <w:rPr>
                 <w:rStyle w:val="Lienhypertexte"/>
@@ -615,7 +617,7 @@
                 <w:noProof/>
                 <w:webHidden/>
               </w:rPr>
-              <w:instrText xml:space="preserve"> PAGEREF _Toc154583501 \h </w:instrText>
+              <w:instrText xml:space="preserve"> PAGEREF _Toc154584439 \h </w:instrText>
             </w:r>
             <w:r>
               <w:rPr>
@@ -659,7 +661,7 @@
               <w14:ligatures w14:val="standardContextual"/>
             </w:rPr>
           </w:pPr>
-          <w:hyperlink w:anchor="_Toc154583502" w:history="1">
+          <w:hyperlink w:anchor="_Toc154584440" w:history="1">
             <w:r>
               <w:rPr>
                 <w:rStyle w:val="Lienhypertexte"/>
@@ -687,7 +689,7 @@
                 <w:noProof/>
                 <w:webHidden/>
               </w:rPr>
-              <w:instrText xml:space="preserve"> PAGEREF _Toc154583502 \h </w:instrText>
+              <w:instrText xml:space="preserve"> PAGEREF _Toc154584440 \h </w:instrText>
             </w:r>
             <w:r>
               <w:rPr>
@@ -731,7 +733,7 @@
               <w14:ligatures w14:val="standardContextual"/>
             </w:rPr>
           </w:pPr>
-          <w:hyperlink w:anchor="_Toc154583503" w:history="1">
+          <w:hyperlink w:anchor="_Toc154584441" w:history="1">
             <w:r>
               <w:rPr>
                 <w:rStyle w:val="Lienhypertexte"/>
@@ -745,7 +747,7 @@
                 <w:rStyle w:val="Lienhypertexte"/>
                 <w:noProof/>
               </w:rPr>
-              <w:t>tilisation</w:t>
+              <w:t>tilisation de l’application</w:t>
             </w:r>
             <w:r>
               <w:rPr>
@@ -766,7 +768,7 @@
                 <w:noProof/>
                 <w:webHidden/>
               </w:rPr>
-              <w:instrText xml:space="preserve"> PAGEREF _Toc154583503 \h </w:instrText>
+              <w:instrText xml:space="preserve"> PAGEREF _Toc154584441 \h </w:instrText>
             </w:r>
             <w:r>
               <w:rPr>
@@ -810,14 +812,14 @@
               <w14:ligatures w14:val="standardContextual"/>
             </w:rPr>
           </w:pPr>
-          <w:hyperlink w:anchor="_Toc154583504" w:history="1">
+          <w:hyperlink w:anchor="_Toc154584442" w:history="1">
             <w:r>
               <w:rPr>
                 <w:rStyle w:val="Lienhypertexte"/>
                 <w:noProof/>
                 <w:shd w:val="clear" w:color="auto" w:fill="FFFFFF"/>
               </w:rPr>
-              <w:t>Choix des patterns</w:t>
+              <w:t>Choix d’organisation</w:t>
             </w:r>
             <w:r>
               <w:rPr>
@@ -838,7 +840,7 @@
                 <w:noProof/>
                 <w:webHidden/>
               </w:rPr>
-              <w:instrText xml:space="preserve"> PAGEREF _Toc154583504 \h </w:instrText>
+              <w:instrText xml:space="preserve"> PAGEREF _Toc154584442 \h </w:instrText>
             </w:r>
             <w:r>
               <w:rPr>
@@ -859,6 +861,148 @@
                 <w:webHidden/>
               </w:rPr>
               <w:t>7</w:t>
+            </w:r>
+            <w:r>
+              <w:rPr>
+                <w:noProof/>
+                <w:webHidden/>
+              </w:rPr>
+              <w:fldChar w:fldCharType="end"/>
+            </w:r>
+          </w:hyperlink>
+        </w:p>
+        <w:p>
+          <w:pPr>
+            <w:pStyle w:val="TM2"/>
+            <w:tabs>
+              <w:tab w:val="right" w:leader="dot" w:pos="9062"/>
+            </w:tabs>
+            <w:rPr>
+              <w:rFonts w:cstheme="minorBidi"/>
+              <w:noProof/>
+              <w:kern w:val="2"/>
+              <w14:ligatures w14:val="standardContextual"/>
+            </w:rPr>
+          </w:pPr>
+          <w:hyperlink w:anchor="_Toc154584443" w:history="1">
+            <w:r>
+              <w:rPr>
+                <w:rStyle w:val="Lienhypertexte"/>
+                <w:noProof/>
+              </w:rPr>
+              <w:t>Diagramme</w:t>
+            </w:r>
+            <w:r>
+              <w:rPr>
+                <w:noProof/>
+                <w:webHidden/>
+              </w:rPr>
+              <w:tab/>
+            </w:r>
+            <w:r>
+              <w:rPr>
+                <w:noProof/>
+                <w:webHidden/>
+              </w:rPr>
+              <w:fldChar w:fldCharType="begin"/>
+            </w:r>
+            <w:r>
+              <w:rPr>
+                <w:noProof/>
+                <w:webHidden/>
+              </w:rPr>
+              <w:instrText xml:space="preserve"> PAGEREF _Toc154584443 \h </w:instrText>
+            </w:r>
+            <w:r>
+              <w:rPr>
+                <w:noProof/>
+                <w:webHidden/>
+              </w:rPr>
+            </w:r>
+            <w:r>
+              <w:rPr>
+                <w:noProof/>
+                <w:webHidden/>
+              </w:rPr>
+              <w:fldChar w:fldCharType="separate"/>
+            </w:r>
+            <w:r>
+              <w:rPr>
+                <w:noProof/>
+                <w:webHidden/>
+              </w:rPr>
+              <w:t>7</w:t>
+            </w:r>
+            <w:r>
+              <w:rPr>
+                <w:noProof/>
+                <w:webHidden/>
+              </w:rPr>
+              <w:fldChar w:fldCharType="end"/>
+            </w:r>
+          </w:hyperlink>
+        </w:p>
+        <w:p>
+          <w:pPr>
+            <w:pStyle w:val="TM2"/>
+            <w:tabs>
+              <w:tab w:val="right" w:leader="dot" w:pos="9062"/>
+            </w:tabs>
+            <w:rPr>
+              <w:rFonts w:cstheme="minorBidi"/>
+              <w:noProof/>
+              <w:kern w:val="2"/>
+              <w14:ligatures w14:val="standardContextual"/>
+            </w:rPr>
+          </w:pPr>
+          <w:hyperlink w:anchor="_Toc154584444" w:history="1">
+            <w:r>
+              <w:rPr>
+                <w:rStyle w:val="Lienhypertexte"/>
+                <w:noProof/>
+              </w:rPr>
+              <w:t>Design Pattern : Singleton</w:t>
+            </w:r>
+            <w:r>
+              <w:rPr>
+                <w:noProof/>
+                <w:webHidden/>
+              </w:rPr>
+              <w:tab/>
+            </w:r>
+            <w:r>
+              <w:rPr>
+                <w:noProof/>
+                <w:webHidden/>
+              </w:rPr>
+              <w:fldChar w:fldCharType="begin"/>
+            </w:r>
+            <w:r>
+              <w:rPr>
+                <w:noProof/>
+                <w:webHidden/>
+              </w:rPr>
+              <w:instrText xml:space="preserve"> PAGEREF _Toc154584444 \h </w:instrText>
+            </w:r>
+            <w:r>
+              <w:rPr>
+                <w:noProof/>
+                <w:webHidden/>
+              </w:rPr>
+            </w:r>
+            <w:r>
+              <w:rPr>
+                <w:noProof/>
+                <w:webHidden/>
+              </w:rPr>
+              <w:fldChar w:fldCharType="separate"/>
+            </w:r>
+            <w:r>
+              <w:rPr>
+                <w:noProof/>
+                <w:webHidden/>
+              </w:rPr>
+              <w:t>9</w:t>
             </w:r>
             <w:r>
               <w:rPr>
@@ -882,13 +1026,14 @@
               <w14:ligatures w14:val="standardContextual"/>
             </w:rPr>
           </w:pPr>
-          <w:hyperlink w:anchor="_Toc154583505" w:history="1">
+          <w:hyperlink w:anchor="_Toc154584445" w:history="1">
             <w:r>
               <w:rPr>
                 <w:rStyle w:val="Lienhypertexte"/>
                 <w:noProof/>
-              </w:rPr>
-              <w:t>Diagramme</w:t>
+                <w:shd w:val="clear" w:color="auto" w:fill="FFFFFF"/>
+              </w:rPr>
+              <w:t>Motivation et explication</w:t>
             </w:r>
             <w:r>
               <w:rPr>
@@ -909,7 +1054,7 @@
                 <w:noProof/>
                 <w:webHidden/>
               </w:rPr>
-              <w:instrText xml:space="preserve"> PAGEREF _Toc154583505 \h </w:instrText>
+              <w:instrText xml:space="preserve"> PAGEREF _Toc154584445 \h </w:instrText>
             </w:r>
             <w:r>
               <w:rPr>
@@ -929,7 +1074,79 @@
                 <w:noProof/>
                 <w:webHidden/>
               </w:rPr>
-              <w:t>7</w:t>
+              <w:t>9</w:t>
+            </w:r>
+            <w:r>
+              <w:rPr>
+                <w:noProof/>
+                <w:webHidden/>
+              </w:rPr>
+              <w:fldChar w:fldCharType="end"/>
+            </w:r>
+          </w:hyperlink>
+        </w:p>
+        <w:p>
+          <w:pPr>
+            <w:pStyle w:val="TM1"/>
+            <w:tabs>
+              <w:tab w:val="right" w:leader="dot" w:pos="9062"/>
+            </w:tabs>
+            <w:rPr>
+              <w:rFonts w:cstheme="minorBidi"/>
+              <w:noProof/>
+              <w:kern w:val="2"/>
+              <w14:ligatures w14:val="standardContextual"/>
+            </w:rPr>
+          </w:pPr>
+          <w:hyperlink w:anchor="_Toc154584446" w:history="1">
+            <w:r>
+              <w:rPr>
+                <w:rStyle w:val="Lienhypertexte"/>
+                <w:noProof/>
+                <w:shd w:val="clear" w:color="auto" w:fill="FFFFFF"/>
+              </w:rPr>
+              <w:t>Intégration continue</w:t>
+            </w:r>
+            <w:r>
+              <w:rPr>
+                <w:noProof/>
+                <w:webHidden/>
+              </w:rPr>
+              <w:tab/>
+            </w:r>
+            <w:r>
+              <w:rPr>
+                <w:noProof/>
+                <w:webHidden/>
+              </w:rPr>
+              <w:fldChar w:fldCharType="begin"/>
+            </w:r>
+            <w:r>
+              <w:rPr>
+                <w:noProof/>
+                <w:webHidden/>
+              </w:rPr>
+              <w:instrText xml:space="preserve"> PAGEREF _Toc154584446 \h </w:instrText>
+            </w:r>
+            <w:r>
+              <w:rPr>
+                <w:noProof/>
+                <w:webHidden/>
+              </w:rPr>
+            </w:r>
+            <w:r>
+              <w:rPr>
+                <w:noProof/>
+                <w:webHidden/>
+              </w:rPr>
+              <w:fldChar w:fldCharType="separate"/>
+            </w:r>
+            <w:r>
+              <w:rPr>
+                <w:noProof/>
+                <w:webHidden/>
+              </w:rPr>
+              <w:t>10</w:t>
             </w:r>
             <w:r>
               <w:rPr>
@@ -953,14 +1170,14 @@
               <w14:ligatures w14:val="standardContextual"/>
             </w:rPr>
           </w:pPr>
-          <w:hyperlink w:anchor="_Toc154583506" w:history="1">
+          <w:hyperlink w:anchor="_Toc154584447" w:history="1">
             <w:r>
               <w:rPr>
                 <w:rStyle w:val="Lienhypertexte"/>
                 <w:noProof/>
                 <w:shd w:val="clear" w:color="auto" w:fill="FFFFFF"/>
               </w:rPr>
-              <w:t>Motivation</w:t>
+              <w:t>Tests unitaires :  JUnit</w:t>
             </w:r>
             <w:r>
               <w:rPr>
@@ -981,7 +1198,7 @@
                 <w:noProof/>
                 <w:webHidden/>
               </w:rPr>
-              <w:instrText xml:space="preserve"> PAGEREF _Toc154583506 \h </w:instrText>
+              <w:instrText xml:space="preserve"> PAGEREF _Toc154584447 \h </w:instrText>
             </w:r>
             <w:r>
               <w:rPr>
@@ -1001,7 +1218,7 @@
                 <w:noProof/>
                 <w:webHidden/>
               </w:rPr>
-              <w:t>9</w:t>
+              <w:t>10</w:t>
             </w:r>
             <w:r>
               <w:rPr>
@@ -1025,14 +1242,14 @@
               <w14:ligatures w14:val="standardContextual"/>
             </w:rPr>
           </w:pPr>
-          <w:hyperlink w:anchor="_Toc154583507" w:history="1">
+          <w:hyperlink w:anchor="_Toc154584448" w:history="1">
             <w:r>
               <w:rPr>
                 <w:rStyle w:val="Lienhypertexte"/>
                 <w:noProof/>
                 <w:shd w:val="clear" w:color="auto" w:fill="FFFFFF"/>
               </w:rPr>
-              <w:t>Explication</w:t>
+              <w:t>Génération de la documentation : Doxygen</w:t>
             </w:r>
             <w:r>
               <w:rPr>
@@ -1053,366 +1270,7 @@
                 <w:noProof/>
                 <w:webHidden/>
               </w:rPr>
-              <w:instrText xml:space="preserve"> PAGEREF _Toc154583507 \h </w:instrText>
-            </w:r>
-            <w:r>
-              <w:rPr>
-                <w:noProof/>
-                <w:webHidden/>
-              </w:rPr>
-            </w:r>
-            <w:r>
-              <w:rPr>
-                <w:noProof/>
-                <w:webHidden/>
-              </w:rPr>
-              <w:fldChar w:fldCharType="separate"/>
-            </w:r>
-            <w:r>
-              <w:rPr>
-                <w:noProof/>
-                <w:webHidden/>
-              </w:rPr>
-              <w:t>9</w:t>
-            </w:r>
-            <w:r>
-              <w:rPr>
-                <w:noProof/>
-                <w:webHidden/>
-              </w:rPr>
-              <w:fldChar w:fldCharType="end"/>
-            </w:r>
-          </w:hyperlink>
-        </w:p>
-        <w:p>
-          <w:pPr>
-            <w:pStyle w:val="TM3"/>
-            <w:tabs>
-              <w:tab w:val="right" w:leader="dot" w:pos="9062"/>
-            </w:tabs>
-            <w:rPr>
-              <w:rFonts w:cstheme="minorBidi"/>
-              <w:noProof/>
-              <w:kern w:val="2"/>
-              <w14:ligatures w14:val="standardContextual"/>
-            </w:rPr>
-          </w:pPr>
-          <w:hyperlink w:anchor="_Toc154583508" w:history="1">
-            <w:r>
-              <w:rPr>
-                <w:rStyle w:val="Lienhypertexte"/>
-                <w:noProof/>
-              </w:rPr>
-              <w:t>Singleton</w:t>
-            </w:r>
-            <w:r>
-              <w:rPr>
-                <w:noProof/>
-                <w:webHidden/>
-              </w:rPr>
-              <w:tab/>
-            </w:r>
-            <w:r>
-              <w:rPr>
-                <w:noProof/>
-                <w:webHidden/>
-              </w:rPr>
-              <w:fldChar w:fldCharType="begin"/>
-            </w:r>
-            <w:r>
-              <w:rPr>
-                <w:noProof/>
-                <w:webHidden/>
-              </w:rPr>
-              <w:instrText xml:space="preserve"> PAGEREF _Toc154583508 \h </w:instrText>
-            </w:r>
-            <w:r>
-              <w:rPr>
-                <w:noProof/>
-                <w:webHidden/>
-              </w:rPr>
-            </w:r>
-            <w:r>
-              <w:rPr>
-                <w:noProof/>
-                <w:webHidden/>
-              </w:rPr>
-              <w:fldChar w:fldCharType="separate"/>
-            </w:r>
-            <w:r>
-              <w:rPr>
-                <w:noProof/>
-                <w:webHidden/>
-              </w:rPr>
-              <w:t>9</w:t>
-            </w:r>
-            <w:r>
-              <w:rPr>
-                <w:noProof/>
-                <w:webHidden/>
-              </w:rPr>
-              <w:fldChar w:fldCharType="end"/>
-            </w:r>
-          </w:hyperlink>
-        </w:p>
-        <w:p>
-          <w:pPr>
-            <w:pStyle w:val="TM1"/>
-            <w:tabs>
-              <w:tab w:val="right" w:leader="dot" w:pos="9062"/>
-            </w:tabs>
-            <w:rPr>
-              <w:rFonts w:cstheme="minorBidi"/>
-              <w:noProof/>
-              <w:kern w:val="2"/>
-              <w14:ligatures w14:val="standardContextual"/>
-            </w:rPr>
-          </w:pPr>
-          <w:hyperlink w:anchor="_Toc154583509" w:history="1">
-            <w:r>
-              <w:rPr>
-                <w:rStyle w:val="Lienhypertexte"/>
-                <w:noProof/>
-                <w:shd w:val="clear" w:color="auto" w:fill="FFFFFF"/>
-              </w:rPr>
-              <w:t>Intégration continue</w:t>
-            </w:r>
-            <w:r>
-              <w:rPr>
-                <w:noProof/>
-                <w:webHidden/>
-              </w:rPr>
-              <w:tab/>
-            </w:r>
-            <w:r>
-              <w:rPr>
-                <w:noProof/>
-                <w:webHidden/>
-              </w:rPr>
-              <w:fldChar w:fldCharType="begin"/>
-            </w:r>
-            <w:r>
-              <w:rPr>
-                <w:noProof/>
-                <w:webHidden/>
-              </w:rPr>
-              <w:instrText xml:space="preserve"> PAGEREF _Toc154583509 \h </w:instrText>
-            </w:r>
-            <w:r>
-              <w:rPr>
-                <w:noProof/>
-                <w:webHidden/>
-              </w:rPr>
-            </w:r>
-            <w:r>
-              <w:rPr>
-                <w:noProof/>
-                <w:webHidden/>
-              </w:rPr>
-              <w:fldChar w:fldCharType="separate"/>
-            </w:r>
-            <w:r>
-              <w:rPr>
-                <w:noProof/>
-                <w:webHidden/>
-              </w:rPr>
-              <w:t>10</w:t>
-            </w:r>
-            <w:r>
-              <w:rPr>
-                <w:noProof/>
-                <w:webHidden/>
-              </w:rPr>
-              <w:fldChar w:fldCharType="end"/>
-            </w:r>
-          </w:hyperlink>
-        </w:p>
-        <w:p>
-          <w:pPr>
-            <w:pStyle w:val="TM2"/>
-            <w:tabs>
-              <w:tab w:val="right" w:leader="dot" w:pos="9062"/>
-            </w:tabs>
-            <w:rPr>
-              <w:rFonts w:cstheme="minorBidi"/>
-              <w:noProof/>
-              <w:kern w:val="2"/>
-              <w14:ligatures w14:val="standardContextual"/>
-            </w:rPr>
-          </w:pPr>
-          <w:hyperlink w:anchor="_Toc154583510" w:history="1">
-            <w:r>
-              <w:rPr>
-                <w:rStyle w:val="Lienhypertexte"/>
-                <w:noProof/>
-                <w:shd w:val="clear" w:color="auto" w:fill="FFFFFF"/>
-              </w:rPr>
-              <w:t>Explication</w:t>
-            </w:r>
-            <w:r>
-              <w:rPr>
-                <w:noProof/>
-                <w:webHidden/>
-              </w:rPr>
-              <w:tab/>
-            </w:r>
-            <w:r>
-              <w:rPr>
-                <w:noProof/>
-                <w:webHidden/>
-              </w:rPr>
-              <w:fldChar w:fldCharType="begin"/>
-            </w:r>
-            <w:r>
-              <w:rPr>
-                <w:noProof/>
-                <w:webHidden/>
-              </w:rPr>
-              <w:instrText xml:space="preserve"> PAGEREF _Toc154583510 \h </w:instrText>
-            </w:r>
-            <w:r>
-              <w:rPr>
-                <w:noProof/>
-                <w:webHidden/>
-              </w:rPr>
-            </w:r>
-            <w:r>
-              <w:rPr>
-                <w:noProof/>
-                <w:webHidden/>
-              </w:rPr>
-              <w:fldChar w:fldCharType="separate"/>
-            </w:r>
-            <w:r>
-              <w:rPr>
-                <w:noProof/>
-                <w:webHidden/>
-              </w:rPr>
-              <w:t>10</w:t>
-            </w:r>
-            <w:r>
-              <w:rPr>
-                <w:noProof/>
-                <w:webHidden/>
-              </w:rPr>
-              <w:fldChar w:fldCharType="end"/>
-            </w:r>
-          </w:hyperlink>
-        </w:p>
-        <w:p>
-          <w:pPr>
-            <w:pStyle w:val="TM3"/>
-            <w:tabs>
-              <w:tab w:val="right" w:leader="dot" w:pos="9062"/>
-            </w:tabs>
-            <w:rPr>
-              <w:rFonts w:cstheme="minorBidi"/>
-              <w:noProof/>
-              <w:kern w:val="2"/>
-              <w14:ligatures w14:val="standardContextual"/>
-            </w:rPr>
-          </w:pPr>
-          <w:hyperlink w:anchor="_Toc154583511" w:history="1">
-            <w:r>
-              <w:rPr>
-                <w:rStyle w:val="Lienhypertexte"/>
-                <w:noProof/>
-                <w:shd w:val="clear" w:color="auto" w:fill="FFFFFF"/>
-              </w:rPr>
-              <w:t>Automatisation des tests unitaires :  JUnit</w:t>
-            </w:r>
-            <w:r>
-              <w:rPr>
-                <w:noProof/>
-                <w:webHidden/>
-              </w:rPr>
-              <w:tab/>
-            </w:r>
-            <w:r>
-              <w:rPr>
-                <w:noProof/>
-                <w:webHidden/>
-              </w:rPr>
-              <w:fldChar w:fldCharType="begin"/>
-            </w:r>
-            <w:r>
-              <w:rPr>
-                <w:noProof/>
-                <w:webHidden/>
-              </w:rPr>
-              <w:instrText xml:space="preserve"> PAGEREF _Toc154583511 \h </w:instrText>
-            </w:r>
-            <w:r>
-              <w:rPr>
-                <w:noProof/>
-                <w:webHidden/>
-              </w:rPr>
-            </w:r>
-            <w:r>
-              <w:rPr>
-                <w:noProof/>
-                <w:webHidden/>
-              </w:rPr>
-              <w:fldChar w:fldCharType="separate"/>
-            </w:r>
-            <w:r>
-              <w:rPr>
-                <w:noProof/>
-                <w:webHidden/>
-              </w:rPr>
-              <w:t>10</w:t>
-            </w:r>
-            <w:r>
-              <w:rPr>
-                <w:noProof/>
-                <w:webHidden/>
-              </w:rPr>
-              <w:fldChar w:fldCharType="end"/>
-            </w:r>
-          </w:hyperlink>
-        </w:p>
-        <w:p>
-          <w:pPr>
-            <w:pStyle w:val="TM3"/>
-            <w:tabs>
-              <w:tab w:val="right" w:leader="dot" w:pos="9062"/>
-            </w:tabs>
-            <w:rPr>
-              <w:rFonts w:cstheme="minorBidi"/>
-              <w:noProof/>
-              <w:kern w:val="2"/>
-              <w14:ligatures w14:val="standardContextual"/>
-            </w:rPr>
-          </w:pPr>
-          <w:hyperlink w:anchor="_Toc154583512" w:history="1">
-            <w:r>
-              <w:rPr>
-                <w:rStyle w:val="Lienhypertexte"/>
-                <w:noProof/>
-                <w:shd w:val="clear" w:color="auto" w:fill="FFFFFF"/>
-              </w:rPr>
-              <w:t>Génération de la documentation : Doxygen</w:t>
-            </w:r>
-            <w:r>
-              <w:rPr>
-                <w:noProof/>
-                <w:webHidden/>
-              </w:rPr>
-              <w:tab/>
-            </w:r>
-            <w:r>
-              <w:rPr>
-                <w:noProof/>
-                <w:webHidden/>
-              </w:rPr>
-              <w:fldChar w:fldCharType="begin"/>
-            </w:r>
-            <w:r>
-              <w:rPr>
-                <w:noProof/>
-                <w:webHidden/>
-              </w:rPr>
-              <w:instrText xml:space="preserve"> PAGEREF _Toc154583512 \h </w:instrText>
+              <w:instrText xml:space="preserve"> PAGEREF _Toc154584448 \h </w:instrText>
             </w:r>
             <w:r>
               <w:rPr>
@@ -1456,7 +1314,6 @@
     </w:sdt>
     <w:p>
       <w:pPr>
-        <w:pStyle w:val="Titre1"/>
         <w:rPr>
           <w:shd w:val="clear" w:color="auto" w:fill="FFFFFF"/>
         </w:rPr>
@@ -1468,40 +1325,39 @@
     <w:p/>
     <w:p/>
     <w:p/>
-    <w:p>
-      <w:pPr>
-        <w:pStyle w:val="Titre1"/>
-        <w:rPr>
-          <w:shd w:val="clear" w:color="auto" w:fill="FFFFFF"/>
-        </w:rPr>
-      </w:pPr>
-    </w:p>
-    <w:p>
-      <w:pPr>
-        <w:pStyle w:val="Titre1"/>
-        <w:rPr>
-          <w:shd w:val="clear" w:color="auto" w:fill="FFFFFF"/>
-        </w:rPr>
-      </w:pPr>
-    </w:p>
-    <w:p>
-      <w:pPr>
-        <w:pStyle w:val="Titre1"/>
-        <w:rPr>
-          <w:shd w:val="clear" w:color="auto" w:fill="FFFFFF"/>
-        </w:rPr>
-      </w:pPr>
-    </w:p>
     <w:p/>
     <w:p/>
     <w:p>
       <w:pPr>
+        <w:rPr>
+          <w:shd w:val="clear" w:color="auto" w:fill="FFFFFF"/>
+        </w:rPr>
+      </w:pPr>
+    </w:p>
+    <w:p>
+      <w:pPr>
+        <w:rPr>
+          <w:shd w:val="clear" w:color="auto" w:fill="FFFFFF"/>
+        </w:rPr>
+      </w:pPr>
+    </w:p>
+    <w:p>
+      <w:pPr>
+        <w:rPr>
+          <w:shd w:val="clear" w:color="auto" w:fill="FFFFFF"/>
+        </w:rPr>
+      </w:pPr>
+    </w:p>
+    <w:p/>
+    <w:p/>
+    <w:p>
+      <w:pPr>
         <w:pStyle w:val="Titre1"/>
         <w:rPr>
           <w:shd w:val="clear" w:color="auto" w:fill="FFFFFF"/>
         </w:rPr>
       </w:pPr>
-      <w:bookmarkStart w:id="0" w:name="_Toc154583497"/>
+      <w:bookmarkStart w:id="0" w:name="_Toc154584435"/>
       <w:r>
         <w:rPr>
           <w:shd w:val="clear" w:color="auto" w:fill="FFFFFF"/>
@@ -1521,7 +1377,7 @@
       <w:pPr>
         <w:pStyle w:val="Titre2"/>
       </w:pPr>
-      <w:bookmarkStart w:id="1" w:name="_Toc154583498"/>
+      <w:bookmarkStart w:id="1" w:name="_Toc154584436"/>
       <w:r>
         <w:t xml:space="preserve">Application de planning </w:t>
       </w:r>
@@ -1543,7 +1399,15 @@
         <w:jc w:val="both"/>
       </w:pPr>
       <w:r>
-        <w:t>Le projet vise la conception et le développement d'une application de Planning Poker, un jeu utilisé pour évaluer la complexité des fonctionnalités d'un backlog de développement. L'utilisation de l'application se fait localement, où les joueurs sélectionnent individuellement leurs cartes.</w:t>
+        <w:t xml:space="preserve">Le projet vise la conception et le développement d'une application de Planning Poker, un jeu utilisé pour évaluer la complexité des fonctionnalités d'un </w:t>
+      </w:r>
+      <w:proofErr w:type="spellStart"/>
+      <w:r>
+        <w:t>backlog</w:t>
+      </w:r>
+      <w:proofErr w:type="spellEnd"/>
+      <w:r>
+        <w:t xml:space="preserve"> de développement. L'utilisation de l'application se fait localement, où les joueurs sélectionnent individuellement leurs cartes.</w:t>
       </w:r>
     </w:p>
     <w:p>
@@ -1561,7 +1425,15 @@
         <w:t xml:space="preserve">Elle offre la flexibilité de définir un nombre de joueurs compris entre 2 et 12, chacun possédant un pseudo unique. De plus, l'application propose deux modes de jeu distincts : unanimité et moyenne. </w:t>
       </w:r>
       <w:r>
-        <w:t>Les fonctionnalités du backlog sont entrées sous forme de liste JSON.</w:t>
+        <w:t xml:space="preserve">Les fonctionnalités du </w:t>
+      </w:r>
+      <w:proofErr w:type="spellStart"/>
+      <w:r>
+        <w:t>backlog</w:t>
+      </w:r>
+      <w:proofErr w:type="spellEnd"/>
+      <w:r>
+        <w:t xml:space="preserve"> sont entrées sous forme de liste JSON.</w:t>
       </w:r>
     </w:p>
     <w:p>
@@ -1612,7 +1484,15 @@
         <w:jc w:val="both"/>
       </w:pPr>
       <w:r>
-        <w:t>Si tous les joueurs votent pour la "carte café", cela enregistre l'état d'avancement du backlog dans un fichier JSON. Ce dernier peut être chargé via le menu pour reprendre une partie précédente.</w:t>
+        <w:t xml:space="preserve">Si tous les joueurs votent pour la "carte café", cela enregistre l'état d'avancement du </w:t>
+      </w:r>
+      <w:proofErr w:type="spellStart"/>
+      <w:r>
+        <w:t>backlog</w:t>
+      </w:r>
+      <w:proofErr w:type="spellEnd"/>
+      <w:r>
+        <w:t xml:space="preserve"> dans un fichier JSON. Ce dernier peut être chargé via le menu pour reprendre une partie précédente.</w:t>
       </w:r>
     </w:p>
     <w:p>
@@ -1657,7 +1537,15 @@
         <w:t xml:space="preserve">- </w:t>
       </w:r>
       <w:r>
-        <w:t>Si tous les joueurs utilisent la carte café, l'application enregistre un fichier JSON avec l'état d'avancement du backlog. Ce fichier JSON peut être chargé via le menu dans "reprendre une partie".</w:t>
+        <w:t xml:space="preserve">Si tous les joueurs utilisent la carte café, l'application enregistre un fichier JSON avec l'état d'avancement du </w:t>
+      </w:r>
+      <w:proofErr w:type="spellStart"/>
+      <w:r>
+        <w:t>backlog</w:t>
+      </w:r>
+      <w:proofErr w:type="spellEnd"/>
+      <w:r>
+        <w:t>. Ce fichier JSON peut être chargé via le menu dans "reprendre une partie".</w:t>
       </w:r>
     </w:p>
     <w:p>
@@ -1697,7 +1585,7 @@
           <w:shd w:val="clear" w:color="auto" w:fill="FFFFFF"/>
         </w:rPr>
       </w:pPr>
-      <w:bookmarkStart w:id="3" w:name="_Toc154583499"/>
+      <w:bookmarkStart w:id="3" w:name="_Toc154584437"/>
       <w:r>
         <w:rPr>
           <w:shd w:val="clear" w:color="auto" w:fill="FFFFFF"/>
@@ -1719,7 +1607,7 @@
           <w:shd w:val="clear" w:color="auto" w:fill="FFFFFF"/>
         </w:rPr>
       </w:pPr>
-      <w:bookmarkStart w:id="4" w:name="_Toc154583500"/>
+      <w:bookmarkStart w:id="4" w:name="_Toc154584438"/>
       <w:r>
         <w:rPr>
           <w:shd w:val="clear" w:color="auto" w:fill="FFFFFF"/>
@@ -1730,14 +1618,22 @@
     </w:p>
     <w:p>
       <w:r>
-        <w:t>Nous avons opté pour le langage Java en raison de sa polyvalence et de sa popularité dans le développement logiciel. Java offre une portabilité élevée, ce qui signifie que notre application pourrait être exécutée sur différentes plateformes sans nécessiter de modifications majeures. De plus, nous avons choisi IntelliJ comme IDE en raison de sa facilité d'utilisation.</w:t>
+        <w:t xml:space="preserve">Nous avons opté pour le langage Java en raison de sa polyvalence et de sa popularité dans le développement logiciel. Java offre une portabilité élevée, ce qui signifie que notre application pourrait être exécutée sur différentes plateformes sans nécessiter de modifications majeures. De plus, nous avons choisi </w:t>
+      </w:r>
+      <w:proofErr w:type="spellStart"/>
+      <w:r>
+        <w:t>IntelliJ</w:t>
+      </w:r>
+      <w:proofErr w:type="spellEnd"/>
+      <w:r>
+        <w:t xml:space="preserve"> comme IDE en raison de sa facilité d'utilisation.</w:t>
       </w:r>
     </w:p>
     <w:p>
       <w:pPr>
         <w:pStyle w:val="Titre2"/>
       </w:pPr>
-      <w:bookmarkStart w:id="5" w:name="_Toc154583501"/>
+      <w:bookmarkStart w:id="5" w:name="_Toc154584439"/>
       <w:r>
         <w:t>Prérequis</w:t>
       </w:r>
@@ -1781,8 +1677,13 @@
         <w:t xml:space="preserve">pour </w:t>
       </w:r>
       <w:r>
-        <w:t>le Backlog</w:t>
-      </w:r>
+        <w:t xml:space="preserve">le </w:t>
+      </w:r>
+      <w:proofErr w:type="spellStart"/>
+      <w:r>
+        <w:t>Backlog</w:t>
+      </w:r>
+      <w:proofErr w:type="spellEnd"/>
       <w:r>
         <w:t>, afin d’</w:t>
       </w:r>
@@ -1841,10 +1742,19 @@
         <w:t>Maven</w:t>
       </w:r>
       <w:r>
-        <w:t xml:space="preserve"> d’installer sur IntelliJ</w:t>
-      </w:r>
-      <w:r>
-        <w:t>, vois les étapes à suivre pour l</w:t>
+        <w:t xml:space="preserve"> d’installer sur </w:t>
+      </w:r>
+      <w:proofErr w:type="spellStart"/>
+      <w:r>
+        <w:t>IntelliJ</w:t>
+      </w:r>
+      <w:proofErr w:type="spellEnd"/>
+      <w:r>
+        <w:t xml:space="preserve">, vois les étapes à suivre pour </w:t>
+      </w:r>
+      <w:proofErr w:type="gramStart"/>
+      <w:r>
+        <w:t>l</w:t>
       </w:r>
       <w:r>
         <w:t>’obtenir</w:t>
@@ -1852,6 +1762,7 @@
       <w:r>
         <w:t>:</w:t>
       </w:r>
+      <w:proofErr w:type="gramEnd"/>
     </w:p>
     <w:p>
       <w:pPr>
@@ -1959,13 +1870,31 @@
       <w:r>
         <w:t xml:space="preserve"> </w:t>
       </w:r>
+      <w:proofErr w:type="spellStart"/>
       <w:r>
         <w:rPr>
           <w:b/>
           <w:bCs/>
         </w:rPr>
-        <w:t>Add FrameWorksSupport</w:t>
-      </w:r>
+        <w:t>Add</w:t>
+      </w:r>
+      <w:proofErr w:type="spellEnd"/>
+      <w:r>
+        <w:rPr>
+          <w:b/>
+          <w:bCs/>
+        </w:rPr>
+        <w:t xml:space="preserve"> </w:t>
+      </w:r>
+      <w:proofErr w:type="spellStart"/>
+      <w:r>
+        <w:rPr>
+          <w:b/>
+          <w:bCs/>
+        </w:rPr>
+        <w:t>FrameWorksSupport</w:t>
+      </w:r>
+      <w:proofErr w:type="spellEnd"/>
     </w:p>
     <w:p>
       <w:pPr>
@@ -2087,8 +2016,10 @@
           <w:lang w:eastAsia="fr-FR"/>
           <w14:ligatures w14:val="none"/>
         </w:rPr>
-        <w:t>&lt;dependencies&gt;</w:t>
-      </w:r>
+        <w:t>&lt;</w:t>
+      </w:r>
+      <w:proofErr w:type="spellStart"/>
+      <w:proofErr w:type="gramStart"/>
       <w:r>
         <w:rPr>
           <w:rFonts w:ascii="Courier New" w:eastAsia="Times New Roman" w:hAnsi="Courier New" w:cs="Courier New"/>
@@ -2099,6 +2030,32 @@
           <w:lang w:eastAsia="fr-FR"/>
           <w14:ligatures w14:val="none"/>
         </w:rPr>
+        <w:t>dependencies</w:t>
+      </w:r>
+      <w:proofErr w:type="spellEnd"/>
+      <w:proofErr w:type="gramEnd"/>
+      <w:r>
+        <w:rPr>
+          <w:rFonts w:ascii="Courier New" w:eastAsia="Times New Roman" w:hAnsi="Courier New" w:cs="Courier New"/>
+          <w:color w:val="D5B778"/>
+          <w:kern w:val="0"/>
+          <w:sz w:val="20"/>
+          <w:szCs w:val="20"/>
+          <w:lang w:eastAsia="fr-FR"/>
+          <w14:ligatures w14:val="none"/>
+        </w:rPr>
+        <w:t>&gt;</w:t>
+      </w:r>
+      <w:r>
+        <w:rPr>
+          <w:rFonts w:ascii="Courier New" w:eastAsia="Times New Roman" w:hAnsi="Courier New" w:cs="Courier New"/>
+          <w:color w:val="D5B778"/>
+          <w:kern w:val="0"/>
+          <w:sz w:val="20"/>
+          <w:szCs w:val="20"/>
+          <w:lang w:eastAsia="fr-FR"/>
+          <w14:ligatures w14:val="none"/>
+        </w:rPr>
         <w:br/>
         <w:t xml:space="preserve">    </w:t>
       </w:r>
@@ -2127,6 +2084,7 @@
         <w:br/>
         <w:t xml:space="preserve">    &lt;!-- </w:t>
       </w:r>
+      <w:proofErr w:type="spellStart"/>
       <w:r>
         <w:rPr>
           <w:rFonts w:ascii="Courier New" w:eastAsia="Times New Roman" w:hAnsi="Courier New" w:cs="Courier New"/>
@@ -2137,8 +2095,9 @@
           <w:lang w:val="en-GB" w:eastAsia="fr-FR"/>
           <w14:ligatures w14:val="none"/>
         </w:rPr>
-        <w:t>Dépendance Jackson --&gt;</w:t>
-      </w:r>
+        <w:t>Dépendance</w:t>
+      </w:r>
+      <w:proofErr w:type="spellEnd"/>
       <w:r>
         <w:rPr>
           <w:rFonts w:ascii="Courier New" w:eastAsia="Times New Roman" w:hAnsi="Courier New" w:cs="Courier New"/>
@@ -2149,6 +2108,18 @@
           <w:lang w:val="en-GB" w:eastAsia="fr-FR"/>
           <w14:ligatures w14:val="none"/>
         </w:rPr>
+        <w:t xml:space="preserve"> Jackson --&gt;</w:t>
+      </w:r>
+      <w:r>
+        <w:rPr>
+          <w:rFonts w:ascii="Courier New" w:eastAsia="Times New Roman" w:hAnsi="Courier New" w:cs="Courier New"/>
+          <w:color w:val="7A7E85"/>
+          <w:kern w:val="0"/>
+          <w:sz w:val="20"/>
+          <w:szCs w:val="20"/>
+          <w:lang w:val="en-GB" w:eastAsia="fr-FR"/>
+          <w14:ligatures w14:val="none"/>
+        </w:rPr>
         <w:br/>
         <w:t xml:space="preserve">    </w:t>
       </w:r>
@@ -2175,8 +2146,35 @@
           <w14:ligatures w14:val="none"/>
         </w:rPr>
         <w:br/>
-        <w:t xml:space="preserve">        &lt;groupId&gt;</w:t>
-      </w:r>
+        <w:t xml:space="preserve">        &lt;</w:t>
+      </w:r>
+      <w:proofErr w:type="spellStart"/>
+      <w:r>
+        <w:rPr>
+          <w:rFonts w:ascii="Courier New" w:eastAsia="Times New Roman" w:hAnsi="Courier New" w:cs="Courier New"/>
+          <w:color w:val="D5B778"/>
+          <w:kern w:val="0"/>
+          <w:sz w:val="20"/>
+          <w:szCs w:val="20"/>
+          <w:lang w:val="en-GB" w:eastAsia="fr-FR"/>
+          <w14:ligatures w14:val="none"/>
+        </w:rPr>
+        <w:t>groupId</w:t>
+      </w:r>
+      <w:proofErr w:type="spellEnd"/>
+      <w:r>
+        <w:rPr>
+          <w:rFonts w:ascii="Courier New" w:eastAsia="Times New Roman" w:hAnsi="Courier New" w:cs="Courier New"/>
+          <w:color w:val="D5B778"/>
+          <w:kern w:val="0"/>
+          <w:sz w:val="20"/>
+          <w:szCs w:val="20"/>
+          <w:lang w:val="en-GB" w:eastAsia="fr-FR"/>
+          <w14:ligatures w14:val="none"/>
+        </w:rPr>
+        <w:t>&gt;</w:t>
+      </w:r>
+      <w:proofErr w:type="spellStart"/>
       <w:r>
         <w:rPr>
           <w:rFonts w:ascii="Courier New" w:eastAsia="Times New Roman" w:hAnsi="Courier New" w:cs="Courier New"/>
@@ -2189,6 +2187,7 @@
         </w:rPr>
         <w:t>com.fasterxml.jackson.core</w:t>
       </w:r>
+      <w:proofErr w:type="spellEnd"/>
       <w:r>
         <w:rPr>
           <w:rFonts w:ascii="Courier New" w:eastAsia="Times New Roman" w:hAnsi="Courier New" w:cs="Courier New"/>
@@ -2199,8 +2198,9 @@
           <w:lang w:val="en-GB" w:eastAsia="fr-FR"/>
           <w14:ligatures w14:val="none"/>
         </w:rPr>
-        <w:t>&lt;/groupId&gt;</w:t>
-      </w:r>
+        <w:t>&lt;/</w:t>
+      </w:r>
+      <w:proofErr w:type="spellStart"/>
       <w:r>
         <w:rPr>
           <w:rFonts w:ascii="Courier New" w:eastAsia="Times New Roman" w:hAnsi="Courier New" w:cs="Courier New"/>
@@ -2211,9 +2211,61 @@
           <w:lang w:val="en-GB" w:eastAsia="fr-FR"/>
           <w14:ligatures w14:val="none"/>
         </w:rPr>
+        <w:t>groupId</w:t>
+      </w:r>
+      <w:proofErr w:type="spellEnd"/>
+      <w:r>
+        <w:rPr>
+          <w:rFonts w:ascii="Courier New" w:eastAsia="Times New Roman" w:hAnsi="Courier New" w:cs="Courier New"/>
+          <w:color w:val="D5B778"/>
+          <w:kern w:val="0"/>
+          <w:sz w:val="20"/>
+          <w:szCs w:val="20"/>
+          <w:lang w:val="en-GB" w:eastAsia="fr-FR"/>
+          <w14:ligatures w14:val="none"/>
+        </w:rPr>
+        <w:t>&gt;</w:t>
+      </w:r>
+      <w:r>
+        <w:rPr>
+          <w:rFonts w:ascii="Courier New" w:eastAsia="Times New Roman" w:hAnsi="Courier New" w:cs="Courier New"/>
+          <w:color w:val="D5B778"/>
+          <w:kern w:val="0"/>
+          <w:sz w:val="20"/>
+          <w:szCs w:val="20"/>
+          <w:lang w:val="en-GB" w:eastAsia="fr-FR"/>
+          <w14:ligatures w14:val="none"/>
+        </w:rPr>
         <w:br/>
-        <w:t xml:space="preserve">        &lt;artifactId&gt;</w:t>
-      </w:r>
+        <w:t xml:space="preserve">        &lt;</w:t>
+      </w:r>
+      <w:proofErr w:type="spellStart"/>
+      <w:r>
+        <w:rPr>
+          <w:rFonts w:ascii="Courier New" w:eastAsia="Times New Roman" w:hAnsi="Courier New" w:cs="Courier New"/>
+          <w:color w:val="D5B778"/>
+          <w:kern w:val="0"/>
+          <w:sz w:val="20"/>
+          <w:szCs w:val="20"/>
+          <w:lang w:val="en-GB" w:eastAsia="fr-FR"/>
+          <w14:ligatures w14:val="none"/>
+        </w:rPr>
+        <w:t>artifactId</w:t>
+      </w:r>
+      <w:proofErr w:type="spellEnd"/>
+      <w:r>
+        <w:rPr>
+          <w:rFonts w:ascii="Courier New" w:eastAsia="Times New Roman" w:hAnsi="Courier New" w:cs="Courier New"/>
+          <w:color w:val="D5B778"/>
+          <w:kern w:val="0"/>
+          <w:sz w:val="20"/>
+          <w:szCs w:val="20"/>
+          <w:lang w:val="en-GB" w:eastAsia="fr-FR"/>
+          <w14:ligatures w14:val="none"/>
+        </w:rPr>
+        <w:t>&gt;</w:t>
+      </w:r>
+      <w:proofErr w:type="spellStart"/>
       <w:r>
         <w:rPr>
           <w:rFonts w:ascii="Courier New" w:eastAsia="Times New Roman" w:hAnsi="Courier New" w:cs="Courier New"/>
@@ -2226,6 +2278,7 @@
         </w:rPr>
         <w:t>jackson-databind</w:t>
       </w:r>
+      <w:proofErr w:type="spellEnd"/>
       <w:r>
         <w:rPr>
           <w:rFonts w:ascii="Courier New" w:eastAsia="Times New Roman" w:hAnsi="Courier New" w:cs="Courier New"/>
@@ -2236,7 +2289,33 @@
           <w:lang w:val="en-GB" w:eastAsia="fr-FR"/>
           <w14:ligatures w14:val="none"/>
         </w:rPr>
-        <w:t>&lt;/artifactId&gt;</w:t>
+        <w:t>&lt;/</w:t>
+      </w:r>
+      <w:proofErr w:type="spellStart"/>
+      <w:r>
+        <w:rPr>
+          <w:rFonts w:ascii="Courier New" w:eastAsia="Times New Roman" w:hAnsi="Courier New" w:cs="Courier New"/>
+          <w:color w:val="D5B778"/>
+          <w:kern w:val="0"/>
+          <w:sz w:val="20"/>
+          <w:szCs w:val="20"/>
+          <w:lang w:val="en-GB" w:eastAsia="fr-FR"/>
+          <w14:ligatures w14:val="none"/>
+        </w:rPr>
+        <w:t>artifactId</w:t>
+      </w:r>
+      <w:proofErr w:type="spellEnd"/>
+      <w:r>
+        <w:rPr>
+          <w:rFonts w:ascii="Courier New" w:eastAsia="Times New Roman" w:hAnsi="Courier New" w:cs="Courier New"/>
+          <w:color w:val="D5B778"/>
+          <w:kern w:val="0"/>
+          <w:sz w:val="20"/>
+          <w:szCs w:val="20"/>
+          <w:lang w:val="en-GB" w:eastAsia="fr-FR"/>
+          <w14:ligatures w14:val="none"/>
+        </w:rPr>
+        <w:t>&gt;</w:t>
       </w:r>
       <w:r>
         <w:rPr>
@@ -2362,8 +2441,33 @@
           <w:b/>
           <w:bCs/>
         </w:rPr>
-        <w:t>clic-droit sur pom.xml &gt; Maven &gt; Reload Project .</w:t>
-      </w:r>
+        <w:t>clic-droit sur pom.xml &gt; Maven &gt; </w:t>
+      </w:r>
+      <w:proofErr w:type="spellStart"/>
+      <w:r>
+        <w:rPr>
+          <w:b/>
+          <w:bCs/>
+        </w:rPr>
+        <w:t>Reload</w:t>
+      </w:r>
+      <w:proofErr w:type="spellEnd"/>
+      <w:r>
+        <w:rPr>
+          <w:b/>
+          <w:bCs/>
+        </w:rPr>
+        <w:t xml:space="preserve"> </w:t>
+      </w:r>
+      <w:proofErr w:type="gramStart"/>
+      <w:r>
+        <w:rPr>
+          <w:b/>
+          <w:bCs/>
+        </w:rPr>
+        <w:t>Project .</w:t>
+      </w:r>
+      <w:proofErr w:type="gramEnd"/>
     </w:p>
     <w:p>
       <w:pPr>
@@ -2372,7 +2476,7 @@
           <w:shd w:val="clear" w:color="auto" w:fill="FFFFFF"/>
         </w:rPr>
       </w:pPr>
-      <w:bookmarkStart w:id="6" w:name="_Toc154583502"/>
+      <w:bookmarkStart w:id="6" w:name="_Toc154584440"/>
       <w:r>
         <w:rPr>
           <w:shd w:val="clear" w:color="auto" w:fill="FFFFFF"/>
@@ -2390,7 +2494,19 @@
         </w:numPr>
       </w:pPr>
       <w:r>
-        <w:t>Sur IntelliJ, ouvrir le projet CAPI_</w:t>
+        <w:t xml:space="preserve">Sur </w:t>
+      </w:r>
+      <w:proofErr w:type="spellStart"/>
+      <w:r>
+        <w:t>IntelliJ</w:t>
+      </w:r>
+      <w:proofErr w:type="spellEnd"/>
+      <w:r>
+        <w:t xml:space="preserve">, ouvrir le projet </w:t>
+      </w:r>
+      <w:proofErr w:type="spellStart"/>
+      <w:r>
+        <w:t>CAPI_</w:t>
       </w:r>
       <w:r>
         <w:rPr>
@@ -2399,6 +2515,7 @@
         </w:rPr>
         <w:t>Projet</w:t>
       </w:r>
+      <w:proofErr w:type="spellEnd"/>
       <w:r>
         <w:t>.</w:t>
       </w:r>
@@ -2414,6 +2531,7 @@
       <w:r>
         <w:t xml:space="preserve">Lancer le programme principal </w:t>
       </w:r>
+      <w:proofErr w:type="spellStart"/>
       <w:r>
         <w:rPr>
           <w:i/>
@@ -2421,6 +2539,7 @@
         </w:rPr>
         <w:t>Fenetre</w:t>
       </w:r>
+      <w:proofErr w:type="spellEnd"/>
     </w:p>
     <w:p>
       <w:pPr>
@@ -2465,7 +2584,23 @@
           <w:i/>
           <w:iCs/>
         </w:rPr>
-        <w:t>CAPI\CAPI_Projet\src\main\java\Fenetre.java</w:t>
+        <w:t>CAPI\</w:t>
+      </w:r>
+      <w:proofErr w:type="spellStart"/>
+      <w:r>
+        <w:rPr>
+          <w:i/>
+          <w:iCs/>
+        </w:rPr>
+        <w:t>CAPI_Projet</w:t>
+      </w:r>
+      <w:proofErr w:type="spellEnd"/>
+      <w:r>
+        <w:rPr>
+          <w:i/>
+          <w:iCs/>
+        </w:rPr>
+        <w:t>\src\main\java\Fenetre.java</w:t>
       </w:r>
     </w:p>
     <w:p>
@@ -2517,7 +2652,7 @@
       <w:pPr>
         <w:pStyle w:val="Titre2"/>
       </w:pPr>
-      <w:bookmarkStart w:id="7" w:name="_Toc154583503"/>
+      <w:bookmarkStart w:id="7" w:name="_Toc154584441"/>
       <w:r>
         <w:rPr>
           <w:shd w:val="clear" w:color="auto" w:fill="FFFFFF"/>
@@ -2533,6 +2668,9 @@
       <w:r>
         <w:t>tilisation</w:t>
       </w:r>
+      <w:r>
+        <w:t xml:space="preserve"> de l’application</w:t>
+      </w:r>
       <w:bookmarkEnd w:id="7"/>
     </w:p>
     <w:p>
@@ -2585,10 +2723,18 @@
         <w:t xml:space="preserve"> Le bouton « </w:t>
       </w:r>
       <w:r>
-        <w:t>reprendre une partie</w:t>
-      </w:r>
-      <w:r>
-        <w:t xml:space="preserve">» permet de récupérer le </w:t>
+        <w:t xml:space="preserve">reprendre une </w:t>
+      </w:r>
+      <w:proofErr w:type="gramStart"/>
+      <w:r>
+        <w:t>partie</w:t>
+      </w:r>
+      <w:r>
+        <w:t>»</w:t>
+      </w:r>
+      <w:proofErr w:type="gramEnd"/>
+      <w:r>
+        <w:t xml:space="preserve"> permet de récupérer le </w:t>
       </w:r>
       <w:r>
         <w:t>fichier JSON</w:t>
@@ -2596,6 +2742,7 @@
       <w:r>
         <w:t xml:space="preserve"> </w:t>
       </w:r>
+      <w:proofErr w:type="spellStart"/>
       <w:r>
         <w:rPr>
           <w:i/>
@@ -2603,6 +2750,7 @@
         </w:rPr>
         <w:t>backlog.json</w:t>
       </w:r>
+      <w:proofErr w:type="spellEnd"/>
       <w:r>
         <w:rPr>
           <w:i/>
@@ -2624,8 +2772,33 @@
           <w:i/>
           <w:iCs/>
         </w:rPr>
-        <w:t>CAPI\CAPI_Projet\src\json</w:t>
-      </w:r>
+        <w:t>CAPI\</w:t>
+      </w:r>
+      <w:proofErr w:type="spellStart"/>
+      <w:r>
+        <w:rPr>
+          <w:i/>
+          <w:iCs/>
+        </w:rPr>
+        <w:t>CAPI_Projet</w:t>
+      </w:r>
+      <w:proofErr w:type="spellEnd"/>
+      <w:r>
+        <w:rPr>
+          <w:i/>
+          <w:iCs/>
+        </w:rPr>
+        <w:t>\src\</w:t>
+      </w:r>
+      <w:proofErr w:type="spellStart"/>
+      <w:r>
+        <w:rPr>
+          <w:i/>
+          <w:iCs/>
+        </w:rPr>
+        <w:t>json</w:t>
+      </w:r>
+      <w:proofErr w:type="spellEnd"/>
       <w:r>
         <w:rPr>
           <w:i/>
@@ -3442,7 +3615,7 @@
           <w:shd w:val="clear" w:color="auto" w:fill="FFFFFF"/>
         </w:rPr>
       </w:pPr>
-      <w:bookmarkStart w:id="8" w:name="_Toc154583504"/>
+      <w:bookmarkStart w:id="8" w:name="_Toc154584442"/>
       <w:r>
         <w:rPr>
           <w:shd w:val="clear" w:color="auto" w:fill="FFFFFF"/>
@@ -3453,15 +3626,15 @@
         <w:rPr>
           <w:shd w:val="clear" w:color="auto" w:fill="FFFFFF"/>
         </w:rPr>
-        <w:t>des patterns</w:t>
+        <w:t>d’organisation</w:t>
       </w:r>
       <w:bookmarkEnd w:id="8"/>
     </w:p>
     <w:p>
       <w:pPr>
-        <w:pStyle w:val="Titre3"/>
-      </w:pPr>
-      <w:bookmarkStart w:id="9" w:name="_Toc154583505"/>
+        <w:pStyle w:val="Titre2"/>
+      </w:pPr>
+      <w:bookmarkStart w:id="9" w:name="_Toc154584443"/>
       <w:r>
         <w:t>Diagramme</w:t>
       </w:r>
@@ -3541,11 +3714,18 @@
       <w:r>
         <w:t xml:space="preserve">l’éditeur de code </w:t>
       </w:r>
+      <w:proofErr w:type="spellStart"/>
+      <w:proofErr w:type="gramStart"/>
       <w:r>
         <w:t>IntelliJ</w:t>
       </w:r>
-      <w:r>
-        <w:t xml:space="preserve">: </w:t>
+      <w:proofErr w:type="spellEnd"/>
+      <w:r>
+        <w:t>:</w:t>
+      </w:r>
+      <w:proofErr w:type="gramEnd"/>
+      <w:r>
+        <w:t xml:space="preserve"> </w:t>
       </w:r>
     </w:p>
     <w:p>
@@ -3633,40 +3813,41 @@
     </w:p>
     <w:p>
       <w:pPr>
+        <w:pStyle w:val="Titre2"/>
+      </w:pPr>
+      <w:bookmarkStart w:id="10" w:name="_Toc154584444"/>
+      <w:r>
+        <w:t xml:space="preserve">Design Pattern : </w:t>
+      </w:r>
+      <w:r>
+        <w:t>Singleton</w:t>
+      </w:r>
+      <w:bookmarkEnd w:id="10"/>
+    </w:p>
+    <w:p>
+      <w:pPr>
         <w:pStyle w:val="Titre3"/>
       </w:pPr>
-      <w:bookmarkStart w:id="10" w:name="_Toc154583508"/>
-      <w:r>
-        <w:t>Singleton</w:t>
-      </w:r>
-      <w:bookmarkEnd w:id="10"/>
-    </w:p>
-    <w:p>
-      <w:pPr>
-        <w:pStyle w:val="Titre2"/>
-      </w:pPr>
-      <w:bookmarkStart w:id="11" w:name="_Toc154583506"/>
+      <w:bookmarkStart w:id="11" w:name="_Toc154584445"/>
       <w:r>
         <w:rPr>
           <w:shd w:val="clear" w:color="auto" w:fill="FFFFFF"/>
         </w:rPr>
         <w:t>Motivation</w:t>
       </w:r>
-      <w:bookmarkStart w:id="12" w:name="_Toc154583507"/>
+      <w:r>
+        <w:rPr>
+          <w:shd w:val="clear" w:color="auto" w:fill="FFFFFF"/>
+        </w:rPr>
+        <w:t xml:space="preserve"> et e</w:t>
+      </w:r>
+      <w:r>
+        <w:rPr>
+          <w:shd w:val="clear" w:color="auto" w:fill="FFFFFF"/>
+        </w:rPr>
+        <w:t>xplication</w:t>
+      </w:r>
       <w:bookmarkEnd w:id="11"/>
-      <w:r>
-        <w:rPr>
-          <w:shd w:val="clear" w:color="auto" w:fill="FFFFFF"/>
-        </w:rPr>
-        <w:t xml:space="preserve"> et e</w:t>
-      </w:r>
-      <w:r>
-        <w:rPr>
-          <w:shd w:val="clear" w:color="auto" w:fill="FFFFFF"/>
-        </w:rPr>
-        <w:t>xplication</w:t>
-      </w:r>
-      <w:bookmarkEnd w:id="12"/>
     </w:p>
     <w:p>
       <w:pPr>
@@ -3680,7 +3861,15 @@
         <w:t xml:space="preserve"> </w:t>
       </w:r>
       <w:r>
-        <w:t>utilisé est le singleton. Dans notre implémentation, la classe PlanningPoker a été conçue comme une classe singleton, assurant ainsi une unique instance de cette classe dans tout le programme. Les variables de la classe, sont privées pour garantir un contrôle strict sur leur accès.</w:t>
+        <w:t xml:space="preserve">utilisé est le singleton. Dans notre implémentation, la classe </w:t>
+      </w:r>
+      <w:proofErr w:type="spellStart"/>
+      <w:r>
+        <w:t>PlanningPoker</w:t>
+      </w:r>
+      <w:proofErr w:type="spellEnd"/>
+      <w:r>
+        <w:t xml:space="preserve"> a été conçue comme une classe singleton, assurant ainsi une unique instance de cette classe dans tout le programme. Les variables de la classe, sont privées pour garantir un contrôle strict sur leur accès.</w:t>
       </w:r>
     </w:p>
     <w:p>
@@ -3695,7 +3884,28 @@
         <w:jc w:val="both"/>
       </w:pPr>
       <w:r>
-        <w:t>Le constructeur de la classe PlanningPoker a été défini comme privé, empêchant ainsi la création d'instances multiples de la classe. Pour accéder à l'instance unique, nous avons créé une méthode statique getInstance(). Cette méthode crée l'instance si elle n'existe pas encore, sinon elle renvoie simplement l'instance existante.</w:t>
+        <w:t xml:space="preserve">Le constructeur de la classe </w:t>
+      </w:r>
+      <w:proofErr w:type="spellStart"/>
+      <w:r>
+        <w:t>PlanningPoker</w:t>
+      </w:r>
+      <w:proofErr w:type="spellEnd"/>
+      <w:r>
+        <w:t xml:space="preserve"> a été défini comme privé, empêchant ainsi la création d'instances multiples de la classe. Pour accéder à l'instance unique, nous avons créé une méthode statique </w:t>
+      </w:r>
+      <w:proofErr w:type="spellStart"/>
+      <w:proofErr w:type="gramStart"/>
+      <w:r>
+        <w:t>getInstance</w:t>
+      </w:r>
+      <w:proofErr w:type="spellEnd"/>
+      <w:r>
+        <w:t>(</w:t>
+      </w:r>
+      <w:proofErr w:type="gramEnd"/>
+      <w:r>
+        <w:t>). Cette méthode crée l'instance si elle n'existe pas encore, sinon elle renvoie simplement l'instance existante.</w:t>
       </w:r>
     </w:p>
     <w:p>
@@ -3710,7 +3920,15 @@
         <w:jc w:val="both"/>
       </w:pPr>
       <w:r>
-        <w:t>Cette approche assure que notre application ne dispose que d'une seule instance de la classe PlanningPoker, évitant ainsi des problèmes potentiels liés à la gestion de multiples instances.</w:t>
+        <w:t xml:space="preserve">Cette approche assure que notre application ne dispose que d'une seule instance de la classe </w:t>
+      </w:r>
+      <w:proofErr w:type="spellStart"/>
+      <w:r>
+        <w:t>PlanningPoker</w:t>
+      </w:r>
+      <w:proofErr w:type="spellEnd"/>
+      <w:r>
+        <w:t>, évitant ainsi des problèmes potentiels liés à la gestion de multiples instances.</w:t>
       </w:r>
     </w:p>
     <w:p>
@@ -3720,7 +3938,7 @@
           <w:shd w:val="clear" w:color="auto" w:fill="FFFFFF"/>
         </w:rPr>
       </w:pPr>
-      <w:bookmarkStart w:id="13" w:name="_Toc154583509"/>
+      <w:bookmarkStart w:id="12" w:name="_Toc154584446"/>
       <w:r>
         <w:rPr>
           <w:shd w:val="clear" w:color="auto" w:fill="FFFFFF"/>
@@ -3734,164 +3952,182 @@
         </w:rPr>
         <w:t>ntégration continue</w:t>
       </w:r>
+      <w:bookmarkEnd w:id="12"/>
+    </w:p>
+    <w:p>
+      <w:pPr>
+        <w:pStyle w:val="Titre2"/>
+        <w:rPr>
+          <w:shd w:val="clear" w:color="auto" w:fill="FFFFFF"/>
+        </w:rPr>
+      </w:pPr>
+      <w:bookmarkStart w:id="13" w:name="_Toc154584447"/>
+      <w:r>
+        <w:rPr>
+          <w:shd w:val="clear" w:color="auto" w:fill="FFFFFF"/>
+        </w:rPr>
+        <w:t>T</w:t>
+      </w:r>
+      <w:r>
+        <w:rPr>
+          <w:shd w:val="clear" w:color="auto" w:fill="FFFFFF"/>
+        </w:rPr>
+        <w:t>ests</w:t>
+      </w:r>
+      <w:r>
+        <w:rPr>
+          <w:shd w:val="clear" w:color="auto" w:fill="FFFFFF"/>
+        </w:rPr>
+        <w:t> </w:t>
+      </w:r>
+      <w:r>
+        <w:rPr>
+          <w:shd w:val="clear" w:color="auto" w:fill="FFFFFF"/>
+        </w:rPr>
+        <w:t xml:space="preserve">unitaires </w:t>
+      </w:r>
+      <w:r>
+        <w:rPr>
+          <w:shd w:val="clear" w:color="auto" w:fill="FFFFFF"/>
+        </w:rPr>
+        <w:t>:</w:t>
+      </w:r>
+      <w:r>
+        <w:rPr>
+          <w:shd w:val="clear" w:color="auto" w:fill="FFFFFF"/>
+        </w:rPr>
+        <w:t xml:space="preserve"> </w:t>
+      </w:r>
+      <w:r>
+        <w:rPr>
+          <w:shd w:val="clear" w:color="auto" w:fill="FFFFFF"/>
+        </w:rPr>
+        <w:t xml:space="preserve"> </w:t>
+      </w:r>
+      <w:r>
+        <w:rPr>
+          <w:shd w:val="clear" w:color="auto" w:fill="FFFFFF"/>
+        </w:rPr>
+        <w:t>JUnit</w:t>
+      </w:r>
       <w:bookmarkEnd w:id="13"/>
     </w:p>
     <w:p>
-      <w:pPr>
-        <w:pStyle w:val="Titre2"/>
-        <w:rPr>
-          <w:shd w:val="clear" w:color="auto" w:fill="FFFFFF"/>
-        </w:rPr>
-      </w:pPr>
-      <w:bookmarkStart w:id="14" w:name="_Toc154583510"/>
-      <w:r>
-        <w:rPr>
-          <w:shd w:val="clear" w:color="auto" w:fill="FFFFFF"/>
-        </w:rPr>
-        <w:t>Explication</w:t>
-      </w:r>
-      <w:bookmarkEnd w:id="14"/>
-    </w:p>
-    <w:p>
-      <w:pPr>
-        <w:pStyle w:val="Titre3"/>
-        <w:rPr>
-          <w:shd w:val="clear" w:color="auto" w:fill="FFFFFF"/>
-        </w:rPr>
-      </w:pPr>
-      <w:bookmarkStart w:id="15" w:name="_Toc154583511"/>
-      <w:r>
-        <w:rPr>
-          <w:shd w:val="clear" w:color="auto" w:fill="FFFFFF"/>
-        </w:rPr>
-        <w:t>Automatisation</w:t>
-      </w:r>
-      <w:r>
-        <w:rPr>
-          <w:shd w:val="clear" w:color="auto" w:fill="FFFFFF"/>
-        </w:rPr>
-        <w:t xml:space="preserve"> des tests</w:t>
-      </w:r>
-      <w:r>
-        <w:rPr>
-          <w:shd w:val="clear" w:color="auto" w:fill="FFFFFF"/>
-        </w:rPr>
-        <w:t> </w:t>
-      </w:r>
-      <w:r>
-        <w:rPr>
-          <w:shd w:val="clear" w:color="auto" w:fill="FFFFFF"/>
-        </w:rPr>
-        <w:t xml:space="preserve">unitaires </w:t>
-      </w:r>
-      <w:r>
-        <w:rPr>
-          <w:shd w:val="clear" w:color="auto" w:fill="FFFFFF"/>
-        </w:rPr>
-        <w:t>:</w:t>
-      </w:r>
-      <w:r>
-        <w:rPr>
-          <w:shd w:val="clear" w:color="auto" w:fill="FFFFFF"/>
-        </w:rPr>
+      <w:r>
+        <w:t>On a</w:t>
+      </w:r>
+      <w:r>
+        <w:t xml:space="preserve"> créé quatre fichiers de tests unitaires dans le répertoire "</w:t>
+      </w:r>
+      <w:r>
+        <w:rPr>
+          <w:i/>
+          <w:iCs/>
+        </w:rPr>
+        <w:t>Test/java</w:t>
+      </w:r>
+      <w:r>
+        <w:t xml:space="preserve">" de </w:t>
+      </w:r>
+      <w:r>
+        <w:t>n</w:t>
+      </w:r>
+      <w:r>
+        <w:t>otre projet</w:t>
+      </w:r>
+      <w:r>
+        <w:t>.</w:t>
+      </w:r>
+      <w:r>
         <w:t xml:space="preserve"> </w:t>
       </w:r>
       <w:r>
-        <w:rPr>
-          <w:shd w:val="clear" w:color="auto" w:fill="FFFFFF"/>
-        </w:rPr>
+        <w:t>Le</w:t>
+      </w:r>
+      <w:r>
+        <w:t xml:space="preserve"> chemin </w:t>
+      </w:r>
+      <w:r>
+        <w:t>d’accès</w:t>
+      </w:r>
+      <w:r>
         <w:t xml:space="preserve"> </w:t>
       </w:r>
       <w:r>
-        <w:rPr>
-          <w:shd w:val="clear" w:color="auto" w:fill="FFFFFF"/>
-        </w:rPr>
-        <w:t>JUnit</w:t>
-      </w:r>
-      <w:bookmarkEnd w:id="15"/>
-    </w:p>
-    <w:p>
-      <w:r>
-        <w:t>On a</w:t>
-      </w:r>
-      <w:r>
-        <w:t xml:space="preserve"> créé quatre fichiers de tests unitaires dans le répertoire "Test/java" de </w:t>
+        <w:t>est</w:t>
+      </w:r>
+      <w:r>
+        <w:t xml:space="preserve"> "</w:t>
+      </w:r>
+      <w:r>
+        <w:rPr>
+          <w:i/>
+          <w:iCs/>
+        </w:rPr>
+        <w:t>CAPI\</w:t>
+      </w:r>
+      <w:proofErr w:type="spellStart"/>
+      <w:r>
+        <w:rPr>
+          <w:i/>
+          <w:iCs/>
+        </w:rPr>
+        <w:t>CAPI_Projet</w:t>
+      </w:r>
+      <w:proofErr w:type="spellEnd"/>
+      <w:r>
+        <w:rPr>
+          <w:i/>
+          <w:iCs/>
+        </w:rPr>
+        <w:t>\src\test\java</w:t>
+      </w:r>
+      <w:r>
+        <w:t>".</w:t>
+      </w:r>
+      <w:r>
+        <w:t xml:space="preserve"> </w:t>
+      </w:r>
+      <w:r>
+        <w:t xml:space="preserve">Ces fichiers de test sont conçus pour vérifier le bon fonctionnement de certaines parties de </w:t>
       </w:r>
       <w:r>
         <w:t>n</w:t>
       </w:r>
       <w:r>
-        <w:t>otre projet, avec le chemin complet étant "CAPI\CAPI_Projet\src\test\java".</w:t>
-      </w:r>
-    </w:p>
-    <w:p>
-      <w:r>
-        <w:t xml:space="preserve">Ces fichiers de test sont conçus pour vérifier le bon fonctionnement de certaines parties de </w:t>
-      </w:r>
-      <w:r>
-        <w:t>n</w:t>
-      </w:r>
-      <w:r>
         <w:t>otre code.</w:t>
       </w:r>
-    </w:p>
-    <w:p>
-      <w:pPr>
-        <w:pStyle w:val="Titre3"/>
-        <w:rPr>
-          <w:shd w:val="clear" w:color="auto" w:fill="FFFFFF"/>
-        </w:rPr>
-      </w:pPr>
-      <w:bookmarkStart w:id="16" w:name="_Toc154583512"/>
-      <w:r>
-        <w:rPr>
-          <w:shd w:val="clear" w:color="auto" w:fill="FFFFFF"/>
-        </w:rPr>
-        <w:t>Génération</w:t>
-      </w:r>
-      <w:r>
-        <w:rPr>
-          <w:shd w:val="clear" w:color="auto" w:fill="FFFFFF"/>
-        </w:rPr>
-        <w:t xml:space="preserve"> de la documentation</w:t>
-      </w:r>
-      <w:r>
-        <w:rPr>
-          <w:shd w:val="clear" w:color="auto" w:fill="FFFFFF"/>
-        </w:rPr>
-        <w:t> :</w:t>
-      </w:r>
-      <w:r>
-        <w:rPr>
-          <w:shd w:val="clear" w:color="auto" w:fill="FFFFFF"/>
-        </w:rPr>
+      <w:r>
         <w:t xml:space="preserve"> </w:t>
       </w:r>
       <w:r>
-        <w:rPr>
-          <w:shd w:val="clear" w:color="auto" w:fill="FFFFFF"/>
-        </w:rPr>
-        <w:t>Doxygen</w:t>
-      </w:r>
-      <w:bookmarkEnd w:id="16"/>
-    </w:p>
-    <w:p>
-      <w:pPr>
-        <w:pStyle w:val="Sansinterligne"/>
-      </w:pPr>
-    </w:p>
-    <w:p>
-      <w:pPr>
-        <w:pStyle w:val="Sansinterligne"/>
-        <w:jc w:val="both"/>
-      </w:pPr>
-      <w:r>
-        <w:t>Dans le cadre de notre projet de Planning Poker, nous avons pris la décision d'utiliser Doxygen comme outil de génération de documentation. Doxygen est un générateur de documentation largement utilisé dans l'écosystème du développement logiciel. Son principal objectif est de simplifier et d'automatiser le processus de création de documentation à partir du code source.</w:t>
-      </w:r>
-    </w:p>
-    <w:p>
-      <w:r>
-        <w:t>Doxygen :</w:t>
+        <w:t>Nous avons utilisé le</w:t>
+      </w:r>
+      <w:r>
+        <w:t xml:space="preserve"> </w:t>
+      </w:r>
+      <w:proofErr w:type="spellStart"/>
+      <w:r>
+        <w:t>framework</w:t>
+      </w:r>
+      <w:proofErr w:type="spellEnd"/>
+      <w:r>
+        <w:t xml:space="preserve"> de test unitaire</w:t>
+      </w:r>
+      <w:r>
+        <w:t xml:space="preserve"> </w:t>
+      </w:r>
+      <w:proofErr w:type="spellStart"/>
+      <w:r>
+        <w:rPr>
+          <w:b/>
+          <w:bCs/>
+        </w:rPr>
+        <w:t>Junit</w:t>
+      </w:r>
+      <w:proofErr w:type="spellEnd"/>
+      <w:r>
+        <w:t>.</w:t>
       </w:r>
     </w:p>
     <w:p>
@@ -3899,11 +4135,23 @@
         <w:pStyle w:val="Paragraphedeliste"/>
         <w:numPr>
           <w:ilvl w:val="0"/>
-          <w:numId w:val="5"/>
+          <w:numId w:val="11"/>
         </w:numPr>
       </w:pPr>
-      <w:r>
-        <w:t>Copiez le chemin d'installation de Doxygen (par exemple, C:\Program Files\doxygen\bin).</w:t>
+      <w:proofErr w:type="spellStart"/>
+      <w:r>
+        <w:rPr>
+          <w:i/>
+          <w:iCs/>
+        </w:rPr>
+        <w:t>BacklogTest</w:t>
+      </w:r>
+      <w:proofErr w:type="spellEnd"/>
+      <w:r>
+        <w:t xml:space="preserve"> : </w:t>
+      </w:r>
+      <w:r>
+        <w:t>Teste la sauvegarde et le chargement en JSON pendant une pause.</w:t>
       </w:r>
     </w:p>
     <w:p>
@@ -3911,95 +4159,27 @@
         <w:pStyle w:val="Paragraphedeliste"/>
         <w:numPr>
           <w:ilvl w:val="0"/>
-          <w:numId w:val="5"/>
+          <w:numId w:val="11"/>
         </w:numPr>
       </w:pPr>
-      <w:r>
-        <w:t>Ajoutez ce chemin au PATH système. Vous pouvez le faire en suivant ces étapes :</w:t>
-      </w:r>
-    </w:p>
-    <w:p>
-      <w:pPr>
-        <w:pStyle w:val="Paragraphedeliste"/>
-        <w:numPr>
-          <w:ilvl w:val="1"/>
-          <w:numId w:val="5"/>
-        </w:numPr>
-      </w:pPr>
-      <w:r>
-        <w:t>Cliquez avec le bouton droit sur "Ce PC" ou "Ordinateur" sur le bureau ou dans l'Explorateur de fichiers.</w:t>
-      </w:r>
-    </w:p>
-    <w:p>
-      <w:pPr>
-        <w:pStyle w:val="Paragraphedeliste"/>
-        <w:numPr>
-          <w:ilvl w:val="1"/>
-          <w:numId w:val="5"/>
-        </w:numPr>
-      </w:pPr>
-      <w:r>
-        <w:t>Choisissez "Propriétés".</w:t>
-      </w:r>
-    </w:p>
-    <w:p>
-      <w:pPr>
-        <w:pStyle w:val="Paragraphedeliste"/>
-        <w:numPr>
-          <w:ilvl w:val="1"/>
-          <w:numId w:val="5"/>
-        </w:numPr>
-      </w:pPr>
-      <w:r>
-        <w:t>Cliquez sur "Paramètres système avancés" sur le côté gauche.</w:t>
-      </w:r>
-    </w:p>
-    <w:p>
-      <w:pPr>
-        <w:pStyle w:val="Paragraphedeliste"/>
-        <w:numPr>
-          <w:ilvl w:val="1"/>
-          <w:numId w:val="5"/>
-        </w:numPr>
-      </w:pPr>
-      <w:r>
-        <w:t>Cliquez sur "Variables d'environnement".</w:t>
-      </w:r>
-    </w:p>
-    <w:p>
-      <w:pPr>
-        <w:pStyle w:val="Paragraphedeliste"/>
-        <w:numPr>
-          <w:ilvl w:val="1"/>
-          <w:numId w:val="5"/>
-        </w:numPr>
-      </w:pPr>
-      <w:r>
-        <w:t>Dans la section "Variables système", recherchez la variable "Path" et cliquez sur "Modifier".</w:t>
-      </w:r>
-    </w:p>
-    <w:p>
-      <w:pPr>
-        <w:pStyle w:val="Paragraphedeliste"/>
-        <w:numPr>
-          <w:ilvl w:val="1"/>
-          <w:numId w:val="5"/>
-        </w:numPr>
-      </w:pPr>
-      <w:r>
-        <w:t>Cliquez sur "Nouveau" et ajoutez le chemin d'installation de Doxygen.</w:t>
-      </w:r>
-    </w:p>
-    <w:p>
-      <w:pPr>
-        <w:pStyle w:val="Paragraphedeliste"/>
-        <w:numPr>
-          <w:ilvl w:val="1"/>
-          <w:numId w:val="5"/>
-        </w:numPr>
-      </w:pPr>
-      <w:r>
-        <w:t>Cliquez sur "OK" pour fermer les fenêtres.</w:t>
+      <w:proofErr w:type="spellStart"/>
+      <w:r>
+        <w:t>ChronoTempsTest</w:t>
+      </w:r>
+      <w:proofErr w:type="spellEnd"/>
+      <w:r>
+        <w:t xml:space="preserve"> : </w:t>
+      </w:r>
+      <w:r>
+        <w:t xml:space="preserve">Teste le fonctionnement du </w:t>
+      </w:r>
+      <w:proofErr w:type="spellStart"/>
+      <w:r>
+        <w:t>timer</w:t>
+      </w:r>
+      <w:proofErr w:type="spellEnd"/>
+      <w:r>
+        <w:t xml:space="preserve"> de partie.</w:t>
       </w:r>
     </w:p>
     <w:p>
@@ -4007,11 +4187,19 @@
         <w:pStyle w:val="Paragraphedeliste"/>
         <w:numPr>
           <w:ilvl w:val="0"/>
-          <w:numId w:val="5"/>
+          <w:numId w:val="11"/>
         </w:numPr>
       </w:pPr>
-      <w:r>
-        <w:t>Redémarrez votre fenêtre de commande : Fermez toutes les fenêtres de commande ouvertes et ouvrez-en une nouvelle. Cela garantira que les modifications apportées au PATH prennent effet.</w:t>
+      <w:proofErr w:type="spellStart"/>
+      <w:r>
+        <w:t>FenetreTest</w:t>
+      </w:r>
+      <w:proofErr w:type="spellEnd"/>
+      <w:r>
+        <w:t xml:space="preserve"> : </w:t>
+      </w:r>
+      <w:r>
+        <w:t>Teste la création de la fenêtre.</w:t>
       </w:r>
     </w:p>
     <w:p>
@@ -4019,699 +4207,174 @@
         <w:pStyle w:val="Paragraphedeliste"/>
         <w:numPr>
           <w:ilvl w:val="0"/>
-          <w:numId w:val="5"/>
+          <w:numId w:val="11"/>
         </w:numPr>
       </w:pPr>
-      <w:r>
-        <w:t>Maintenant, essayez d'exécuter à nouveau la commande doxygen -g Doxyfile dans la nouvelle fenêtre de commande.</w:t>
-      </w:r>
-    </w:p>
-    <w:p>
-      <w:pPr>
-        <w:pStyle w:val="Paragraphedeliste"/>
-        <w:numPr>
-          <w:ilvl w:val="0"/>
-          <w:numId w:val="5"/>
-        </w:numPr>
-      </w:pPr>
-      <w:r>
-        <w:t xml:space="preserve">(tu devrais avoir </w:t>
-      </w:r>
-      <w:r>
-        <w:t>ça</w:t>
-      </w:r>
-      <w:r>
-        <w:t> : C:\Users\</w:t>
-      </w:r>
-      <w:r>
-        <w:t>user_name</w:t>
-      </w:r>
-      <w:r>
-        <w:t>&gt;doxygen -g Doxyfile</w:t>
-      </w:r>
-    </w:p>
-    <w:p>
-      <w:pPr>
-        <w:pStyle w:val="Paragraphedeliste"/>
-        <w:rPr>
-          <w:lang w:val="en-GB"/>
-        </w:rPr>
-      </w:pPr>
-      <w:r>
-        <w:rPr>
-          <w:lang w:val="en-GB"/>
-        </w:rPr>
-        <w:t>Configuration file 'Doxyfile' created.</w:t>
-      </w:r>
-    </w:p>
-    <w:p>
-      <w:pPr>
-        <w:pStyle w:val="Paragraphedeliste"/>
-        <w:rPr>
-          <w:lang w:val="en-GB"/>
-        </w:rPr>
-      </w:pPr>
-      <w:r>
-        <w:rPr>
-          <w:lang w:val="en-GB"/>
-        </w:rPr>
-        <w:t>Now edit the configuration file and enter</w:t>
-      </w:r>
-    </w:p>
-    <w:p>
-      <w:pPr>
-        <w:pStyle w:val="Paragraphedeliste"/>
-        <w:rPr>
-          <w:lang w:val="en-GB"/>
-        </w:rPr>
-      </w:pPr>
-      <w:r>
-        <w:rPr>
-          <w:lang w:val="en-GB"/>
+      <w:proofErr w:type="spellStart"/>
+      <w:r>
+        <w:t>ReglesPlanningPokerTest</w:t>
+      </w:r>
+      <w:proofErr w:type="spellEnd"/>
+      <w:r>
+        <w:t xml:space="preserve"> : </w:t>
+      </w:r>
+      <w:r>
+        <w:t xml:space="preserve">Teste l'application des règles en mode </w:t>
+      </w:r>
+      <w:r>
+        <w:t>« </w:t>
+      </w:r>
+      <w:r>
+        <w:t>UNANIMITE</w:t>
+      </w:r>
+      <w:r>
+        <w:t> » et « </w:t>
+      </w:r>
+      <w:proofErr w:type="gramStart"/>
+      <w:r>
+        <w:t>MOYENNE»</w:t>
+      </w:r>
+      <w:proofErr w:type="gramEnd"/>
+      <w:r>
+        <w:t>.</w:t>
+      </w:r>
+    </w:p>
+    <w:p>
+      <w:pPr>
+        <w:pStyle w:val="Titre2"/>
+        <w:rPr>
+          <w:shd w:val="clear" w:color="auto" w:fill="FFFFFF"/>
+        </w:rPr>
+      </w:pPr>
+      <w:bookmarkStart w:id="14" w:name="_Toc154584448"/>
+      <w:r>
+        <w:rPr>
+          <w:shd w:val="clear" w:color="auto" w:fill="FFFFFF"/>
+        </w:rPr>
+        <w:t>Génération</w:t>
+      </w:r>
+      <w:r>
+        <w:rPr>
+          <w:shd w:val="clear" w:color="auto" w:fill="FFFFFF"/>
+        </w:rPr>
+        <w:t xml:space="preserve"> de la documentation</w:t>
+      </w:r>
+      <w:r>
+        <w:rPr>
+          <w:shd w:val="clear" w:color="auto" w:fill="FFFFFF"/>
+        </w:rPr>
+        <w:t> :</w:t>
+      </w:r>
+      <w:r>
+        <w:rPr>
+          <w:shd w:val="clear" w:color="auto" w:fill="FFFFFF"/>
         </w:rPr>
         <w:t xml:space="preserve"> </w:t>
       </w:r>
-      <w:r>
-        <w:rPr>
-          <w:lang w:val="en-GB"/>
-        </w:rPr>
-        <w:t>D</w:t>
-      </w:r>
-      <w:r>
-        <w:rPr>
-          <w:lang w:val="en-GB"/>
-        </w:rPr>
-        <w:t>oxygen</w:t>
-      </w:r>
-    </w:p>
-    <w:p>
-      <w:pPr>
-        <w:pStyle w:val="Paragraphedeliste"/>
-        <w:rPr>
-          <w:lang w:val="en-GB"/>
-        </w:rPr>
-      </w:pPr>
-      <w:r>
-        <w:rPr>
-          <w:lang w:val="en-GB"/>
-        </w:rPr>
-        <w:t>to generate the documentation for your project</w:t>
-      </w:r>
-      <w:r>
-        <w:rPr>
-          <w:lang w:val="en-GB"/>
-        </w:rPr>
-        <w:t>)</w:t>
-      </w:r>
-    </w:p>
-    <w:p>
-      <w:pPr>
-        <w:pStyle w:val="Paragraphedeliste"/>
-        <w:rPr>
-          <w:lang w:val="en-GB"/>
-        </w:rPr>
-      </w:pPr>
-    </w:p>
-    <w:p>
-      <w:pPr>
-        <w:pStyle w:val="Paragraphedeliste"/>
-        <w:numPr>
-          <w:ilvl w:val="0"/>
-          <w:numId w:val="5"/>
-        </w:numPr>
-      </w:pPr>
-      <w:r>
-        <w:t>Tu ouvres Doxyfile avec VSC</w:t>
-      </w:r>
-    </w:p>
-    <w:p>
-      <w:pPr>
-        <w:pStyle w:val="Paragraphedeliste"/>
-        <w:numPr>
-          <w:ilvl w:val="0"/>
-          <w:numId w:val="5"/>
-        </w:numPr>
-      </w:pPr>
-      <w:r>
-        <w:t xml:space="preserve">Tu modifies les variables suivantre : </w:t>
-      </w:r>
-    </w:p>
-    <w:p>
-      <w:pPr>
-        <w:pStyle w:val="Paragraphedeliste"/>
-        <w:numPr>
-          <w:ilvl w:val="1"/>
-          <w:numId w:val="5"/>
-        </w:numPr>
-        <w:shd w:val="clear" w:color="auto" w:fill="282A36"/>
-        <w:spacing w:after="0" w:line="285" w:lineRule="atLeast"/>
-        <w:rPr>
-          <w:rFonts w:ascii="Consolas" w:eastAsia="Times New Roman" w:hAnsi="Consolas" w:cs="Times New Roman"/>
-          <w:color w:val="F8F8F2"/>
-          <w:kern w:val="0"/>
-          <w:sz w:val="21"/>
-          <w:szCs w:val="21"/>
-          <w:lang w:eastAsia="fr-FR"/>
-          <w14:ligatures w14:val="none"/>
-        </w:rPr>
-      </w:pPr>
-      <w:r>
-        <w:rPr>
-          <w:rFonts w:ascii="Consolas" w:eastAsia="Times New Roman" w:hAnsi="Consolas" w:cs="Times New Roman"/>
-          <w:color w:val="50FA7B"/>
-          <w:kern w:val="0"/>
-          <w:sz w:val="21"/>
-          <w:szCs w:val="21"/>
-          <w:lang w:eastAsia="fr-FR"/>
-          <w14:ligatures w14:val="none"/>
-        </w:rPr>
-        <w:t>PROJECT_NAME</w:t>
-      </w:r>
-      <w:r>
-        <w:rPr>
-          <w:rFonts w:ascii="Consolas" w:eastAsia="Times New Roman" w:hAnsi="Consolas" w:cs="Times New Roman"/>
-          <w:color w:val="F8F8F2"/>
-          <w:kern w:val="0"/>
-          <w:sz w:val="21"/>
-          <w:szCs w:val="21"/>
-          <w:lang w:eastAsia="fr-FR"/>
-          <w14:ligatures w14:val="none"/>
-        </w:rPr>
-        <w:t xml:space="preserve">           </w:t>
-      </w:r>
-      <w:r>
-        <w:rPr>
-          <w:rFonts w:ascii="Consolas" w:eastAsia="Times New Roman" w:hAnsi="Consolas" w:cs="Times New Roman"/>
-          <w:color w:val="F1FA8C"/>
-          <w:kern w:val="0"/>
-          <w:sz w:val="21"/>
-          <w:szCs w:val="21"/>
-          <w:lang w:eastAsia="fr-FR"/>
-          <w14:ligatures w14:val="none"/>
-        </w:rPr>
-        <w:t>=</w:t>
-      </w:r>
-      <w:r>
-        <w:rPr>
-          <w:rFonts w:ascii="Consolas" w:eastAsia="Times New Roman" w:hAnsi="Consolas" w:cs="Times New Roman"/>
-          <w:color w:val="F8F8F2"/>
-          <w:kern w:val="0"/>
-          <w:sz w:val="21"/>
-          <w:szCs w:val="21"/>
-          <w:lang w:eastAsia="fr-FR"/>
-          <w14:ligatures w14:val="none"/>
-        </w:rPr>
-        <w:t xml:space="preserve"> </w:t>
-      </w:r>
-      <w:r>
-        <w:rPr>
-          <w:rFonts w:ascii="Consolas" w:eastAsia="Times New Roman" w:hAnsi="Consolas" w:cs="Times New Roman"/>
-          <w:color w:val="E9F284"/>
-          <w:kern w:val="0"/>
-          <w:sz w:val="21"/>
-          <w:szCs w:val="21"/>
-          <w:lang w:eastAsia="fr-FR"/>
-          <w14:ligatures w14:val="none"/>
-        </w:rPr>
-        <w:t>"</w:t>
-      </w:r>
-      <w:r>
-        <w:rPr>
-          <w:rFonts w:ascii="Consolas" w:eastAsia="Times New Roman" w:hAnsi="Consolas" w:cs="Times New Roman"/>
-          <w:color w:val="F1FA8C"/>
-          <w:kern w:val="0"/>
-          <w:sz w:val="21"/>
-          <w:szCs w:val="21"/>
-          <w:lang w:eastAsia="fr-FR"/>
-          <w14:ligatures w14:val="none"/>
+      <w:proofErr w:type="spellStart"/>
+      <w:r>
+        <w:rPr>
+          <w:shd w:val="clear" w:color="auto" w:fill="FFFFFF"/>
+        </w:rPr>
+        <w:t>Doxygen</w:t>
+      </w:r>
+      <w:bookmarkEnd w:id="14"/>
+      <w:proofErr w:type="spellEnd"/>
+    </w:p>
+    <w:p>
+      <w:pPr>
+        <w:pStyle w:val="Sansinterligne"/>
+      </w:pPr>
+    </w:p>
+    <w:p>
+      <w:pPr>
+        <w:pStyle w:val="Sansinterligne"/>
+        <w:jc w:val="both"/>
+      </w:pPr>
+      <w:r>
+        <w:t xml:space="preserve">Dans le cadre de notre projet de Planning Poker, nous avons pris la décision d'utiliser </w:t>
+      </w:r>
+      <w:proofErr w:type="spellStart"/>
+      <w:r>
+        <w:t>Doxygen</w:t>
+      </w:r>
+      <w:proofErr w:type="spellEnd"/>
+      <w:r>
+        <w:t xml:space="preserve"> comme outil de génération de documentation. </w:t>
+      </w:r>
+      <w:proofErr w:type="spellStart"/>
+      <w:r>
+        <w:t>Doxygen</w:t>
+      </w:r>
+      <w:proofErr w:type="spellEnd"/>
+      <w:r>
+        <w:t xml:space="preserve"> est un générateur de documentation largement utilisé dans l'écosystème du développement logiciel. Son principal objectif est de simplifier et d'automatiser le processus de création de documentation à partir du code source.</w:t>
+      </w:r>
+      <w:r>
+        <w:t xml:space="preserve"> Vous trouverez le fichier de documentation de projet dans le fichier </w:t>
+      </w:r>
+      <w:r>
+        <w:rPr>
+          <w:b/>
+          <w:bCs/>
+        </w:rPr>
+        <w:t>index.html</w:t>
+      </w:r>
+      <w:r>
+        <w:rPr>
+          <w:b/>
+          <w:bCs/>
+        </w:rPr>
+        <w:t>.</w:t>
+      </w:r>
+    </w:p>
+    <w:p/>
+    <w:p>
+      <w:pPr>
+        <w:rPr>
+          <w:b/>
+          <w:bCs/>
+        </w:rPr>
+      </w:pPr>
+      <w:r>
+        <w:t>Voici son chemin d’accès</w:t>
+      </w:r>
+      <w:r>
+        <w:rPr>
+          <w:b/>
+          <w:bCs/>
+        </w:rPr>
+        <w:t xml:space="preserve"> : </w:t>
+      </w:r>
+      <w:r>
+        <w:rPr>
+          <w:b/>
+          <w:bCs/>
+        </w:rPr>
+        <w:t>CAPI\</w:t>
+      </w:r>
+      <w:proofErr w:type="spellStart"/>
+      <w:r>
+        <w:rPr>
+          <w:b/>
+          <w:bCs/>
         </w:rPr>
         <w:t>CAPI_Projet</w:t>
       </w:r>
-      <w:r>
-        <w:rPr>
-          <w:rFonts w:ascii="Consolas" w:eastAsia="Times New Roman" w:hAnsi="Consolas" w:cs="Times New Roman"/>
-          <w:color w:val="E9F284"/>
-          <w:kern w:val="0"/>
-          <w:sz w:val="21"/>
-          <w:szCs w:val="21"/>
-          <w:lang w:eastAsia="fr-FR"/>
-          <w14:ligatures w14:val="none"/>
-        </w:rPr>
-        <w:t>"</w:t>
-      </w:r>
-    </w:p>
-    <w:p>
-      <w:pPr>
-        <w:pStyle w:val="Paragraphedeliste"/>
-        <w:numPr>
-          <w:ilvl w:val="1"/>
-          <w:numId w:val="5"/>
-        </w:numPr>
-        <w:shd w:val="clear" w:color="auto" w:fill="282A36"/>
-        <w:spacing w:after="0" w:line="285" w:lineRule="atLeast"/>
-        <w:rPr>
-          <w:rFonts w:ascii="Consolas" w:eastAsia="Times New Roman" w:hAnsi="Consolas" w:cs="Times New Roman"/>
-          <w:color w:val="F8F8F2"/>
-          <w:kern w:val="0"/>
-          <w:sz w:val="21"/>
-          <w:szCs w:val="21"/>
-          <w:lang w:eastAsia="fr-FR"/>
-          <w14:ligatures w14:val="none"/>
-        </w:rPr>
-      </w:pPr>
-      <w:r>
-        <w:rPr>
-          <w:rFonts w:ascii="Consolas" w:eastAsia="Times New Roman" w:hAnsi="Consolas" w:cs="Times New Roman"/>
-          <w:color w:val="50FA7B"/>
-          <w:kern w:val="0"/>
-          <w:sz w:val="21"/>
-          <w:szCs w:val="21"/>
-          <w:lang w:eastAsia="fr-FR"/>
-          <w14:ligatures w14:val="none"/>
-        </w:rPr>
-        <w:t>PROJECT_NUMBER</w:t>
-      </w:r>
-      <w:r>
-        <w:rPr>
-          <w:rFonts w:ascii="Consolas" w:eastAsia="Times New Roman" w:hAnsi="Consolas" w:cs="Times New Roman"/>
-          <w:color w:val="F8F8F2"/>
-          <w:kern w:val="0"/>
-          <w:sz w:val="21"/>
-          <w:szCs w:val="21"/>
-          <w:lang w:eastAsia="fr-FR"/>
-          <w14:ligatures w14:val="none"/>
-        </w:rPr>
-        <w:t xml:space="preserve">         </w:t>
-      </w:r>
-      <w:r>
-        <w:rPr>
-          <w:rFonts w:ascii="Consolas" w:eastAsia="Times New Roman" w:hAnsi="Consolas" w:cs="Times New Roman"/>
-          <w:color w:val="F1FA8C"/>
-          <w:kern w:val="0"/>
-          <w:sz w:val="21"/>
-          <w:szCs w:val="21"/>
-          <w:lang w:eastAsia="fr-FR"/>
-          <w14:ligatures w14:val="none"/>
-        </w:rPr>
-        <w:t>=</w:t>
-      </w:r>
-      <w:r>
-        <w:rPr>
-          <w:rFonts w:ascii="Consolas" w:eastAsia="Times New Roman" w:hAnsi="Consolas" w:cs="Times New Roman"/>
-          <w:color w:val="F8F8F2"/>
-          <w:kern w:val="0"/>
-          <w:sz w:val="21"/>
-          <w:szCs w:val="21"/>
-          <w:lang w:eastAsia="fr-FR"/>
-          <w14:ligatures w14:val="none"/>
-        </w:rPr>
-        <w:t xml:space="preserve"> </w:t>
-      </w:r>
-      <w:r>
-        <w:rPr>
-          <w:rFonts w:ascii="Consolas" w:eastAsia="Times New Roman" w:hAnsi="Consolas" w:cs="Times New Roman"/>
-          <w:color w:val="BD93F9"/>
-          <w:kern w:val="0"/>
-          <w:sz w:val="21"/>
-          <w:szCs w:val="21"/>
-          <w:lang w:eastAsia="fr-FR"/>
-          <w14:ligatures w14:val="none"/>
-        </w:rPr>
-        <w:t>1</w:t>
-      </w:r>
-    </w:p>
-    <w:p>
-      <w:pPr>
-        <w:pStyle w:val="Paragraphedeliste"/>
-        <w:numPr>
-          <w:ilvl w:val="1"/>
-          <w:numId w:val="5"/>
-        </w:numPr>
-        <w:shd w:val="clear" w:color="auto" w:fill="282A36"/>
-        <w:spacing w:after="0" w:line="285" w:lineRule="atLeast"/>
-        <w:rPr>
-          <w:rFonts w:ascii="Consolas" w:eastAsia="Times New Roman" w:hAnsi="Consolas" w:cs="Times New Roman"/>
-          <w:color w:val="F8F8F2"/>
-          <w:kern w:val="0"/>
-          <w:sz w:val="21"/>
-          <w:szCs w:val="21"/>
-          <w:lang w:eastAsia="fr-FR"/>
-          <w14:ligatures w14:val="none"/>
-        </w:rPr>
-      </w:pPr>
-      <w:r>
-        <w:rPr>
-          <w:rFonts w:ascii="Consolas" w:eastAsia="Times New Roman" w:hAnsi="Consolas" w:cs="Times New Roman"/>
-          <w:color w:val="50FA7B"/>
-          <w:kern w:val="0"/>
-          <w:sz w:val="21"/>
-          <w:szCs w:val="21"/>
-          <w:lang w:eastAsia="fr-FR"/>
-          <w14:ligatures w14:val="none"/>
-        </w:rPr>
-        <w:t>OUTPUT_DIRECTORY</w:t>
-      </w:r>
-      <w:r>
-        <w:rPr>
-          <w:rFonts w:ascii="Consolas" w:eastAsia="Times New Roman" w:hAnsi="Consolas" w:cs="Times New Roman"/>
-          <w:color w:val="F8F8F2"/>
-          <w:kern w:val="0"/>
-          <w:sz w:val="21"/>
-          <w:szCs w:val="21"/>
-          <w:lang w:eastAsia="fr-FR"/>
-          <w14:ligatures w14:val="none"/>
-        </w:rPr>
-        <w:t xml:space="preserve">       </w:t>
-      </w:r>
-      <w:r>
-        <w:rPr>
-          <w:rFonts w:ascii="Consolas" w:eastAsia="Times New Roman" w:hAnsi="Consolas" w:cs="Times New Roman"/>
-          <w:color w:val="F1FA8C"/>
-          <w:kern w:val="0"/>
-          <w:sz w:val="21"/>
-          <w:szCs w:val="21"/>
-          <w:lang w:eastAsia="fr-FR"/>
-          <w14:ligatures w14:val="none"/>
-        </w:rPr>
-        <w:t>=</w:t>
-      </w:r>
-      <w:r>
-        <w:rPr>
-          <w:rFonts w:ascii="Consolas" w:eastAsia="Times New Roman" w:hAnsi="Consolas" w:cs="Times New Roman"/>
-          <w:color w:val="F8F8F2"/>
-          <w:kern w:val="0"/>
-          <w:sz w:val="21"/>
-          <w:szCs w:val="21"/>
-          <w:lang w:eastAsia="fr-FR"/>
-          <w14:ligatures w14:val="none"/>
-        </w:rPr>
-        <w:t xml:space="preserve"> </w:t>
-      </w:r>
-      <w:r>
-        <w:rPr>
-          <w:rFonts w:ascii="Consolas" w:eastAsia="Times New Roman" w:hAnsi="Consolas" w:cs="Times New Roman"/>
-          <w:color w:val="E9F284"/>
-          <w:kern w:val="0"/>
-          <w:sz w:val="21"/>
-          <w:szCs w:val="21"/>
-          <w:lang w:eastAsia="fr-FR"/>
-          <w14:ligatures w14:val="none"/>
-        </w:rPr>
-        <w:t>"</w:t>
-      </w:r>
-      <w:r>
-        <w:rPr>
-          <w:rFonts w:ascii="Consolas" w:eastAsia="Times New Roman" w:hAnsi="Consolas" w:cs="Times New Roman"/>
-          <w:color w:val="F1FA8C"/>
-          <w:kern w:val="0"/>
-          <w:sz w:val="21"/>
-          <w:szCs w:val="21"/>
-          <w:lang w:eastAsia="fr-FR"/>
-          <w14:ligatures w14:val="none"/>
-        </w:rPr>
-        <w:t>C</w:t>
-      </w:r>
-      <w:r>
-        <w:rPr>
-          <w:rFonts w:ascii="Consolas" w:eastAsia="Times New Roman" w:hAnsi="Consolas" w:cs="Times New Roman"/>
-          <w:color w:val="F1FA8C"/>
-          <w:kern w:val="0"/>
-          <w:sz w:val="21"/>
-          <w:szCs w:val="21"/>
-          <w:lang w:eastAsia="fr-FR"/>
-          <w14:ligatures w14:val="none"/>
-        </w:rPr>
-        <w:t>hemin</w:t>
-      </w:r>
-      <w:r>
-        <w:rPr>
-          <w:rFonts w:ascii="Consolas" w:eastAsia="Times New Roman" w:hAnsi="Consolas" w:cs="Times New Roman"/>
-          <w:color w:val="F1FA8C"/>
-          <w:kern w:val="0"/>
-          <w:sz w:val="21"/>
-          <w:szCs w:val="21"/>
-          <w:lang w:eastAsia="fr-FR"/>
-          <w14:ligatures w14:val="none"/>
-        </w:rPr>
-        <w:t>\Conception_agile_de_projets_info\projet\CAPI\CAPI_Projet\Doc</w:t>
-      </w:r>
-      <w:r>
-        <w:rPr>
-          <w:rFonts w:ascii="Consolas" w:eastAsia="Times New Roman" w:hAnsi="Consolas" w:cs="Times New Roman"/>
-          <w:color w:val="E9F284"/>
-          <w:kern w:val="0"/>
-          <w:sz w:val="21"/>
-          <w:szCs w:val="21"/>
-          <w:lang w:eastAsia="fr-FR"/>
-          <w14:ligatures w14:val="none"/>
-        </w:rPr>
-        <w:t>"</w:t>
-      </w:r>
-    </w:p>
-    <w:p>
-      <w:pPr>
-        <w:pStyle w:val="Paragraphedeliste"/>
-        <w:numPr>
-          <w:ilvl w:val="1"/>
-          <w:numId w:val="5"/>
-        </w:numPr>
-        <w:shd w:val="clear" w:color="auto" w:fill="282A36"/>
-        <w:spacing w:after="0" w:line="285" w:lineRule="atLeast"/>
-        <w:rPr>
-          <w:rFonts w:ascii="Consolas" w:eastAsia="Times New Roman" w:hAnsi="Consolas" w:cs="Times New Roman"/>
-          <w:color w:val="F8F8F2"/>
-          <w:kern w:val="0"/>
-          <w:sz w:val="21"/>
-          <w:szCs w:val="21"/>
-          <w:lang w:eastAsia="fr-FR"/>
-          <w14:ligatures w14:val="none"/>
-        </w:rPr>
-      </w:pPr>
-      <w:r>
-        <w:rPr>
-          <w:rFonts w:ascii="Consolas" w:eastAsia="Times New Roman" w:hAnsi="Consolas" w:cs="Times New Roman"/>
-          <w:color w:val="50FA7B"/>
-          <w:kern w:val="0"/>
-          <w:sz w:val="21"/>
-          <w:szCs w:val="21"/>
-          <w:lang w:eastAsia="fr-FR"/>
-          <w14:ligatures w14:val="none"/>
-        </w:rPr>
-        <w:t>OUTPUT_LANGUAGE</w:t>
-      </w:r>
-      <w:r>
-        <w:rPr>
-          <w:rFonts w:ascii="Consolas" w:eastAsia="Times New Roman" w:hAnsi="Consolas" w:cs="Times New Roman"/>
-          <w:color w:val="F8F8F2"/>
-          <w:kern w:val="0"/>
-          <w:sz w:val="21"/>
-          <w:szCs w:val="21"/>
-          <w:lang w:eastAsia="fr-FR"/>
-          <w14:ligatures w14:val="none"/>
-        </w:rPr>
-        <w:t xml:space="preserve">        </w:t>
-      </w:r>
-      <w:r>
-        <w:rPr>
-          <w:rFonts w:ascii="Consolas" w:eastAsia="Times New Roman" w:hAnsi="Consolas" w:cs="Times New Roman"/>
-          <w:color w:val="F1FA8C"/>
-          <w:kern w:val="0"/>
-          <w:sz w:val="21"/>
-          <w:szCs w:val="21"/>
-          <w:lang w:eastAsia="fr-FR"/>
-          <w14:ligatures w14:val="none"/>
-        </w:rPr>
-        <w:t>=</w:t>
-      </w:r>
-      <w:r>
-        <w:rPr>
-          <w:rFonts w:ascii="Consolas" w:eastAsia="Times New Roman" w:hAnsi="Consolas" w:cs="Times New Roman"/>
-          <w:color w:val="F8F8F2"/>
-          <w:kern w:val="0"/>
-          <w:sz w:val="21"/>
-          <w:szCs w:val="21"/>
-          <w:lang w:eastAsia="fr-FR"/>
-          <w14:ligatures w14:val="none"/>
-        </w:rPr>
-        <w:t xml:space="preserve"> </w:t>
-      </w:r>
-      <w:r>
-        <w:rPr>
-          <w:rFonts w:ascii="Consolas" w:eastAsia="Times New Roman" w:hAnsi="Consolas" w:cs="Times New Roman"/>
-          <w:color w:val="F1FA8C"/>
-          <w:kern w:val="0"/>
-          <w:sz w:val="21"/>
-          <w:szCs w:val="21"/>
-          <w:lang w:eastAsia="fr-FR"/>
-          <w14:ligatures w14:val="none"/>
-        </w:rPr>
-        <w:t>French</w:t>
-      </w:r>
-    </w:p>
-    <w:p>
-      <w:pPr>
-        <w:pStyle w:val="Paragraphedeliste"/>
-        <w:numPr>
-          <w:ilvl w:val="1"/>
-          <w:numId w:val="5"/>
-        </w:numPr>
-        <w:shd w:val="clear" w:color="auto" w:fill="282A36"/>
-        <w:spacing w:after="0" w:line="285" w:lineRule="atLeast"/>
-        <w:rPr>
-          <w:rFonts w:ascii="Consolas" w:eastAsia="Times New Roman" w:hAnsi="Consolas" w:cs="Times New Roman"/>
-          <w:color w:val="F8F8F2"/>
-          <w:kern w:val="0"/>
-          <w:sz w:val="21"/>
-          <w:szCs w:val="21"/>
-          <w:lang w:eastAsia="fr-FR"/>
-          <w14:ligatures w14:val="none"/>
-        </w:rPr>
-      </w:pPr>
-      <w:r>
-        <w:rPr>
-          <w:rFonts w:ascii="Consolas" w:eastAsia="Times New Roman" w:hAnsi="Consolas" w:cs="Times New Roman"/>
-          <w:color w:val="50FA7B"/>
-          <w:kern w:val="0"/>
-          <w:sz w:val="21"/>
-          <w:szCs w:val="21"/>
-          <w:lang w:eastAsia="fr-FR"/>
-          <w14:ligatures w14:val="none"/>
-        </w:rPr>
-        <w:lastRenderedPageBreak/>
-        <w:t>INPUT</w:t>
-      </w:r>
-      <w:r>
-        <w:rPr>
-          <w:rFonts w:ascii="Consolas" w:eastAsia="Times New Roman" w:hAnsi="Consolas" w:cs="Times New Roman"/>
-          <w:color w:val="F8F8F2"/>
-          <w:kern w:val="0"/>
-          <w:sz w:val="21"/>
-          <w:szCs w:val="21"/>
-          <w:lang w:eastAsia="fr-FR"/>
-          <w14:ligatures w14:val="none"/>
-        </w:rPr>
-        <w:t xml:space="preserve">                  </w:t>
-      </w:r>
-      <w:r>
-        <w:rPr>
-          <w:rFonts w:ascii="Consolas" w:eastAsia="Times New Roman" w:hAnsi="Consolas" w:cs="Times New Roman"/>
-          <w:color w:val="F1FA8C"/>
-          <w:kern w:val="0"/>
-          <w:sz w:val="21"/>
-          <w:szCs w:val="21"/>
-          <w:lang w:eastAsia="fr-FR"/>
-          <w14:ligatures w14:val="none"/>
-        </w:rPr>
-        <w:t>=</w:t>
-      </w:r>
-      <w:r>
-        <w:rPr>
-          <w:rFonts w:ascii="Consolas" w:eastAsia="Times New Roman" w:hAnsi="Consolas" w:cs="Times New Roman"/>
-          <w:color w:val="F8F8F2"/>
-          <w:kern w:val="0"/>
-          <w:sz w:val="21"/>
-          <w:szCs w:val="21"/>
-          <w:lang w:eastAsia="fr-FR"/>
-          <w14:ligatures w14:val="none"/>
-        </w:rPr>
-        <w:t xml:space="preserve"> </w:t>
-      </w:r>
-      <w:r>
-        <w:rPr>
-          <w:rFonts w:ascii="Consolas" w:eastAsia="Times New Roman" w:hAnsi="Consolas" w:cs="Times New Roman"/>
-          <w:color w:val="E9F284"/>
-          <w:kern w:val="0"/>
-          <w:sz w:val="21"/>
-          <w:szCs w:val="21"/>
-          <w:lang w:eastAsia="fr-FR"/>
-          <w14:ligatures w14:val="none"/>
-        </w:rPr>
-        <w:t>"</w:t>
-      </w:r>
-      <w:r>
-        <w:rPr>
-          <w:rFonts w:ascii="Consolas" w:eastAsia="Times New Roman" w:hAnsi="Consolas" w:cs="Times New Roman"/>
-          <w:color w:val="F1FA8C"/>
-          <w:kern w:val="0"/>
-          <w:sz w:val="21"/>
-          <w:szCs w:val="21"/>
-          <w:lang w:eastAsia="fr-FR"/>
-          <w14:ligatures w14:val="none"/>
-        </w:rPr>
-        <w:t>C</w:t>
-      </w:r>
-      <w:r>
-        <w:rPr>
-          <w:rFonts w:ascii="Consolas" w:eastAsia="Times New Roman" w:hAnsi="Consolas" w:cs="Times New Roman"/>
-          <w:color w:val="F1FA8C"/>
-          <w:kern w:val="0"/>
-          <w:sz w:val="21"/>
-          <w:szCs w:val="21"/>
-          <w:lang w:eastAsia="fr-FR"/>
-          <w14:ligatures w14:val="none"/>
-        </w:rPr>
-        <w:t>hemin</w:t>
-      </w:r>
-      <w:r>
-        <w:rPr>
-          <w:rFonts w:ascii="Consolas" w:eastAsia="Times New Roman" w:hAnsi="Consolas" w:cs="Times New Roman"/>
-          <w:color w:val="F1FA8C"/>
-          <w:kern w:val="0"/>
-          <w:sz w:val="21"/>
-          <w:szCs w:val="21"/>
-          <w:lang w:eastAsia="fr-FR"/>
-          <w14:ligatures w14:val="none"/>
-        </w:rPr>
-        <w:t>\Conception_agile_de_projets_info\projet\CAPI\CAPI_Projet\src\main\java</w:t>
-      </w:r>
-      <w:r>
-        <w:rPr>
-          <w:rFonts w:ascii="Consolas" w:eastAsia="Times New Roman" w:hAnsi="Consolas" w:cs="Times New Roman"/>
-          <w:color w:val="E9F284"/>
-          <w:kern w:val="0"/>
-          <w:sz w:val="21"/>
-          <w:szCs w:val="21"/>
-          <w:lang w:eastAsia="fr-FR"/>
-          <w14:ligatures w14:val="none"/>
-        </w:rPr>
-        <w:t>"</w:t>
-      </w:r>
-    </w:p>
-    <w:p/>
-    <w:p>
-      <w:pPr>
-        <w:pStyle w:val="Paragraphedeliste"/>
-        <w:numPr>
-          <w:ilvl w:val="0"/>
-          <w:numId w:val="5"/>
-        </w:numPr>
-      </w:pPr>
-      <w:r>
-        <w:t xml:space="preserve">Après tu fais </w:t>
-      </w:r>
-      <w:r>
-        <w:t>doxygen Doxyfile</w:t>
-      </w:r>
-    </w:p>
-    <w:p>
-      <w:pPr>
-        <w:pStyle w:val="Paragraphedeliste"/>
-        <w:numPr>
-          <w:ilvl w:val="0"/>
-          <w:numId w:val="5"/>
-        </w:numPr>
-      </w:pPr>
-      <w:r>
-        <w:t xml:space="preserve">Et tu ouvres inndex.html qui se trouve dans le dossier </w:t>
-      </w:r>
-      <w:r>
-        <w:t>"Chemin\Conception_agile_de_projets_info\projet\CAPI\CAPI_Projet\Doc</w:t>
-      </w:r>
-      <w:r>
-        <w:t>\html</w:t>
-      </w:r>
-      <w:r>
-        <w:t>"</w:t>
+      <w:proofErr w:type="spellEnd"/>
+      <w:r>
+        <w:rPr>
+          <w:b/>
+          <w:bCs/>
+        </w:rPr>
+        <w:t>\Doc\html</w:t>
+      </w:r>
+      <w:r>
+        <w:rPr>
+          <w:b/>
+          <w:bCs/>
+        </w:rPr>
+        <w:t>\index.html</w:t>
       </w:r>
     </w:p>
     <w:p>
@@ -4821,6 +4484,119 @@
 <file path=word/numbering.xml><?xml version="1.0" encoding="utf-8"?>
 <w:numbering xmlns:wpc="http://schemas.microsoft.com/office/word/2010/wordprocessingCanvas" xmlns:cx="http://schemas.microsoft.com/office/drawing/2014/chartex" xmlns:cx1="http://schemas.microsoft.com/office/drawing/2015/9/8/chartex" xmlns:cx2="http://schemas.microsoft.com/office/drawing/2015/10/21/chartex" xmlns:cx3="http://schemas.microsoft.com/office/drawing/2016/5/9/chartex" xmlns:cx4="http://schemas.microsoft.com/office/drawing/2016/5/10/chartex" xmlns:cx5="http://schemas.microsoft.com/office/drawing/2016/5/11/chartex" xmlns:cx6="http://schemas.microsoft.com/office/drawing/2016/5/12/chartex" xmlns:cx7="http://schemas.microsoft.com/office/drawing/2016/5/13/chartex" xmlns:cx8="http://schemas.microsoft.com/office/drawing/2016/5/14/chartex" xmlns:mc="http://schemas.openxmlformats.org/markup-compatibility/2006" xmlns:aink="http://schemas.microsoft.com/office/drawing/2016/ink" xmlns:am3d="http://schemas.microsoft.com/office/drawing/2017/model3d" xmlns:o="urn:schemas-microsoft-com:office:office" xmlns:oel="http://schemas.microsoft.com/office/2019/extlst" xmlns:r="http://schemas.openxmlformats.org/officeDocument/2006/relationships" xmlns:m="http://schemas.openxmlformats.org/officeDocument/2006/math" xmlns:v="urn:schemas-microsoft-com:vml" xmlns:wp14="http://schemas.microsoft.com/office/word/2010/wordprocessingDrawing" xmlns:wp="http://schemas.openxmlformats.org/drawingml/2006/wordprocessingDrawing" xmlns:w10="urn:schemas-microsoft-com:office:word" xmlns:w="http://schemas.openxmlformats.org/wordprocessingml/2006/main" xmlns:w14="http://schemas.microsoft.com/office/word/2010/wordml" xmlns:w15="http://schemas.microsoft.com/office/word/2012/wordml" xmlns:w16cex="http://schemas.microsoft.com/office/word/2018/wordml/cex" xmlns:w16cid="http://schemas.microsoft.com/office/word/2016/wordml/cid" xmlns:w16="http://schemas.microsoft.com/office/word/2018/wordml" xmlns:w16sdtdh="http://schemas.microsoft.com/office/word/2020/wordml/sdtdatahash" xmlns:w16se="http://schemas.microsoft.com/office/word/2015/wordml/symex" xmlns:wpg="http://schemas.microsoft.com/office/word/2010/wordprocessingGroup" xmlns:wpi="http://schemas.microsoft.com/office/word/2010/wordprocessingInk" xmlns:wne="http://schemas.microsoft.com/office/word/2006/wordml" xmlns:wps="http://schemas.microsoft.com/office/word/2010/wordprocessingShape" mc:Ignorable="w14 w15 w16se w16cid w16 w16cex w16sdtdh wp14">
   <w:abstractNum w:abstractNumId="0" w15:restartNumberingAfterBreak="0">
+    <w:nsid w:val="00AB5839"/>
+    <w:multiLevelType w:val="hybridMultilevel"/>
+    <w:tmpl w:val="89C4BA38"/>
+    <w:lvl w:ilvl="0" w:tplc="040C0001">
+      <w:start w:val="1"/>
+      <w:numFmt w:val="bullet"/>
+      <w:lvlText w:val=""/>
+      <w:lvlJc w:val="left"/>
+      <w:pPr>
+        <w:ind w:left="720" w:hanging="360"/>
+      </w:pPr>
+      <w:rPr>
+        <w:rFonts w:ascii="Symbol" w:hAnsi="Symbol" w:hint="default"/>
+      </w:rPr>
+    </w:lvl>
+    <w:lvl w:ilvl="1" w:tplc="040C0003" w:tentative="1">
+      <w:start w:val="1"/>
+      <w:numFmt w:val="bullet"/>
+      <w:lvlText w:val="o"/>
+      <w:lvlJc w:val="left"/>
+      <w:pPr>
+        <w:ind w:left="1440" w:hanging="360"/>
+      </w:pPr>
+      <w:rPr>
+        <w:rFonts w:ascii="Courier New" w:hAnsi="Courier New" w:cs="Courier New" w:hint="default"/>
+      </w:rPr>
+    </w:lvl>
+    <w:lvl w:ilvl="2" w:tplc="040C0005" w:tentative="1">
+      <w:start w:val="1"/>
+      <w:numFmt w:val="bullet"/>
+      <w:lvlText w:val=""/>
+      <w:lvlJc w:val="left"/>
+      <w:pPr>
+        <w:ind w:left="2160" w:hanging="360"/>
+      </w:pPr>
+      <w:rPr>
+        <w:rFonts w:ascii="Wingdings" w:hAnsi="Wingdings" w:hint="default"/>
+      </w:rPr>
+    </w:lvl>
+    <w:lvl w:ilvl="3" w:tplc="040C0001" w:tentative="1">
+      <w:start w:val="1"/>
+      <w:numFmt w:val="bullet"/>
+      <w:lvlText w:val=""/>
+      <w:lvlJc w:val="left"/>
+      <w:pPr>
+        <w:ind w:left="2880" w:hanging="360"/>
+      </w:pPr>
+      <w:rPr>
+        <w:rFonts w:ascii="Symbol" w:hAnsi="Symbol" w:hint="default"/>
+      </w:rPr>
+    </w:lvl>
+    <w:lvl w:ilvl="4" w:tplc="040C0003" w:tentative="1">
+      <w:start w:val="1"/>
+      <w:numFmt w:val="bullet"/>
+      <w:lvlText w:val="o"/>
+      <w:lvlJc w:val="left"/>
+      <w:pPr>
+        <w:ind w:left="3600" w:hanging="360"/>
+      </w:pPr>
+      <w:rPr>
+        <w:rFonts w:ascii="Courier New" w:hAnsi="Courier New" w:cs="Courier New" w:hint="default"/>
+      </w:rPr>
+    </w:lvl>
+    <w:lvl w:ilvl="5" w:tplc="040C0005" w:tentative="1">
+      <w:start w:val="1"/>
+      <w:numFmt w:val="bullet"/>
+      <w:lvlText w:val=""/>
+      <w:lvlJc w:val="left"/>
+      <w:pPr>
+        <w:ind w:left="4320" w:hanging="360"/>
+      </w:pPr>
+      <w:rPr>
+        <w:rFonts w:ascii="Wingdings" w:hAnsi="Wingdings" w:hint="default"/>
+      </w:rPr>
+    </w:lvl>
+    <w:lvl w:ilvl="6" w:tplc="040C0001" w:tentative="1">
+      <w:start w:val="1"/>
+      <w:numFmt w:val="bullet"/>
+      <w:lvlText w:val=""/>
+      <w:lvlJc w:val="left"/>
+      <w:pPr>
+        <w:ind w:left="5040" w:hanging="360"/>
+      </w:pPr>
+      <w:rPr>
+        <w:rFonts w:ascii="Symbol" w:hAnsi="Symbol" w:hint="default"/>
+      </w:rPr>
+    </w:lvl>
+    <w:lvl w:ilvl="7" w:tplc="040C0003" w:tentative="1">
+      <w:start w:val="1"/>
+      <w:numFmt w:val="bullet"/>
+      <w:lvlText w:val="o"/>
+      <w:lvlJc w:val="left"/>
+      <w:pPr>
+        <w:ind w:left="5760" w:hanging="360"/>
+      </w:pPr>
+      <w:rPr>
+        <w:rFonts w:ascii="Courier New" w:hAnsi="Courier New" w:cs="Courier New" w:hint="default"/>
+      </w:rPr>
+    </w:lvl>
+    <w:lvl w:ilvl="8" w:tplc="040C0005" w:tentative="1">
+      <w:start w:val="1"/>
+      <w:numFmt w:val="bullet"/>
+      <w:lvlText w:val=""/>
+      <w:lvlJc w:val="left"/>
+      <w:pPr>
+        <w:ind w:left="6480" w:hanging="360"/>
+      </w:pPr>
+      <w:rPr>
+        <w:rFonts w:ascii="Wingdings" w:hAnsi="Wingdings" w:hint="default"/>
+      </w:rPr>
+    </w:lvl>
+  </w:abstractNum>
+  <w:abstractNum w:abstractNumId="1" w15:restartNumberingAfterBreak="0">
     <w:nsid w:val="0E6861FD"/>
     <w:multiLevelType w:val="hybridMultilevel"/>
     <w:tmpl w:val="6FD25EF0"/>
@@ -4909,10 +4685,10 @@
       </w:pPr>
     </w:lvl>
   </w:abstractNum>
-  <w:abstractNum w:abstractNumId="1" w15:restartNumberingAfterBreak="0">
+  <w:abstractNum w:abstractNumId="2" w15:restartNumberingAfterBreak="0">
     <w:nsid w:val="127720C2"/>
     <w:multiLevelType w:val="hybridMultilevel"/>
-    <w:tmpl w:val="B59CA8EE"/>
+    <w:tmpl w:val="1E4A8598"/>
     <w:lvl w:ilvl="0" w:tplc="040C000F">
       <w:start w:val="1"/>
       <w:numFmt w:val="decimal"/>
@@ -4925,14 +4701,18 @@
         <w:rFonts w:hint="default"/>
       </w:rPr>
     </w:lvl>
-    <w:lvl w:ilvl="1" w:tplc="040C0019" w:tentative="1">
-      <w:start w:val="1"/>
-      <w:numFmt w:val="lowerLetter"/>
-      <w:lvlText w:val="%2."/>
+    <w:lvl w:ilvl="1" w:tplc="7E68DD2E">
+      <w:start w:val="3"/>
+      <w:numFmt w:val="bullet"/>
+      <w:lvlText w:val="-"/>
       <w:lvlJc w:val="left"/>
       <w:pPr>
         <w:ind w:left="1440" w:hanging="360"/>
       </w:pPr>
+      <w:rPr>
+        <w:rFonts w:ascii="Calibri" w:eastAsiaTheme="minorHAnsi" w:hAnsi="Calibri" w:cs="Calibri" w:hint="default"/>
+        <w:i/>
+      </w:rPr>
     </w:lvl>
     <w:lvl w:ilvl="2" w:tplc="040C001B" w:tentative="1">
       <w:start w:val="1"/>
@@ -4998,7 +4778,7 @@
       </w:pPr>
     </w:lvl>
   </w:abstractNum>
-  <w:abstractNum w:abstractNumId="2" w15:restartNumberingAfterBreak="0">
+  <w:abstractNum w:abstractNumId="3" w15:restartNumberingAfterBreak="0">
     <w:nsid w:val="12C555F1"/>
     <w:multiLevelType w:val="hybridMultilevel"/>
     <w:tmpl w:val="8F52CF62"/>
@@ -5110,7 +4890,7 @@
       </w:rPr>
     </w:lvl>
   </w:abstractNum>
-  <w:abstractNum w:abstractNumId="3" w15:restartNumberingAfterBreak="0">
+  <w:abstractNum w:abstractNumId="4" w15:restartNumberingAfterBreak="0">
     <w:nsid w:val="3491585D"/>
     <w:multiLevelType w:val="hybridMultilevel"/>
     <w:tmpl w:val="62E8F6E4"/>
@@ -5196,7 +4976,7 @@
       </w:pPr>
     </w:lvl>
   </w:abstractNum>
-  <w:abstractNum w:abstractNumId="4" w15:restartNumberingAfterBreak="0">
+  <w:abstractNum w:abstractNumId="5" w15:restartNumberingAfterBreak="0">
     <w:nsid w:val="3AB85808"/>
     <w:multiLevelType w:val="hybridMultilevel"/>
     <w:tmpl w:val="5E3CB6EA"/>
@@ -5308,7 +5088,7 @@
       </w:rPr>
     </w:lvl>
   </w:abstractNum>
-  <w:abstractNum w:abstractNumId="5" w15:restartNumberingAfterBreak="0">
+  <w:abstractNum w:abstractNumId="6" w15:restartNumberingAfterBreak="0">
     <w:nsid w:val="466C6D62"/>
     <w:multiLevelType w:val="hybridMultilevel"/>
     <w:tmpl w:val="262E40FA"/>
@@ -5421,7 +5201,7 @@
       </w:rPr>
     </w:lvl>
   </w:abstractNum>
-  <w:abstractNum w:abstractNumId="6" w15:restartNumberingAfterBreak="0">
+  <w:abstractNum w:abstractNumId="7" w15:restartNumberingAfterBreak="0">
     <w:nsid w:val="69D6117B"/>
     <w:multiLevelType w:val="hybridMultilevel"/>
     <w:tmpl w:val="2C8A1086"/>
@@ -5533,7 +5313,7 @@
       </w:rPr>
     </w:lvl>
   </w:abstractNum>
-  <w:abstractNum w:abstractNumId="7" w15:restartNumberingAfterBreak="0">
+  <w:abstractNum w:abstractNumId="8" w15:restartNumberingAfterBreak="0">
     <w:nsid w:val="758134E8"/>
     <w:multiLevelType w:val="multilevel"/>
     <w:tmpl w:val="C06A39A4"/>
@@ -5682,7 +5462,120 @@
       </w:rPr>
     </w:lvl>
   </w:abstractNum>
-  <w:abstractNum w:abstractNumId="8" w15:restartNumberingAfterBreak="0">
+  <w:abstractNum w:abstractNumId="9" w15:restartNumberingAfterBreak="0">
+    <w:nsid w:val="7A915305"/>
+    <w:multiLevelType w:val="hybridMultilevel"/>
+    <w:tmpl w:val="4878A00A"/>
+    <w:lvl w:ilvl="0" w:tplc="040C0001">
+      <w:start w:val="1"/>
+      <w:numFmt w:val="bullet"/>
+      <w:lvlText w:val=""/>
+      <w:lvlJc w:val="left"/>
+      <w:pPr>
+        <w:ind w:left="720" w:hanging="360"/>
+      </w:pPr>
+      <w:rPr>
+        <w:rFonts w:ascii="Symbol" w:hAnsi="Symbol" w:hint="default"/>
+      </w:rPr>
+    </w:lvl>
+    <w:lvl w:ilvl="1" w:tplc="040C0003" w:tentative="1">
+      <w:start w:val="1"/>
+      <w:numFmt w:val="bullet"/>
+      <w:lvlText w:val="o"/>
+      <w:lvlJc w:val="left"/>
+      <w:pPr>
+        <w:ind w:left="1440" w:hanging="360"/>
+      </w:pPr>
+      <w:rPr>
+        <w:rFonts w:ascii="Courier New" w:hAnsi="Courier New" w:cs="Courier New" w:hint="default"/>
+      </w:rPr>
+    </w:lvl>
+    <w:lvl w:ilvl="2" w:tplc="040C0005" w:tentative="1">
+      <w:start w:val="1"/>
+      <w:numFmt w:val="bullet"/>
+      <w:lvlText w:val=""/>
+      <w:lvlJc w:val="left"/>
+      <w:pPr>
+        <w:ind w:left="2160" w:hanging="360"/>
+      </w:pPr>
+      <w:rPr>
+        <w:rFonts w:ascii="Wingdings" w:hAnsi="Wingdings" w:hint="default"/>
+      </w:rPr>
+    </w:lvl>
+    <w:lvl w:ilvl="3" w:tplc="040C0001" w:tentative="1">
+      <w:start w:val="1"/>
+      <w:numFmt w:val="bullet"/>
+      <w:lvlText w:val=""/>
+      <w:lvlJc w:val="left"/>
+      <w:pPr>
+        <w:ind w:left="2880" w:hanging="360"/>
+      </w:pPr>
+      <w:rPr>
+        <w:rFonts w:ascii="Symbol" w:hAnsi="Symbol" w:hint="default"/>
+      </w:rPr>
+    </w:lvl>
+    <w:lvl w:ilvl="4" w:tplc="040C0003" w:tentative="1">
+      <w:start w:val="1"/>
+      <w:numFmt w:val="bullet"/>
+      <w:lvlText w:val="o"/>
+      <w:lvlJc w:val="left"/>
+      <w:pPr>
+        <w:ind w:left="3600" w:hanging="360"/>
+      </w:pPr>
+      <w:rPr>
+        <w:rFonts w:ascii="Courier New" w:hAnsi="Courier New" w:cs="Courier New" w:hint="default"/>
+      </w:rPr>
+    </w:lvl>
+    <w:lvl w:ilvl="5" w:tplc="040C0005" w:tentative="1">
+      <w:start w:val="1"/>
+      <w:numFmt w:val="bullet"/>
+      <w:lvlText w:val=""/>
+      <w:lvlJc w:val="left"/>
+      <w:pPr>
+        <w:ind w:left="4320" w:hanging="360"/>
+      </w:pPr>
+      <w:rPr>
+        <w:rFonts w:ascii="Wingdings" w:hAnsi="Wingdings" w:hint="default"/>
+      </w:rPr>
+    </w:lvl>
+    <w:lvl w:ilvl="6" w:tplc="040C0001" w:tentative="1">
+      <w:start w:val="1"/>
+      <w:numFmt w:val="bullet"/>
+      <w:lvlText w:val=""/>
+      <w:lvlJc w:val="left"/>
+      <w:pPr>
+        <w:ind w:left="5040" w:hanging="360"/>
+      </w:pPr>
+      <w:rPr>
+        <w:rFonts w:ascii="Symbol" w:hAnsi="Symbol" w:hint="default"/>
+      </w:rPr>
+    </w:lvl>
+    <w:lvl w:ilvl="7" w:tplc="040C0003" w:tentative="1">
+      <w:start w:val="1"/>
+      <w:numFmt w:val="bullet"/>
+      <w:lvlText w:val="o"/>
+      <w:lvlJc w:val="left"/>
+      <w:pPr>
+        <w:ind w:left="5760" w:hanging="360"/>
+      </w:pPr>
+      <w:rPr>
+        <w:rFonts w:ascii="Courier New" w:hAnsi="Courier New" w:cs="Courier New" w:hint="default"/>
+      </w:rPr>
+    </w:lvl>
+    <w:lvl w:ilvl="8" w:tplc="040C0005" w:tentative="1">
+      <w:start w:val="1"/>
+      <w:numFmt w:val="bullet"/>
+      <w:lvlText w:val=""/>
+      <w:lvlJc w:val="left"/>
+      <w:pPr>
+        <w:ind w:left="6480" w:hanging="360"/>
+      </w:pPr>
+      <w:rPr>
+        <w:rFonts w:ascii="Wingdings" w:hAnsi="Wingdings" w:hint="default"/>
+      </w:rPr>
+    </w:lvl>
+  </w:abstractNum>
+  <w:abstractNum w:abstractNumId="10" w15:restartNumberingAfterBreak="0">
     <w:nsid w:val="7F0A70BB"/>
     <w:multiLevelType w:val="multilevel"/>
     <w:tmpl w:val="1C847A92"/>
@@ -5832,31 +5725,37 @@
     </w:lvl>
   </w:abstractNum>
   <w:num w:numId="1" w16cid:durableId="1422070682">
+    <w:abstractNumId w:val="10"/>
+  </w:num>
+  <w:num w:numId="2" w16cid:durableId="1967075716">
+    <w:abstractNumId w:val="6"/>
+  </w:num>
+  <w:num w:numId="3" w16cid:durableId="135881906">
+    <w:abstractNumId w:val="7"/>
+  </w:num>
+  <w:num w:numId="4" w16cid:durableId="1302465074">
     <w:abstractNumId w:val="8"/>
   </w:num>
-  <w:num w:numId="2" w16cid:durableId="1967075716">
+  <w:num w:numId="5" w16cid:durableId="1924948071">
     <w:abstractNumId w:val="5"/>
   </w:num>
-  <w:num w:numId="3" w16cid:durableId="135881906">
-    <w:abstractNumId w:val="6"/>
+  <w:num w:numId="6" w16cid:durableId="285235826">
+    <w:abstractNumId w:val="3"/>
   </w:num>
-  <w:num w:numId="4" w16cid:durableId="1302465074">
-    <w:abstractNumId w:val="7"/>
-  </w:num>
-  <w:num w:numId="5" w16cid:durableId="1924948071">
+  <w:num w:numId="7" w16cid:durableId="963730282">
     <w:abstractNumId w:val="4"/>
   </w:num>
-  <w:num w:numId="6" w16cid:durableId="285235826">
+  <w:num w:numId="8" w16cid:durableId="182786691">
+    <w:abstractNumId w:val="1"/>
+  </w:num>
+  <w:num w:numId="9" w16cid:durableId="34432158">
     <w:abstractNumId w:val="2"/>
   </w:num>
-  <w:num w:numId="7" w16cid:durableId="963730282">
-    <w:abstractNumId w:val="3"/>
-  </w:num>
-  <w:num w:numId="8" w16cid:durableId="182786691">
+  <w:num w:numId="10" w16cid:durableId="454835523">
     <w:abstractNumId w:val="0"/>
   </w:num>
-  <w:num w:numId="9" w16cid:durableId="34432158">
-    <w:abstractNumId w:val="1"/>
+  <w:num w:numId="11" w16cid:durableId="1260453983">
+    <w:abstractNumId w:val="9"/>
   </w:num>
 </w:numbering>
 </file>

</xml_diff>

<commit_message>
Dernier test du  jeu
</commit_message>
<xml_diff>
--- a/Rapport.docx
+++ b/Rapport.docx
@@ -253,6 +253,15 @@
     </w:p>
     <w:sdt>
       <w:sdtPr>
+        <w:rPr>
+          <w:rFonts w:asciiTheme="minorHAnsi" w:eastAsiaTheme="minorHAnsi" w:hAnsiTheme="minorHAnsi" w:cstheme="minorBidi"/>
+          <w:color w:val="auto"/>
+          <w:kern w:val="2"/>
+          <w:sz w:val="22"/>
+          <w:szCs w:val="22"/>
+          <w:lang w:eastAsia="en-US"/>
+          <w14:ligatures w14:val="standardContextual"/>
+        </w:rPr>
         <w:id w:val="1073463920"/>
         <w:docPartObj>
           <w:docPartGallery w:val="Table of Contents"/>
@@ -261,15 +270,8 @@
       </w:sdtPr>
       <w:sdtEndPr>
         <w:rPr>
-          <w:rFonts w:asciiTheme="minorHAnsi" w:eastAsiaTheme="minorHAnsi" w:hAnsiTheme="minorHAnsi" w:cstheme="minorBidi"/>
           <w:b/>
           <w:bCs/>
-          <w:color w:val="auto"/>
-          <w:kern w:val="2"/>
-          <w:sz w:val="22"/>
-          <w:szCs w:val="22"/>
-          <w:lang w:eastAsia="en-US"/>
-          <w14:ligatures w14:val="standardContextual"/>
         </w:rPr>
       </w:sdtEndPr>
       <w:sdtContent>
@@ -2556,10 +2558,7 @@
         <w:t>main</w:t>
       </w:r>
       <w:r>
-        <w:t xml:space="preserve"> </w:t>
-      </w:r>
-      <w:r>
-        <w:t xml:space="preserve">se trouve dans le fichier </w:t>
+        <w:t xml:space="preserve"> se trouve dans le fichier </w:t>
       </w:r>
       <w:r>
         <w:rPr>
@@ -2720,17 +2719,11 @@
         <w:t>première interaction visuelle avec les utilisateurs, propose des options pour commencer une nouvelle partie ou reprendre une partie en cours, si disponible.</w:t>
       </w:r>
       <w:r>
-        <w:t xml:space="preserve"> Le bouton « </w:t>
-      </w:r>
-      <w:r>
-        <w:t xml:space="preserve">reprendre une </w:t>
+        <w:t xml:space="preserve"> Le bouton « reprendre une </w:t>
       </w:r>
       <w:proofErr w:type="gramStart"/>
       <w:r>
-        <w:t>partie</w:t>
-      </w:r>
-      <w:r>
-        <w:t>»</w:t>
+        <w:t>partie»</w:t>
       </w:r>
       <w:proofErr w:type="gramEnd"/>
       <w:r>
@@ -2898,6 +2891,9 @@
         <w:pStyle w:val="Sansinterligne"/>
       </w:pPr>
       <w:r>
+        <w:rPr>
+          <w:noProof/>
+        </w:rPr>
         <w:drawing>
           <wp:inline distT="0" distB="0" distL="0" distR="0" wp14:anchorId="62BD28E4" wp14:editId="0D140BB7">
             <wp:extent cx="2266623" cy="2941283"/>
@@ -2960,7 +2956,7 @@
           <w:noProof/>
         </w:rPr>
         <w:drawing>
-          <wp:inline distT="0" distB="0" distL="0" distR="0" wp14:anchorId="71B7F1DC" wp14:editId="4641440E">
+          <wp:inline distT="0" distB="0" distL="0" distR="0" wp14:anchorId="71B7F1DC" wp14:editId="17C3BEE3">
             <wp:extent cx="4535560" cy="2448000"/>
             <wp:effectExtent l="0" t="0" r="0" b="0"/>
             <wp:docPr id="1838072888" name="Image 1" descr="Une image contenant texte, Appareils électroniques, capture d’écran, logiciel&#10;&#10;Description générée automatiquement"/>
@@ -3173,7 +3169,7 @@
           <w:noProof/>
         </w:rPr>
         <w:drawing>
-          <wp:inline distT="0" distB="0" distL="0" distR="0" wp14:anchorId="207E667A" wp14:editId="7D6FD4BD">
+          <wp:inline distT="0" distB="0" distL="0" distR="0" wp14:anchorId="207E667A" wp14:editId="727F4695">
             <wp:extent cx="4563556" cy="2448000"/>
             <wp:effectExtent l="0" t="0" r="8890" b="0"/>
             <wp:docPr id="1281103189" name="Image 2" descr="Une image contenant texte, capture d’écran, Police&#10;&#10;Description générée automatiquement"/>
@@ -3247,7 +3243,7 @@
           <w:noProof/>
         </w:rPr>
         <w:drawing>
-          <wp:inline distT="0" distB="0" distL="0" distR="0" wp14:anchorId="3257523C" wp14:editId="0416E585">
+          <wp:inline distT="0" distB="0" distL="0" distR="0" wp14:anchorId="3257523C" wp14:editId="7D6A4FAB">
             <wp:extent cx="4563028" cy="2448000"/>
             <wp:effectExtent l="0" t="0" r="9525" b="0"/>
             <wp:docPr id="429304741" name="Image 5" descr="Une image contenant texte, capture d’écran, logiciel, Police&#10;&#10;Description générée automatiquement"/>
@@ -3308,7 +3304,22 @@
         <w:jc w:val="both"/>
       </w:pPr>
       <w:r>
-        <w:t>La transition vers le plateau de jeu a été réalisée avec succès, offrant aux joueurs la possibilité d'exprimer leurs votes de manière fluide et intuitive. Lorsqu'un joueur sélectionne une carte, son contour change de couleur pour une meilleure visibilité. De plus, l'intitulé de la fonctionnalité, le mode de jeu choisi, le tour en cours, ainsi que le nom du joueur appelé à voter sont clairement affichés, garantissant une expérience de jeu claire et interactive pour tous les participants.</w:t>
+        <w:t>La transition vers le plateau de jeu a été réalisée avec succès, offrant aux joueurs la possibilité d'exprimer leurs votes de manière fluide et intuitive. Lorsqu'un joueur sélectionne une carte, son contour change de couleur pour une meilleure visibilité</w:t>
+      </w:r>
+      <w:r>
+        <w:t xml:space="preserve"> (elle devient </w:t>
+      </w:r>
+      <w:r>
+        <w:rPr>
+          <w:color w:val="FF0000"/>
+        </w:rPr>
+        <w:t>rouge</w:t>
+      </w:r>
+      <w:r>
+        <w:t>)</w:t>
+      </w:r>
+      <w:r>
+        <w:t>. De plus, l'intitulé de la fonctionnalité, le mode de jeu choisi, le tour en cours, ainsi que le nom du joueur appelé à voter sont clairement affichés, garantissant une expérience de jeu claire et interactive pour tous les participants.</w:t>
       </w:r>
     </w:p>
     <w:p>
@@ -3323,7 +3334,35 @@
         <w:jc w:val="both"/>
       </w:pPr>
       <w:r>
-        <w:t>Pour améliorer l'interaction, un chronomètre a été intégré. Lorsque le résultat du vote est en attente avec le symbole « ? », le chronomètre se met en pause, permettant aux joueurs de discuter de la fonctionnalité avant que le chronomètre ne reprenne. Cette fonctionnalité contribue à favoriser une communication efficace et une compréhension mutuelle entre les joueurs, enrichissant ainsi l'expérience globale du jeu.</w:t>
+        <w:t xml:space="preserve">Pour voter, sélectionner une carte, cette dernière aura un contour </w:t>
+      </w:r>
+      <w:r>
+        <w:rPr>
+          <w:color w:val="FF0000"/>
+        </w:rPr>
+        <w:t>rouge</w:t>
+      </w:r>
+      <w:r>
+        <w:t xml:space="preserve"> puis cliquer sur le bouton « Valider ».</w:t>
+      </w:r>
+    </w:p>
+    <w:p>
+      <w:pPr>
+        <w:pStyle w:val="Sansinterligne"/>
+        <w:jc w:val="both"/>
+      </w:pPr>
+    </w:p>
+    <w:p>
+      <w:pPr>
+        <w:pStyle w:val="Sansinterligne"/>
+        <w:jc w:val="both"/>
+      </w:pPr>
+      <w:r>
+        <w:t xml:space="preserve">Pour améliorer l'interaction, un chronomètre a été intégré. Lorsque le résultat du vote est en attente avec le symbole « ? », le chronomètre se met en pause, permettant aux joueurs de discuter de la </w:t>
+      </w:r>
+      <w:r>
+        <w:lastRenderedPageBreak/>
+        <w:t>fonctionnalité avant que le chronomètre ne reprenne. Cette fonctionnalité contribue à favoriser une communication efficace et une compréhension mutuelle entre les joueurs, enrichissant ainsi l'expérience globale du jeu.</w:t>
       </w:r>
     </w:p>
     <w:p>
@@ -3332,7 +3371,6 @@
         <w:jc w:val="center"/>
       </w:pPr>
       <w:r>
-        <w:lastRenderedPageBreak/>
         <w:t xml:space="preserve">   </w:t>
       </w:r>
     </w:p>
@@ -3839,13 +3877,7 @@
         <w:rPr>
           <w:shd w:val="clear" w:color="auto" w:fill="FFFFFF"/>
         </w:rPr>
-        <w:t xml:space="preserve"> et e</w:t>
-      </w:r>
-      <w:r>
-        <w:rPr>
-          <w:shd w:val="clear" w:color="auto" w:fill="FFFFFF"/>
-        </w:rPr>
-        <w:t>xplication</w:t>
+        <w:t xml:space="preserve"> et explication</w:t>
       </w:r>
       <w:bookmarkEnd w:id="11"/>
     </w:p>

</xml_diff>